<commit_message>
The 7th perliminary commit End of Organizer UI with general selector
</commit_message>
<xml_diff>
--- a/Database/FlightSpanners-Data requirements.docx
+++ b/Database/FlightSpanners-Data requirements.docx
@@ -664,7 +664,6 @@
           <w:szCs w:val="24"/>
         </w:rPr>
       </w:pPr>
-      <w:proofErr w:type="spellStart"/>
       <w:r>
         <w:rPr>
           <w:rFonts w:ascii="Verdana" w:hAnsi="Verdana"/>
@@ -675,25 +674,14 @@
         </w:rPr>
         <w:t>HolidayType</w:t>
       </w:r>
-      <w:proofErr w:type="spellEnd"/>
-      <w:r>
-        <w:rPr>
-          <w:rFonts w:ascii="Verdana" w:hAnsi="Verdana"/>
-          <w:sz w:val="24"/>
-          <w:szCs w:val="24"/>
-        </w:rPr>
-        <w:t xml:space="preserve"> contains the </w:t>
-      </w:r>
-      <w:proofErr w:type="spellStart"/>
-      <w:r>
-        <w:rPr>
-          <w:rFonts w:ascii="Verdana" w:hAnsi="Verdana"/>
-          <w:sz w:val="24"/>
-          <w:szCs w:val="24"/>
-        </w:rPr>
-        <w:t>HolidayTypeName</w:t>
-      </w:r>
-      <w:proofErr w:type="spellEnd"/>
+      <w:r>
+        <w:rPr>
+          <w:rFonts w:ascii="Verdana" w:hAnsi="Verdana"/>
+          <w:sz w:val="24"/>
+          <w:szCs w:val="24"/>
+        </w:rPr>
+        <w:t xml:space="preserve"> contains the HolidayTypeName</w:t>
+      </w:r>
       <w:r>
         <w:rPr>
           <w:rFonts w:ascii="Verdana" w:hAnsi="Verdana"/>
@@ -726,7 +714,6 @@
         </w:rPr>
         <w:t xml:space="preserve"> </w:t>
       </w:r>
-      <w:proofErr w:type="spellStart"/>
       <w:r>
         <w:rPr>
           <w:rFonts w:ascii="Verdana" w:hAnsi="Verdana"/>
@@ -759,7 +746,6 @@
         </w:rPr>
         <w:t>onstant</w:t>
       </w:r>
-      <w:proofErr w:type="spellEnd"/>
       <w:r>
         <w:rPr>
           <w:rFonts w:ascii="Verdana" w:hAnsi="Verdana"/>
@@ -807,16 +793,7 @@
           <w:sz w:val="24"/>
           <w:szCs w:val="24"/>
         </w:rPr>
-        <w:t xml:space="preserve"> contains the </w:t>
-      </w:r>
-      <w:proofErr w:type="spellStart"/>
-      <w:r>
-        <w:rPr>
-          <w:rFonts w:ascii="Verdana" w:hAnsi="Verdana"/>
-          <w:sz w:val="24"/>
-          <w:szCs w:val="24"/>
-        </w:rPr>
-        <w:t>HolidayN</w:t>
+        <w:t xml:space="preserve"> contains the HolidayN</w:t>
       </w:r>
       <w:r>
         <w:rPr>
@@ -826,77 +803,13 @@
         </w:rPr>
         <w:t>ame</w:t>
       </w:r>
-      <w:proofErr w:type="spellEnd"/>
-      <w:r>
-        <w:rPr>
-          <w:rFonts w:ascii="Verdana" w:hAnsi="Verdana"/>
-          <w:sz w:val="24"/>
-          <w:szCs w:val="24"/>
-        </w:rPr>
-        <w:t xml:space="preserve">, </w:t>
-      </w:r>
-      <w:proofErr w:type="spellStart"/>
-      <w:r>
-        <w:rPr>
-          <w:rFonts w:ascii="Verdana" w:hAnsi="Verdana"/>
-          <w:sz w:val="24"/>
-          <w:szCs w:val="24"/>
-        </w:rPr>
-        <w:t>HolidayDay</w:t>
-      </w:r>
-      <w:proofErr w:type="spellEnd"/>
-      <w:r>
-        <w:rPr>
-          <w:rFonts w:ascii="Verdana" w:hAnsi="Verdana"/>
-          <w:sz w:val="24"/>
-          <w:szCs w:val="24"/>
-        </w:rPr>
-        <w:t xml:space="preserve">, </w:t>
-      </w:r>
-      <w:proofErr w:type="spellStart"/>
-      <w:r>
-        <w:rPr>
-          <w:rFonts w:ascii="Verdana" w:hAnsi="Verdana"/>
-          <w:sz w:val="24"/>
-          <w:szCs w:val="24"/>
-        </w:rPr>
-        <w:t>HolidayMonth</w:t>
-      </w:r>
-      <w:proofErr w:type="spellEnd"/>
-      <w:r>
-        <w:rPr>
-          <w:rFonts w:ascii="Verdana" w:hAnsi="Verdana"/>
-          <w:sz w:val="24"/>
-          <w:szCs w:val="24"/>
-        </w:rPr>
-        <w:t xml:space="preserve">, </w:t>
-      </w:r>
-      <w:proofErr w:type="spellStart"/>
-      <w:r>
-        <w:rPr>
-          <w:rFonts w:ascii="Verdana" w:hAnsi="Verdana"/>
-          <w:sz w:val="24"/>
-          <w:szCs w:val="24"/>
-        </w:rPr>
-        <w:t>HolidayYear</w:t>
-      </w:r>
-      <w:proofErr w:type="spellEnd"/>
-      <w:r>
-        <w:rPr>
-          <w:rFonts w:ascii="Verdana" w:hAnsi="Verdana"/>
-          <w:sz w:val="24"/>
-          <w:szCs w:val="24"/>
-        </w:rPr>
-        <w:t xml:space="preserve">, &amp; </w:t>
-      </w:r>
-      <w:proofErr w:type="spellStart"/>
-      <w:r>
-        <w:rPr>
-          <w:rFonts w:ascii="Verdana" w:hAnsi="Verdana"/>
-          <w:sz w:val="24"/>
-          <w:szCs w:val="24"/>
-        </w:rPr>
-        <w:t>Is</w:t>
+      <w:r>
+        <w:rPr>
+          <w:rFonts w:ascii="Verdana" w:hAnsi="Verdana"/>
+          <w:sz w:val="24"/>
+          <w:szCs w:val="24"/>
+        </w:rPr>
+        <w:t>, HolidayDay, HolidayMonth, HolidayYear, &amp; Is</w:t>
       </w:r>
       <w:r>
         <w:rPr>
@@ -912,16 +825,7 @@
           <w:sz w:val="24"/>
           <w:szCs w:val="24"/>
         </w:rPr>
-        <w:t>Repeated</w:t>
-      </w:r>
-      <w:proofErr w:type="spellEnd"/>
-      <w:r>
-        <w:rPr>
-          <w:rFonts w:ascii="Verdana" w:hAnsi="Verdana"/>
-          <w:sz w:val="24"/>
-          <w:szCs w:val="24"/>
-        </w:rPr>
-        <w:t>.</w:t>
+        <w:t>Repeated.</w:t>
       </w:r>
     </w:p>
     <w:p>
@@ -943,7 +847,6 @@
         </w:rPr>
         <w:t xml:space="preserve">(Labor Day which its type is yearly and Day=25, Month=6, year=2017, </w:t>
       </w:r>
-      <w:proofErr w:type="spellStart"/>
       <w:r>
         <w:rPr>
           <w:rFonts w:ascii="Verdana" w:hAnsi="Verdana"/>
@@ -958,16 +861,7 @@
           <w:sz w:val="24"/>
           <w:szCs w:val="24"/>
         </w:rPr>
-        <w:t>epeated</w:t>
-      </w:r>
-      <w:proofErr w:type="spellEnd"/>
-      <w:r>
-        <w:rPr>
-          <w:rFonts w:ascii="Verdana" w:hAnsi="Verdana"/>
-          <w:sz w:val="24"/>
-          <w:szCs w:val="24"/>
-        </w:rPr>
-        <w:t xml:space="preserve">=true, as each year at the same day and month) </w:t>
+        <w:t xml:space="preserve">epeated=true, as each year at the same day and month) </w:t>
       </w:r>
     </w:p>
     <w:p>
@@ -986,25 +880,7 @@
           <w:sz w:val="24"/>
           <w:szCs w:val="24"/>
         </w:rPr>
-        <w:t xml:space="preserve">(Feast of el </w:t>
-      </w:r>
-      <w:proofErr w:type="spellStart"/>
-      <w:r>
-        <w:rPr>
-          <w:rFonts w:ascii="Verdana" w:hAnsi="Verdana"/>
-          <w:sz w:val="24"/>
-          <w:szCs w:val="24"/>
-        </w:rPr>
-        <w:t>Fitr</w:t>
-      </w:r>
-      <w:proofErr w:type="spellEnd"/>
-      <w:r>
-        <w:rPr>
-          <w:rFonts w:ascii="Verdana" w:hAnsi="Verdana"/>
-          <w:sz w:val="24"/>
-          <w:szCs w:val="24"/>
-        </w:rPr>
-        <w:t xml:space="preserve"> Day 1 which its type is yearly and Day=1, Month=5, year=null </w:t>
+        <w:t xml:space="preserve">(Feast of el Fitr Day 1 which its type is yearly and Day=1, Month=5, year=null </w:t>
       </w:r>
     </w:p>
     <w:p>
@@ -1025,7 +901,6 @@
         </w:rPr>
         <w:t xml:space="preserve">, </w:t>
       </w:r>
-      <w:proofErr w:type="spellStart"/>
       <w:r>
         <w:rPr>
           <w:rFonts w:ascii="Verdana" w:hAnsi="Verdana"/>
@@ -1040,16 +915,7 @@
           <w:sz w:val="24"/>
           <w:szCs w:val="24"/>
         </w:rPr>
-        <w:t>epeated</w:t>
-      </w:r>
-      <w:proofErr w:type="spellEnd"/>
-      <w:r>
-        <w:rPr>
-          <w:rFonts w:ascii="Verdana" w:hAnsi="Verdana"/>
-          <w:sz w:val="24"/>
-          <w:szCs w:val="24"/>
-        </w:rPr>
-        <w:t>=false, as each year has a different date)</w:t>
+        <w:t>epeated=false, as each year has a different date)</w:t>
       </w:r>
     </w:p>
     <w:p>
@@ -1071,7 +937,6 @@
         </w:rPr>
         <w:t xml:space="preserve">(Friday which its type is Weekly with Day=null, Month=null, year=null, </w:t>
       </w:r>
-      <w:proofErr w:type="spellStart"/>
       <w:r>
         <w:rPr>
           <w:rFonts w:ascii="Verdana" w:hAnsi="Verdana"/>
@@ -1086,16 +951,7 @@
           <w:sz w:val="24"/>
           <w:szCs w:val="24"/>
         </w:rPr>
-        <w:t>epeated</w:t>
-      </w:r>
-      <w:proofErr w:type="spellEnd"/>
-      <w:r>
-        <w:rPr>
-          <w:rFonts w:ascii="Verdana" w:hAnsi="Verdana"/>
-          <w:sz w:val="24"/>
-          <w:szCs w:val="24"/>
-        </w:rPr>
-        <w:t>=true, as it is repeated each week)</w:t>
+        <w:t>epeated=true, as it is repeated each week)</w:t>
       </w:r>
     </w:p>
     <w:p>
@@ -1117,7 +973,6 @@
         </w:rPr>
         <w:t xml:space="preserve">(Fifteen which type is Monthly with Day=15, Month=null, year=null, </w:t>
       </w:r>
-      <w:proofErr w:type="spellStart"/>
       <w:r>
         <w:rPr>
           <w:rFonts w:ascii="Verdana" w:hAnsi="Verdana"/>
@@ -1132,16 +987,7 @@
           <w:sz w:val="24"/>
           <w:szCs w:val="24"/>
         </w:rPr>
-        <w:t>epeated</w:t>
-      </w:r>
-      <w:proofErr w:type="spellEnd"/>
-      <w:r>
-        <w:rPr>
-          <w:rFonts w:ascii="Verdana" w:hAnsi="Verdana"/>
-          <w:sz w:val="24"/>
-          <w:szCs w:val="24"/>
-        </w:rPr>
-        <w:t>=true, as it is repeated each half of each month).</w:t>
+        <w:t>epeated=true, as it is repeated each half of each month).</w:t>
       </w:r>
     </w:p>
     <w:p>
@@ -1158,7 +1004,6 @@
           <w:szCs w:val="24"/>
         </w:rPr>
       </w:pPr>
-      <w:proofErr w:type="spellStart"/>
       <w:r>
         <w:rPr>
           <w:rFonts w:ascii="Verdana" w:hAnsi="Verdana"/>
@@ -1169,7 +1014,6 @@
         </w:rPr>
         <w:t>AircraftType</w:t>
       </w:r>
-      <w:proofErr w:type="spellEnd"/>
       <w:r>
         <w:rPr>
           <w:rFonts w:ascii="Verdana" w:hAnsi="Verdana"/>
@@ -1186,7 +1030,6 @@
         </w:rPr>
         <w:t xml:space="preserve">has </w:t>
       </w:r>
-      <w:proofErr w:type="spellStart"/>
       <w:r>
         <w:rPr>
           <w:rFonts w:ascii="Verdana" w:hAnsi="Verdana"/>
@@ -1195,7 +1038,6 @@
         </w:rPr>
         <w:t>AircraftTypeId</w:t>
       </w:r>
-      <w:proofErr w:type="spellEnd"/>
       <w:r>
         <w:rPr>
           <w:rFonts w:ascii="Verdana" w:hAnsi="Verdana"/>
@@ -1204,7 +1046,6 @@
         </w:rPr>
         <w:t xml:space="preserve">, </w:t>
       </w:r>
-      <w:proofErr w:type="spellStart"/>
       <w:r>
         <w:rPr>
           <w:rFonts w:ascii="Verdana" w:hAnsi="Verdana"/>
@@ -1229,7 +1070,6 @@
         </w:rPr>
         <w:t>Constant</w:t>
       </w:r>
-      <w:proofErr w:type="spellEnd"/>
       <w:r>
         <w:rPr>
           <w:rFonts w:ascii="Verdana" w:hAnsi="Verdana"/>
@@ -1238,8 +1078,6 @@
         </w:rPr>
         <w:t xml:space="preserve">, </w:t>
       </w:r>
-      <w:proofErr w:type="spellStart"/>
-      <w:proofErr w:type="gramStart"/>
       <w:r>
         <w:rPr>
           <w:rFonts w:ascii="Verdana" w:hAnsi="Verdana"/>
@@ -1248,24 +1086,13 @@
         </w:rPr>
         <w:t>AircraftModel</w:t>
       </w:r>
-      <w:proofErr w:type="spellEnd"/>
-      <w:proofErr w:type="gramEnd"/>
-      <w:r>
-        <w:rPr>
-          <w:rFonts w:ascii="Verdana" w:hAnsi="Verdana"/>
-          <w:sz w:val="24"/>
-          <w:szCs w:val="24"/>
-        </w:rPr>
-        <w:t xml:space="preserve"> &amp; </w:t>
-      </w:r>
-      <w:proofErr w:type="spellStart"/>
-      <w:r>
-        <w:rPr>
-          <w:rFonts w:ascii="Verdana" w:hAnsi="Verdana"/>
-          <w:sz w:val="24"/>
-          <w:szCs w:val="24"/>
-        </w:rPr>
-        <w:t>Engine</w:t>
+      <w:r>
+        <w:rPr>
+          <w:rFonts w:ascii="Verdana" w:hAnsi="Verdana"/>
+          <w:sz w:val="24"/>
+          <w:szCs w:val="24"/>
+        </w:rPr>
+        <w:t xml:space="preserve"> &amp; Engine</w:t>
       </w:r>
       <w:r>
         <w:rPr>
@@ -1275,7 +1102,6 @@
         </w:rPr>
         <w:t>Model</w:t>
       </w:r>
-      <w:proofErr w:type="spellEnd"/>
       <w:r>
         <w:rPr>
           <w:rFonts w:ascii="Verdana" w:hAnsi="Verdana"/>
@@ -1284,40 +1110,21 @@
         </w:rPr>
         <w:t xml:space="preserve">. Each </w:t>
       </w:r>
-      <w:proofErr w:type="spellStart"/>
-      <w:r>
-        <w:rPr>
-          <w:rFonts w:ascii="Verdana" w:hAnsi="Verdana"/>
-          <w:sz w:val="24"/>
-          <w:szCs w:val="24"/>
-        </w:rPr>
-        <w:t>AircraftModel</w:t>
-      </w:r>
-      <w:proofErr w:type="spellEnd"/>
-      <w:r>
-        <w:rPr>
-          <w:rFonts w:ascii="Verdana" w:hAnsi="Verdana"/>
-          <w:sz w:val="24"/>
-          <w:szCs w:val="24"/>
-        </w:rPr>
-        <w:t xml:space="preserve"> </w:t>
-      </w:r>
-      <w:r>
-        <w:rPr>
-          <w:rFonts w:ascii="Verdana" w:hAnsi="Verdana"/>
-          <w:sz w:val="24"/>
-          <w:szCs w:val="24"/>
-        </w:rPr>
-        <w:t xml:space="preserve">should have one or more </w:t>
-      </w:r>
-      <w:proofErr w:type="spellStart"/>
-      <w:r>
-        <w:rPr>
-          <w:rFonts w:ascii="Verdana" w:hAnsi="Verdana"/>
-          <w:sz w:val="24"/>
-          <w:szCs w:val="24"/>
-        </w:rPr>
-        <w:t>E</w:t>
+      <w:r>
+        <w:rPr>
+          <w:rFonts w:ascii="Verdana" w:hAnsi="Verdana"/>
+          <w:sz w:val="24"/>
+          <w:szCs w:val="24"/>
+        </w:rPr>
+        <w:t xml:space="preserve">AircraftModel </w:t>
+      </w:r>
+      <w:r>
+        <w:rPr>
+          <w:rFonts w:ascii="Verdana" w:hAnsi="Verdana"/>
+          <w:sz w:val="24"/>
+          <w:szCs w:val="24"/>
+        </w:rPr>
+        <w:t>should have one or more E</w:t>
       </w:r>
       <w:r>
         <w:rPr>
@@ -1335,7 +1142,6 @@
         </w:rPr>
         <w:t>Type</w:t>
       </w:r>
-      <w:proofErr w:type="spellEnd"/>
       <w:r>
         <w:rPr>
           <w:rFonts w:ascii="Verdana" w:hAnsi="Verdana"/>
@@ -1359,7 +1165,6 @@
           <w:szCs w:val="24"/>
         </w:rPr>
       </w:pPr>
-      <w:proofErr w:type="spellStart"/>
       <w:r>
         <w:rPr>
           <w:rFonts w:ascii="Verdana" w:hAnsi="Verdana"/>
@@ -1380,7 +1185,6 @@
         </w:rPr>
         <w:t>pprovalDetail</w:t>
       </w:r>
-      <w:proofErr w:type="spellEnd"/>
       <w:r>
         <w:rPr>
           <w:rFonts w:ascii="Verdana" w:hAnsi="Verdana"/>
@@ -1389,7 +1193,6 @@
         </w:rPr>
         <w:t xml:space="preserve"> has </w:t>
       </w:r>
-      <w:proofErr w:type="spellStart"/>
       <w:r>
         <w:rPr>
           <w:rFonts w:ascii="Verdana" w:hAnsi="Verdana"/>
@@ -1404,16 +1207,7 @@
           <w:sz w:val="24"/>
           <w:szCs w:val="24"/>
         </w:rPr>
-        <w:t>ating</w:t>
-      </w:r>
-      <w:proofErr w:type="spellEnd"/>
-      <w:r>
-        <w:rPr>
-          <w:rFonts w:ascii="Verdana" w:hAnsi="Verdana"/>
-          <w:sz w:val="24"/>
-          <w:szCs w:val="24"/>
-        </w:rPr>
-        <w:t xml:space="preserve"> (</w:t>
+        <w:t>ating (</w:t>
       </w:r>
       <w:r>
         <w:rPr>
@@ -1431,7 +1225,6 @@
         </w:rPr>
         <w:t xml:space="preserve">), </w:t>
       </w:r>
-      <w:proofErr w:type="spellStart"/>
       <w:r>
         <w:rPr>
           <w:rFonts w:ascii="Verdana" w:hAnsi="Verdana"/>
@@ -1446,16 +1239,7 @@
           <w:sz w:val="24"/>
           <w:szCs w:val="24"/>
         </w:rPr>
-        <w:t>Category</w:t>
-      </w:r>
-      <w:proofErr w:type="spellEnd"/>
-      <w:r>
-        <w:rPr>
-          <w:rFonts w:ascii="Verdana" w:hAnsi="Verdana"/>
-          <w:sz w:val="24"/>
-          <w:szCs w:val="24"/>
-        </w:rPr>
-        <w:t xml:space="preserve"> (B1, B2) </w:t>
+        <w:t xml:space="preserve">Category (B1, B2) </w:t>
       </w:r>
       <w:r>
         <w:rPr>
@@ -1471,25 +1255,7 @@
           <w:sz w:val="24"/>
           <w:szCs w:val="24"/>
         </w:rPr>
-        <w:t xml:space="preserve"> </w:t>
-      </w:r>
-      <w:proofErr w:type="spellStart"/>
-      <w:r>
-        <w:rPr>
-          <w:rFonts w:ascii="Verdana" w:hAnsi="Verdana"/>
-          <w:sz w:val="24"/>
-          <w:szCs w:val="24"/>
-        </w:rPr>
-        <w:t>ApprovalConstant</w:t>
-      </w:r>
-      <w:proofErr w:type="spellEnd"/>
-      <w:r>
-        <w:rPr>
-          <w:rFonts w:ascii="Verdana" w:hAnsi="Verdana"/>
-          <w:sz w:val="24"/>
-          <w:szCs w:val="24"/>
-        </w:rPr>
-        <w:t>.</w:t>
+        <w:t xml:space="preserve"> ApprovalConstant.</w:t>
       </w:r>
     </w:p>
     <w:p>
@@ -1522,27 +1288,8 @@
           <w:sz w:val="24"/>
           <w:szCs w:val="24"/>
         </w:rPr>
-        <w:t xml:space="preserve"> contains each spanner with his approved </w:t>
-      </w:r>
-      <w:proofErr w:type="spellStart"/>
-      <w:r>
-        <w:rPr>
-          <w:rFonts w:ascii="Verdana" w:hAnsi="Verdana"/>
-          <w:sz w:val="24"/>
-          <w:szCs w:val="24"/>
-        </w:rPr>
-        <w:t>AircraftType</w:t>
-      </w:r>
-      <w:proofErr w:type="spellEnd"/>
-      <w:r>
-        <w:rPr>
-          <w:rFonts w:ascii="Verdana" w:hAnsi="Verdana"/>
-          <w:sz w:val="24"/>
-          <w:szCs w:val="24"/>
-        </w:rPr>
-        <w:t xml:space="preserve"> and </w:t>
-      </w:r>
-      <w:proofErr w:type="spellStart"/>
+        <w:t xml:space="preserve"> contains each spanner with his approved AircraftType and </w:t>
+      </w:r>
       <w:r>
         <w:rPr>
           <w:rFonts w:ascii="Verdana" w:hAnsi="Verdana"/>
@@ -1559,7 +1306,6 @@
         </w:rPr>
         <w:t>Detail</w:t>
       </w:r>
-      <w:proofErr w:type="spellEnd"/>
       <w:r>
         <w:rPr>
           <w:rFonts w:ascii="Verdana" w:hAnsi="Verdana"/>
@@ -1601,7 +1347,6 @@
         </w:rPr>
         <w:t xml:space="preserve"> has </w:t>
       </w:r>
-      <w:proofErr w:type="spellStart"/>
       <w:r>
         <w:rPr>
           <w:rFonts w:ascii="Verdana" w:hAnsi="Verdana"/>
@@ -1624,16 +1369,7 @@
           <w:sz w:val="24"/>
           <w:szCs w:val="24"/>
         </w:rPr>
-        <w:t>ame</w:t>
-      </w:r>
-      <w:proofErr w:type="spellEnd"/>
-      <w:r>
-        <w:rPr>
-          <w:rFonts w:ascii="Verdana" w:hAnsi="Verdana"/>
-          <w:sz w:val="24"/>
-          <w:szCs w:val="24"/>
-        </w:rPr>
-        <w:t xml:space="preserve"> (Engineer, </w:t>
+        <w:t xml:space="preserve">ame (Engineer, </w:t>
       </w:r>
       <w:r>
         <w:rPr>
@@ -1659,7 +1395,6 @@
         </w:rPr>
         <w:t xml:space="preserve">, </w:t>
       </w:r>
-      <w:proofErr w:type="spellStart"/>
       <w:r>
         <w:rPr>
           <w:rFonts w:ascii="Verdana" w:hAnsi="Verdana"/>
@@ -1674,18 +1409,8 @@
           <w:sz w:val="24"/>
           <w:szCs w:val="24"/>
         </w:rPr>
-        <w:t>Degree</w:t>
-      </w:r>
-      <w:proofErr w:type="spellEnd"/>
-      <w:r>
-        <w:rPr>
-          <w:rFonts w:ascii="Verdana" w:hAnsi="Verdana"/>
-          <w:sz w:val="24"/>
-          <w:szCs w:val="24"/>
-        </w:rPr>
-        <w:t xml:space="preserve"> (Associate, Bachelor, Master, or Doctoral), </w:t>
-      </w:r>
-      <w:proofErr w:type="spellStart"/>
+        <w:t xml:space="preserve">Degree (Associate, Bachelor, Master, or Doctoral), </w:t>
+      </w:r>
       <w:r>
         <w:rPr>
           <w:rFonts w:ascii="Verdana" w:hAnsi="Verdana"/>
@@ -1700,37 +1425,16 @@
           <w:sz w:val="24"/>
           <w:szCs w:val="24"/>
         </w:rPr>
-        <w:t>Major</w:t>
-      </w:r>
-      <w:proofErr w:type="spellEnd"/>
-      <w:r>
-        <w:rPr>
-          <w:rFonts w:ascii="Verdana" w:hAnsi="Verdana"/>
-          <w:sz w:val="24"/>
-          <w:szCs w:val="24"/>
-        </w:rPr>
-        <w:t xml:space="preserve"> (Mechanical, or Electrical)</w:t>
-      </w:r>
-      <w:r>
-        <w:rPr>
-          <w:rFonts w:ascii="Verdana" w:hAnsi="Verdana"/>
-          <w:sz w:val="24"/>
-          <w:szCs w:val="24"/>
-        </w:rPr>
-        <w:t xml:space="preserve">, </w:t>
-      </w:r>
-      <w:proofErr w:type="spellStart"/>
-      <w:proofErr w:type="gramStart"/>
-      <w:r>
-        <w:rPr>
-          <w:rFonts w:ascii="Verdana" w:hAnsi="Verdana"/>
-          <w:sz w:val="24"/>
-          <w:szCs w:val="24"/>
-        </w:rPr>
-        <w:t>QualificationConstant</w:t>
-      </w:r>
-      <w:proofErr w:type="spellEnd"/>
-      <w:proofErr w:type="gramEnd"/>
+        <w:t>Major (Mechanical, or Electrical)</w:t>
+      </w:r>
+      <w:r>
+        <w:rPr>
+          <w:rFonts w:ascii="Verdana" w:hAnsi="Verdana"/>
+          <w:sz w:val="24"/>
+          <w:szCs w:val="24"/>
+        </w:rPr>
+        <w:t>, QualificationConstant</w:t>
+      </w:r>
       <w:r>
         <w:rPr>
           <w:rFonts w:ascii="Verdana" w:hAnsi="Verdana"/>
@@ -1772,7 +1476,6 @@
         </w:rPr>
         <w:t xml:space="preserve"> has a unique </w:t>
       </w:r>
-      <w:proofErr w:type="spellStart"/>
       <w:r>
         <w:rPr>
           <w:rFonts w:ascii="Verdana" w:hAnsi="Verdana"/>
@@ -1787,16 +1490,7 @@
           <w:sz w:val="24"/>
           <w:szCs w:val="24"/>
         </w:rPr>
-        <w:t>ame</w:t>
-      </w:r>
-      <w:proofErr w:type="spellEnd"/>
-      <w:r>
-        <w:rPr>
-          <w:rFonts w:ascii="Verdana" w:hAnsi="Verdana"/>
-          <w:sz w:val="24"/>
-          <w:szCs w:val="24"/>
-        </w:rPr>
-        <w:t xml:space="preserve"> (Hang</w:t>
+        <w:t>ame (Hang</w:t>
       </w:r>
       <w:r>
         <w:rPr>
@@ -1822,7 +1516,6 @@
         </w:rPr>
         <w:t xml:space="preserve">, &amp; </w:t>
       </w:r>
-      <w:proofErr w:type="spellStart"/>
       <w:r>
         <w:rPr>
           <w:rFonts w:ascii="Verdana" w:hAnsi="Verdana"/>
@@ -1837,16 +1530,7 @@
           <w:sz w:val="24"/>
           <w:szCs w:val="24"/>
         </w:rPr>
-        <w:t>Constant</w:t>
-      </w:r>
-      <w:proofErr w:type="spellEnd"/>
-      <w:r>
-        <w:rPr>
-          <w:rFonts w:ascii="Verdana" w:hAnsi="Verdana"/>
-          <w:sz w:val="24"/>
-          <w:szCs w:val="24"/>
-        </w:rPr>
-        <w:t>.</w:t>
+        <w:t>Constant.</w:t>
       </w:r>
     </w:p>
     <w:p>
@@ -1863,7 +1547,6 @@
           <w:szCs w:val="24"/>
         </w:rPr>
       </w:pPr>
-      <w:proofErr w:type="spellStart"/>
       <w:r>
         <w:rPr>
           <w:rFonts w:ascii="Verdana" w:hAnsi="Verdana"/>
@@ -1885,7 +1568,6 @@
         </w:rPr>
         <w:t>ActivePeriod</w:t>
       </w:r>
-      <w:proofErr w:type="spellEnd"/>
       <w:r>
         <w:rPr>
           <w:rFonts w:ascii="Verdana" w:hAnsi="Verdana"/>
@@ -1894,7 +1576,6 @@
         </w:rPr>
         <w:t xml:space="preserve"> the period that each spanner is not available to be selected to flights it has </w:t>
       </w:r>
-      <w:proofErr w:type="spellStart"/>
       <w:r>
         <w:rPr>
           <w:rFonts w:ascii="Verdana" w:hAnsi="Verdana"/>
@@ -1909,18 +1590,8 @@
           <w:sz w:val="24"/>
           <w:szCs w:val="24"/>
         </w:rPr>
-        <w:t>FromDate</w:t>
-      </w:r>
-      <w:proofErr w:type="spellEnd"/>
-      <w:r>
-        <w:rPr>
-          <w:rFonts w:ascii="Verdana" w:hAnsi="Verdana"/>
-          <w:sz w:val="24"/>
-          <w:szCs w:val="24"/>
-        </w:rPr>
-        <w:t xml:space="preserve">, </w:t>
-      </w:r>
-      <w:proofErr w:type="spellStart"/>
+        <w:t xml:space="preserve">FromDate, </w:t>
+      </w:r>
       <w:r>
         <w:rPr>
           <w:rFonts w:ascii="Verdana" w:hAnsi="Verdana"/>
@@ -1935,61 +1606,40 @@
           <w:sz w:val="24"/>
           <w:szCs w:val="24"/>
         </w:rPr>
+        <w:t xml:space="preserve">ToDate, the period that not active derived from </w:t>
+      </w:r>
+      <w:r>
+        <w:rPr>
+          <w:rFonts w:ascii="Verdana" w:hAnsi="Verdana"/>
+          <w:sz w:val="24"/>
+          <w:szCs w:val="24"/>
+        </w:rPr>
+        <w:t>InActive</w:t>
+      </w:r>
+      <w:r>
+        <w:rPr>
+          <w:rFonts w:ascii="Verdana" w:hAnsi="Verdana"/>
+          <w:sz w:val="24"/>
+          <w:szCs w:val="24"/>
+        </w:rPr>
+        <w:t xml:space="preserve">FromDate &amp; </w:t>
+      </w:r>
+      <w:r>
+        <w:rPr>
+          <w:rFonts w:ascii="Verdana" w:hAnsi="Verdana"/>
+          <w:sz w:val="24"/>
+          <w:szCs w:val="24"/>
+        </w:rPr>
+        <w:t>InActive</w:t>
+      </w:r>
+      <w:r>
+        <w:rPr>
+          <w:rFonts w:ascii="Verdana" w:hAnsi="Verdana"/>
+          <w:sz w:val="24"/>
+          <w:szCs w:val="24"/>
+        </w:rPr>
         <w:t>ToDate</w:t>
       </w:r>
-      <w:proofErr w:type="spellEnd"/>
-      <w:r>
-        <w:rPr>
-          <w:rFonts w:ascii="Verdana" w:hAnsi="Verdana"/>
-          <w:sz w:val="24"/>
-          <w:szCs w:val="24"/>
-        </w:rPr>
-        <w:t xml:space="preserve">, the period that not active derived from </w:t>
-      </w:r>
-      <w:proofErr w:type="spellStart"/>
-      <w:r>
-        <w:rPr>
-          <w:rFonts w:ascii="Verdana" w:hAnsi="Verdana"/>
-          <w:sz w:val="24"/>
-          <w:szCs w:val="24"/>
-        </w:rPr>
-        <w:t>InActive</w:t>
-      </w:r>
-      <w:r>
-        <w:rPr>
-          <w:rFonts w:ascii="Verdana" w:hAnsi="Verdana"/>
-          <w:sz w:val="24"/>
-          <w:szCs w:val="24"/>
-        </w:rPr>
-        <w:t>FromDate</w:t>
-      </w:r>
-      <w:proofErr w:type="spellEnd"/>
-      <w:r>
-        <w:rPr>
-          <w:rFonts w:ascii="Verdana" w:hAnsi="Verdana"/>
-          <w:sz w:val="24"/>
-          <w:szCs w:val="24"/>
-        </w:rPr>
-        <w:t xml:space="preserve"> &amp; </w:t>
-      </w:r>
-      <w:proofErr w:type="spellStart"/>
-      <w:r>
-        <w:rPr>
-          <w:rFonts w:ascii="Verdana" w:hAnsi="Verdana"/>
-          <w:sz w:val="24"/>
-          <w:szCs w:val="24"/>
-        </w:rPr>
-        <w:t>InActive</w:t>
-      </w:r>
-      <w:r>
-        <w:rPr>
-          <w:rFonts w:ascii="Verdana" w:hAnsi="Verdana"/>
-          <w:sz w:val="24"/>
-          <w:szCs w:val="24"/>
-        </w:rPr>
-        <w:t>ToDate</w:t>
-      </w:r>
-      <w:proofErr w:type="spellEnd"/>
       <w:r>
         <w:rPr>
           <w:rFonts w:ascii="Verdana" w:hAnsi="Verdana"/>
@@ -2031,7 +1681,6 @@
         </w:rPr>
         <w:t xml:space="preserve"> has unique </w:t>
       </w:r>
-      <w:proofErr w:type="spellStart"/>
       <w:r>
         <w:rPr>
           <w:rFonts w:ascii="Verdana" w:hAnsi="Verdana"/>
@@ -2040,7 +1689,6 @@
         </w:rPr>
         <w:t>LicenceNo</w:t>
       </w:r>
-      <w:proofErr w:type="spellEnd"/>
       <w:r>
         <w:rPr>
           <w:rFonts w:ascii="Verdana" w:hAnsi="Verdana"/>
@@ -2057,7 +1705,6 @@
         </w:rPr>
         <w:t xml:space="preserve">Gender, </w:t>
       </w:r>
-      <w:proofErr w:type="spellStart"/>
       <w:r>
         <w:rPr>
           <w:rFonts w:ascii="Verdana" w:hAnsi="Verdana"/>
@@ -2074,7 +1721,6 @@
         </w:rPr>
         <w:t>Birthday</w:t>
       </w:r>
-      <w:proofErr w:type="spellEnd"/>
       <w:r>
         <w:rPr>
           <w:rFonts w:ascii="Verdana" w:hAnsi="Verdana"/>
@@ -2083,7 +1729,6 @@
         </w:rPr>
         <w:t xml:space="preserve">, </w:t>
       </w:r>
-      <w:proofErr w:type="spellStart"/>
       <w:r>
         <w:rPr>
           <w:rFonts w:ascii="Verdana" w:hAnsi="Verdana"/>
@@ -2100,7 +1745,6 @@
         </w:rPr>
         <w:t>HireDate</w:t>
       </w:r>
-      <w:proofErr w:type="spellEnd"/>
       <w:r>
         <w:rPr>
           <w:rFonts w:ascii="Verdana" w:hAnsi="Verdana"/>
@@ -2123,16 +1767,7 @@
           <w:sz w:val="24"/>
           <w:szCs w:val="24"/>
         </w:rPr>
-        <w:t xml:space="preserve">, Email, Password, </w:t>
-      </w:r>
-      <w:proofErr w:type="spellStart"/>
-      <w:r>
-        <w:rPr>
-          <w:rFonts w:ascii="Verdana" w:hAnsi="Verdana"/>
-          <w:sz w:val="24"/>
-          <w:szCs w:val="24"/>
-        </w:rPr>
-        <w:t>Is</w:t>
+        <w:t>, Email, Password, Is</w:t>
       </w:r>
       <w:r>
         <w:rPr>
@@ -2148,66 +1783,15 @@
           <w:sz w:val="24"/>
           <w:szCs w:val="24"/>
         </w:rPr>
-        <w:t>ViewGroupData</w:t>
-      </w:r>
-      <w:proofErr w:type="spellEnd"/>
-      <w:r>
-        <w:rPr>
-          <w:rFonts w:ascii="Verdana" w:hAnsi="Verdana"/>
-          <w:sz w:val="24"/>
-          <w:szCs w:val="24"/>
-        </w:rPr>
-        <w:t xml:space="preserve"> (true if his organizer give him permission to view other spanners data of his group), </w:t>
-      </w:r>
-      <w:proofErr w:type="spellStart"/>
-      <w:r>
-        <w:rPr>
-          <w:rFonts w:ascii="Verdana" w:hAnsi="Verdana"/>
-          <w:sz w:val="24"/>
-          <w:szCs w:val="24"/>
-        </w:rPr>
-        <w:t>IsSpanner</w:t>
-      </w:r>
-      <w:r>
-        <w:rPr>
-          <w:rFonts w:ascii="Verdana" w:hAnsi="Verdana"/>
-          <w:sz w:val="24"/>
-          <w:szCs w:val="24"/>
-        </w:rPr>
-        <w:t>HasCar</w:t>
-      </w:r>
-      <w:proofErr w:type="spellEnd"/>
-      <w:r>
-        <w:rPr>
-          <w:rFonts w:ascii="Verdana" w:hAnsi="Verdana"/>
-          <w:sz w:val="24"/>
-          <w:szCs w:val="24"/>
-        </w:rPr>
-        <w:t xml:space="preserve"> (true if </w:t>
-      </w:r>
-      <w:r>
-        <w:rPr>
-          <w:rFonts w:ascii="Verdana" w:hAnsi="Verdana"/>
-          <w:sz w:val="24"/>
-          <w:szCs w:val="24"/>
-        </w:rPr>
-        <w:t>the spanner has a private car</w:t>
-      </w:r>
-      <w:r>
-        <w:rPr>
-          <w:rFonts w:ascii="Verdana" w:hAnsi="Verdana"/>
-          <w:sz w:val="24"/>
-          <w:szCs w:val="24"/>
-        </w:rPr>
-        <w:t>)</w:t>
-      </w:r>
-      <w:r>
-        <w:rPr>
-          <w:rFonts w:ascii="Verdana" w:hAnsi="Verdana"/>
-          <w:sz w:val="24"/>
-          <w:szCs w:val="24"/>
-        </w:rPr>
-        <w:t xml:space="preserve">, </w:t>
+        <w:t xml:space="preserve">ViewGroupData (true if his organizer give him permission to view other spanners data of his group), </w:t>
+      </w:r>
+      <w:r>
+        <w:rPr>
+          <w:rFonts w:ascii="Verdana" w:hAnsi="Verdana"/>
+          <w:sz w:val="24"/>
+          <w:szCs w:val="24"/>
+        </w:rPr>
+        <w:t xml:space="preserve">IsSpannerHasCar (true if the spanner has a private car), </w:t>
       </w:r>
       <w:r>
         <w:rPr>
@@ -2248,27 +1832,8 @@
           <w:sz w:val="24"/>
           <w:szCs w:val="24"/>
         </w:rPr>
-        <w:t xml:space="preserve"> has </w:t>
-      </w:r>
-      <w:proofErr w:type="spellStart"/>
-      <w:r>
-        <w:rPr>
-          <w:rFonts w:ascii="Verdana" w:hAnsi="Verdana"/>
-          <w:sz w:val="24"/>
-          <w:szCs w:val="24"/>
-        </w:rPr>
-        <w:t>GroupName</w:t>
-      </w:r>
-      <w:proofErr w:type="spellEnd"/>
-      <w:r>
-        <w:rPr>
-          <w:rFonts w:ascii="Verdana" w:hAnsi="Verdana"/>
-          <w:sz w:val="24"/>
-          <w:szCs w:val="24"/>
-        </w:rPr>
-        <w:t xml:space="preserve"> (which is the group name that the spanner belongs), </w:t>
-      </w:r>
-      <w:proofErr w:type="spellStart"/>
+        <w:t xml:space="preserve"> has GroupName (which is the group name that the spanner belongs), </w:t>
+      </w:r>
       <w:r>
         <w:rPr>
           <w:rFonts w:ascii="Verdana" w:hAnsi="Verdana"/>
@@ -2277,41 +1842,13 @@
         </w:rPr>
         <w:t>RecordStarting</w:t>
       </w:r>
-      <w:proofErr w:type="spellEnd"/>
-      <w:r>
-        <w:rPr>
-          <w:rFonts w:ascii="Verdana" w:hAnsi="Verdana"/>
-          <w:sz w:val="24"/>
-          <w:szCs w:val="24"/>
-        </w:rPr>
-        <w:t xml:space="preserve"> (The starting date of record), </w:t>
-      </w:r>
-      <w:proofErr w:type="spellStart"/>
-      <w:r>
-        <w:rPr>
-          <w:rFonts w:ascii="Verdana" w:hAnsi="Verdana"/>
-          <w:sz w:val="24"/>
-          <w:szCs w:val="24"/>
-        </w:rPr>
-        <w:t>GroupConstant</w:t>
-      </w:r>
-      <w:proofErr w:type="spellEnd"/>
-      <w:r>
-        <w:rPr>
-          <w:rFonts w:ascii="Verdana" w:hAnsi="Verdana"/>
-          <w:sz w:val="24"/>
-          <w:szCs w:val="24"/>
-        </w:rPr>
-        <w:t xml:space="preserve">, &amp; </w:t>
-      </w:r>
-      <w:proofErr w:type="spellStart"/>
-      <w:r>
-        <w:rPr>
-          <w:rFonts w:ascii="Verdana" w:hAnsi="Verdana"/>
-          <w:sz w:val="24"/>
-          <w:szCs w:val="24"/>
-        </w:rPr>
-        <w:t>Is</w:t>
+      <w:r>
+        <w:rPr>
+          <w:rFonts w:ascii="Verdana" w:hAnsi="Verdana"/>
+          <w:sz w:val="24"/>
+          <w:szCs w:val="24"/>
+        </w:rPr>
+        <w:t xml:space="preserve"> (The starting date of record), GroupConstant, &amp; Is</w:t>
       </w:r>
       <w:r>
         <w:rPr>
@@ -2327,16 +1864,7 @@
           <w:sz w:val="24"/>
           <w:szCs w:val="24"/>
         </w:rPr>
-        <w:t>SectorTime</w:t>
-      </w:r>
-      <w:proofErr w:type="spellEnd"/>
-      <w:r>
-        <w:rPr>
-          <w:rFonts w:ascii="Verdana" w:hAnsi="Verdana"/>
-          <w:sz w:val="24"/>
-          <w:szCs w:val="24"/>
-        </w:rPr>
-        <w:t xml:space="preserve"> (If true means that the Organizer of the </w:t>
+        <w:t xml:space="preserve">SectorTime (If true means that the Organizer of the </w:t>
       </w:r>
       <w:r>
         <w:rPr>
@@ -2352,7 +1880,25 @@
           <w:sz w:val="24"/>
           <w:szCs w:val="24"/>
         </w:rPr>
-        <w:t xml:space="preserve"> decides that the calculation of distance is according to </w:t>
+        <w:t xml:space="preserve"> decides that the calculation of </w:t>
+      </w:r>
+      <w:r>
+        <w:rPr>
+          <w:rFonts w:ascii="Verdana" w:hAnsi="Verdana"/>
+          <w:sz w:val="24"/>
+          <w:szCs w:val="24"/>
+        </w:rPr>
+        <w:t xml:space="preserve">the balance based on </w:t>
+      </w:r>
+      <w:bookmarkStart w:id="0" w:name="_GoBack"/>
+      <w:bookmarkEnd w:id="0"/>
+      <w:r>
+        <w:rPr>
+          <w:rFonts w:ascii="Verdana" w:hAnsi="Verdana"/>
+          <w:sz w:val="24"/>
+          <w:szCs w:val="24"/>
+        </w:rPr>
+        <w:t xml:space="preserve">distance is according to </w:t>
       </w:r>
       <w:r>
         <w:rPr>
@@ -2368,25 +1914,7 @@
           <w:sz w:val="24"/>
           <w:szCs w:val="24"/>
         </w:rPr>
-        <w:t xml:space="preserve"> sector time, and the </w:t>
-      </w:r>
-      <w:proofErr w:type="spellStart"/>
-      <w:r>
-        <w:rPr>
-          <w:rFonts w:ascii="Verdana" w:hAnsi="Verdana"/>
-          <w:sz w:val="24"/>
-          <w:szCs w:val="24"/>
-        </w:rPr>
-        <w:t>DistanceType</w:t>
-      </w:r>
-      <w:proofErr w:type="spellEnd"/>
-      <w:r>
-        <w:rPr>
-          <w:rFonts w:ascii="Verdana" w:hAnsi="Verdana"/>
-          <w:sz w:val="24"/>
-          <w:szCs w:val="24"/>
-        </w:rPr>
-        <w:t xml:space="preserve"> Entity is ignored).</w:t>
+        <w:t xml:space="preserve"> sector time, and the DistanceType Entity is ignored).</w:t>
       </w:r>
     </w:p>
     <w:p>
@@ -2452,7 +1980,6 @@
           <w:szCs w:val="24"/>
         </w:rPr>
       </w:pPr>
-      <w:proofErr w:type="spellStart"/>
       <w:r>
         <w:rPr>
           <w:rFonts w:ascii="Verdana" w:hAnsi="Verdana"/>
@@ -2463,7 +1990,6 @@
         </w:rPr>
         <w:t>FlightCompany</w:t>
       </w:r>
-      <w:proofErr w:type="spellEnd"/>
       <w:r>
         <w:rPr>
           <w:rFonts w:ascii="Verdana" w:hAnsi="Verdana"/>
@@ -2472,7 +1998,6 @@
         </w:rPr>
         <w:t xml:space="preserve"> has </w:t>
       </w:r>
-      <w:proofErr w:type="spellStart"/>
       <w:r>
         <w:rPr>
           <w:rFonts w:ascii="Verdana" w:hAnsi="Verdana"/>
@@ -2487,18 +2012,8 @@
           <w:sz w:val="24"/>
           <w:szCs w:val="24"/>
         </w:rPr>
-        <w:t>CompayName</w:t>
-      </w:r>
-      <w:proofErr w:type="spellEnd"/>
-      <w:r>
-        <w:rPr>
-          <w:rFonts w:ascii="Verdana" w:hAnsi="Verdana"/>
-          <w:sz w:val="24"/>
-          <w:szCs w:val="24"/>
-        </w:rPr>
-        <w:t xml:space="preserve"> (the name of the company that own the rights to have the flight), &amp; </w:t>
-      </w:r>
-      <w:proofErr w:type="spellStart"/>
+        <w:t xml:space="preserve">CompayName (the name of the company that own the rights to have the flight), &amp; </w:t>
+      </w:r>
       <w:r>
         <w:rPr>
           <w:rFonts w:ascii="Verdana" w:hAnsi="Verdana"/>
@@ -2513,16 +2028,7 @@
           <w:sz w:val="24"/>
           <w:szCs w:val="24"/>
         </w:rPr>
-        <w:t>CompanyConstant</w:t>
-      </w:r>
-      <w:proofErr w:type="spellEnd"/>
-      <w:r>
-        <w:rPr>
-          <w:rFonts w:ascii="Verdana" w:hAnsi="Verdana"/>
-          <w:sz w:val="24"/>
-          <w:szCs w:val="24"/>
-        </w:rPr>
-        <w:t>.</w:t>
+        <w:t>CompanyConstant.</w:t>
       </w:r>
     </w:p>
     <w:p>
@@ -2539,7 +2045,6 @@
           <w:szCs w:val="24"/>
         </w:rPr>
       </w:pPr>
-      <w:proofErr w:type="spellStart"/>
       <w:r>
         <w:rPr>
           <w:rFonts w:ascii="Verdana" w:hAnsi="Verdana"/>
@@ -2560,23 +2065,13 @@
         </w:rPr>
         <w:t>stinationType</w:t>
       </w:r>
-      <w:proofErr w:type="spellEnd"/>
-      <w:r>
-        <w:rPr>
-          <w:rFonts w:ascii="Verdana" w:hAnsi="Verdana"/>
-          <w:sz w:val="24"/>
-          <w:szCs w:val="24"/>
-        </w:rPr>
-        <w:t xml:space="preserve"> contains the </w:t>
-      </w:r>
-      <w:proofErr w:type="spellStart"/>
-      <w:r>
-        <w:rPr>
-          <w:rFonts w:ascii="Verdana" w:hAnsi="Verdana"/>
-          <w:sz w:val="24"/>
-          <w:szCs w:val="24"/>
-        </w:rPr>
-        <w:t>De</w:t>
+      <w:r>
+        <w:rPr>
+          <w:rFonts w:ascii="Verdana" w:hAnsi="Verdana"/>
+          <w:sz w:val="24"/>
+          <w:szCs w:val="24"/>
+        </w:rPr>
+        <w:t xml:space="preserve"> contains the De</w:t>
       </w:r>
       <w:r>
         <w:rPr>
@@ -2600,25 +2095,7 @@
           <w:sz w:val="24"/>
           <w:szCs w:val="24"/>
         </w:rPr>
-        <w:t>Name</w:t>
-      </w:r>
-      <w:proofErr w:type="spellEnd"/>
-      <w:r>
-        <w:rPr>
-          <w:rFonts w:ascii="Verdana" w:hAnsi="Verdana"/>
-          <w:sz w:val="24"/>
-          <w:szCs w:val="24"/>
-        </w:rPr>
-        <w:t xml:space="preserve">, &amp; </w:t>
-      </w:r>
-      <w:proofErr w:type="spellStart"/>
-      <w:r>
-        <w:rPr>
-          <w:rFonts w:ascii="Verdana" w:hAnsi="Verdana"/>
-          <w:sz w:val="24"/>
-          <w:szCs w:val="24"/>
-        </w:rPr>
-        <w:t>Destination</w:t>
+        <w:t>Name, &amp; Destination</w:t>
       </w:r>
       <w:r>
         <w:rPr>
@@ -2634,16 +2111,7 @@
           <w:sz w:val="24"/>
           <w:szCs w:val="24"/>
         </w:rPr>
-        <w:t>Constant</w:t>
-      </w:r>
-      <w:proofErr w:type="spellEnd"/>
-      <w:r>
-        <w:rPr>
-          <w:rFonts w:ascii="Verdana" w:hAnsi="Verdana"/>
-          <w:sz w:val="24"/>
-          <w:szCs w:val="24"/>
-        </w:rPr>
-        <w:t xml:space="preserve"> </w:t>
+        <w:t xml:space="preserve">Constant </w:t>
       </w:r>
       <w:r>
         <w:rPr>
@@ -2724,7 +2192,6 @@
           <w:szCs w:val="24"/>
         </w:rPr>
       </w:pPr>
-      <w:proofErr w:type="spellStart"/>
       <w:r>
         <w:rPr>
           <w:rFonts w:ascii="Verdana" w:hAnsi="Verdana"/>
@@ -2735,7 +2202,6 @@
         </w:rPr>
         <w:t>EligibilityType</w:t>
       </w:r>
-      <w:proofErr w:type="spellEnd"/>
       <w:r>
         <w:rPr>
           <w:rFonts w:ascii="Verdana" w:hAnsi="Verdana"/>
@@ -2752,7 +2218,6 @@
         </w:rPr>
         <w:t xml:space="preserve"> </w:t>
       </w:r>
-      <w:proofErr w:type="spellStart"/>
       <w:r>
         <w:rPr>
           <w:rFonts w:ascii="Verdana" w:hAnsi="Verdana"/>
@@ -2767,18 +2232,8 @@
           <w:sz w:val="24"/>
           <w:szCs w:val="24"/>
         </w:rPr>
-        <w:t>Name</w:t>
-      </w:r>
-      <w:proofErr w:type="spellEnd"/>
-      <w:r>
-        <w:rPr>
-          <w:rFonts w:ascii="Verdana" w:hAnsi="Verdana"/>
-          <w:sz w:val="24"/>
-          <w:szCs w:val="24"/>
-        </w:rPr>
-        <w:t xml:space="preserve">, &amp; </w:t>
-      </w:r>
-      <w:proofErr w:type="spellStart"/>
+        <w:t xml:space="preserve">Name, &amp; </w:t>
+      </w:r>
       <w:r>
         <w:rPr>
           <w:rFonts w:ascii="Verdana" w:hAnsi="Verdana"/>
@@ -2793,16 +2248,7 @@
           <w:sz w:val="24"/>
           <w:szCs w:val="24"/>
         </w:rPr>
-        <w:t>Constant</w:t>
-      </w:r>
-      <w:proofErr w:type="spellEnd"/>
-      <w:r>
-        <w:rPr>
-          <w:rFonts w:ascii="Verdana" w:hAnsi="Verdana"/>
-          <w:sz w:val="24"/>
-          <w:szCs w:val="24"/>
-        </w:rPr>
-        <w:t xml:space="preserve"> </w:t>
+        <w:t xml:space="preserve">Constant </w:t>
       </w:r>
       <w:r>
         <w:rPr>
@@ -2859,7 +2305,6 @@
           <w:szCs w:val="24"/>
         </w:rPr>
       </w:pPr>
-      <w:proofErr w:type="spellStart"/>
       <w:r>
         <w:rPr>
           <w:rFonts w:ascii="Verdana" w:hAnsi="Verdana"/>
@@ -2870,7 +2315,6 @@
         </w:rPr>
         <w:t>FlightRecord</w:t>
       </w:r>
-      <w:proofErr w:type="spellEnd"/>
       <w:r>
         <w:rPr>
           <w:rFonts w:ascii="Verdana" w:hAnsi="Verdana"/>
@@ -2919,35 +2363,14 @@
         </w:rPr>
         <w:t>/Time</w:t>
       </w:r>
-      <w:bookmarkStart w:id="0" w:name="_GoBack"/>
-      <w:bookmarkEnd w:id="0"/>
-      <w:r>
-        <w:rPr>
-          <w:rFonts w:ascii="Verdana" w:hAnsi="Verdana"/>
-          <w:sz w:val="24"/>
-          <w:szCs w:val="24"/>
-        </w:rPr>
-        <w:t xml:space="preserve"> of the record registration, the flight company, the eligibility type for the record, destination type of the flight, the flight route, the organizer who enter the flight record, the </w:t>
-      </w:r>
-      <w:proofErr w:type="spellStart"/>
-      <w:r>
-        <w:rPr>
-          <w:rFonts w:ascii="Verdana" w:hAnsi="Verdana"/>
-          <w:sz w:val="24"/>
-          <w:szCs w:val="24"/>
-        </w:rPr>
-        <w:t>AircraftType</w:t>
-      </w:r>
-      <w:proofErr w:type="spellEnd"/>
-      <w:r>
-        <w:rPr>
-          <w:rFonts w:ascii="Verdana" w:hAnsi="Verdana"/>
-          <w:sz w:val="24"/>
-          <w:szCs w:val="24"/>
-        </w:rPr>
-        <w:t xml:space="preserve"> of the flight, the </w:t>
-      </w:r>
-      <w:proofErr w:type="spellStart"/>
+      <w:r>
+        <w:rPr>
+          <w:rFonts w:ascii="Verdana" w:hAnsi="Verdana"/>
+          <w:sz w:val="24"/>
+          <w:szCs w:val="24"/>
+        </w:rPr>
+        <w:t xml:space="preserve"> of the record registration, the flight company, the eligibility type for the record, destination type of the flight, the flight route, the organizer who enter the flight record, the AircraftType of the flight, the </w:t>
+      </w:r>
       <w:r>
         <w:rPr>
           <w:rFonts w:ascii="Verdana" w:hAnsi="Verdana"/>
@@ -2970,16 +2393,7 @@
           <w:sz w:val="24"/>
           <w:szCs w:val="24"/>
         </w:rPr>
-        <w:t>AutoSelect</w:t>
-      </w:r>
-      <w:proofErr w:type="spellEnd"/>
-      <w:r>
-        <w:rPr>
-          <w:rFonts w:ascii="Verdana" w:hAnsi="Verdana"/>
-          <w:sz w:val="24"/>
-          <w:szCs w:val="24"/>
-        </w:rPr>
-        <w:t xml:space="preserve"> (true if the selection is </w:t>
+        <w:t xml:space="preserve">AutoSelect (true if the selection is </w:t>
       </w:r>
       <w:r>
         <w:rPr>
@@ -3035,16 +2449,7 @@
           <w:sz w:val="24"/>
           <w:szCs w:val="24"/>
         </w:rPr>
-        <w:t xml:space="preserve">) &amp; </w:t>
-      </w:r>
-      <w:proofErr w:type="spellStart"/>
-      <w:r>
-        <w:rPr>
-          <w:rFonts w:ascii="Verdana" w:hAnsi="Verdana"/>
-          <w:sz w:val="24"/>
-          <w:szCs w:val="24"/>
-        </w:rPr>
-        <w:t>Is</w:t>
+        <w:t>) &amp; Is</w:t>
       </w:r>
       <w:r>
         <w:rPr>
@@ -3062,7 +2467,6 @@
         </w:rPr>
         <w:t>Settled</w:t>
       </w:r>
-      <w:proofErr w:type="spellEnd"/>
       <w:r>
         <w:rPr>
           <w:rFonts w:ascii="Verdana" w:hAnsi="Verdana"/>
@@ -3163,7 +2567,6 @@
         </w:rPr>
         <w:t xml:space="preserve">unprocessed </w:t>
       </w:r>
-      <w:proofErr w:type="spellStart"/>
       <w:r>
         <w:rPr>
           <w:rFonts w:ascii="Verdana" w:hAnsi="Verdana"/>
@@ -3178,50 +2581,88 @@
           <w:sz w:val="24"/>
           <w:szCs w:val="24"/>
         </w:rPr>
+        <w:t xml:space="preserve">Record can be </w:t>
+      </w:r>
+      <w:r>
+        <w:rPr>
+          <w:rFonts w:ascii="Verdana" w:hAnsi="Verdana"/>
+          <w:sz w:val="24"/>
+          <w:szCs w:val="24"/>
+        </w:rPr>
+        <w:t>assigned</w:t>
+      </w:r>
+      <w:r>
+        <w:rPr>
+          <w:rFonts w:ascii="Verdana" w:hAnsi="Verdana"/>
+          <w:sz w:val="24"/>
+          <w:szCs w:val="24"/>
+        </w:rPr>
+        <w:t xml:space="preserve"> </w:t>
+      </w:r>
+      <w:r>
+        <w:rPr>
+          <w:rFonts w:ascii="Verdana" w:hAnsi="Verdana"/>
+          <w:sz w:val="24"/>
+          <w:szCs w:val="24"/>
+        </w:rPr>
+        <w:t>to</w:t>
+      </w:r>
+      <w:r>
+        <w:rPr>
+          <w:rFonts w:ascii="Verdana" w:hAnsi="Verdana"/>
+          <w:sz w:val="24"/>
+          <w:szCs w:val="24"/>
+        </w:rPr>
+        <w:t xml:space="preserve"> the spanner manually by the organizer (</w:t>
+      </w:r>
+      <w:r>
+        <w:rPr>
+          <w:rFonts w:ascii="Verdana" w:hAnsi="Verdana"/>
+          <w:sz w:val="24"/>
+          <w:szCs w:val="24"/>
+        </w:rPr>
+        <w:t>Is</w:t>
+      </w:r>
+      <w:r>
+        <w:rPr>
+          <w:rFonts w:ascii="Verdana" w:hAnsi="Verdana"/>
+          <w:sz w:val="24"/>
+          <w:szCs w:val="24"/>
+        </w:rPr>
         <w:t>Record</w:t>
       </w:r>
-      <w:proofErr w:type="spellEnd"/>
-      <w:r>
-        <w:rPr>
-          <w:rFonts w:ascii="Verdana" w:hAnsi="Verdana"/>
-          <w:sz w:val="24"/>
-          <w:szCs w:val="24"/>
-        </w:rPr>
-        <w:t xml:space="preserve"> can be </w:t>
-      </w:r>
-      <w:r>
-        <w:rPr>
-          <w:rFonts w:ascii="Verdana" w:hAnsi="Verdana"/>
-          <w:sz w:val="24"/>
-          <w:szCs w:val="24"/>
-        </w:rPr>
-        <w:t>assigned</w:t>
-      </w:r>
-      <w:r>
-        <w:rPr>
-          <w:rFonts w:ascii="Verdana" w:hAnsi="Verdana"/>
-          <w:sz w:val="24"/>
-          <w:szCs w:val="24"/>
-        </w:rPr>
-        <w:t xml:space="preserve"> </w:t>
-      </w:r>
-      <w:r>
-        <w:rPr>
-          <w:rFonts w:ascii="Verdana" w:hAnsi="Verdana"/>
-          <w:sz w:val="24"/>
-          <w:szCs w:val="24"/>
-        </w:rPr>
-        <w:t>to</w:t>
-      </w:r>
-      <w:r>
-        <w:rPr>
-          <w:rFonts w:ascii="Verdana" w:hAnsi="Verdana"/>
-          <w:sz w:val="24"/>
-          <w:szCs w:val="24"/>
-        </w:rPr>
-        <w:t xml:space="preserve"> the spanner manually by the organizer (</w:t>
-      </w:r>
-      <w:proofErr w:type="spellStart"/>
+      <w:r>
+        <w:rPr>
+          <w:rFonts w:ascii="Verdana" w:hAnsi="Verdana"/>
+          <w:sz w:val="24"/>
+          <w:szCs w:val="24"/>
+        </w:rPr>
+        <w:t>AutoSelect=false &amp; Approval !=null)</w:t>
+      </w:r>
+      <w:r>
+        <w:rPr>
+          <w:rFonts w:ascii="Verdana" w:hAnsi="Verdana"/>
+          <w:sz w:val="24"/>
+          <w:szCs w:val="24"/>
+        </w:rPr>
+        <w:sym w:font="Wingdings" w:char="F0E8"/>
+      </w:r>
+      <w:r>
+        <w:rPr>
+          <w:rFonts w:ascii="Verdana" w:hAnsi="Verdana"/>
+          <w:sz w:val="24"/>
+          <w:szCs w:val="24"/>
+        </w:rPr>
+        <w:t>processed record</w:t>
+      </w:r>
+      <w:r>
+        <w:rPr>
+          <w:rFonts w:ascii="Verdana" w:hAnsi="Verdana"/>
+          <w:sz w:val="24"/>
+          <w:szCs w:val="24"/>
+        </w:rPr>
+        <w:t>, automatically in future versions of this program using AI selection algorithm (</w:t>
+      </w:r>
       <w:r>
         <w:rPr>
           <w:rFonts w:ascii="Verdana" w:hAnsi="Verdana"/>
@@ -3244,34 +2685,7 @@
           <w:sz w:val="24"/>
           <w:szCs w:val="24"/>
         </w:rPr>
-        <w:t>AutoSelect</w:t>
-      </w:r>
-      <w:proofErr w:type="spellEnd"/>
-      <w:r>
-        <w:rPr>
-          <w:rFonts w:ascii="Verdana" w:hAnsi="Verdana"/>
-          <w:sz w:val="24"/>
-          <w:szCs w:val="24"/>
-        </w:rPr>
-        <w:t xml:space="preserve">=false &amp; </w:t>
-      </w:r>
-      <w:proofErr w:type="gramStart"/>
-      <w:r>
-        <w:rPr>
-          <w:rFonts w:ascii="Verdana" w:hAnsi="Verdana"/>
-          <w:sz w:val="24"/>
-          <w:szCs w:val="24"/>
-        </w:rPr>
-        <w:t>Approval !</w:t>
-      </w:r>
-      <w:proofErr w:type="gramEnd"/>
-      <w:r>
-        <w:rPr>
-          <w:rFonts w:ascii="Verdana" w:hAnsi="Verdana"/>
-          <w:sz w:val="24"/>
-          <w:szCs w:val="24"/>
-        </w:rPr>
-        <w:t>=null)</w:t>
+        <w:t>AutoSelect=true &amp; Approval !=null)</w:t>
       </w:r>
       <w:r>
         <w:rPr>
@@ -3295,9 +2709,8 @@
           <w:sz w:val="24"/>
           <w:szCs w:val="24"/>
         </w:rPr>
-        <w:t>, automatically in future versions of this program using AI selection algorithm (</w:t>
-      </w:r>
-      <w:proofErr w:type="spellStart"/>
+        <w:t>, or no selection for the spanner yet (</w:t>
+      </w:r>
       <w:r>
         <w:rPr>
           <w:rFonts w:ascii="Verdana" w:hAnsi="Verdana"/>
@@ -3320,74 +2733,7 @@
           <w:sz w:val="24"/>
           <w:szCs w:val="24"/>
         </w:rPr>
-        <w:t>AutoSelect</w:t>
-      </w:r>
-      <w:proofErr w:type="spellEnd"/>
-      <w:r>
-        <w:rPr>
-          <w:rFonts w:ascii="Verdana" w:hAnsi="Verdana"/>
-          <w:sz w:val="24"/>
-          <w:szCs w:val="24"/>
-        </w:rPr>
-        <w:t>=true &amp; Approval !=null)</w:t>
-      </w:r>
-      <w:r>
-        <w:rPr>
-          <w:rFonts w:ascii="Verdana" w:hAnsi="Verdana"/>
-          <w:sz w:val="24"/>
-          <w:szCs w:val="24"/>
-        </w:rPr>
-        <w:sym w:font="Wingdings" w:char="F0E8"/>
-      </w:r>
-      <w:r>
-        <w:rPr>
-          <w:rFonts w:ascii="Verdana" w:hAnsi="Verdana"/>
-          <w:sz w:val="24"/>
-          <w:szCs w:val="24"/>
-        </w:rPr>
-        <w:t>processed record</w:t>
-      </w:r>
-      <w:r>
-        <w:rPr>
-          <w:rFonts w:ascii="Verdana" w:hAnsi="Verdana"/>
-          <w:sz w:val="24"/>
-          <w:szCs w:val="24"/>
-        </w:rPr>
-        <w:t>, or no selection for the spanner yet (</w:t>
-      </w:r>
-      <w:proofErr w:type="spellStart"/>
-      <w:r>
-        <w:rPr>
-          <w:rFonts w:ascii="Verdana" w:hAnsi="Verdana"/>
-          <w:sz w:val="24"/>
-          <w:szCs w:val="24"/>
-        </w:rPr>
-        <w:t>Is</w:t>
-      </w:r>
-      <w:r>
-        <w:rPr>
-          <w:rFonts w:ascii="Verdana" w:hAnsi="Verdana"/>
-          <w:sz w:val="24"/>
-          <w:szCs w:val="24"/>
-        </w:rPr>
-        <w:t>Record</w:t>
-      </w:r>
-      <w:r>
-        <w:rPr>
-          <w:rFonts w:ascii="Verdana" w:hAnsi="Verdana"/>
-          <w:sz w:val="24"/>
-          <w:szCs w:val="24"/>
-        </w:rPr>
-        <w:t>AutoSelect</w:t>
-      </w:r>
-      <w:proofErr w:type="spellEnd"/>
-      <w:r>
-        <w:rPr>
-          <w:rFonts w:ascii="Verdana" w:hAnsi="Verdana"/>
-          <w:sz w:val="24"/>
-          <w:szCs w:val="24"/>
-        </w:rPr>
-        <w:t>=false &amp; Approval=null)</w:t>
+        <w:t>AutoSelect=false &amp; Approval=null)</w:t>
       </w:r>
       <w:r>
         <w:rPr>
@@ -3454,27 +2800,8 @@
           <w:sz w:val="24"/>
           <w:szCs w:val="24"/>
         </w:rPr>
-        <w:t xml:space="preserve"> has </w:t>
-      </w:r>
-      <w:proofErr w:type="gramStart"/>
-      <w:r>
-        <w:rPr>
-          <w:rFonts w:ascii="Verdana" w:hAnsi="Verdana"/>
-          <w:sz w:val="24"/>
-          <w:szCs w:val="24"/>
-        </w:rPr>
-        <w:t>a</w:t>
-      </w:r>
-      <w:proofErr w:type="gramEnd"/>
-      <w:r>
-        <w:rPr>
-          <w:rFonts w:ascii="Verdana" w:hAnsi="Verdana"/>
-          <w:sz w:val="24"/>
-          <w:szCs w:val="24"/>
-        </w:rPr>
-        <w:t xml:space="preserve"> </w:t>
-      </w:r>
-      <w:proofErr w:type="spellStart"/>
+        <w:t xml:space="preserve"> has a </w:t>
+      </w:r>
       <w:r>
         <w:rPr>
           <w:rFonts w:ascii="Verdana" w:hAnsi="Verdana"/>
@@ -3489,18 +2816,8 @@
           <w:sz w:val="24"/>
           <w:szCs w:val="24"/>
         </w:rPr>
-        <w:t>Country</w:t>
-      </w:r>
-      <w:proofErr w:type="spellEnd"/>
-      <w:r>
-        <w:rPr>
-          <w:rFonts w:ascii="Verdana" w:hAnsi="Verdana"/>
-          <w:sz w:val="24"/>
-          <w:szCs w:val="24"/>
-        </w:rPr>
-        <w:t xml:space="preserve">, </w:t>
-      </w:r>
-      <w:proofErr w:type="spellStart"/>
+        <w:t xml:space="preserve">Country, </w:t>
+      </w:r>
       <w:r>
         <w:rPr>
           <w:rFonts w:ascii="Verdana" w:hAnsi="Verdana"/>
@@ -3515,25 +2832,7 @@
           <w:sz w:val="24"/>
           <w:szCs w:val="24"/>
         </w:rPr>
-        <w:t>City</w:t>
-      </w:r>
-      <w:proofErr w:type="spellEnd"/>
-      <w:r>
-        <w:rPr>
-          <w:rFonts w:ascii="Verdana" w:hAnsi="Verdana"/>
-          <w:sz w:val="24"/>
-          <w:szCs w:val="24"/>
-        </w:rPr>
-        <w:t xml:space="preserve">, unique </w:t>
-      </w:r>
-      <w:proofErr w:type="spellStart"/>
-      <w:r>
-        <w:rPr>
-          <w:rFonts w:ascii="Verdana" w:hAnsi="Verdana"/>
-          <w:sz w:val="24"/>
-          <w:szCs w:val="24"/>
-        </w:rPr>
-        <w:t>IATA</w:t>
+        <w:t>City, unique IATA</w:t>
       </w:r>
       <w:r>
         <w:rPr>
@@ -3543,23 +2842,13 @@
         </w:rPr>
         <w:t>Code</w:t>
       </w:r>
-      <w:proofErr w:type="spellEnd"/>
-      <w:r>
-        <w:rPr>
-          <w:rFonts w:ascii="Verdana" w:hAnsi="Verdana"/>
-          <w:sz w:val="24"/>
-          <w:szCs w:val="24"/>
-        </w:rPr>
-        <w:t xml:space="preserve">, unique </w:t>
-      </w:r>
-      <w:proofErr w:type="spellStart"/>
-      <w:r>
-        <w:rPr>
-          <w:rFonts w:ascii="Verdana" w:hAnsi="Verdana"/>
-          <w:sz w:val="24"/>
-          <w:szCs w:val="24"/>
-        </w:rPr>
-        <w:t>ICAO</w:t>
+      <w:r>
+        <w:rPr>
+          <w:rFonts w:ascii="Verdana" w:hAnsi="Verdana"/>
+          <w:sz w:val="24"/>
+          <w:szCs w:val="24"/>
+        </w:rPr>
+        <w:t>, unique ICAO</w:t>
       </w:r>
       <w:r>
         <w:rPr>
@@ -3569,7 +2858,6 @@
         </w:rPr>
         <w:t>Code</w:t>
       </w:r>
-      <w:proofErr w:type="spellEnd"/>
       <w:r>
         <w:rPr>
           <w:rFonts w:ascii="Verdana" w:hAnsi="Verdana"/>
@@ -3617,7 +2905,6 @@
           <w:szCs w:val="24"/>
         </w:rPr>
       </w:pPr>
-      <w:proofErr w:type="spellStart"/>
       <w:r>
         <w:rPr>
           <w:rFonts w:ascii="Verdana" w:hAnsi="Verdana"/>
@@ -3628,23 +2915,13 @@
         </w:rPr>
         <w:t>DistanceType</w:t>
       </w:r>
-      <w:proofErr w:type="spellEnd"/>
-      <w:r>
-        <w:rPr>
-          <w:rFonts w:ascii="Verdana" w:hAnsi="Verdana"/>
-          <w:sz w:val="24"/>
-          <w:szCs w:val="24"/>
-        </w:rPr>
-        <w:t xml:space="preserve"> contains the </w:t>
-      </w:r>
-      <w:proofErr w:type="spellStart"/>
-      <w:r>
-        <w:rPr>
-          <w:rFonts w:ascii="Verdana" w:hAnsi="Verdana"/>
-          <w:sz w:val="24"/>
-          <w:szCs w:val="24"/>
-        </w:rPr>
-        <w:t>Distance</w:t>
+      <w:r>
+        <w:rPr>
+          <w:rFonts w:ascii="Verdana" w:hAnsi="Verdana"/>
+          <w:sz w:val="24"/>
+          <w:szCs w:val="24"/>
+        </w:rPr>
+        <w:t xml:space="preserve"> contains the Distance</w:t>
       </w:r>
       <w:r>
         <w:rPr>
@@ -3660,33 +2937,15 @@
           <w:sz w:val="24"/>
           <w:szCs w:val="24"/>
         </w:rPr>
-        <w:t>Name</w:t>
-      </w:r>
-      <w:proofErr w:type="spellEnd"/>
-      <w:r>
-        <w:rPr>
-          <w:rFonts w:ascii="Verdana" w:hAnsi="Verdana"/>
-          <w:sz w:val="24"/>
-          <w:szCs w:val="24"/>
-        </w:rPr>
-        <w:t xml:space="preserve"> with the</w:t>
-      </w:r>
-      <w:r>
-        <w:rPr>
-          <w:rFonts w:ascii="Verdana" w:hAnsi="Verdana"/>
-          <w:sz w:val="24"/>
-          <w:szCs w:val="24"/>
-        </w:rPr>
-        <w:t xml:space="preserve"> associated </w:t>
-      </w:r>
-      <w:proofErr w:type="spellStart"/>
-      <w:r>
-        <w:rPr>
-          <w:rFonts w:ascii="Verdana" w:hAnsi="Verdana"/>
-          <w:sz w:val="24"/>
-          <w:szCs w:val="24"/>
-        </w:rPr>
-        <w:t>Distance</w:t>
+        <w:t>Name with the</w:t>
+      </w:r>
+      <w:r>
+        <w:rPr>
+          <w:rFonts w:ascii="Verdana" w:hAnsi="Verdana"/>
+          <w:sz w:val="24"/>
+          <w:szCs w:val="24"/>
+        </w:rPr>
+        <w:t xml:space="preserve"> associated Distance</w:t>
       </w:r>
       <w:r>
         <w:rPr>
@@ -3702,16 +2961,7 @@
           <w:sz w:val="24"/>
           <w:szCs w:val="24"/>
         </w:rPr>
-        <w:t>Constant</w:t>
-      </w:r>
-      <w:proofErr w:type="spellEnd"/>
-      <w:r>
-        <w:rPr>
-          <w:rFonts w:ascii="Verdana" w:hAnsi="Verdana"/>
-          <w:sz w:val="24"/>
-          <w:szCs w:val="24"/>
-        </w:rPr>
-        <w:t>,</w:t>
+        <w:t>Constant,</w:t>
       </w:r>
       <w:r>
         <w:rPr>
@@ -3721,7 +2971,6 @@
         </w:rPr>
         <w:t xml:space="preserve"> </w:t>
       </w:r>
-      <w:proofErr w:type="spellStart"/>
       <w:r>
         <w:rPr>
           <w:rFonts w:ascii="Verdana" w:hAnsi="Verdana"/>
@@ -3738,23 +2987,13 @@
         </w:rPr>
         <w:t>SectorTime</w:t>
       </w:r>
-      <w:proofErr w:type="spellEnd"/>
-      <w:r>
-        <w:rPr>
-          <w:rFonts w:ascii="Verdana" w:hAnsi="Verdana"/>
-          <w:sz w:val="24"/>
-          <w:szCs w:val="24"/>
-        </w:rPr>
-        <w:t xml:space="preserve">, </w:t>
-      </w:r>
-      <w:proofErr w:type="spellStart"/>
-      <w:r>
-        <w:rPr>
-          <w:rFonts w:ascii="Verdana" w:hAnsi="Verdana"/>
-          <w:sz w:val="24"/>
-          <w:szCs w:val="24"/>
-        </w:rPr>
-        <w:t>Lower</w:t>
+      <w:r>
+        <w:rPr>
+          <w:rFonts w:ascii="Verdana" w:hAnsi="Verdana"/>
+          <w:sz w:val="24"/>
+          <w:szCs w:val="24"/>
+        </w:rPr>
+        <w:t>, Lower</w:t>
       </w:r>
       <w:r>
         <w:rPr>
@@ -3764,45 +3003,14 @@
         </w:rPr>
         <w:t>SectorTime</w:t>
       </w:r>
-      <w:proofErr w:type="spellEnd"/>
-      <w:r>
-        <w:rPr>
-          <w:rFonts w:ascii="Verdana" w:hAnsi="Verdana"/>
-          <w:sz w:val="24"/>
-          <w:szCs w:val="24"/>
-        </w:rPr>
-        <w:t xml:space="preserve">, </w:t>
-      </w:r>
-      <w:proofErr w:type="spellStart"/>
-      <w:r>
-        <w:rPr>
-          <w:rFonts w:ascii="Verdana" w:hAnsi="Verdana"/>
-          <w:sz w:val="24"/>
-          <w:szCs w:val="24"/>
-        </w:rPr>
-        <w:t>UpperOperator</w:t>
-      </w:r>
-      <w:proofErr w:type="spellEnd"/>
-      <w:r>
-        <w:rPr>
-          <w:rFonts w:ascii="Verdana" w:hAnsi="Verdana"/>
-          <w:sz w:val="24"/>
-          <w:szCs w:val="24"/>
-        </w:rPr>
-        <w:t xml:space="preserve">, </w:t>
-      </w:r>
-      <w:proofErr w:type="spellStart"/>
-      <w:proofErr w:type="gramStart"/>
-      <w:r>
-        <w:rPr>
-          <w:rFonts w:ascii="Verdana" w:hAnsi="Verdana"/>
-          <w:sz w:val="24"/>
-          <w:szCs w:val="24"/>
-        </w:rPr>
-        <w:t>LowerOperator</w:t>
-      </w:r>
-      <w:proofErr w:type="spellEnd"/>
-      <w:proofErr w:type="gramEnd"/>
+      <w:r>
+        <w:rPr>
+          <w:rFonts w:ascii="Verdana" w:hAnsi="Verdana"/>
+          <w:sz w:val="24"/>
+          <w:szCs w:val="24"/>
+        </w:rPr>
+        <w:t>, UpperOperator, LowerOperator</w:t>
+      </w:r>
       <w:r>
         <w:rPr>
           <w:rFonts w:ascii="Verdana" w:hAnsi="Verdana"/>
@@ -3825,43 +3033,7 @@
           <w:sz w:val="24"/>
           <w:szCs w:val="24"/>
         </w:rPr>
-        <w:t xml:space="preserve">(Short with constant=1, </w:t>
-      </w:r>
-      <w:proofErr w:type="spellStart"/>
-      <w:r>
-        <w:rPr>
-          <w:rFonts w:ascii="Verdana" w:hAnsi="Verdana"/>
-          <w:sz w:val="24"/>
-          <w:szCs w:val="24"/>
-        </w:rPr>
-        <w:t>SectorTime</w:t>
-      </w:r>
-      <w:proofErr w:type="spellEnd"/>
-      <w:r>
-        <w:rPr>
-          <w:rFonts w:ascii="Verdana" w:hAnsi="Verdana"/>
-          <w:sz w:val="24"/>
-          <w:szCs w:val="24"/>
-        </w:rPr>
-        <w:t xml:space="preserve">&lt;=3 </w:t>
-      </w:r>
-      <w:proofErr w:type="spellStart"/>
-      <w:r>
-        <w:rPr>
-          <w:rFonts w:ascii="Verdana" w:hAnsi="Verdana"/>
-          <w:sz w:val="24"/>
-          <w:szCs w:val="24"/>
-        </w:rPr>
-        <w:t>hrs</w:t>
-      </w:r>
-      <w:proofErr w:type="spellEnd"/>
-      <w:r>
-        <w:rPr>
-          <w:rFonts w:ascii="Verdana" w:hAnsi="Verdana"/>
-          <w:sz w:val="24"/>
-          <w:szCs w:val="24"/>
-        </w:rPr>
-        <w:t xml:space="preserve">, Long with </w:t>
+        <w:t xml:space="preserve">(Short with constant=1, SectorTime&lt;=3 hrs, Long with </w:t>
       </w:r>
       <w:r>
         <w:rPr>
@@ -3870,79 +3042,7 @@
           <w:szCs w:val="24"/>
         </w:rPr>
         <w:lastRenderedPageBreak/>
-        <w:t>constant=0.65 &amp; 3&lt;</w:t>
-      </w:r>
-      <w:proofErr w:type="spellStart"/>
-      <w:r>
-        <w:rPr>
-          <w:rFonts w:ascii="Verdana" w:hAnsi="Verdana"/>
-          <w:sz w:val="24"/>
-          <w:szCs w:val="24"/>
-        </w:rPr>
-        <w:t>SectorTime</w:t>
-      </w:r>
-      <w:proofErr w:type="spellEnd"/>
-      <w:r>
-        <w:rPr>
-          <w:rFonts w:ascii="Verdana" w:hAnsi="Verdana"/>
-          <w:sz w:val="24"/>
-          <w:szCs w:val="24"/>
-        </w:rPr>
-        <w:t xml:space="preserve">&lt;=4 </w:t>
-      </w:r>
-      <w:proofErr w:type="spellStart"/>
-      <w:r>
-        <w:rPr>
-          <w:rFonts w:ascii="Verdana" w:hAnsi="Verdana"/>
-          <w:sz w:val="24"/>
-          <w:szCs w:val="24"/>
-        </w:rPr>
-        <w:t>hrs</w:t>
-      </w:r>
-      <w:proofErr w:type="spellEnd"/>
-      <w:r>
-        <w:rPr>
-          <w:rFonts w:ascii="Verdana" w:hAnsi="Verdana"/>
-          <w:sz w:val="24"/>
-          <w:szCs w:val="24"/>
-        </w:rPr>
-        <w:t xml:space="preserve">, Extra-Long with constant=0.5 &amp; </w:t>
-      </w:r>
-      <w:proofErr w:type="spellStart"/>
-      <w:r>
-        <w:rPr>
-          <w:rFonts w:ascii="Verdana" w:hAnsi="Verdana"/>
-          <w:sz w:val="24"/>
-          <w:szCs w:val="24"/>
-        </w:rPr>
-        <w:t>SectorTime</w:t>
-      </w:r>
-      <w:proofErr w:type="spellEnd"/>
-      <w:r>
-        <w:rPr>
-          <w:rFonts w:ascii="Verdana" w:hAnsi="Verdana"/>
-          <w:sz w:val="24"/>
-          <w:szCs w:val="24"/>
-        </w:rPr>
-        <w:t xml:space="preserve">&gt;=4 </w:t>
-      </w:r>
-      <w:proofErr w:type="spellStart"/>
-      <w:r>
-        <w:rPr>
-          <w:rFonts w:ascii="Verdana" w:hAnsi="Verdana"/>
-          <w:sz w:val="24"/>
-          <w:szCs w:val="24"/>
-        </w:rPr>
-        <w:t>hrs</w:t>
-      </w:r>
-      <w:proofErr w:type="spellEnd"/>
-      <w:r>
-        <w:rPr>
-          <w:rFonts w:ascii="Verdana" w:hAnsi="Verdana"/>
-          <w:sz w:val="24"/>
-          <w:szCs w:val="24"/>
-        </w:rPr>
-        <w:t>)</w:t>
+        <w:t>constant=0.65 &amp; 3&lt;SectorTime&lt;=4 hrs, Extra-Long with constant=0.5 &amp; SectorTime&gt;=4 hrs)</w:t>
       </w:r>
     </w:p>
     <w:p>
@@ -3959,7 +3059,6 @@
           <w:szCs w:val="24"/>
         </w:rPr>
       </w:pPr>
-      <w:proofErr w:type="spellStart"/>
       <w:r>
         <w:rPr>
           <w:rFonts w:ascii="Verdana" w:hAnsi="Verdana"/>
@@ -3970,7 +3069,6 @@
         </w:rPr>
         <w:t>FlightData</w:t>
       </w:r>
-      <w:proofErr w:type="spellEnd"/>
       <w:r>
         <w:rPr>
           <w:rFonts w:ascii="Verdana" w:hAnsi="Verdana"/>
@@ -4019,23 +3117,13 @@
         </w:rPr>
         <w:t xml:space="preserve">estination pairs, </w:t>
       </w:r>
-      <w:proofErr w:type="spellStart"/>
-      <w:r>
-        <w:rPr>
-          <w:rFonts w:ascii="Verdana" w:hAnsi="Verdana"/>
-          <w:sz w:val="24"/>
-          <w:szCs w:val="24"/>
-        </w:rPr>
-        <w:t>SectorTime</w:t>
-      </w:r>
-      <w:proofErr w:type="spellEnd"/>
-      <w:r>
-        <w:rPr>
-          <w:rFonts w:ascii="Verdana" w:hAnsi="Verdana"/>
-          <w:sz w:val="24"/>
-          <w:szCs w:val="24"/>
-        </w:rPr>
-        <w:t xml:space="preserve"> (</w:t>
+      <w:r>
+        <w:rPr>
+          <w:rFonts w:ascii="Verdana" w:hAnsi="Verdana"/>
+          <w:sz w:val="24"/>
+          <w:szCs w:val="24"/>
+        </w:rPr>
+        <w:t>SectorTime (</w:t>
       </w:r>
       <w:r>
         <w:rPr>
@@ -4059,16 +3147,7 @@
           <w:sz w:val="24"/>
           <w:szCs w:val="24"/>
         </w:rPr>
-        <w:t xml:space="preserve">, </w:t>
-      </w:r>
-      <w:proofErr w:type="spellStart"/>
-      <w:r>
-        <w:rPr>
-          <w:rFonts w:ascii="Verdana" w:hAnsi="Verdana"/>
-          <w:sz w:val="24"/>
-          <w:szCs w:val="24"/>
-        </w:rPr>
-        <w:t>Is</w:t>
+        <w:t>, Is</w:t>
       </w:r>
       <w:r>
         <w:rPr>
@@ -4084,44 +3163,16 @@
           <w:sz w:val="24"/>
           <w:szCs w:val="24"/>
         </w:rPr>
-        <w:t>Local</w:t>
-      </w:r>
-      <w:proofErr w:type="spellEnd"/>
-      <w:r>
-        <w:rPr>
-          <w:rFonts w:ascii="Verdana" w:hAnsi="Verdana"/>
-          <w:sz w:val="24"/>
-          <w:szCs w:val="24"/>
-        </w:rPr>
-        <w:t xml:space="preserve"> (true the flight is local not international flight)</w:t>
-      </w:r>
-      <w:r>
-        <w:rPr>
-          <w:rFonts w:ascii="Verdana" w:hAnsi="Verdana"/>
-          <w:sz w:val="24"/>
-          <w:szCs w:val="24"/>
-        </w:rPr>
-        <w:t xml:space="preserve">, </w:t>
-      </w:r>
-      <w:proofErr w:type="spellStart"/>
-      <w:r>
-        <w:rPr>
-          <w:rFonts w:ascii="Verdana" w:hAnsi="Verdana"/>
-          <w:sz w:val="24"/>
-          <w:szCs w:val="24"/>
-        </w:rPr>
-        <w:t>IsFlightCargo</w:t>
-      </w:r>
-      <w:proofErr w:type="spellEnd"/>
-      <w:r>
-        <w:rPr>
-          <w:rFonts w:ascii="Verdana" w:hAnsi="Verdana"/>
-          <w:sz w:val="24"/>
-          <w:szCs w:val="24"/>
-        </w:rPr>
-        <w:t xml:space="preserve"> (true if the flight is cargo type), </w:t>
-      </w:r>
-      <w:proofErr w:type="spellStart"/>
+        <w:t>Local (true the flight is local not international flight)</w:t>
+      </w:r>
+      <w:r>
+        <w:rPr>
+          <w:rFonts w:ascii="Verdana" w:hAnsi="Verdana"/>
+          <w:sz w:val="24"/>
+          <w:szCs w:val="24"/>
+        </w:rPr>
+        <w:t xml:space="preserve">, IsFlightCargo (true if the flight is cargo type), </w:t>
+      </w:r>
       <w:r>
         <w:rPr>
           <w:rFonts w:ascii="Verdana" w:hAnsi="Verdana"/>
@@ -4130,7 +3181,6 @@
         </w:rPr>
         <w:t>FlightBonusCard</w:t>
       </w:r>
-      <w:proofErr w:type="spellEnd"/>
       <w:r>
         <w:rPr>
           <w:rFonts w:ascii="Verdana" w:hAnsi="Verdana"/>
@@ -4153,27 +3203,8 @@
           <w:sz w:val="24"/>
           <w:szCs w:val="24"/>
         </w:rPr>
-        <w:t xml:space="preserve">&amp; the derived </w:t>
-      </w:r>
-      <w:proofErr w:type="spellStart"/>
-      <w:r>
-        <w:rPr>
-          <w:rFonts w:ascii="Verdana" w:hAnsi="Verdana"/>
-          <w:sz w:val="24"/>
-          <w:szCs w:val="24"/>
-        </w:rPr>
-        <w:t>DistanceType</w:t>
-      </w:r>
-      <w:proofErr w:type="spellEnd"/>
-      <w:r>
-        <w:rPr>
-          <w:rFonts w:ascii="Verdana" w:hAnsi="Verdana"/>
-          <w:sz w:val="24"/>
-          <w:szCs w:val="24"/>
-        </w:rPr>
-        <w:t xml:space="preserve"> from the </w:t>
-      </w:r>
-      <w:proofErr w:type="spellStart"/>
+        <w:t xml:space="preserve">&amp; the derived DistanceType from the </w:t>
+      </w:r>
       <w:r>
         <w:rPr>
           <w:rFonts w:ascii="Verdana" w:hAnsi="Verdana"/>
@@ -4188,16 +3219,7 @@
           <w:sz w:val="24"/>
           <w:szCs w:val="24"/>
         </w:rPr>
-        <w:t>SectorTime</w:t>
-      </w:r>
-      <w:proofErr w:type="spellEnd"/>
-      <w:r>
-        <w:rPr>
-          <w:rFonts w:ascii="Verdana" w:hAnsi="Verdana"/>
-          <w:sz w:val="24"/>
-          <w:szCs w:val="24"/>
-        </w:rPr>
-        <w:t>.</w:t>
+        <w:t>SectorTime.</w:t>
       </w:r>
     </w:p>
     <w:p>
@@ -4453,7 +3475,6 @@
         </w:rPr>
         <w:t xml:space="preserve"> </w:t>
       </w:r>
-      <w:proofErr w:type="spellStart"/>
       <w:r>
         <w:rPr>
           <w:rFonts w:ascii="Verdana" w:hAnsi="Verdana"/>
@@ -4478,7 +3499,6 @@
         </w:rPr>
         <w:t>Constant</w:t>
       </w:r>
-      <w:proofErr w:type="spellEnd"/>
       <w:r>
         <w:rPr>
           <w:rFonts w:ascii="Verdana" w:hAnsi="Verdana"/>
@@ -4487,7 +3507,6 @@
         </w:rPr>
         <w:t xml:space="preserve">, </w:t>
       </w:r>
-      <w:proofErr w:type="spellStart"/>
       <w:r>
         <w:rPr>
           <w:rFonts w:ascii="Verdana" w:hAnsi="Verdana"/>
@@ -4512,7 +3531,6 @@
         </w:rPr>
         <w:t>Constant</w:t>
       </w:r>
-      <w:proofErr w:type="spellEnd"/>
       <w:r>
         <w:rPr>
           <w:rFonts w:ascii="Verdana" w:hAnsi="Verdana"/>
@@ -4521,16 +3539,38 @@
         </w:rPr>
         <w:t xml:space="preserve">, </w:t>
       </w:r>
-      <w:proofErr w:type="spellStart"/>
-      <w:r>
-        <w:rPr>
-          <w:rFonts w:ascii="Verdana" w:hAnsi="Verdana"/>
-          <w:sz w:val="24"/>
-          <w:szCs w:val="24"/>
-        </w:rPr>
-        <w:t>GroupConstant</w:t>
-      </w:r>
-      <w:proofErr w:type="spellEnd"/>
+      <w:r>
+        <w:rPr>
+          <w:rFonts w:ascii="Verdana" w:hAnsi="Verdana"/>
+          <w:sz w:val="24"/>
+          <w:szCs w:val="24"/>
+        </w:rPr>
+        <w:t xml:space="preserve">GroupConstant, </w:t>
+      </w:r>
+      <w:r>
+        <w:rPr>
+          <w:rFonts w:ascii="Verdana" w:hAnsi="Verdana"/>
+          <w:sz w:val="24"/>
+          <w:szCs w:val="24"/>
+        </w:rPr>
+        <w:t>Dep</w:t>
+      </w:r>
+      <w:r>
+        <w:rPr>
+          <w:rFonts w:ascii="Verdana" w:hAnsi="Verdana"/>
+          <w:sz w:val="24"/>
+          <w:szCs w:val="24"/>
+        </w:rPr>
+        <w:t>artment</w:t>
+      </w:r>
+      <w:r>
+        <w:rPr>
+          <w:rFonts w:ascii="Verdana" w:hAnsi="Verdana"/>
+          <w:sz w:val="24"/>
+          <w:szCs w:val="24"/>
+        </w:rPr>
+        <w:t>Constant</w:t>
+      </w:r>
       <w:r>
         <w:rPr>
           <w:rFonts w:ascii="Verdana" w:hAnsi="Verdana"/>
@@ -4539,22 +3579,53 @@
         </w:rPr>
         <w:t xml:space="preserve">, </w:t>
       </w:r>
-      <w:proofErr w:type="spellStart"/>
-      <w:r>
-        <w:rPr>
-          <w:rFonts w:ascii="Verdana" w:hAnsi="Verdana"/>
-          <w:sz w:val="24"/>
-          <w:szCs w:val="24"/>
-        </w:rPr>
-        <w:t>Dep</w:t>
-      </w:r>
-      <w:r>
-        <w:rPr>
-          <w:rFonts w:ascii="Verdana" w:hAnsi="Verdana"/>
-          <w:sz w:val="24"/>
-          <w:szCs w:val="24"/>
-        </w:rPr>
-        <w:t>artment</w:t>
+      <w:r>
+        <w:rPr>
+          <w:rFonts w:ascii="Verdana" w:hAnsi="Verdana"/>
+          <w:sz w:val="24"/>
+          <w:szCs w:val="24"/>
+        </w:rPr>
+        <w:t>QualificationConstant</w:t>
+      </w:r>
+      <w:r>
+        <w:rPr>
+          <w:rFonts w:ascii="Verdana" w:hAnsi="Verdana"/>
+          <w:sz w:val="24"/>
+          <w:szCs w:val="24"/>
+        </w:rPr>
+        <w:t xml:space="preserve">, </w:t>
+      </w:r>
+      <w:r>
+        <w:rPr>
+          <w:rFonts w:ascii="Verdana" w:hAnsi="Verdana"/>
+          <w:sz w:val="24"/>
+          <w:szCs w:val="24"/>
+        </w:rPr>
+        <w:t>ApprovalConstant</w:t>
+      </w:r>
+      <w:r>
+        <w:rPr>
+          <w:rFonts w:ascii="Verdana" w:hAnsi="Verdana"/>
+          <w:sz w:val="24"/>
+          <w:szCs w:val="24"/>
+        </w:rPr>
+        <w:t xml:space="preserve">, </w:t>
+      </w:r>
+      <w:r>
+        <w:rPr>
+          <w:rFonts w:ascii="Verdana" w:hAnsi="Verdana"/>
+          <w:sz w:val="24"/>
+          <w:szCs w:val="24"/>
+        </w:rPr>
+        <w:t>Aicraft</w:t>
+      </w:r>
+      <w:r>
+        <w:rPr>
+          <w:rFonts w:ascii="Verdana" w:hAnsi="Verdana"/>
+          <w:sz w:val="24"/>
+          <w:szCs w:val="24"/>
+        </w:rPr>
+        <w:t>Type</w:t>
       </w:r>
       <w:r>
         <w:rPr>
@@ -4564,7 +3635,6 @@
         </w:rPr>
         <w:t>Constant</w:t>
       </w:r>
-      <w:proofErr w:type="spellEnd"/>
       <w:r>
         <w:rPr>
           <w:rFonts w:ascii="Verdana" w:hAnsi="Verdana"/>
@@ -4573,16 +3643,22 @@
         </w:rPr>
         <w:t xml:space="preserve">, </w:t>
       </w:r>
-      <w:proofErr w:type="spellStart"/>
-      <w:r>
-        <w:rPr>
-          <w:rFonts w:ascii="Verdana" w:hAnsi="Verdana"/>
-          <w:sz w:val="24"/>
-          <w:szCs w:val="24"/>
-        </w:rPr>
-        <w:t>QualificationConstant</w:t>
-      </w:r>
-      <w:proofErr w:type="spellEnd"/>
+      <w:r>
+        <w:rPr>
+          <w:rFonts w:ascii="Verdana" w:hAnsi="Verdana"/>
+          <w:sz w:val="24"/>
+          <w:szCs w:val="24"/>
+        </w:rPr>
+        <w:t>Flight</w:t>
+      </w:r>
+      <w:r>
+        <w:rPr>
+          <w:rFonts w:ascii="Verdana" w:hAnsi="Verdana"/>
+          <w:sz w:val="24"/>
+          <w:szCs w:val="24"/>
+        </w:rPr>
+        <w:t>CompanyConstant</w:t>
+      </w:r>
       <w:r>
         <w:rPr>
           <w:rFonts w:ascii="Verdana" w:hAnsi="Verdana"/>
@@ -4591,16 +3667,22 @@
         </w:rPr>
         <w:t xml:space="preserve">, </w:t>
       </w:r>
-      <w:proofErr w:type="spellStart"/>
-      <w:r>
-        <w:rPr>
-          <w:rFonts w:ascii="Verdana" w:hAnsi="Verdana"/>
-          <w:sz w:val="24"/>
-          <w:szCs w:val="24"/>
-        </w:rPr>
-        <w:t>ApprovalConstant</w:t>
-      </w:r>
-      <w:proofErr w:type="spellEnd"/>
+      <w:r>
+        <w:rPr>
+          <w:rFonts w:ascii="Verdana" w:hAnsi="Verdana"/>
+          <w:sz w:val="24"/>
+          <w:szCs w:val="24"/>
+        </w:rPr>
+        <w:t>EligibilityType</w:t>
+      </w:r>
+      <w:r>
+        <w:rPr>
+          <w:rFonts w:ascii="Verdana" w:hAnsi="Verdana"/>
+          <w:sz w:val="24"/>
+          <w:szCs w:val="24"/>
+        </w:rPr>
+        <w:t>Constant</w:t>
+      </w:r>
       <w:r>
         <w:rPr>
           <w:rFonts w:ascii="Verdana" w:hAnsi="Verdana"/>
@@ -4609,14 +3691,13 @@
         </w:rPr>
         <w:t xml:space="preserve">, </w:t>
       </w:r>
-      <w:proofErr w:type="spellStart"/>
-      <w:r>
-        <w:rPr>
-          <w:rFonts w:ascii="Verdana" w:hAnsi="Verdana"/>
-          <w:sz w:val="24"/>
-          <w:szCs w:val="24"/>
-        </w:rPr>
-        <w:t>Aicraft</w:t>
+      <w:r>
+        <w:rPr>
+          <w:rFonts w:ascii="Verdana" w:hAnsi="Verdana"/>
+          <w:sz w:val="24"/>
+          <w:szCs w:val="24"/>
+        </w:rPr>
+        <w:t>Destination</w:t>
       </w:r>
       <w:r>
         <w:rPr>
@@ -4634,49 +3715,29 @@
         </w:rPr>
         <w:t>Constant</w:t>
       </w:r>
-      <w:proofErr w:type="spellEnd"/>
-      <w:r>
-        <w:rPr>
-          <w:rFonts w:ascii="Verdana" w:hAnsi="Verdana"/>
-          <w:sz w:val="24"/>
-          <w:szCs w:val="24"/>
-        </w:rPr>
-        <w:t xml:space="preserve">, </w:t>
-      </w:r>
-      <w:proofErr w:type="spellStart"/>
-      <w:r>
-        <w:rPr>
-          <w:rFonts w:ascii="Verdana" w:hAnsi="Verdana"/>
-          <w:sz w:val="24"/>
-          <w:szCs w:val="24"/>
-        </w:rPr>
-        <w:t>Flight</w:t>
-      </w:r>
-      <w:r>
-        <w:rPr>
-          <w:rFonts w:ascii="Verdana" w:hAnsi="Verdana"/>
-          <w:sz w:val="24"/>
-          <w:szCs w:val="24"/>
-        </w:rPr>
-        <w:t>CompanyConstant</w:t>
-      </w:r>
-      <w:proofErr w:type="spellEnd"/>
-      <w:r>
-        <w:rPr>
-          <w:rFonts w:ascii="Verdana" w:hAnsi="Verdana"/>
-          <w:sz w:val="24"/>
-          <w:szCs w:val="24"/>
-        </w:rPr>
-        <w:t xml:space="preserve">, </w:t>
-      </w:r>
-      <w:proofErr w:type="spellStart"/>
-      <w:r>
-        <w:rPr>
-          <w:rFonts w:ascii="Verdana" w:hAnsi="Verdana"/>
-          <w:sz w:val="24"/>
-          <w:szCs w:val="24"/>
-        </w:rPr>
-        <w:t>EligibilityType</w:t>
+      <w:r>
+        <w:rPr>
+          <w:rFonts w:ascii="Verdana" w:hAnsi="Verdana"/>
+          <w:sz w:val="24"/>
+          <w:szCs w:val="24"/>
+        </w:rPr>
+        <w:t xml:space="preserve">, &amp; </w:t>
+      </w:r>
+      <w:r>
+        <w:rPr>
+          <w:rFonts w:ascii="Verdana" w:hAnsi="Verdana"/>
+          <w:sz w:val="24"/>
+          <w:szCs w:val="24"/>
+        </w:rPr>
+        <w:t>Holiday</w:t>
+      </w:r>
+      <w:r>
+        <w:rPr>
+          <w:rFonts w:ascii="Verdana" w:hAnsi="Verdana"/>
+          <w:sz w:val="24"/>
+          <w:szCs w:val="24"/>
+        </w:rPr>
+        <w:t>Type</w:t>
       </w:r>
       <w:r>
         <w:rPr>
@@ -4686,75 +3747,6 @@
         </w:rPr>
         <w:t>Constant</w:t>
       </w:r>
-      <w:proofErr w:type="spellEnd"/>
-      <w:r>
-        <w:rPr>
-          <w:rFonts w:ascii="Verdana" w:hAnsi="Verdana"/>
-          <w:sz w:val="24"/>
-          <w:szCs w:val="24"/>
-        </w:rPr>
-        <w:t xml:space="preserve">, </w:t>
-      </w:r>
-      <w:proofErr w:type="spellStart"/>
-      <w:r>
-        <w:rPr>
-          <w:rFonts w:ascii="Verdana" w:hAnsi="Verdana"/>
-          <w:sz w:val="24"/>
-          <w:szCs w:val="24"/>
-        </w:rPr>
-        <w:t>Destination</w:t>
-      </w:r>
-      <w:r>
-        <w:rPr>
-          <w:rFonts w:ascii="Verdana" w:hAnsi="Verdana"/>
-          <w:sz w:val="24"/>
-          <w:szCs w:val="24"/>
-        </w:rPr>
-        <w:t>Type</w:t>
-      </w:r>
-      <w:r>
-        <w:rPr>
-          <w:rFonts w:ascii="Verdana" w:hAnsi="Verdana"/>
-          <w:sz w:val="24"/>
-          <w:szCs w:val="24"/>
-        </w:rPr>
-        <w:t>Constant</w:t>
-      </w:r>
-      <w:proofErr w:type="spellEnd"/>
-      <w:r>
-        <w:rPr>
-          <w:rFonts w:ascii="Verdana" w:hAnsi="Verdana"/>
-          <w:sz w:val="24"/>
-          <w:szCs w:val="24"/>
-        </w:rPr>
-        <w:t xml:space="preserve">, &amp; </w:t>
-      </w:r>
-      <w:proofErr w:type="spellStart"/>
-      <w:r>
-        <w:rPr>
-          <w:rFonts w:ascii="Verdana" w:hAnsi="Verdana"/>
-          <w:sz w:val="24"/>
-          <w:szCs w:val="24"/>
-        </w:rPr>
-        <w:t>Holiday</w:t>
-      </w:r>
-      <w:r>
-        <w:rPr>
-          <w:rFonts w:ascii="Verdana" w:hAnsi="Verdana"/>
-          <w:sz w:val="24"/>
-          <w:szCs w:val="24"/>
-        </w:rPr>
-        <w:t>Type</w:t>
-      </w:r>
-      <w:r>
-        <w:rPr>
-          <w:rFonts w:ascii="Verdana" w:hAnsi="Verdana"/>
-          <w:sz w:val="24"/>
-          <w:szCs w:val="24"/>
-        </w:rPr>
-        <w:t>Constant</w:t>
-      </w:r>
-      <w:proofErr w:type="spellEnd"/>
       <w:r>
         <w:rPr>
           <w:rFonts w:ascii="Verdana" w:hAnsi="Verdana"/>
@@ -4783,23 +3775,13 @@
         </w:rPr>
         <w:t xml:space="preserve">The Boolean attribute is </w:t>
       </w:r>
-      <w:proofErr w:type="spellStart"/>
-      <w:r>
-        <w:rPr>
-          <w:rFonts w:ascii="Verdana" w:hAnsi="Verdana"/>
-          <w:sz w:val="24"/>
-          <w:szCs w:val="24"/>
-        </w:rPr>
-        <w:t>IsCalculationSectorTime</w:t>
-      </w:r>
-      <w:proofErr w:type="spellEnd"/>
-      <w:r>
-        <w:rPr>
-          <w:rFonts w:ascii="Verdana" w:hAnsi="Verdana"/>
-          <w:sz w:val="24"/>
-          <w:szCs w:val="24"/>
-        </w:rPr>
-        <w:t xml:space="preserve"> </w:t>
+      <w:r>
+        <w:rPr>
+          <w:rFonts w:ascii="Verdana" w:hAnsi="Verdana"/>
+          <w:sz w:val="24"/>
+          <w:szCs w:val="24"/>
+        </w:rPr>
+        <w:t xml:space="preserve">IsCalculationSectorTime </w:t>
       </w:r>
       <w:r>
         <w:rPr>
@@ -4944,25 +3926,7 @@
           <w:sz w:val="24"/>
           <w:szCs w:val="24"/>
         </w:rPr>
-        <w:t xml:space="preserve">/Group relationship is many-to-many so this result to a new table called </w:t>
-      </w:r>
-      <w:proofErr w:type="spellStart"/>
-      <w:r>
-        <w:rPr>
-          <w:rFonts w:ascii="Verdana" w:hAnsi="Verdana"/>
-          <w:sz w:val="24"/>
-          <w:szCs w:val="24"/>
-        </w:rPr>
-        <w:t>OrganizerGroup</w:t>
-      </w:r>
-      <w:proofErr w:type="spellEnd"/>
-      <w:r>
-        <w:rPr>
-          <w:rFonts w:ascii="Verdana" w:hAnsi="Verdana"/>
-          <w:sz w:val="24"/>
-          <w:szCs w:val="24"/>
-        </w:rPr>
-        <w:t>.</w:t>
+        <w:t>/Group relationship is many-to-many so this result to a new table called OrganizerGroup.</w:t>
       </w:r>
     </w:p>
     <w:p>
@@ -5020,49 +3984,21 @@
         </w:rPr>
         <w:t xml:space="preserve">The Name attribute (which is composite type) is converted to 4 columns on the table which are: </w:t>
       </w:r>
-      <w:proofErr w:type="spellStart"/>
-      <w:r>
-        <w:rPr>
-          <w:rFonts w:ascii="Verdana" w:hAnsi="Verdana"/>
-          <w:sz w:val="24"/>
-          <w:szCs w:val="24"/>
-        </w:rPr>
-        <w:t>FName</w:t>
-      </w:r>
-      <w:proofErr w:type="spellEnd"/>
-      <w:r>
-        <w:rPr>
-          <w:rFonts w:ascii="Verdana" w:hAnsi="Verdana"/>
-          <w:sz w:val="24"/>
-          <w:szCs w:val="24"/>
-        </w:rPr>
-        <w:t xml:space="preserve">, </w:t>
-      </w:r>
-      <w:r>
-        <w:rPr>
-          <w:rFonts w:ascii="Verdana" w:hAnsi="Verdana"/>
-          <w:sz w:val="24"/>
-          <w:szCs w:val="24"/>
-        </w:rPr>
-        <w:t xml:space="preserve">M1Name, M2Name, &amp; </w:t>
-      </w:r>
-      <w:proofErr w:type="spellStart"/>
-      <w:r>
-        <w:rPr>
-          <w:rFonts w:ascii="Verdana" w:hAnsi="Verdana"/>
-          <w:sz w:val="24"/>
-          <w:szCs w:val="24"/>
-        </w:rPr>
-        <w:t>LName</w:t>
-      </w:r>
-      <w:proofErr w:type="spellEnd"/>
-      <w:r>
-        <w:rPr>
-          <w:rFonts w:ascii="Verdana" w:hAnsi="Verdana"/>
-          <w:sz w:val="24"/>
-          <w:szCs w:val="24"/>
-        </w:rPr>
-        <w:t>.</w:t>
+      <w:r>
+        <w:rPr>
+          <w:rFonts w:ascii="Verdana" w:hAnsi="Verdana"/>
+          <w:sz w:val="24"/>
+          <w:szCs w:val="24"/>
+        </w:rPr>
+        <w:t xml:space="preserve">FName, </w:t>
+      </w:r>
+      <w:r>
+        <w:rPr>
+          <w:rFonts w:ascii="Verdana" w:hAnsi="Verdana"/>
+          <w:sz w:val="24"/>
+          <w:szCs w:val="24"/>
+        </w:rPr>
+        <w:t>M1Name, M2Name, &amp; LName.</w:t>
       </w:r>
     </w:p>
     <w:p>
@@ -5158,285 +4094,15 @@
           <w:sz w:val="24"/>
           <w:szCs w:val="24"/>
         </w:rPr>
-        <w:t xml:space="preserve"> auto-generated integer type primary key columns as follows</w:t>
-      </w:r>
-      <w:proofErr w:type="gramStart"/>
-      <w:r>
-        <w:rPr>
-          <w:rFonts w:ascii="Verdana" w:hAnsi="Verdana"/>
-          <w:sz w:val="24"/>
-          <w:szCs w:val="24"/>
-        </w:rPr>
-        <w:t>:-</w:t>
-      </w:r>
-      <w:proofErr w:type="gramEnd"/>
-      <w:r>
-        <w:rPr>
-          <w:rFonts w:ascii="Verdana" w:hAnsi="Verdana"/>
-          <w:sz w:val="24"/>
-          <w:szCs w:val="24"/>
-        </w:rPr>
-        <w:t xml:space="preserve"> </w:t>
-      </w:r>
-      <w:proofErr w:type="spellStart"/>
-      <w:r>
-        <w:rPr>
-          <w:rFonts w:ascii="Verdana" w:hAnsi="Verdana"/>
-          <w:sz w:val="24"/>
-          <w:szCs w:val="24"/>
-        </w:rPr>
-        <w:t>DestinationId</w:t>
-      </w:r>
-      <w:proofErr w:type="spellEnd"/>
-      <w:r>
-        <w:rPr>
-          <w:rFonts w:ascii="Verdana" w:hAnsi="Verdana"/>
-          <w:sz w:val="24"/>
-          <w:szCs w:val="24"/>
-        </w:rPr>
-        <w:t xml:space="preserve">, </w:t>
-      </w:r>
-      <w:proofErr w:type="spellStart"/>
-      <w:r>
-        <w:rPr>
-          <w:rFonts w:ascii="Verdana" w:hAnsi="Verdana"/>
-          <w:sz w:val="24"/>
-          <w:szCs w:val="24"/>
-        </w:rPr>
-        <w:t>EligibilityId</w:t>
-      </w:r>
-      <w:proofErr w:type="spellEnd"/>
-      <w:r>
-        <w:rPr>
-          <w:rFonts w:ascii="Verdana" w:hAnsi="Verdana"/>
-          <w:sz w:val="24"/>
-          <w:szCs w:val="24"/>
-        </w:rPr>
-        <w:t xml:space="preserve">, </w:t>
-      </w:r>
-      <w:proofErr w:type="spellStart"/>
-      <w:r>
-        <w:rPr>
-          <w:rFonts w:ascii="Verdana" w:hAnsi="Verdana"/>
-          <w:sz w:val="24"/>
-          <w:szCs w:val="24"/>
-        </w:rPr>
-        <w:t>CompanyId</w:t>
-      </w:r>
-      <w:proofErr w:type="spellEnd"/>
-      <w:r>
-        <w:rPr>
-          <w:rFonts w:ascii="Verdana" w:hAnsi="Verdana"/>
-          <w:sz w:val="24"/>
-          <w:szCs w:val="24"/>
-        </w:rPr>
-        <w:t xml:space="preserve">, </w:t>
-      </w:r>
-      <w:proofErr w:type="spellStart"/>
-      <w:r>
-        <w:rPr>
-          <w:rFonts w:ascii="Verdana" w:hAnsi="Verdana"/>
-          <w:sz w:val="24"/>
-          <w:szCs w:val="24"/>
-        </w:rPr>
-        <w:t>AircraftTypeId</w:t>
-      </w:r>
-      <w:proofErr w:type="spellEnd"/>
-      <w:r>
-        <w:rPr>
-          <w:rFonts w:ascii="Verdana" w:hAnsi="Verdana"/>
-          <w:sz w:val="24"/>
-          <w:szCs w:val="24"/>
-        </w:rPr>
-        <w:t xml:space="preserve">, </w:t>
-      </w:r>
-      <w:proofErr w:type="spellStart"/>
-      <w:r>
-        <w:rPr>
-          <w:rFonts w:ascii="Verdana" w:hAnsi="Verdana"/>
-          <w:sz w:val="24"/>
-          <w:szCs w:val="24"/>
-        </w:rPr>
-        <w:t>FlightRecordId</w:t>
-      </w:r>
-      <w:proofErr w:type="spellEnd"/>
-      <w:r>
-        <w:rPr>
-          <w:rFonts w:ascii="Verdana" w:hAnsi="Verdana"/>
-          <w:sz w:val="24"/>
-          <w:szCs w:val="24"/>
-        </w:rPr>
-        <w:t xml:space="preserve">, </w:t>
-      </w:r>
-      <w:proofErr w:type="spellStart"/>
-      <w:r>
-        <w:rPr>
-          <w:rFonts w:ascii="Verdana" w:hAnsi="Verdana"/>
-          <w:sz w:val="24"/>
-          <w:szCs w:val="24"/>
-        </w:rPr>
-        <w:t>ApprovalId</w:t>
-      </w:r>
-      <w:proofErr w:type="spellEnd"/>
-      <w:r>
-        <w:rPr>
-          <w:rFonts w:ascii="Verdana" w:hAnsi="Verdana"/>
-          <w:sz w:val="24"/>
-          <w:szCs w:val="24"/>
-        </w:rPr>
-        <w:t xml:space="preserve">, </w:t>
-      </w:r>
-      <w:proofErr w:type="spellStart"/>
-      <w:r>
-        <w:rPr>
-          <w:rFonts w:ascii="Verdana" w:hAnsi="Verdana"/>
-          <w:sz w:val="24"/>
-          <w:szCs w:val="24"/>
-        </w:rPr>
-        <w:t>ApprovalDetailId</w:t>
-      </w:r>
-      <w:proofErr w:type="spellEnd"/>
-      <w:r>
-        <w:rPr>
-          <w:rFonts w:ascii="Verdana" w:hAnsi="Verdana"/>
-          <w:sz w:val="24"/>
-          <w:szCs w:val="24"/>
-        </w:rPr>
-        <w:t xml:space="preserve">, </w:t>
-      </w:r>
-      <w:proofErr w:type="spellStart"/>
-      <w:r>
-        <w:rPr>
-          <w:rFonts w:ascii="Verdana" w:hAnsi="Verdana"/>
-          <w:sz w:val="24"/>
-          <w:szCs w:val="24"/>
-        </w:rPr>
-        <w:t>FlightDataId</w:t>
-      </w:r>
-      <w:proofErr w:type="spellEnd"/>
-      <w:r>
-        <w:rPr>
-          <w:rFonts w:ascii="Verdana" w:hAnsi="Verdana"/>
-          <w:sz w:val="24"/>
-          <w:szCs w:val="24"/>
-        </w:rPr>
-        <w:t xml:space="preserve">, </w:t>
-      </w:r>
-      <w:proofErr w:type="spellStart"/>
-      <w:r>
-        <w:rPr>
-          <w:rFonts w:ascii="Verdana" w:hAnsi="Verdana"/>
-          <w:sz w:val="24"/>
-          <w:szCs w:val="24"/>
-        </w:rPr>
-        <w:t>OrganizerGroupId</w:t>
-      </w:r>
-      <w:proofErr w:type="spellEnd"/>
-      <w:r>
-        <w:rPr>
-          <w:rFonts w:ascii="Verdana" w:hAnsi="Verdana"/>
-          <w:sz w:val="24"/>
-          <w:szCs w:val="24"/>
-        </w:rPr>
-        <w:t>,</w:t>
-      </w:r>
-      <w:r>
-        <w:rPr>
-          <w:rFonts w:ascii="Verdana" w:hAnsi="Verdana"/>
-          <w:sz w:val="24"/>
-          <w:szCs w:val="24"/>
-        </w:rPr>
-        <w:t xml:space="preserve"> </w:t>
-      </w:r>
-      <w:proofErr w:type="spellStart"/>
-      <w:r>
-        <w:rPr>
-          <w:rFonts w:ascii="Verdana" w:hAnsi="Verdana"/>
-          <w:sz w:val="24"/>
-          <w:szCs w:val="24"/>
-        </w:rPr>
-        <w:t>GroupId</w:t>
-      </w:r>
-      <w:proofErr w:type="spellEnd"/>
-      <w:r>
-        <w:rPr>
-          <w:rFonts w:ascii="Verdana" w:hAnsi="Verdana"/>
-          <w:sz w:val="24"/>
-          <w:szCs w:val="24"/>
-        </w:rPr>
-        <w:t xml:space="preserve">, </w:t>
-      </w:r>
-      <w:proofErr w:type="spellStart"/>
-      <w:r>
-        <w:rPr>
-          <w:rFonts w:ascii="Verdana" w:hAnsi="Verdana"/>
-          <w:sz w:val="24"/>
-          <w:szCs w:val="24"/>
-        </w:rPr>
-        <w:t>InActivePeriodId</w:t>
-      </w:r>
-      <w:proofErr w:type="spellEnd"/>
-      <w:r>
-        <w:rPr>
-          <w:rFonts w:ascii="Verdana" w:hAnsi="Verdana"/>
-          <w:sz w:val="24"/>
-          <w:szCs w:val="24"/>
-        </w:rPr>
-        <w:t xml:space="preserve">, </w:t>
-      </w:r>
-      <w:proofErr w:type="spellStart"/>
-      <w:r>
-        <w:rPr>
-          <w:rFonts w:ascii="Verdana" w:hAnsi="Verdana"/>
-          <w:sz w:val="24"/>
-          <w:szCs w:val="24"/>
-        </w:rPr>
-        <w:t>DepartmentId</w:t>
-      </w:r>
-      <w:proofErr w:type="spellEnd"/>
-      <w:r>
-        <w:rPr>
-          <w:rFonts w:ascii="Verdana" w:hAnsi="Verdana"/>
-          <w:sz w:val="24"/>
-          <w:szCs w:val="24"/>
-        </w:rPr>
-        <w:t xml:space="preserve">, </w:t>
-      </w:r>
-      <w:proofErr w:type="spellStart"/>
-      <w:r>
-        <w:rPr>
-          <w:rFonts w:ascii="Verdana" w:hAnsi="Verdana"/>
-          <w:sz w:val="24"/>
-          <w:szCs w:val="24"/>
-        </w:rPr>
-        <w:t>QualificationId</w:t>
-      </w:r>
-      <w:proofErr w:type="spellEnd"/>
-      <w:r>
-        <w:rPr>
-          <w:rFonts w:ascii="Verdana" w:hAnsi="Verdana"/>
-          <w:sz w:val="24"/>
-          <w:szCs w:val="24"/>
-        </w:rPr>
-        <w:t xml:space="preserve">, </w:t>
-      </w:r>
-      <w:proofErr w:type="spellStart"/>
-      <w:r>
-        <w:rPr>
-          <w:rFonts w:ascii="Verdana" w:hAnsi="Verdana"/>
-          <w:sz w:val="24"/>
-          <w:szCs w:val="24"/>
-        </w:rPr>
-        <w:t>DistanceTypeId</w:t>
-      </w:r>
-      <w:proofErr w:type="spellEnd"/>
-      <w:r>
-        <w:rPr>
-          <w:rFonts w:ascii="Verdana" w:hAnsi="Verdana"/>
-          <w:sz w:val="24"/>
-          <w:szCs w:val="24"/>
-        </w:rPr>
-        <w:t xml:space="preserve">. </w:t>
+        <w:t xml:space="preserve"> auto-generated integer type primary key columns as follows:- DestinationId, EligibilityId, CompanyId, AircraftTypeId, FlightRecordId, ApprovalId, ApprovalDetailId, FlightDataId, OrganizerGroupId,</w:t>
+      </w:r>
+      <w:r>
+        <w:rPr>
+          <w:rFonts w:ascii="Verdana" w:hAnsi="Verdana"/>
+          <w:sz w:val="24"/>
+          <w:szCs w:val="24"/>
+        </w:rPr>
+        <w:t xml:space="preserve"> GroupId, InActivePeriodId, DepartmentId, QualificationId, DistanceTypeId. </w:t>
       </w:r>
     </w:p>
     <w:sectPr>
@@ -7025,7 +5691,7 @@
 </file>
 
 <file path=customXml/itemProps1.xml><?xml version="1.0" encoding="utf-8"?>
-<ds:datastoreItem xmlns:ds="http://schemas.openxmlformats.org/officeDocument/2006/customXml" ds:itemID="{0F0904A2-B317-43E1-A182-ABC1D2FF01E3}">
+<ds:datastoreItem xmlns:ds="http://schemas.openxmlformats.org/officeDocument/2006/customXml" ds:itemID="{FC685ACA-EBD5-46DF-9CDB-975A46AD76FF}">
   <ds:schemaRefs>
     <ds:schemaRef ds:uri="http://schemas.openxmlformats.org/officeDocument/2006/bibliography"/>
   </ds:schemaRefs>

</xml_diff>

<commit_message>
The 12th commit to add data to database and adjust Organizer UI
</commit_message>
<xml_diff>
--- a/Database/FlightSpanners-Data requirements.docx
+++ b/Database/FlightSpanners-Data requirements.docx
@@ -664,6 +664,7 @@
           <w:szCs w:val="24"/>
         </w:rPr>
       </w:pPr>
+      <w:proofErr w:type="spellStart"/>
       <w:r>
         <w:rPr>
           <w:rFonts w:ascii="Verdana" w:hAnsi="Verdana"/>
@@ -674,14 +675,25 @@
         </w:rPr>
         <w:t>HolidayType</w:t>
       </w:r>
-      <w:r>
-        <w:rPr>
-          <w:rFonts w:ascii="Verdana" w:hAnsi="Verdana"/>
-          <w:sz w:val="24"/>
-          <w:szCs w:val="24"/>
-        </w:rPr>
-        <w:t xml:space="preserve"> contains the HolidayTypeName</w:t>
-      </w:r>
+      <w:proofErr w:type="spellEnd"/>
+      <w:r>
+        <w:rPr>
+          <w:rFonts w:ascii="Verdana" w:hAnsi="Verdana"/>
+          <w:sz w:val="24"/>
+          <w:szCs w:val="24"/>
+        </w:rPr>
+        <w:t xml:space="preserve"> contains the </w:t>
+      </w:r>
+      <w:proofErr w:type="spellStart"/>
+      <w:r>
+        <w:rPr>
+          <w:rFonts w:ascii="Verdana" w:hAnsi="Verdana"/>
+          <w:sz w:val="24"/>
+          <w:szCs w:val="24"/>
+        </w:rPr>
+        <w:t>HolidayTypeName</w:t>
+      </w:r>
+      <w:proofErr w:type="spellEnd"/>
       <w:r>
         <w:rPr>
           <w:rFonts w:ascii="Verdana" w:hAnsi="Verdana"/>
@@ -714,6 +726,7 @@
         </w:rPr>
         <w:t xml:space="preserve"> </w:t>
       </w:r>
+      <w:proofErr w:type="spellStart"/>
       <w:r>
         <w:rPr>
           <w:rFonts w:ascii="Verdana" w:hAnsi="Verdana"/>
@@ -746,6 +759,7 @@
         </w:rPr>
         <w:t>onstant</w:t>
       </w:r>
+      <w:proofErr w:type="spellEnd"/>
       <w:r>
         <w:rPr>
           <w:rFonts w:ascii="Verdana" w:hAnsi="Verdana"/>
@@ -793,7 +807,16 @@
           <w:sz w:val="24"/>
           <w:szCs w:val="24"/>
         </w:rPr>
-        <w:t xml:space="preserve"> contains the HolidayN</w:t>
+        <w:t xml:space="preserve"> contains the </w:t>
+      </w:r>
+      <w:proofErr w:type="spellStart"/>
+      <w:r>
+        <w:rPr>
+          <w:rFonts w:ascii="Verdana" w:hAnsi="Verdana"/>
+          <w:sz w:val="24"/>
+          <w:szCs w:val="24"/>
+        </w:rPr>
+        <w:t>HolidayN</w:t>
       </w:r>
       <w:r>
         <w:rPr>
@@ -803,13 +826,77 @@
         </w:rPr>
         <w:t>ame</w:t>
       </w:r>
-      <w:r>
-        <w:rPr>
-          <w:rFonts w:ascii="Verdana" w:hAnsi="Verdana"/>
-          <w:sz w:val="24"/>
-          <w:szCs w:val="24"/>
-        </w:rPr>
-        <w:t>, HolidayDay, HolidayMonth, HolidayYear, &amp; Is</w:t>
+      <w:proofErr w:type="spellEnd"/>
+      <w:r>
+        <w:rPr>
+          <w:rFonts w:ascii="Verdana" w:hAnsi="Verdana"/>
+          <w:sz w:val="24"/>
+          <w:szCs w:val="24"/>
+        </w:rPr>
+        <w:t xml:space="preserve">, </w:t>
+      </w:r>
+      <w:proofErr w:type="spellStart"/>
+      <w:r>
+        <w:rPr>
+          <w:rFonts w:ascii="Verdana" w:hAnsi="Verdana"/>
+          <w:sz w:val="24"/>
+          <w:szCs w:val="24"/>
+        </w:rPr>
+        <w:t>HolidayDay</w:t>
+      </w:r>
+      <w:proofErr w:type="spellEnd"/>
+      <w:r>
+        <w:rPr>
+          <w:rFonts w:ascii="Verdana" w:hAnsi="Verdana"/>
+          <w:sz w:val="24"/>
+          <w:szCs w:val="24"/>
+        </w:rPr>
+        <w:t xml:space="preserve">, </w:t>
+      </w:r>
+      <w:proofErr w:type="spellStart"/>
+      <w:r>
+        <w:rPr>
+          <w:rFonts w:ascii="Verdana" w:hAnsi="Verdana"/>
+          <w:sz w:val="24"/>
+          <w:szCs w:val="24"/>
+        </w:rPr>
+        <w:t>HolidayMonth</w:t>
+      </w:r>
+      <w:proofErr w:type="spellEnd"/>
+      <w:r>
+        <w:rPr>
+          <w:rFonts w:ascii="Verdana" w:hAnsi="Verdana"/>
+          <w:sz w:val="24"/>
+          <w:szCs w:val="24"/>
+        </w:rPr>
+        <w:t xml:space="preserve">, </w:t>
+      </w:r>
+      <w:proofErr w:type="spellStart"/>
+      <w:r>
+        <w:rPr>
+          <w:rFonts w:ascii="Verdana" w:hAnsi="Verdana"/>
+          <w:sz w:val="24"/>
+          <w:szCs w:val="24"/>
+        </w:rPr>
+        <w:t>HolidayYear</w:t>
+      </w:r>
+      <w:proofErr w:type="spellEnd"/>
+      <w:r>
+        <w:rPr>
+          <w:rFonts w:ascii="Verdana" w:hAnsi="Verdana"/>
+          <w:sz w:val="24"/>
+          <w:szCs w:val="24"/>
+        </w:rPr>
+        <w:t xml:space="preserve">, &amp; </w:t>
+      </w:r>
+      <w:proofErr w:type="spellStart"/>
+      <w:r>
+        <w:rPr>
+          <w:rFonts w:ascii="Verdana" w:hAnsi="Verdana"/>
+          <w:sz w:val="24"/>
+          <w:szCs w:val="24"/>
+        </w:rPr>
+        <w:t>Is</w:t>
       </w:r>
       <w:r>
         <w:rPr>
@@ -825,7 +912,16 @@
           <w:sz w:val="24"/>
           <w:szCs w:val="24"/>
         </w:rPr>
-        <w:t>Repeated.</w:t>
+        <w:t>Repeated</w:t>
+      </w:r>
+      <w:proofErr w:type="spellEnd"/>
+      <w:r>
+        <w:rPr>
+          <w:rFonts w:ascii="Verdana" w:hAnsi="Verdana"/>
+          <w:sz w:val="24"/>
+          <w:szCs w:val="24"/>
+        </w:rPr>
+        <w:t>.</w:t>
       </w:r>
     </w:p>
     <w:p>
@@ -845,8 +941,25 @@
           <w:sz w:val="24"/>
           <w:szCs w:val="24"/>
         </w:rPr>
-        <w:t xml:space="preserve">(Labor Day which its type is yearly and Day=25, Month=6, year=2017, </w:t>
-      </w:r>
+        <w:t>(Labor Day which its type is yearly and Day=25, Month=6, year=</w:t>
+      </w:r>
+      <w:r>
+        <w:rPr>
+          <w:rFonts w:ascii="Verdana" w:hAnsi="Verdana"/>
+          <w:sz w:val="24"/>
+          <w:szCs w:val="24"/>
+        </w:rPr>
+        <w:t>null</w:t>
+      </w:r>
+      <w:r>
+        <w:rPr>
+          <w:rFonts w:ascii="Verdana" w:hAnsi="Verdana"/>
+          <w:sz w:val="24"/>
+          <w:szCs w:val="24"/>
+        </w:rPr>
+        <w:t xml:space="preserve">, </w:t>
+      </w:r>
+      <w:proofErr w:type="spellStart"/>
       <w:r>
         <w:rPr>
           <w:rFonts w:ascii="Verdana" w:hAnsi="Verdana"/>
@@ -861,7 +974,16 @@
           <w:sz w:val="24"/>
           <w:szCs w:val="24"/>
         </w:rPr>
-        <w:t xml:space="preserve">epeated=true, as each year at the same day and month) </w:t>
+        <w:t>epeated</w:t>
+      </w:r>
+      <w:proofErr w:type="spellEnd"/>
+      <w:r>
+        <w:rPr>
+          <w:rFonts w:ascii="Verdana" w:hAnsi="Verdana"/>
+          <w:sz w:val="24"/>
+          <w:szCs w:val="24"/>
+        </w:rPr>
+        <w:t xml:space="preserve">=true, as each year at the same day and month) </w:t>
       </w:r>
     </w:p>
     <w:p>
@@ -880,7 +1002,41 @@
           <w:sz w:val="24"/>
           <w:szCs w:val="24"/>
         </w:rPr>
-        <w:t xml:space="preserve">(Feast of el Fitr Day 1 which its type is yearly and Day=1, Month=5, year=null </w:t>
+        <w:t xml:space="preserve">(Feast of el </w:t>
+      </w:r>
+      <w:proofErr w:type="spellStart"/>
+      <w:r>
+        <w:rPr>
+          <w:rFonts w:ascii="Verdana" w:hAnsi="Verdana"/>
+          <w:sz w:val="24"/>
+          <w:szCs w:val="24"/>
+        </w:rPr>
+        <w:t>Fitr</w:t>
+      </w:r>
+      <w:proofErr w:type="spellEnd"/>
+      <w:r>
+        <w:rPr>
+          <w:rFonts w:ascii="Verdana" w:hAnsi="Verdana"/>
+          <w:sz w:val="24"/>
+          <w:szCs w:val="24"/>
+        </w:rPr>
+        <w:t xml:space="preserve"> Day 1 which its type is yearly and Day=1, Month=5, year=</w:t>
+      </w:r>
+      <w:r>
+        <w:rPr>
+          <w:rFonts w:ascii="Verdana" w:hAnsi="Verdana"/>
+          <w:sz w:val="24"/>
+          <w:szCs w:val="24"/>
+        </w:rPr>
+        <w:t>2017</w:t>
+      </w:r>
+      <w:r>
+        <w:rPr>
+          <w:rFonts w:ascii="Verdana" w:hAnsi="Verdana"/>
+          <w:sz w:val="24"/>
+          <w:szCs w:val="24"/>
+        </w:rPr>
+        <w:t xml:space="preserve"> </w:t>
       </w:r>
     </w:p>
     <w:p>
@@ -901,6 +1057,7 @@
         </w:rPr>
         <w:t xml:space="preserve">, </w:t>
       </w:r>
+      <w:proofErr w:type="spellStart"/>
       <w:r>
         <w:rPr>
           <w:rFonts w:ascii="Verdana" w:hAnsi="Verdana"/>
@@ -915,7 +1072,16 @@
           <w:sz w:val="24"/>
           <w:szCs w:val="24"/>
         </w:rPr>
-        <w:t>epeated=false, as each year has a different date)</w:t>
+        <w:t>epeated</w:t>
+      </w:r>
+      <w:proofErr w:type="spellEnd"/>
+      <w:r>
+        <w:rPr>
+          <w:rFonts w:ascii="Verdana" w:hAnsi="Verdana"/>
+          <w:sz w:val="24"/>
+          <w:szCs w:val="24"/>
+        </w:rPr>
+        <w:t>=false, as each year has a different date)</w:t>
       </w:r>
     </w:p>
     <w:p>
@@ -937,6 +1103,7 @@
         </w:rPr>
         <w:t xml:space="preserve">(Friday which its type is Weekly with Day=null, Month=null, year=null, </w:t>
       </w:r>
+      <w:proofErr w:type="spellStart"/>
       <w:r>
         <w:rPr>
           <w:rFonts w:ascii="Verdana" w:hAnsi="Verdana"/>
@@ -951,7 +1118,16 @@
           <w:sz w:val="24"/>
           <w:szCs w:val="24"/>
         </w:rPr>
-        <w:t>epeated=true, as it is repeated each week)</w:t>
+        <w:t>epeated</w:t>
+      </w:r>
+      <w:proofErr w:type="spellEnd"/>
+      <w:r>
+        <w:rPr>
+          <w:rFonts w:ascii="Verdana" w:hAnsi="Verdana"/>
+          <w:sz w:val="24"/>
+          <w:szCs w:val="24"/>
+        </w:rPr>
+        <w:t>=true, as it is repeated each week)</w:t>
       </w:r>
     </w:p>
     <w:p>
@@ -973,6 +1149,7 @@
         </w:rPr>
         <w:t xml:space="preserve">(Fifteen which type is Monthly with Day=15, Month=null, year=null, </w:t>
       </w:r>
+      <w:proofErr w:type="spellStart"/>
       <w:r>
         <w:rPr>
           <w:rFonts w:ascii="Verdana" w:hAnsi="Verdana"/>
@@ -987,7 +1164,16 @@
           <w:sz w:val="24"/>
           <w:szCs w:val="24"/>
         </w:rPr>
-        <w:t>epeated=true, as it is repeated each half of each month).</w:t>
+        <w:t>epeated</w:t>
+      </w:r>
+      <w:proofErr w:type="spellEnd"/>
+      <w:r>
+        <w:rPr>
+          <w:rFonts w:ascii="Verdana" w:hAnsi="Verdana"/>
+          <w:sz w:val="24"/>
+          <w:szCs w:val="24"/>
+        </w:rPr>
+        <w:t>=true, as it is repeated each half of each month).</w:t>
       </w:r>
     </w:p>
     <w:p>
@@ -1004,6 +1190,7 @@
           <w:szCs w:val="24"/>
         </w:rPr>
       </w:pPr>
+      <w:proofErr w:type="spellStart"/>
       <w:r>
         <w:rPr>
           <w:rFonts w:ascii="Verdana" w:hAnsi="Verdana"/>
@@ -1014,6 +1201,7 @@
         </w:rPr>
         <w:t>AircraftType</w:t>
       </w:r>
+      <w:proofErr w:type="spellEnd"/>
       <w:r>
         <w:rPr>
           <w:rFonts w:ascii="Verdana" w:hAnsi="Verdana"/>
@@ -1030,6 +1218,7 @@
         </w:rPr>
         <w:t xml:space="preserve">has </w:t>
       </w:r>
+      <w:proofErr w:type="spellStart"/>
       <w:r>
         <w:rPr>
           <w:rFonts w:ascii="Verdana" w:hAnsi="Verdana"/>
@@ -1038,6 +1227,7 @@
         </w:rPr>
         <w:t>AircraftTypeId</w:t>
       </w:r>
+      <w:proofErr w:type="spellEnd"/>
       <w:r>
         <w:rPr>
           <w:rFonts w:ascii="Verdana" w:hAnsi="Verdana"/>
@@ -1046,6 +1236,7 @@
         </w:rPr>
         <w:t xml:space="preserve">, </w:t>
       </w:r>
+      <w:proofErr w:type="spellStart"/>
       <w:r>
         <w:rPr>
           <w:rFonts w:ascii="Verdana" w:hAnsi="Verdana"/>
@@ -1070,6 +1261,7 @@
         </w:rPr>
         <w:t>Constant</w:t>
       </w:r>
+      <w:proofErr w:type="spellEnd"/>
       <w:r>
         <w:rPr>
           <w:rFonts w:ascii="Verdana" w:hAnsi="Verdana"/>
@@ -1078,6 +1270,8 @@
         </w:rPr>
         <w:t xml:space="preserve">, </w:t>
       </w:r>
+      <w:proofErr w:type="spellStart"/>
+      <w:proofErr w:type="gramStart"/>
       <w:r>
         <w:rPr>
           <w:rFonts w:ascii="Verdana" w:hAnsi="Verdana"/>
@@ -1086,13 +1280,24 @@
         </w:rPr>
         <w:t>AircraftModel</w:t>
       </w:r>
-      <w:r>
-        <w:rPr>
-          <w:rFonts w:ascii="Verdana" w:hAnsi="Verdana"/>
-          <w:sz w:val="24"/>
-          <w:szCs w:val="24"/>
-        </w:rPr>
-        <w:t xml:space="preserve"> &amp; Engine</w:t>
+      <w:proofErr w:type="spellEnd"/>
+      <w:proofErr w:type="gramEnd"/>
+      <w:r>
+        <w:rPr>
+          <w:rFonts w:ascii="Verdana" w:hAnsi="Verdana"/>
+          <w:sz w:val="24"/>
+          <w:szCs w:val="24"/>
+        </w:rPr>
+        <w:t xml:space="preserve"> &amp; </w:t>
+      </w:r>
+      <w:proofErr w:type="spellStart"/>
+      <w:r>
+        <w:rPr>
+          <w:rFonts w:ascii="Verdana" w:hAnsi="Verdana"/>
+          <w:sz w:val="24"/>
+          <w:szCs w:val="24"/>
+        </w:rPr>
+        <w:t>Engine</w:t>
       </w:r>
       <w:r>
         <w:rPr>
@@ -1102,6 +1307,7 @@
         </w:rPr>
         <w:t>Model</w:t>
       </w:r>
+      <w:proofErr w:type="spellEnd"/>
       <w:r>
         <w:rPr>
           <w:rFonts w:ascii="Verdana" w:hAnsi="Verdana"/>
@@ -1110,21 +1316,40 @@
         </w:rPr>
         <w:t xml:space="preserve">. Each </w:t>
       </w:r>
-      <w:r>
-        <w:rPr>
-          <w:rFonts w:ascii="Verdana" w:hAnsi="Verdana"/>
-          <w:sz w:val="24"/>
-          <w:szCs w:val="24"/>
-        </w:rPr>
-        <w:t xml:space="preserve">AircraftModel </w:t>
-      </w:r>
-      <w:r>
-        <w:rPr>
-          <w:rFonts w:ascii="Verdana" w:hAnsi="Verdana"/>
-          <w:sz w:val="24"/>
-          <w:szCs w:val="24"/>
-        </w:rPr>
-        <w:t>should have one or more E</w:t>
+      <w:proofErr w:type="spellStart"/>
+      <w:r>
+        <w:rPr>
+          <w:rFonts w:ascii="Verdana" w:hAnsi="Verdana"/>
+          <w:sz w:val="24"/>
+          <w:szCs w:val="24"/>
+        </w:rPr>
+        <w:t>AircraftModel</w:t>
+      </w:r>
+      <w:proofErr w:type="spellEnd"/>
+      <w:r>
+        <w:rPr>
+          <w:rFonts w:ascii="Verdana" w:hAnsi="Verdana"/>
+          <w:sz w:val="24"/>
+          <w:szCs w:val="24"/>
+        </w:rPr>
+        <w:t xml:space="preserve"> </w:t>
+      </w:r>
+      <w:r>
+        <w:rPr>
+          <w:rFonts w:ascii="Verdana" w:hAnsi="Verdana"/>
+          <w:sz w:val="24"/>
+          <w:szCs w:val="24"/>
+        </w:rPr>
+        <w:t xml:space="preserve">should have one or more </w:t>
+      </w:r>
+      <w:proofErr w:type="spellStart"/>
+      <w:r>
+        <w:rPr>
+          <w:rFonts w:ascii="Verdana" w:hAnsi="Verdana"/>
+          <w:sz w:val="24"/>
+          <w:szCs w:val="24"/>
+        </w:rPr>
+        <w:t>E</w:t>
       </w:r>
       <w:r>
         <w:rPr>
@@ -1142,6 +1367,7 @@
         </w:rPr>
         <w:t>Type</w:t>
       </w:r>
+      <w:proofErr w:type="spellEnd"/>
       <w:r>
         <w:rPr>
           <w:rFonts w:ascii="Verdana" w:hAnsi="Verdana"/>
@@ -1165,6 +1391,7 @@
           <w:szCs w:val="24"/>
         </w:rPr>
       </w:pPr>
+      <w:proofErr w:type="spellStart"/>
       <w:r>
         <w:rPr>
           <w:rFonts w:ascii="Verdana" w:hAnsi="Verdana"/>
@@ -1185,6 +1412,7 @@
         </w:rPr>
         <w:t>pprovalDetail</w:t>
       </w:r>
+      <w:proofErr w:type="spellEnd"/>
       <w:r>
         <w:rPr>
           <w:rFonts w:ascii="Verdana" w:hAnsi="Verdana"/>
@@ -1193,6 +1421,7 @@
         </w:rPr>
         <w:t xml:space="preserve"> has </w:t>
       </w:r>
+      <w:proofErr w:type="spellStart"/>
       <w:r>
         <w:rPr>
           <w:rFonts w:ascii="Verdana" w:hAnsi="Verdana"/>
@@ -1207,15 +1436,72 @@
           <w:sz w:val="24"/>
           <w:szCs w:val="24"/>
         </w:rPr>
-        <w:t>ating (</w:t>
-      </w:r>
-      <w:r>
-        <w:rPr>
-          <w:rFonts w:ascii="Verdana" w:hAnsi="Verdana"/>
-          <w:sz w:val="24"/>
-          <w:szCs w:val="24"/>
-        </w:rPr>
-        <w:t>Airframe, Engine, Airframe &amp; Engine, Electric, Avionics, or Multi-X</w:t>
+        <w:t>ating</w:t>
+      </w:r>
+      <w:proofErr w:type="spellEnd"/>
+      <w:r>
+        <w:rPr>
+          <w:rFonts w:ascii="Verdana" w:hAnsi="Verdana"/>
+          <w:sz w:val="24"/>
+          <w:szCs w:val="24"/>
+        </w:rPr>
+        <w:t xml:space="preserve"> (</w:t>
+      </w:r>
+      <w:r>
+        <w:rPr>
+          <w:rFonts w:ascii="Verdana" w:hAnsi="Verdana"/>
+          <w:sz w:val="24"/>
+          <w:szCs w:val="24"/>
+        </w:rPr>
+        <w:t>Airframe</w:t>
+      </w:r>
+      <w:r>
+        <w:rPr>
+          <w:rFonts w:ascii="Verdana" w:hAnsi="Verdana"/>
+          <w:sz w:val="24"/>
+          <w:szCs w:val="24"/>
+        </w:rPr>
+        <w:t xml:space="preserve"> “A”</w:t>
+      </w:r>
+      <w:r>
+        <w:rPr>
+          <w:rFonts w:ascii="Verdana" w:hAnsi="Verdana"/>
+          <w:sz w:val="24"/>
+          <w:szCs w:val="24"/>
+        </w:rPr>
+        <w:t>, Engine</w:t>
+      </w:r>
+      <w:r>
+        <w:rPr>
+          <w:rFonts w:ascii="Verdana" w:hAnsi="Verdana"/>
+          <w:sz w:val="24"/>
+          <w:szCs w:val="24"/>
+        </w:rPr>
+        <w:t xml:space="preserve"> “C”</w:t>
+      </w:r>
+      <w:r>
+        <w:rPr>
+          <w:rFonts w:ascii="Verdana" w:hAnsi="Verdana"/>
+          <w:sz w:val="24"/>
+          <w:szCs w:val="24"/>
+        </w:rPr>
+        <w:t>, Airframe &amp; Engine</w:t>
+      </w:r>
+      <w:r>
+        <w:rPr>
+          <w:rFonts w:ascii="Verdana" w:hAnsi="Verdana"/>
+          <w:sz w:val="24"/>
+          <w:szCs w:val="24"/>
+        </w:rPr>
+        <w:t xml:space="preserve"> “A&amp;C”</w:t>
+      </w:r>
+      <w:r>
+        <w:rPr>
+          <w:rFonts w:ascii="Verdana" w:hAnsi="Verdana"/>
+          <w:sz w:val="24"/>
+          <w:szCs w:val="24"/>
+        </w:rPr>
+        <w:t>, Electric, Avionics, or Multi-X</w:t>
       </w:r>
       <w:r>
         <w:rPr>
@@ -1225,6 +1511,7 @@
         </w:rPr>
         <w:t xml:space="preserve">), </w:t>
       </w:r>
+      <w:proofErr w:type="spellStart"/>
       <w:r>
         <w:rPr>
           <w:rFonts w:ascii="Verdana" w:hAnsi="Verdana"/>
@@ -1239,7 +1526,16 @@
           <w:sz w:val="24"/>
           <w:szCs w:val="24"/>
         </w:rPr>
-        <w:t xml:space="preserve">Category (B1, B2) </w:t>
+        <w:t>Category</w:t>
+      </w:r>
+      <w:proofErr w:type="spellEnd"/>
+      <w:r>
+        <w:rPr>
+          <w:rFonts w:ascii="Verdana" w:hAnsi="Verdana"/>
+          <w:sz w:val="24"/>
+          <w:szCs w:val="24"/>
+        </w:rPr>
+        <w:t xml:space="preserve"> (B1, B2) </w:t>
       </w:r>
       <w:r>
         <w:rPr>
@@ -1255,7 +1551,25 @@
           <w:sz w:val="24"/>
           <w:szCs w:val="24"/>
         </w:rPr>
-        <w:t xml:space="preserve"> ApprovalConstant.</w:t>
+        <w:t xml:space="preserve"> </w:t>
+      </w:r>
+      <w:proofErr w:type="spellStart"/>
+      <w:r>
+        <w:rPr>
+          <w:rFonts w:ascii="Verdana" w:hAnsi="Verdana"/>
+          <w:sz w:val="24"/>
+          <w:szCs w:val="24"/>
+        </w:rPr>
+        <w:t>ApprovalConstant</w:t>
+      </w:r>
+      <w:proofErr w:type="spellEnd"/>
+      <w:r>
+        <w:rPr>
+          <w:rFonts w:ascii="Verdana" w:hAnsi="Verdana"/>
+          <w:sz w:val="24"/>
+          <w:szCs w:val="24"/>
+        </w:rPr>
+        <w:t>.</w:t>
       </w:r>
     </w:p>
     <w:p>
@@ -1288,8 +1602,27 @@
           <w:sz w:val="24"/>
           <w:szCs w:val="24"/>
         </w:rPr>
-        <w:t xml:space="preserve"> contains each spanner with his approved AircraftType and </w:t>
-      </w:r>
+        <w:t xml:space="preserve"> contains each spanner with his approved </w:t>
+      </w:r>
+      <w:proofErr w:type="spellStart"/>
+      <w:r>
+        <w:rPr>
+          <w:rFonts w:ascii="Verdana" w:hAnsi="Verdana"/>
+          <w:sz w:val="24"/>
+          <w:szCs w:val="24"/>
+        </w:rPr>
+        <w:t>AircraftType</w:t>
+      </w:r>
+      <w:proofErr w:type="spellEnd"/>
+      <w:r>
+        <w:rPr>
+          <w:rFonts w:ascii="Verdana" w:hAnsi="Verdana"/>
+          <w:sz w:val="24"/>
+          <w:szCs w:val="24"/>
+        </w:rPr>
+        <w:t xml:space="preserve"> and </w:t>
+      </w:r>
+      <w:proofErr w:type="spellStart"/>
       <w:r>
         <w:rPr>
           <w:rFonts w:ascii="Verdana" w:hAnsi="Verdana"/>
@@ -1306,6 +1639,7 @@
         </w:rPr>
         <w:t>Detail</w:t>
       </w:r>
+      <w:proofErr w:type="spellEnd"/>
       <w:r>
         <w:rPr>
           <w:rFonts w:ascii="Verdana" w:hAnsi="Verdana"/>
@@ -1347,6 +1681,7 @@
         </w:rPr>
         <w:t xml:space="preserve"> has </w:t>
       </w:r>
+      <w:proofErr w:type="spellStart"/>
       <w:r>
         <w:rPr>
           <w:rFonts w:ascii="Verdana" w:hAnsi="Verdana"/>
@@ -1369,7 +1704,16 @@
           <w:sz w:val="24"/>
           <w:szCs w:val="24"/>
         </w:rPr>
-        <w:t xml:space="preserve">ame (Engineer, </w:t>
+        <w:t>ame</w:t>
+      </w:r>
+      <w:proofErr w:type="spellEnd"/>
+      <w:r>
+        <w:rPr>
+          <w:rFonts w:ascii="Verdana" w:hAnsi="Verdana"/>
+          <w:sz w:val="24"/>
+          <w:szCs w:val="24"/>
+        </w:rPr>
+        <w:t xml:space="preserve"> (Engineer, </w:t>
       </w:r>
       <w:r>
         <w:rPr>
@@ -1395,6 +1739,7 @@
         </w:rPr>
         <w:t xml:space="preserve">, </w:t>
       </w:r>
+      <w:proofErr w:type="spellStart"/>
       <w:r>
         <w:rPr>
           <w:rFonts w:ascii="Verdana" w:hAnsi="Verdana"/>
@@ -1409,8 +1754,18 @@
           <w:sz w:val="24"/>
           <w:szCs w:val="24"/>
         </w:rPr>
-        <w:t xml:space="preserve">Degree (Associate, Bachelor, Master, or Doctoral), </w:t>
-      </w:r>
+        <w:t>Degree</w:t>
+      </w:r>
+      <w:proofErr w:type="spellEnd"/>
+      <w:r>
+        <w:rPr>
+          <w:rFonts w:ascii="Verdana" w:hAnsi="Verdana"/>
+          <w:sz w:val="24"/>
+          <w:szCs w:val="24"/>
+        </w:rPr>
+        <w:t xml:space="preserve"> (Associate, Bachelor, Master, or Doctoral), </w:t>
+      </w:r>
+      <w:proofErr w:type="spellStart"/>
       <w:r>
         <w:rPr>
           <w:rFonts w:ascii="Verdana" w:hAnsi="Verdana"/>
@@ -1425,16 +1780,37 @@
           <w:sz w:val="24"/>
           <w:szCs w:val="24"/>
         </w:rPr>
-        <w:t>Major (Mechanical, or Electrical)</w:t>
-      </w:r>
-      <w:r>
-        <w:rPr>
-          <w:rFonts w:ascii="Verdana" w:hAnsi="Verdana"/>
-          <w:sz w:val="24"/>
-          <w:szCs w:val="24"/>
-        </w:rPr>
-        <w:t>, QualificationConstant</w:t>
-      </w:r>
+        <w:t>Major</w:t>
+      </w:r>
+      <w:proofErr w:type="spellEnd"/>
+      <w:r>
+        <w:rPr>
+          <w:rFonts w:ascii="Verdana" w:hAnsi="Verdana"/>
+          <w:sz w:val="24"/>
+          <w:szCs w:val="24"/>
+        </w:rPr>
+        <w:t xml:space="preserve"> (Mechanical, or Electrical)</w:t>
+      </w:r>
+      <w:r>
+        <w:rPr>
+          <w:rFonts w:ascii="Verdana" w:hAnsi="Verdana"/>
+          <w:sz w:val="24"/>
+          <w:szCs w:val="24"/>
+        </w:rPr>
+        <w:t xml:space="preserve">, </w:t>
+      </w:r>
+      <w:proofErr w:type="spellStart"/>
+      <w:proofErr w:type="gramStart"/>
+      <w:r>
+        <w:rPr>
+          <w:rFonts w:ascii="Verdana" w:hAnsi="Verdana"/>
+          <w:sz w:val="24"/>
+          <w:szCs w:val="24"/>
+        </w:rPr>
+        <w:t>QualificationConstant</w:t>
+      </w:r>
+      <w:proofErr w:type="spellEnd"/>
+      <w:proofErr w:type="gramEnd"/>
       <w:r>
         <w:rPr>
           <w:rFonts w:ascii="Verdana" w:hAnsi="Verdana"/>
@@ -1476,6 +1852,7 @@
         </w:rPr>
         <w:t xml:space="preserve"> has a unique </w:t>
       </w:r>
+      <w:proofErr w:type="spellStart"/>
       <w:r>
         <w:rPr>
           <w:rFonts w:ascii="Verdana" w:hAnsi="Verdana"/>
@@ -1490,7 +1867,16 @@
           <w:sz w:val="24"/>
           <w:szCs w:val="24"/>
         </w:rPr>
-        <w:t>ame (Hang</w:t>
+        <w:t>ame</w:t>
+      </w:r>
+      <w:proofErr w:type="spellEnd"/>
+      <w:r>
+        <w:rPr>
+          <w:rFonts w:ascii="Verdana" w:hAnsi="Verdana"/>
+          <w:sz w:val="24"/>
+          <w:szCs w:val="24"/>
+        </w:rPr>
+        <w:t xml:space="preserve"> (Hang</w:t>
       </w:r>
       <w:r>
         <w:rPr>
@@ -1516,6 +1902,7 @@
         </w:rPr>
         <w:t xml:space="preserve">, &amp; </w:t>
       </w:r>
+      <w:proofErr w:type="spellStart"/>
       <w:r>
         <w:rPr>
           <w:rFonts w:ascii="Verdana" w:hAnsi="Verdana"/>
@@ -1530,7 +1917,16 @@
           <w:sz w:val="24"/>
           <w:szCs w:val="24"/>
         </w:rPr>
-        <w:t>Constant.</w:t>
+        <w:t>Constant</w:t>
+      </w:r>
+      <w:proofErr w:type="spellEnd"/>
+      <w:r>
+        <w:rPr>
+          <w:rFonts w:ascii="Verdana" w:hAnsi="Verdana"/>
+          <w:sz w:val="24"/>
+          <w:szCs w:val="24"/>
+        </w:rPr>
+        <w:t>.</w:t>
       </w:r>
     </w:p>
     <w:p>
@@ -1547,6 +1943,7 @@
           <w:szCs w:val="24"/>
         </w:rPr>
       </w:pPr>
+      <w:proofErr w:type="spellStart"/>
       <w:r>
         <w:rPr>
           <w:rFonts w:ascii="Verdana" w:hAnsi="Verdana"/>
@@ -1568,6 +1965,7 @@
         </w:rPr>
         <w:t>ActivePeriod</w:t>
       </w:r>
+      <w:proofErr w:type="spellEnd"/>
       <w:r>
         <w:rPr>
           <w:rFonts w:ascii="Verdana" w:hAnsi="Verdana"/>
@@ -1576,6 +1974,7 @@
         </w:rPr>
         <w:t xml:space="preserve"> the period that each spanner is not available to be selected to flights it has </w:t>
       </w:r>
+      <w:proofErr w:type="spellStart"/>
       <w:r>
         <w:rPr>
           <w:rFonts w:ascii="Verdana" w:hAnsi="Verdana"/>
@@ -1590,8 +1989,18 @@
           <w:sz w:val="24"/>
           <w:szCs w:val="24"/>
         </w:rPr>
-        <w:t xml:space="preserve">FromDate, </w:t>
-      </w:r>
+        <w:t>FromDate</w:t>
+      </w:r>
+      <w:proofErr w:type="spellEnd"/>
+      <w:r>
+        <w:rPr>
+          <w:rFonts w:ascii="Verdana" w:hAnsi="Verdana"/>
+          <w:sz w:val="24"/>
+          <w:szCs w:val="24"/>
+        </w:rPr>
+        <w:t xml:space="preserve">, </w:t>
+      </w:r>
+      <w:proofErr w:type="spellStart"/>
       <w:r>
         <w:rPr>
           <w:rFonts w:ascii="Verdana" w:hAnsi="Verdana"/>
@@ -1606,8 +2015,18 @@
           <w:sz w:val="24"/>
           <w:szCs w:val="24"/>
         </w:rPr>
-        <w:t xml:space="preserve">ToDate, the period that not active derived from </w:t>
-      </w:r>
+        <w:t>ToDate</w:t>
+      </w:r>
+      <w:proofErr w:type="spellEnd"/>
+      <w:r>
+        <w:rPr>
+          <w:rFonts w:ascii="Verdana" w:hAnsi="Verdana"/>
+          <w:sz w:val="24"/>
+          <w:szCs w:val="24"/>
+        </w:rPr>
+        <w:t xml:space="preserve">, the period that not active derived from </w:t>
+      </w:r>
+      <w:proofErr w:type="spellStart"/>
       <w:r>
         <w:rPr>
           <w:rFonts w:ascii="Verdana" w:hAnsi="Verdana"/>
@@ -1622,8 +2041,18 @@
           <w:sz w:val="24"/>
           <w:szCs w:val="24"/>
         </w:rPr>
-        <w:t xml:space="preserve">FromDate &amp; </w:t>
-      </w:r>
+        <w:t>FromDate</w:t>
+      </w:r>
+      <w:proofErr w:type="spellEnd"/>
+      <w:r>
+        <w:rPr>
+          <w:rFonts w:ascii="Verdana" w:hAnsi="Verdana"/>
+          <w:sz w:val="24"/>
+          <w:szCs w:val="24"/>
+        </w:rPr>
+        <w:t xml:space="preserve"> &amp; </w:t>
+      </w:r>
+      <w:proofErr w:type="spellStart"/>
       <w:r>
         <w:rPr>
           <w:rFonts w:ascii="Verdana" w:hAnsi="Verdana"/>
@@ -1640,6 +2069,7 @@
         </w:rPr>
         <w:t>ToDate</w:t>
       </w:r>
+      <w:proofErr w:type="spellEnd"/>
       <w:r>
         <w:rPr>
           <w:rFonts w:ascii="Verdana" w:hAnsi="Verdana"/>
@@ -1681,6 +2111,7 @@
         </w:rPr>
         <w:t xml:space="preserve"> has unique </w:t>
       </w:r>
+      <w:proofErr w:type="spellStart"/>
       <w:r>
         <w:rPr>
           <w:rFonts w:ascii="Verdana" w:hAnsi="Verdana"/>
@@ -1689,6 +2120,7 @@
         </w:rPr>
         <w:t>LicenceNo</w:t>
       </w:r>
+      <w:proofErr w:type="spellEnd"/>
       <w:r>
         <w:rPr>
           <w:rFonts w:ascii="Verdana" w:hAnsi="Verdana"/>
@@ -1705,6 +2137,7 @@
         </w:rPr>
         <w:t xml:space="preserve">Gender, </w:t>
       </w:r>
+      <w:proofErr w:type="spellStart"/>
       <w:r>
         <w:rPr>
           <w:rFonts w:ascii="Verdana" w:hAnsi="Verdana"/>
@@ -1721,6 +2154,7 @@
         </w:rPr>
         <w:t>Birthday</w:t>
       </w:r>
+      <w:proofErr w:type="spellEnd"/>
       <w:r>
         <w:rPr>
           <w:rFonts w:ascii="Verdana" w:hAnsi="Verdana"/>
@@ -1729,6 +2163,7 @@
         </w:rPr>
         <w:t xml:space="preserve">, </w:t>
       </w:r>
+      <w:proofErr w:type="spellStart"/>
       <w:r>
         <w:rPr>
           <w:rFonts w:ascii="Verdana" w:hAnsi="Verdana"/>
@@ -1745,6 +2180,7 @@
         </w:rPr>
         <w:t>HireDate</w:t>
       </w:r>
+      <w:proofErr w:type="spellEnd"/>
       <w:r>
         <w:rPr>
           <w:rFonts w:ascii="Verdana" w:hAnsi="Verdana"/>
@@ -1767,7 +2203,16 @@
           <w:sz w:val="24"/>
           <w:szCs w:val="24"/>
         </w:rPr>
-        <w:t>, Email, Password, Is</w:t>
+        <w:t xml:space="preserve">, Email, Password, </w:t>
+      </w:r>
+      <w:proofErr w:type="spellStart"/>
+      <w:r>
+        <w:rPr>
+          <w:rFonts w:ascii="Verdana" w:hAnsi="Verdana"/>
+          <w:sz w:val="24"/>
+          <w:szCs w:val="24"/>
+        </w:rPr>
+        <w:t>Is</w:t>
       </w:r>
       <w:r>
         <w:rPr>
@@ -1783,15 +2228,34 @@
           <w:sz w:val="24"/>
           <w:szCs w:val="24"/>
         </w:rPr>
-        <w:t xml:space="preserve">ViewGroupData (true if his organizer give him permission to view other spanners data of his group), </w:t>
-      </w:r>
-      <w:r>
-        <w:rPr>
-          <w:rFonts w:ascii="Verdana" w:hAnsi="Verdana"/>
-          <w:sz w:val="24"/>
-          <w:szCs w:val="24"/>
-        </w:rPr>
-        <w:t xml:space="preserve">IsSpannerHasCar (true if the spanner has a private car), </w:t>
+        <w:t>ViewGroupData</w:t>
+      </w:r>
+      <w:proofErr w:type="spellEnd"/>
+      <w:r>
+        <w:rPr>
+          <w:rFonts w:ascii="Verdana" w:hAnsi="Verdana"/>
+          <w:sz w:val="24"/>
+          <w:szCs w:val="24"/>
+        </w:rPr>
+        <w:t xml:space="preserve"> (true if his organizer give him permission to view other spanners data of his group), </w:t>
+      </w:r>
+      <w:proofErr w:type="spellStart"/>
+      <w:r>
+        <w:rPr>
+          <w:rFonts w:ascii="Verdana" w:hAnsi="Verdana"/>
+          <w:sz w:val="24"/>
+          <w:szCs w:val="24"/>
+        </w:rPr>
+        <w:t>IsSpannerHasCar</w:t>
+      </w:r>
+      <w:proofErr w:type="spellEnd"/>
+      <w:r>
+        <w:rPr>
+          <w:rFonts w:ascii="Verdana" w:hAnsi="Verdana"/>
+          <w:sz w:val="24"/>
+          <w:szCs w:val="24"/>
+        </w:rPr>
+        <w:t xml:space="preserve"> (true if the spanner has a private car), </w:t>
       </w:r>
       <w:r>
         <w:rPr>
@@ -1816,6 +2280,7 @@
           <w:szCs w:val="24"/>
         </w:rPr>
       </w:pPr>
+      <w:proofErr w:type="spellStart"/>
       <w:r>
         <w:rPr>
           <w:rFonts w:ascii="Verdana" w:hAnsi="Verdana"/>
@@ -1829,11 +2294,41 @@
       <w:r>
         <w:rPr>
           <w:rFonts w:ascii="Verdana" w:hAnsi="Verdana"/>
-          <w:sz w:val="24"/>
-          <w:szCs w:val="24"/>
-        </w:rPr>
-        <w:t xml:space="preserve"> has GroupName (which is the group name that the spanner belongs), </w:t>
-      </w:r>
+          <w:b/>
+          <w:bCs/>
+          <w:sz w:val="24"/>
+          <w:szCs w:val="24"/>
+        </w:rPr>
+        <w:t>OfSpanners</w:t>
+      </w:r>
+      <w:proofErr w:type="spellEnd"/>
+      <w:r>
+        <w:rPr>
+          <w:rFonts w:ascii="Verdana" w:hAnsi="Verdana"/>
+          <w:sz w:val="24"/>
+          <w:szCs w:val="24"/>
+        </w:rPr>
+        <w:t xml:space="preserve"> has </w:t>
+      </w:r>
+      <w:proofErr w:type="spellStart"/>
+      <w:r>
+        <w:rPr>
+          <w:rFonts w:ascii="Verdana" w:hAnsi="Verdana"/>
+          <w:sz w:val="24"/>
+          <w:szCs w:val="24"/>
+        </w:rPr>
+        <w:t>GroupName</w:t>
+      </w:r>
+      <w:proofErr w:type="spellEnd"/>
+      <w:r>
+        <w:rPr>
+          <w:rFonts w:ascii="Verdana" w:hAnsi="Verdana"/>
+          <w:sz w:val="24"/>
+          <w:szCs w:val="24"/>
+        </w:rPr>
+        <w:t xml:space="preserve"> (which is the group name that the spanner belongs), </w:t>
+      </w:r>
+      <w:proofErr w:type="spellStart"/>
       <w:r>
         <w:rPr>
           <w:rFonts w:ascii="Verdana" w:hAnsi="Verdana"/>
@@ -1842,13 +2337,41 @@
         </w:rPr>
         <w:t>RecordStarting</w:t>
       </w:r>
-      <w:r>
-        <w:rPr>
-          <w:rFonts w:ascii="Verdana" w:hAnsi="Verdana"/>
-          <w:sz w:val="24"/>
-          <w:szCs w:val="24"/>
-        </w:rPr>
-        <w:t xml:space="preserve"> (The starting date of record), GroupConstant, &amp; Is</w:t>
+      <w:proofErr w:type="spellEnd"/>
+      <w:r>
+        <w:rPr>
+          <w:rFonts w:ascii="Verdana" w:hAnsi="Verdana"/>
+          <w:sz w:val="24"/>
+          <w:szCs w:val="24"/>
+        </w:rPr>
+        <w:t xml:space="preserve"> (The starting date of record), </w:t>
+      </w:r>
+      <w:proofErr w:type="spellStart"/>
+      <w:r>
+        <w:rPr>
+          <w:rFonts w:ascii="Verdana" w:hAnsi="Verdana"/>
+          <w:sz w:val="24"/>
+          <w:szCs w:val="24"/>
+        </w:rPr>
+        <w:t>GroupConstant</w:t>
+      </w:r>
+      <w:proofErr w:type="spellEnd"/>
+      <w:r>
+        <w:rPr>
+          <w:rFonts w:ascii="Verdana" w:hAnsi="Verdana"/>
+          <w:sz w:val="24"/>
+          <w:szCs w:val="24"/>
+        </w:rPr>
+        <w:t xml:space="preserve">, &amp; </w:t>
+      </w:r>
+      <w:proofErr w:type="spellStart"/>
+      <w:r>
+        <w:rPr>
+          <w:rFonts w:ascii="Verdana" w:hAnsi="Verdana"/>
+          <w:sz w:val="24"/>
+          <w:szCs w:val="24"/>
+        </w:rPr>
+        <w:t>Is</w:t>
       </w:r>
       <w:r>
         <w:rPr>
@@ -1864,7 +2387,16 @@
           <w:sz w:val="24"/>
           <w:szCs w:val="24"/>
         </w:rPr>
-        <w:t xml:space="preserve">SectorTime (If true means that the Organizer of the </w:t>
+        <w:t>SectorTime</w:t>
+      </w:r>
+      <w:proofErr w:type="spellEnd"/>
+      <w:r>
+        <w:rPr>
+          <w:rFonts w:ascii="Verdana" w:hAnsi="Verdana"/>
+          <w:sz w:val="24"/>
+          <w:szCs w:val="24"/>
+        </w:rPr>
+        <w:t xml:space="preserve"> (If true means that the Organizer of the </w:t>
       </w:r>
       <w:r>
         <w:rPr>
@@ -1890,8 +2422,6 @@
         </w:rPr>
         <w:t xml:space="preserve">the balance based on </w:t>
       </w:r>
-      <w:bookmarkStart w:id="0" w:name="_GoBack"/>
-      <w:bookmarkEnd w:id="0"/>
       <w:r>
         <w:rPr>
           <w:rFonts w:ascii="Verdana" w:hAnsi="Verdana"/>
@@ -1914,7 +2444,91 @@
           <w:sz w:val="24"/>
           <w:szCs w:val="24"/>
         </w:rPr>
-        <w:t xml:space="preserve"> sector time, and the DistanceType Entity is ignored).</w:t>
+        <w:t xml:space="preserve"> sector time, and the </w:t>
+      </w:r>
+      <w:proofErr w:type="spellStart"/>
+      <w:r>
+        <w:rPr>
+          <w:rFonts w:ascii="Verdana" w:hAnsi="Verdana"/>
+          <w:sz w:val="24"/>
+          <w:szCs w:val="24"/>
+        </w:rPr>
+        <w:t>DistanceType</w:t>
+      </w:r>
+      <w:proofErr w:type="spellEnd"/>
+      <w:r>
+        <w:rPr>
+          <w:rFonts w:ascii="Verdana" w:hAnsi="Verdana"/>
+          <w:sz w:val="24"/>
+          <w:szCs w:val="24"/>
+        </w:rPr>
+        <w:t xml:space="preserve"> Entity is ignored)</w:t>
+      </w:r>
+      <w:r>
+        <w:rPr>
+          <w:rFonts w:ascii="Verdana" w:hAnsi="Verdana"/>
+          <w:sz w:val="24"/>
+          <w:szCs w:val="24"/>
+        </w:rPr>
+        <w:t xml:space="preserve">, </w:t>
+      </w:r>
+      <w:proofErr w:type="spellStart"/>
+      <w:r>
+        <w:rPr>
+          <w:rFonts w:ascii="Verdana" w:hAnsi="Verdana"/>
+          <w:sz w:val="24"/>
+          <w:szCs w:val="24"/>
+        </w:rPr>
+        <w:t>CalculationReset</w:t>
+      </w:r>
+      <w:r>
+        <w:rPr>
+          <w:rFonts w:ascii="Verdana" w:hAnsi="Verdana"/>
+          <w:sz w:val="24"/>
+          <w:szCs w:val="24"/>
+        </w:rPr>
+        <w:t>Ever</w:t>
+      </w:r>
+      <w:r>
+        <w:rPr>
+          <w:rFonts w:ascii="Verdana" w:hAnsi="Verdana"/>
+          <w:sz w:val="24"/>
+          <w:szCs w:val="24"/>
+        </w:rPr>
+        <w:t>y</w:t>
+      </w:r>
+      <w:proofErr w:type="spellEnd"/>
+      <w:r>
+        <w:rPr>
+          <w:rFonts w:ascii="Verdana" w:hAnsi="Verdana"/>
+          <w:sz w:val="24"/>
+          <w:szCs w:val="24"/>
+        </w:rPr>
+        <w:t xml:space="preserve"> (</w:t>
+      </w:r>
+      <w:r>
+        <w:rPr>
+          <w:rFonts w:ascii="Verdana" w:hAnsi="Verdana"/>
+          <w:sz w:val="24"/>
+          <w:szCs w:val="24"/>
+        </w:rPr>
+        <w:t xml:space="preserve">The number of years before reset calculations </w:t>
+      </w:r>
+      <w:r>
+        <w:rPr>
+          <w:rFonts w:ascii="Verdana" w:hAnsi="Verdana"/>
+          <w:sz w:val="24"/>
+          <w:szCs w:val="24"/>
+        </w:rPr>
+        <w:t>)</w:t>
+      </w:r>
+      <w:r>
+        <w:rPr>
+          <w:rFonts w:ascii="Verdana" w:hAnsi="Verdana"/>
+          <w:sz w:val="24"/>
+          <w:szCs w:val="24"/>
+        </w:rPr>
+        <w:t>.</w:t>
       </w:r>
     </w:p>
     <w:p>
@@ -1980,6 +2594,7 @@
           <w:szCs w:val="24"/>
         </w:rPr>
       </w:pPr>
+      <w:proofErr w:type="spellStart"/>
       <w:r>
         <w:rPr>
           <w:rFonts w:ascii="Verdana" w:hAnsi="Verdana"/>
@@ -1990,6 +2605,7 @@
         </w:rPr>
         <w:t>FlightCompany</w:t>
       </w:r>
+      <w:proofErr w:type="spellEnd"/>
       <w:r>
         <w:rPr>
           <w:rFonts w:ascii="Verdana" w:hAnsi="Verdana"/>
@@ -1998,6 +2614,7 @@
         </w:rPr>
         <w:t xml:space="preserve"> has </w:t>
       </w:r>
+      <w:proofErr w:type="spellStart"/>
       <w:r>
         <w:rPr>
           <w:rFonts w:ascii="Verdana" w:hAnsi="Verdana"/>
@@ -2012,8 +2629,18 @@
           <w:sz w:val="24"/>
           <w:szCs w:val="24"/>
         </w:rPr>
-        <w:t xml:space="preserve">CompayName (the name of the company that own the rights to have the flight), &amp; </w:t>
-      </w:r>
+        <w:t>CompayName</w:t>
+      </w:r>
+      <w:proofErr w:type="spellEnd"/>
+      <w:r>
+        <w:rPr>
+          <w:rFonts w:ascii="Verdana" w:hAnsi="Verdana"/>
+          <w:sz w:val="24"/>
+          <w:szCs w:val="24"/>
+        </w:rPr>
+        <w:t xml:space="preserve"> (the name of the company that own the rights to have the flight), &amp; </w:t>
+      </w:r>
+      <w:proofErr w:type="spellStart"/>
       <w:r>
         <w:rPr>
           <w:rFonts w:ascii="Verdana" w:hAnsi="Verdana"/>
@@ -2028,7 +2655,16 @@
           <w:sz w:val="24"/>
           <w:szCs w:val="24"/>
         </w:rPr>
-        <w:t>CompanyConstant.</w:t>
+        <w:t>CompanyConstant</w:t>
+      </w:r>
+      <w:proofErr w:type="spellEnd"/>
+      <w:r>
+        <w:rPr>
+          <w:rFonts w:ascii="Verdana" w:hAnsi="Verdana"/>
+          <w:sz w:val="24"/>
+          <w:szCs w:val="24"/>
+        </w:rPr>
+        <w:t>.</w:t>
       </w:r>
     </w:p>
     <w:p>
@@ -2045,6 +2681,7 @@
           <w:szCs w:val="24"/>
         </w:rPr>
       </w:pPr>
+      <w:proofErr w:type="spellStart"/>
       <w:r>
         <w:rPr>
           <w:rFonts w:ascii="Verdana" w:hAnsi="Verdana"/>
@@ -2065,13 +2702,23 @@
         </w:rPr>
         <w:t>stinationType</w:t>
       </w:r>
-      <w:r>
-        <w:rPr>
-          <w:rFonts w:ascii="Verdana" w:hAnsi="Verdana"/>
-          <w:sz w:val="24"/>
-          <w:szCs w:val="24"/>
-        </w:rPr>
-        <w:t xml:space="preserve"> contains the De</w:t>
+      <w:proofErr w:type="spellEnd"/>
+      <w:r>
+        <w:rPr>
+          <w:rFonts w:ascii="Verdana" w:hAnsi="Verdana"/>
+          <w:sz w:val="24"/>
+          <w:szCs w:val="24"/>
+        </w:rPr>
+        <w:t xml:space="preserve"> contains the </w:t>
+      </w:r>
+      <w:proofErr w:type="spellStart"/>
+      <w:r>
+        <w:rPr>
+          <w:rFonts w:ascii="Verdana" w:hAnsi="Verdana"/>
+          <w:sz w:val="24"/>
+          <w:szCs w:val="24"/>
+        </w:rPr>
+        <w:t>De</w:t>
       </w:r>
       <w:r>
         <w:rPr>
@@ -2095,7 +2742,25 @@
           <w:sz w:val="24"/>
           <w:szCs w:val="24"/>
         </w:rPr>
-        <w:t>Name, &amp; Destination</w:t>
+        <w:t>Name</w:t>
+      </w:r>
+      <w:proofErr w:type="spellEnd"/>
+      <w:r>
+        <w:rPr>
+          <w:rFonts w:ascii="Verdana" w:hAnsi="Verdana"/>
+          <w:sz w:val="24"/>
+          <w:szCs w:val="24"/>
+        </w:rPr>
+        <w:t xml:space="preserve">, &amp; </w:t>
+      </w:r>
+      <w:proofErr w:type="spellStart"/>
+      <w:r>
+        <w:rPr>
+          <w:rFonts w:ascii="Verdana" w:hAnsi="Verdana"/>
+          <w:sz w:val="24"/>
+          <w:szCs w:val="24"/>
+        </w:rPr>
+        <w:t>Destination</w:t>
       </w:r>
       <w:r>
         <w:rPr>
@@ -2111,16 +2776,9 @@
           <w:sz w:val="24"/>
           <w:szCs w:val="24"/>
         </w:rPr>
-        <w:t xml:space="preserve">Constant </w:t>
-      </w:r>
-      <w:r>
-        <w:rPr>
-          <w:rFonts w:ascii="Verdana" w:hAnsi="Verdana"/>
-          <w:sz w:val="24"/>
-          <w:szCs w:val="24"/>
-        </w:rPr>
-        <w:t>(Single with constant=1, Multiple with constant =0.5).</w:t>
-      </w:r>
+        <w:t>Constant</w:t>
+      </w:r>
+      <w:proofErr w:type="spellEnd"/>
       <w:r>
         <w:rPr>
           <w:rFonts w:ascii="Verdana" w:hAnsi="Verdana"/>
@@ -2135,6 +2793,54 @@
           <w:sz w:val="24"/>
           <w:szCs w:val="24"/>
         </w:rPr>
+        <w:t>(</w:t>
+      </w:r>
+      <w:r>
+        <w:rPr>
+          <w:rFonts w:ascii="Verdana" w:hAnsi="Verdana"/>
+          <w:sz w:val="24"/>
+          <w:szCs w:val="24"/>
+        </w:rPr>
+        <w:t>Direct</w:t>
+      </w:r>
+      <w:r>
+        <w:rPr>
+          <w:rFonts w:ascii="Verdana" w:hAnsi="Verdana"/>
+          <w:sz w:val="24"/>
+          <w:szCs w:val="24"/>
+        </w:rPr>
+        <w:t xml:space="preserve"> with constant=</w:t>
+      </w:r>
+      <w:r>
+        <w:rPr>
+          <w:rFonts w:ascii="Verdana" w:hAnsi="Verdana"/>
+          <w:sz w:val="24"/>
+          <w:szCs w:val="24"/>
+        </w:rPr>
+        <w:t>0</w:t>
+      </w:r>
+      <w:r>
+        <w:rPr>
+          <w:rFonts w:ascii="Verdana" w:hAnsi="Verdana"/>
+          <w:sz w:val="24"/>
+          <w:szCs w:val="24"/>
+        </w:rPr>
+        <w:t>, Multiple with constant =0).</w:t>
+      </w:r>
+      <w:r>
+        <w:rPr>
+          <w:rFonts w:ascii="Verdana" w:hAnsi="Verdana"/>
+          <w:sz w:val="24"/>
+          <w:szCs w:val="24"/>
+        </w:rPr>
+        <w:t xml:space="preserve"> </w:t>
+      </w:r>
+      <w:r>
+        <w:rPr>
+          <w:rFonts w:ascii="Verdana" w:hAnsi="Verdana"/>
+          <w:sz w:val="24"/>
+          <w:szCs w:val="24"/>
+        </w:rPr>
         <w:t xml:space="preserve">Multiple here means multiple destinations until the flight </w:t>
       </w:r>
       <w:r>
@@ -2175,7 +2881,7 @@
           <w:sz w:val="24"/>
           <w:szCs w:val="24"/>
         </w:rPr>
-        <w:t xml:space="preserve">destination. </w:t>
+        <w:t>destination.</w:t>
       </w:r>
     </w:p>
     <w:p>
@@ -2192,6 +2898,7 @@
           <w:szCs w:val="24"/>
         </w:rPr>
       </w:pPr>
+      <w:proofErr w:type="spellStart"/>
       <w:r>
         <w:rPr>
           <w:rFonts w:ascii="Verdana" w:hAnsi="Verdana"/>
@@ -2200,95 +2907,178 @@
           <w:sz w:val="24"/>
           <w:szCs w:val="24"/>
         </w:rPr>
-        <w:t>EligibilityType</w:t>
-      </w:r>
-      <w:r>
-        <w:rPr>
-          <w:rFonts w:ascii="Verdana" w:hAnsi="Verdana"/>
-          <w:sz w:val="24"/>
-          <w:szCs w:val="24"/>
-        </w:rPr>
-        <w:t xml:space="preserve"> contains</w:t>
-      </w:r>
-      <w:r>
-        <w:rPr>
-          <w:rFonts w:ascii="Verdana" w:hAnsi="Verdana"/>
-          <w:sz w:val="24"/>
-          <w:szCs w:val="24"/>
-        </w:rPr>
-        <w:t xml:space="preserve"> </w:t>
-      </w:r>
-      <w:r>
-        <w:rPr>
-          <w:rFonts w:ascii="Verdana" w:hAnsi="Verdana"/>
-          <w:sz w:val="24"/>
-          <w:szCs w:val="24"/>
-        </w:rPr>
-        <w:t>EligibilityType</w:t>
-      </w:r>
-      <w:r>
-        <w:rPr>
-          <w:rFonts w:ascii="Verdana" w:hAnsi="Verdana"/>
-          <w:sz w:val="24"/>
-          <w:szCs w:val="24"/>
-        </w:rPr>
-        <w:t xml:space="preserve">Name, &amp; </w:t>
-      </w:r>
-      <w:r>
-        <w:rPr>
-          <w:rFonts w:ascii="Verdana" w:hAnsi="Verdana"/>
-          <w:sz w:val="24"/>
-          <w:szCs w:val="24"/>
-        </w:rPr>
-        <w:t>EligibilityType</w:t>
-      </w:r>
-      <w:r>
-        <w:rPr>
-          <w:rFonts w:ascii="Verdana" w:hAnsi="Verdana"/>
-          <w:sz w:val="24"/>
-          <w:szCs w:val="24"/>
-        </w:rPr>
-        <w:t xml:space="preserve">Constant </w:t>
-      </w:r>
-      <w:r>
-        <w:rPr>
-          <w:rFonts w:ascii="Verdana" w:hAnsi="Verdana"/>
-          <w:sz w:val="24"/>
-          <w:szCs w:val="24"/>
-        </w:rPr>
-        <w:t>(Normal with constant=0, Bonus with constant=0, Apology with constant=1).</w:t>
-      </w:r>
-      <w:r>
-        <w:rPr>
-          <w:rFonts w:ascii="Verdana" w:hAnsi="Verdana"/>
-          <w:sz w:val="24"/>
-          <w:szCs w:val="24"/>
-        </w:rPr>
-        <w:t xml:space="preserve"> </w:t>
-      </w:r>
-      <w:r>
-        <w:rPr>
-          <w:rFonts w:ascii="Verdana" w:hAnsi="Verdana"/>
-          <w:sz w:val="24"/>
-          <w:szCs w:val="24"/>
-        </w:rPr>
-        <w:t>Apology means that the spanner is apologize from a flight without acceptable excuse.</w:t>
-      </w:r>
-      <w:r>
-        <w:rPr>
-          <w:rFonts w:ascii="Verdana" w:hAnsi="Verdana"/>
-          <w:sz w:val="24"/>
-          <w:szCs w:val="24"/>
-        </w:rPr>
-        <w:t xml:space="preserve"> </w:t>
-      </w:r>
-      <w:r>
-        <w:rPr>
-          <w:rFonts w:ascii="Verdana" w:hAnsi="Verdana"/>
-          <w:sz w:val="24"/>
-          <w:szCs w:val="24"/>
-        </w:rPr>
-        <w:t>Bonus means that the flight is given as an award and does not added to the spanner balance.</w:t>
+        <w:t>Origin</w:t>
+      </w:r>
+      <w:r>
+        <w:rPr>
+          <w:rFonts w:ascii="Verdana" w:hAnsi="Verdana"/>
+          <w:b/>
+          <w:bCs/>
+          <w:sz w:val="24"/>
+          <w:szCs w:val="24"/>
+        </w:rPr>
+        <w:t>Type</w:t>
+      </w:r>
+      <w:proofErr w:type="spellEnd"/>
+      <w:r>
+        <w:rPr>
+          <w:rFonts w:ascii="Verdana" w:hAnsi="Verdana"/>
+          <w:sz w:val="24"/>
+          <w:szCs w:val="24"/>
+        </w:rPr>
+        <w:t xml:space="preserve"> contains the </w:t>
+      </w:r>
+      <w:proofErr w:type="spellStart"/>
+      <w:r>
+        <w:rPr>
+          <w:rFonts w:ascii="Verdana" w:hAnsi="Verdana"/>
+          <w:sz w:val="24"/>
+          <w:szCs w:val="24"/>
+        </w:rPr>
+        <w:t>Origin</w:t>
+      </w:r>
+      <w:r>
+        <w:rPr>
+          <w:rFonts w:ascii="Verdana" w:hAnsi="Verdana"/>
+          <w:sz w:val="24"/>
+          <w:szCs w:val="24"/>
+        </w:rPr>
+        <w:t>TypeName</w:t>
+      </w:r>
+      <w:proofErr w:type="spellEnd"/>
+      <w:r>
+        <w:rPr>
+          <w:rFonts w:ascii="Verdana" w:hAnsi="Verdana"/>
+          <w:sz w:val="24"/>
+          <w:szCs w:val="24"/>
+        </w:rPr>
+        <w:t xml:space="preserve">, &amp; </w:t>
+      </w:r>
+      <w:proofErr w:type="spellStart"/>
+      <w:r>
+        <w:rPr>
+          <w:rFonts w:ascii="Verdana" w:hAnsi="Verdana"/>
+          <w:sz w:val="24"/>
+          <w:szCs w:val="24"/>
+        </w:rPr>
+        <w:t>Origin</w:t>
+      </w:r>
+      <w:r>
+        <w:rPr>
+          <w:rFonts w:ascii="Verdana" w:hAnsi="Verdana"/>
+          <w:sz w:val="24"/>
+          <w:szCs w:val="24"/>
+        </w:rPr>
+        <w:t>TypeConstant</w:t>
+      </w:r>
+      <w:proofErr w:type="spellEnd"/>
+      <w:r>
+        <w:rPr>
+          <w:rFonts w:ascii="Verdana" w:hAnsi="Verdana"/>
+          <w:sz w:val="24"/>
+          <w:szCs w:val="24"/>
+        </w:rPr>
+        <w:t xml:space="preserve"> (</w:t>
+      </w:r>
+      <w:proofErr w:type="spellStart"/>
+      <w:r>
+        <w:rPr>
+          <w:rFonts w:ascii="Verdana" w:hAnsi="Verdana"/>
+          <w:sz w:val="24"/>
+          <w:szCs w:val="24"/>
+        </w:rPr>
+        <w:t>StayCity</w:t>
+      </w:r>
+      <w:proofErr w:type="spellEnd"/>
+      <w:r>
+        <w:rPr>
+          <w:rFonts w:ascii="Verdana" w:hAnsi="Verdana"/>
+          <w:sz w:val="24"/>
+          <w:szCs w:val="24"/>
+        </w:rPr>
+        <w:t xml:space="preserve"> with constant=1, </w:t>
+      </w:r>
+      <w:proofErr w:type="spellStart"/>
+      <w:r>
+        <w:rPr>
+          <w:rFonts w:ascii="Verdana" w:hAnsi="Verdana"/>
+          <w:sz w:val="24"/>
+          <w:szCs w:val="24"/>
+        </w:rPr>
+        <w:t>DistantCity</w:t>
+      </w:r>
+      <w:proofErr w:type="spellEnd"/>
+      <w:r>
+        <w:rPr>
+          <w:rFonts w:ascii="Verdana" w:hAnsi="Verdana"/>
+          <w:sz w:val="24"/>
+          <w:szCs w:val="24"/>
+        </w:rPr>
+        <w:t xml:space="preserve"> with constant =0.5). </w:t>
+      </w:r>
+      <w:r>
+        <w:rPr>
+          <w:rFonts w:ascii="Verdana" w:hAnsi="Verdana"/>
+          <w:sz w:val="24"/>
+          <w:szCs w:val="24"/>
+        </w:rPr>
+        <w:t>Stay</w:t>
+      </w:r>
+      <w:r>
+        <w:rPr>
+          <w:rFonts w:ascii="Verdana" w:hAnsi="Verdana"/>
+          <w:sz w:val="24"/>
+          <w:szCs w:val="24"/>
+        </w:rPr>
+        <w:t xml:space="preserve"> here means </w:t>
+      </w:r>
+      <w:r>
+        <w:rPr>
+          <w:rFonts w:ascii="Verdana" w:hAnsi="Verdana"/>
+          <w:sz w:val="24"/>
+          <w:szCs w:val="24"/>
+        </w:rPr>
+        <w:t xml:space="preserve">the origin of the flight is the same stay city of the spanner, while distant </w:t>
+      </w:r>
+      <w:r>
+        <w:rPr>
+          <w:rFonts w:ascii="Verdana" w:hAnsi="Verdana"/>
+          <w:sz w:val="24"/>
+          <w:szCs w:val="24"/>
+        </w:rPr>
+        <w:t xml:space="preserve">means </w:t>
+      </w:r>
+      <w:r>
+        <w:rPr>
+          <w:rFonts w:ascii="Verdana" w:hAnsi="Verdana"/>
+          <w:sz w:val="24"/>
+          <w:szCs w:val="24"/>
+        </w:rPr>
+        <w:t xml:space="preserve">the origin of the flight is </w:t>
+      </w:r>
+      <w:r>
+        <w:rPr>
+          <w:rFonts w:ascii="Verdana" w:hAnsi="Verdana"/>
+          <w:sz w:val="24"/>
+          <w:szCs w:val="24"/>
+        </w:rPr>
+        <w:t>on a city other than the</w:t>
+      </w:r>
+      <w:r>
+        <w:rPr>
+          <w:rFonts w:ascii="Verdana" w:hAnsi="Verdana"/>
+          <w:sz w:val="24"/>
+          <w:szCs w:val="24"/>
+        </w:rPr>
+        <w:t xml:space="preserve"> stay city</w:t>
+      </w:r>
+      <w:r>
+        <w:rPr>
+          <w:rFonts w:ascii="Verdana" w:hAnsi="Verdana"/>
+          <w:sz w:val="24"/>
+          <w:szCs w:val="24"/>
+        </w:rPr>
+        <w:t xml:space="preserve"> of the spanner.</w:t>
       </w:r>
     </w:p>
     <w:p>
@@ -2305,6 +3095,7 @@
           <w:szCs w:val="24"/>
         </w:rPr>
       </w:pPr>
+      <w:proofErr w:type="spellStart"/>
       <w:r>
         <w:rPr>
           <w:rFonts w:ascii="Verdana" w:hAnsi="Verdana"/>
@@ -2313,15 +3104,16 @@
           <w:sz w:val="24"/>
           <w:szCs w:val="24"/>
         </w:rPr>
-        <w:t>FlightRecord</w:t>
-      </w:r>
-      <w:r>
-        <w:rPr>
-          <w:rFonts w:ascii="Verdana" w:hAnsi="Verdana"/>
-          <w:sz w:val="24"/>
-          <w:szCs w:val="24"/>
-        </w:rPr>
-        <w:t xml:space="preserve"> has</w:t>
+        <w:t>EligibilityType</w:t>
+      </w:r>
+      <w:proofErr w:type="spellEnd"/>
+      <w:r>
+        <w:rPr>
+          <w:rFonts w:ascii="Verdana" w:hAnsi="Verdana"/>
+          <w:sz w:val="24"/>
+          <w:szCs w:val="24"/>
+        </w:rPr>
+        <w:t xml:space="preserve"> contains</w:t>
       </w:r>
       <w:r>
         <w:rPr>
@@ -2331,266 +3123,50 @@
         </w:rPr>
         <w:t xml:space="preserve"> </w:t>
       </w:r>
-      <w:r>
-        <w:rPr>
-          <w:rFonts w:ascii="Verdana" w:hAnsi="Verdana"/>
-          <w:sz w:val="24"/>
-          <w:szCs w:val="24"/>
-        </w:rPr>
-        <w:t>unique Id, Date</w:t>
-      </w:r>
-      <w:r>
-        <w:rPr>
-          <w:rFonts w:ascii="Verdana" w:hAnsi="Verdana"/>
-          <w:sz w:val="24"/>
-          <w:szCs w:val="24"/>
-        </w:rPr>
-        <w:t>/Time</w:t>
-      </w:r>
-      <w:r>
-        <w:rPr>
-          <w:rFonts w:ascii="Verdana" w:hAnsi="Verdana"/>
-          <w:sz w:val="24"/>
-          <w:szCs w:val="24"/>
-        </w:rPr>
-        <w:t xml:space="preserve"> of the flight, Date</w:t>
-      </w:r>
-      <w:r>
-        <w:rPr>
-          <w:rFonts w:ascii="Verdana" w:hAnsi="Verdana"/>
-          <w:sz w:val="24"/>
-          <w:szCs w:val="24"/>
-        </w:rPr>
-        <w:t>/Time</w:t>
-      </w:r>
-      <w:r>
-        <w:rPr>
-          <w:rFonts w:ascii="Verdana" w:hAnsi="Verdana"/>
-          <w:sz w:val="24"/>
-          <w:szCs w:val="24"/>
-        </w:rPr>
-        <w:t xml:space="preserve"> of the record registration, the flight company, the eligibility type for the record, destination type of the flight, the flight route, the organizer who enter the flight record, the AircraftType of the flight, the </w:t>
-      </w:r>
-      <w:r>
-        <w:rPr>
-          <w:rFonts w:ascii="Verdana" w:hAnsi="Verdana"/>
-          <w:sz w:val="24"/>
-          <w:szCs w:val="24"/>
-        </w:rPr>
-        <w:t>Is</w:t>
-      </w:r>
-      <w:r>
-        <w:rPr>
-          <w:rFonts w:ascii="Verdana" w:hAnsi="Verdana"/>
-          <w:sz w:val="24"/>
-          <w:szCs w:val="24"/>
-        </w:rPr>
-        <w:t>Record</w:t>
-      </w:r>
-      <w:r>
-        <w:rPr>
-          <w:rFonts w:ascii="Verdana" w:hAnsi="Verdana"/>
-          <w:sz w:val="24"/>
-          <w:szCs w:val="24"/>
-        </w:rPr>
-        <w:t xml:space="preserve">AutoSelect (true if the selection is </w:t>
-      </w:r>
-      <w:r>
-        <w:rPr>
-          <w:rFonts w:ascii="Verdana" w:hAnsi="Verdana"/>
-          <w:sz w:val="24"/>
-          <w:szCs w:val="24"/>
-        </w:rPr>
-        <w:t xml:space="preserve">not by organizer but </w:t>
-      </w:r>
-      <w:r>
-        <w:rPr>
-          <w:rFonts w:ascii="Verdana" w:hAnsi="Verdana"/>
-          <w:sz w:val="24"/>
-          <w:szCs w:val="24"/>
-        </w:rPr>
-        <w:t xml:space="preserve">by </w:t>
-      </w:r>
-      <w:r>
-        <w:rPr>
-          <w:rFonts w:ascii="Verdana" w:hAnsi="Verdana"/>
-          <w:sz w:val="24"/>
-          <w:szCs w:val="24"/>
-        </w:rPr>
-        <w:t xml:space="preserve">an AI </w:t>
-      </w:r>
-      <w:r>
-        <w:rPr>
-          <w:rFonts w:ascii="Verdana" w:hAnsi="Verdana"/>
-          <w:sz w:val="24"/>
-          <w:szCs w:val="24"/>
-        </w:rPr>
-        <w:t xml:space="preserve">algorithm and false if the selection is manually by the organizer), </w:t>
-      </w:r>
-      <w:r>
-        <w:rPr>
-          <w:rFonts w:ascii="Verdana" w:hAnsi="Verdana"/>
-          <w:sz w:val="24"/>
-          <w:szCs w:val="24"/>
-        </w:rPr>
-        <w:t>A</w:t>
-      </w:r>
-      <w:r>
-        <w:rPr>
-          <w:rFonts w:ascii="Verdana" w:hAnsi="Verdana"/>
-          <w:sz w:val="24"/>
-          <w:szCs w:val="24"/>
-        </w:rPr>
-        <w:t>pproval (null means no selection of spanner for this record yet</w:t>
-      </w:r>
-      <w:r>
-        <w:rPr>
-          <w:rFonts w:ascii="Verdana" w:hAnsi="Verdana"/>
-          <w:sz w:val="24"/>
-          <w:szCs w:val="24"/>
-        </w:rPr>
-        <w:t>) &amp; Is</w:t>
-      </w:r>
-      <w:r>
-        <w:rPr>
-          <w:rFonts w:ascii="Verdana" w:hAnsi="Verdana"/>
-          <w:sz w:val="24"/>
-          <w:szCs w:val="24"/>
-        </w:rPr>
-        <w:t>Record</w:t>
-      </w:r>
-      <w:r>
-        <w:rPr>
-          <w:rFonts w:ascii="Verdana" w:hAnsi="Verdana"/>
-          <w:sz w:val="24"/>
-          <w:szCs w:val="24"/>
-        </w:rPr>
-        <w:t>Settled</w:t>
-      </w:r>
-      <w:r>
-        <w:rPr>
-          <w:rFonts w:ascii="Verdana" w:hAnsi="Verdana"/>
-          <w:sz w:val="24"/>
-          <w:szCs w:val="24"/>
-        </w:rPr>
-        <w:t xml:space="preserve"> (true means the flight record is </w:t>
-      </w:r>
-      <w:r>
-        <w:rPr>
-          <w:rFonts w:ascii="Verdana" w:hAnsi="Verdana"/>
-          <w:sz w:val="24"/>
-          <w:szCs w:val="24"/>
-        </w:rPr>
-        <w:t xml:space="preserve">processed &amp; </w:t>
-      </w:r>
-      <w:r>
-        <w:rPr>
-          <w:rFonts w:ascii="Verdana" w:hAnsi="Verdana"/>
-          <w:sz w:val="24"/>
-          <w:szCs w:val="24"/>
-        </w:rPr>
-        <w:t>confirmed to be part of the balance calculation and can be viewed by his group spanners).</w:t>
-      </w:r>
-    </w:p>
-    <w:p>
-      <w:pPr>
-        <w:pStyle w:val="ListParagraph"/>
-        <w:spacing w:after="20" w:line="276" w:lineRule="auto"/>
-        <w:ind w:left="567"/>
-        <w:rPr>
-          <w:rFonts w:ascii="Verdana" w:hAnsi="Verdana"/>
-          <w:sz w:val="24"/>
-          <w:szCs w:val="24"/>
-        </w:rPr>
-      </w:pPr>
-      <w:r>
-        <w:rPr>
-          <w:rFonts w:ascii="Verdana" w:hAnsi="Verdana"/>
-          <w:sz w:val="24"/>
-          <w:szCs w:val="24"/>
-        </w:rPr>
-        <w:t xml:space="preserve">So </w:t>
-      </w:r>
-      <w:r>
-        <w:rPr>
-          <w:rFonts w:ascii="Verdana" w:hAnsi="Verdana"/>
-          <w:sz w:val="24"/>
-          <w:szCs w:val="24"/>
-        </w:rPr>
-        <w:t>it</w:t>
-      </w:r>
-      <w:r>
-        <w:rPr>
-          <w:rFonts w:ascii="Verdana" w:hAnsi="Verdana"/>
-          <w:sz w:val="24"/>
-          <w:szCs w:val="24"/>
-        </w:rPr>
-        <w:t xml:space="preserve"> can </w:t>
-      </w:r>
-      <w:r>
-        <w:rPr>
-          <w:rFonts w:ascii="Verdana" w:hAnsi="Verdana"/>
-          <w:sz w:val="24"/>
-          <w:szCs w:val="24"/>
-        </w:rPr>
-        <w:t xml:space="preserve">be </w:t>
-      </w:r>
-      <w:r>
-        <w:rPr>
-          <w:rFonts w:ascii="Verdana" w:hAnsi="Verdana"/>
-          <w:sz w:val="24"/>
-          <w:szCs w:val="24"/>
-        </w:rPr>
-        <w:t>sa</w:t>
-      </w:r>
-      <w:r>
-        <w:rPr>
-          <w:rFonts w:ascii="Verdana" w:hAnsi="Verdana"/>
-          <w:sz w:val="24"/>
-          <w:szCs w:val="24"/>
-        </w:rPr>
-        <w:t>id</w:t>
-      </w:r>
-      <w:r>
-        <w:rPr>
-          <w:rFonts w:ascii="Verdana" w:hAnsi="Verdana"/>
-          <w:sz w:val="24"/>
-          <w:szCs w:val="24"/>
-        </w:rPr>
-        <w:t xml:space="preserve"> that </w:t>
-      </w:r>
-      <w:r>
-        <w:rPr>
-          <w:rFonts w:ascii="Verdana" w:hAnsi="Verdana"/>
-          <w:sz w:val="24"/>
-          <w:szCs w:val="24"/>
-        </w:rPr>
-        <w:t xml:space="preserve">unprocessed </w:t>
-      </w:r>
-      <w:r>
-        <w:rPr>
-          <w:rFonts w:ascii="Verdana" w:hAnsi="Verdana"/>
-          <w:sz w:val="24"/>
-          <w:szCs w:val="24"/>
-        </w:rPr>
-        <w:t>Flight</w:t>
-      </w:r>
-      <w:r>
-        <w:rPr>
-          <w:rFonts w:ascii="Verdana" w:hAnsi="Verdana"/>
-          <w:sz w:val="24"/>
-          <w:szCs w:val="24"/>
-        </w:rPr>
-        <w:t xml:space="preserve">Record can be </w:t>
-      </w:r>
-      <w:r>
-        <w:rPr>
-          <w:rFonts w:ascii="Verdana" w:hAnsi="Verdana"/>
-          <w:sz w:val="24"/>
-          <w:szCs w:val="24"/>
-        </w:rPr>
-        <w:t>assigned</w:t>
-      </w:r>
+      <w:proofErr w:type="spellStart"/>
+      <w:r>
+        <w:rPr>
+          <w:rFonts w:ascii="Verdana" w:hAnsi="Verdana"/>
+          <w:sz w:val="24"/>
+          <w:szCs w:val="24"/>
+        </w:rPr>
+        <w:t>EligibilityType</w:t>
+      </w:r>
+      <w:r>
+        <w:rPr>
+          <w:rFonts w:ascii="Verdana" w:hAnsi="Verdana"/>
+          <w:sz w:val="24"/>
+          <w:szCs w:val="24"/>
+        </w:rPr>
+        <w:t>Name</w:t>
+      </w:r>
+      <w:proofErr w:type="spellEnd"/>
+      <w:r>
+        <w:rPr>
+          <w:rFonts w:ascii="Verdana" w:hAnsi="Verdana"/>
+          <w:sz w:val="24"/>
+          <w:szCs w:val="24"/>
+        </w:rPr>
+        <w:t xml:space="preserve">, &amp; </w:t>
+      </w:r>
+      <w:proofErr w:type="spellStart"/>
+      <w:r>
+        <w:rPr>
+          <w:rFonts w:ascii="Verdana" w:hAnsi="Verdana"/>
+          <w:sz w:val="24"/>
+          <w:szCs w:val="24"/>
+        </w:rPr>
+        <w:t>EligibilityType</w:t>
+      </w:r>
+      <w:r>
+        <w:rPr>
+          <w:rFonts w:ascii="Verdana" w:hAnsi="Verdana"/>
+          <w:sz w:val="24"/>
+          <w:szCs w:val="24"/>
+        </w:rPr>
+        <w:t>Constant</w:t>
+      </w:r>
+      <w:proofErr w:type="spellEnd"/>
       <w:r>
         <w:rPr>
           <w:rFonts w:ascii="Verdana" w:hAnsi="Verdana"/>
@@ -2605,159 +3181,39 @@
           <w:sz w:val="24"/>
           <w:szCs w:val="24"/>
         </w:rPr>
-        <w:t>to</w:t>
-      </w:r>
-      <w:r>
-        <w:rPr>
-          <w:rFonts w:ascii="Verdana" w:hAnsi="Verdana"/>
-          <w:sz w:val="24"/>
-          <w:szCs w:val="24"/>
-        </w:rPr>
-        <w:t xml:space="preserve"> the spanner manually by the organizer (</w:t>
-      </w:r>
-      <w:r>
-        <w:rPr>
-          <w:rFonts w:ascii="Verdana" w:hAnsi="Verdana"/>
-          <w:sz w:val="24"/>
-          <w:szCs w:val="24"/>
-        </w:rPr>
-        <w:t>Is</w:t>
-      </w:r>
-      <w:r>
-        <w:rPr>
-          <w:rFonts w:ascii="Verdana" w:hAnsi="Verdana"/>
-          <w:sz w:val="24"/>
-          <w:szCs w:val="24"/>
-        </w:rPr>
-        <w:t>Record</w:t>
-      </w:r>
-      <w:r>
-        <w:rPr>
-          <w:rFonts w:ascii="Verdana" w:hAnsi="Verdana"/>
-          <w:sz w:val="24"/>
-          <w:szCs w:val="24"/>
-        </w:rPr>
-        <w:t>AutoSelect=false &amp; Approval !=null)</w:t>
-      </w:r>
-      <w:r>
-        <w:rPr>
-          <w:rFonts w:ascii="Verdana" w:hAnsi="Verdana"/>
-          <w:sz w:val="24"/>
-          <w:szCs w:val="24"/>
-        </w:rPr>
-        <w:sym w:font="Wingdings" w:char="F0E8"/>
-      </w:r>
-      <w:r>
-        <w:rPr>
-          <w:rFonts w:ascii="Verdana" w:hAnsi="Verdana"/>
-          <w:sz w:val="24"/>
-          <w:szCs w:val="24"/>
-        </w:rPr>
-        <w:t>processed record</w:t>
-      </w:r>
-      <w:r>
-        <w:rPr>
-          <w:rFonts w:ascii="Verdana" w:hAnsi="Verdana"/>
-          <w:sz w:val="24"/>
-          <w:szCs w:val="24"/>
-        </w:rPr>
-        <w:t>, automatically in future versions of this program using AI selection algorithm (</w:t>
-      </w:r>
-      <w:r>
-        <w:rPr>
-          <w:rFonts w:ascii="Verdana" w:hAnsi="Verdana"/>
-          <w:sz w:val="24"/>
-          <w:szCs w:val="24"/>
-        </w:rPr>
-        <w:t>Is</w:t>
-      </w:r>
-      <w:r>
-        <w:rPr>
-          <w:rFonts w:ascii="Verdana" w:hAnsi="Verdana"/>
-          <w:sz w:val="24"/>
-          <w:szCs w:val="24"/>
-        </w:rPr>
-        <w:t>Record</w:t>
-      </w:r>
-      <w:r>
-        <w:rPr>
-          <w:rFonts w:ascii="Verdana" w:hAnsi="Verdana"/>
-          <w:sz w:val="24"/>
-          <w:szCs w:val="24"/>
-        </w:rPr>
-        <w:t>AutoSelect=true &amp; Approval !=null)</w:t>
-      </w:r>
-      <w:r>
-        <w:rPr>
-          <w:rFonts w:ascii="Verdana" w:hAnsi="Verdana"/>
-          <w:sz w:val="24"/>
-          <w:szCs w:val="24"/>
-        </w:rPr>
-        <w:sym w:font="Wingdings" w:char="F0E8"/>
-      </w:r>
-      <w:r>
-        <w:rPr>
-          <w:rFonts w:ascii="Verdana" w:hAnsi="Verdana"/>
-          <w:sz w:val="24"/>
-          <w:szCs w:val="24"/>
-        </w:rPr>
-        <w:t>processed record</w:t>
-      </w:r>
-      <w:r>
-        <w:rPr>
-          <w:rFonts w:ascii="Verdana" w:hAnsi="Verdana"/>
-          <w:sz w:val="24"/>
-          <w:szCs w:val="24"/>
-        </w:rPr>
-        <w:t>, or no selection for the spanner yet (</w:t>
-      </w:r>
-      <w:r>
-        <w:rPr>
-          <w:rFonts w:ascii="Verdana" w:hAnsi="Verdana"/>
-          <w:sz w:val="24"/>
-          <w:szCs w:val="24"/>
-        </w:rPr>
-        <w:t>Is</w:t>
-      </w:r>
-      <w:r>
-        <w:rPr>
-          <w:rFonts w:ascii="Verdana" w:hAnsi="Verdana"/>
-          <w:sz w:val="24"/>
-          <w:szCs w:val="24"/>
-        </w:rPr>
-        <w:t>Record</w:t>
-      </w:r>
-      <w:r>
-        <w:rPr>
-          <w:rFonts w:ascii="Verdana" w:hAnsi="Verdana"/>
-          <w:sz w:val="24"/>
-          <w:szCs w:val="24"/>
-        </w:rPr>
-        <w:t>AutoSelect=false &amp; Approval=null)</w:t>
-      </w:r>
-      <w:r>
-        <w:rPr>
-          <w:rFonts w:ascii="Verdana" w:hAnsi="Verdana"/>
-          <w:sz w:val="24"/>
-          <w:szCs w:val="24"/>
-        </w:rPr>
-        <w:sym w:font="Wingdings" w:char="F0E8"/>
-      </w:r>
-      <w:r>
-        <w:rPr>
-          <w:rFonts w:ascii="Verdana" w:hAnsi="Verdana"/>
-          <w:sz w:val="24"/>
-          <w:szCs w:val="24"/>
-        </w:rPr>
-        <w:t>unprocessed record</w:t>
-      </w:r>
-      <w:r>
-        <w:rPr>
-          <w:rFonts w:ascii="Verdana" w:hAnsi="Verdana"/>
-          <w:sz w:val="24"/>
-          <w:szCs w:val="24"/>
-        </w:rPr>
-        <w:t>.</w:t>
+        <w:t>(Normal with constant=0, Bonus with constant=0, Apology with constant=1).</w:t>
+      </w:r>
+      <w:r>
+        <w:rPr>
+          <w:rFonts w:ascii="Verdana" w:hAnsi="Verdana"/>
+          <w:sz w:val="24"/>
+          <w:szCs w:val="24"/>
+        </w:rPr>
+        <w:t xml:space="preserve"> </w:t>
+      </w:r>
+      <w:r>
+        <w:rPr>
+          <w:rFonts w:ascii="Verdana" w:hAnsi="Verdana"/>
+          <w:sz w:val="24"/>
+          <w:szCs w:val="24"/>
+        </w:rPr>
+        <w:t>Apology means that the spanner is apologize from a flight without acceptable excuse.</w:t>
+      </w:r>
+      <w:r>
+        <w:rPr>
+          <w:rFonts w:ascii="Verdana" w:hAnsi="Verdana"/>
+          <w:sz w:val="24"/>
+          <w:szCs w:val="24"/>
+        </w:rPr>
+        <w:t xml:space="preserve"> </w:t>
+      </w:r>
+      <w:r>
+        <w:rPr>
+          <w:rFonts w:ascii="Verdana" w:hAnsi="Verdana"/>
+          <w:sz w:val="24"/>
+          <w:szCs w:val="24"/>
+        </w:rPr>
+        <w:t>Bonus means that the flight is given as an award and does not added to the spanner balance.</w:t>
       </w:r>
     </w:p>
     <w:p>
@@ -2774,6 +3230,7 @@
           <w:szCs w:val="24"/>
         </w:rPr>
       </w:pPr>
+      <w:proofErr w:type="spellStart"/>
       <w:r>
         <w:rPr>
           <w:rFonts w:ascii="Verdana" w:hAnsi="Verdana"/>
@@ -2782,113 +3239,548 @@
           <w:sz w:val="24"/>
           <w:szCs w:val="24"/>
         </w:rPr>
+        <w:t>FlightRecord</w:t>
+      </w:r>
+      <w:proofErr w:type="spellEnd"/>
+      <w:r>
+        <w:rPr>
+          <w:rFonts w:ascii="Verdana" w:hAnsi="Verdana"/>
+          <w:sz w:val="24"/>
+          <w:szCs w:val="24"/>
+        </w:rPr>
+        <w:t xml:space="preserve"> has</w:t>
+      </w:r>
+      <w:r>
+        <w:rPr>
+          <w:rFonts w:ascii="Verdana" w:hAnsi="Verdana"/>
+          <w:sz w:val="24"/>
+          <w:szCs w:val="24"/>
+        </w:rPr>
+        <w:t xml:space="preserve"> </w:t>
+      </w:r>
+      <w:r>
+        <w:rPr>
+          <w:rFonts w:ascii="Verdana" w:hAnsi="Verdana"/>
+          <w:sz w:val="24"/>
+          <w:szCs w:val="24"/>
+        </w:rPr>
+        <w:t>unique Id, Date</w:t>
+      </w:r>
+      <w:r>
+        <w:rPr>
+          <w:rFonts w:ascii="Verdana" w:hAnsi="Verdana"/>
+          <w:sz w:val="24"/>
+          <w:szCs w:val="24"/>
+        </w:rPr>
+        <w:t>/Time</w:t>
+      </w:r>
+      <w:r>
+        <w:rPr>
+          <w:rFonts w:ascii="Verdana" w:hAnsi="Verdana"/>
+          <w:sz w:val="24"/>
+          <w:szCs w:val="24"/>
+        </w:rPr>
+        <w:t xml:space="preserve"> of the flight, Date</w:t>
+      </w:r>
+      <w:r>
+        <w:rPr>
+          <w:rFonts w:ascii="Verdana" w:hAnsi="Verdana"/>
+          <w:sz w:val="24"/>
+          <w:szCs w:val="24"/>
+        </w:rPr>
+        <w:t>/Time</w:t>
+      </w:r>
+      <w:r>
+        <w:rPr>
+          <w:rFonts w:ascii="Verdana" w:hAnsi="Verdana"/>
+          <w:sz w:val="24"/>
+          <w:szCs w:val="24"/>
+        </w:rPr>
+        <w:t xml:space="preserve"> of the record registration, the flight company, the eligibility type for the record, destination type of the flight, the flight route, the organizer who enter the flight record, the </w:t>
+      </w:r>
+      <w:proofErr w:type="spellStart"/>
+      <w:r>
+        <w:rPr>
+          <w:rFonts w:ascii="Verdana" w:hAnsi="Verdana"/>
+          <w:sz w:val="24"/>
+          <w:szCs w:val="24"/>
+        </w:rPr>
+        <w:t>AircraftType</w:t>
+      </w:r>
+      <w:proofErr w:type="spellEnd"/>
+      <w:r>
+        <w:rPr>
+          <w:rFonts w:ascii="Verdana" w:hAnsi="Verdana"/>
+          <w:sz w:val="24"/>
+          <w:szCs w:val="24"/>
+        </w:rPr>
+        <w:t xml:space="preserve"> of the flight, the </w:t>
+      </w:r>
+      <w:proofErr w:type="spellStart"/>
+      <w:r>
+        <w:rPr>
+          <w:rFonts w:ascii="Verdana" w:hAnsi="Verdana"/>
+          <w:sz w:val="24"/>
+          <w:szCs w:val="24"/>
+        </w:rPr>
+        <w:t>Is</w:t>
+      </w:r>
+      <w:r>
+        <w:rPr>
+          <w:rFonts w:ascii="Verdana" w:hAnsi="Verdana"/>
+          <w:sz w:val="24"/>
+          <w:szCs w:val="24"/>
+        </w:rPr>
+        <w:t>Record</w:t>
+      </w:r>
+      <w:r>
+        <w:rPr>
+          <w:rFonts w:ascii="Verdana" w:hAnsi="Verdana"/>
+          <w:sz w:val="24"/>
+          <w:szCs w:val="24"/>
+        </w:rPr>
+        <w:t>AutoSelect</w:t>
+      </w:r>
+      <w:proofErr w:type="spellEnd"/>
+      <w:r>
+        <w:rPr>
+          <w:rFonts w:ascii="Verdana" w:hAnsi="Verdana"/>
+          <w:sz w:val="24"/>
+          <w:szCs w:val="24"/>
+        </w:rPr>
+        <w:t xml:space="preserve"> (true if the selection is </w:t>
+      </w:r>
+      <w:r>
+        <w:rPr>
+          <w:rFonts w:ascii="Verdana" w:hAnsi="Verdana"/>
+          <w:sz w:val="24"/>
+          <w:szCs w:val="24"/>
+        </w:rPr>
+        <w:t xml:space="preserve">not by organizer but </w:t>
+      </w:r>
+      <w:r>
+        <w:rPr>
+          <w:rFonts w:ascii="Verdana" w:hAnsi="Verdana"/>
+          <w:sz w:val="24"/>
+          <w:szCs w:val="24"/>
+        </w:rPr>
+        <w:t xml:space="preserve">by </w:t>
+      </w:r>
+      <w:r>
+        <w:rPr>
+          <w:rFonts w:ascii="Verdana" w:hAnsi="Verdana"/>
+          <w:sz w:val="24"/>
+          <w:szCs w:val="24"/>
+        </w:rPr>
+        <w:t xml:space="preserve">an AI </w:t>
+      </w:r>
+      <w:r>
+        <w:rPr>
+          <w:rFonts w:ascii="Verdana" w:hAnsi="Verdana"/>
+          <w:sz w:val="24"/>
+          <w:szCs w:val="24"/>
+        </w:rPr>
+        <w:t xml:space="preserve">algorithm and false if the selection is manually by the organizer), </w:t>
+      </w:r>
+      <w:r>
+        <w:rPr>
+          <w:rFonts w:ascii="Verdana" w:hAnsi="Verdana"/>
+          <w:sz w:val="24"/>
+          <w:szCs w:val="24"/>
+        </w:rPr>
         <w:t>A</w:t>
       </w:r>
       <w:r>
         <w:rPr>
           <w:rFonts w:ascii="Verdana" w:hAnsi="Verdana"/>
-          <w:b/>
-          <w:bCs/>
-          <w:sz w:val="24"/>
-          <w:szCs w:val="24"/>
-        </w:rPr>
-        <w:t>irport</w:t>
-      </w:r>
-      <w:r>
-        <w:rPr>
-          <w:rFonts w:ascii="Verdana" w:hAnsi="Verdana"/>
-          <w:sz w:val="24"/>
-          <w:szCs w:val="24"/>
-        </w:rPr>
-        <w:t xml:space="preserve"> has a </w:t>
-      </w:r>
-      <w:r>
-        <w:rPr>
-          <w:rFonts w:ascii="Verdana" w:hAnsi="Verdana"/>
-          <w:sz w:val="24"/>
-          <w:szCs w:val="24"/>
-        </w:rPr>
-        <w:t>Airport</w:t>
-      </w:r>
-      <w:r>
-        <w:rPr>
-          <w:rFonts w:ascii="Verdana" w:hAnsi="Verdana"/>
-          <w:sz w:val="24"/>
-          <w:szCs w:val="24"/>
-        </w:rPr>
-        <w:t xml:space="preserve">Country, </w:t>
-      </w:r>
-      <w:r>
-        <w:rPr>
-          <w:rFonts w:ascii="Verdana" w:hAnsi="Verdana"/>
-          <w:sz w:val="24"/>
-          <w:szCs w:val="24"/>
-        </w:rPr>
-        <w:t>Airport</w:t>
-      </w:r>
-      <w:r>
-        <w:rPr>
-          <w:rFonts w:ascii="Verdana" w:hAnsi="Verdana"/>
-          <w:sz w:val="24"/>
-          <w:szCs w:val="24"/>
-        </w:rPr>
-        <w:t>City, unique IATA</w:t>
-      </w:r>
-      <w:r>
-        <w:rPr>
-          <w:rFonts w:ascii="Verdana" w:hAnsi="Verdana"/>
-          <w:sz w:val="24"/>
-          <w:szCs w:val="24"/>
-        </w:rPr>
-        <w:t>Code</w:t>
-      </w:r>
-      <w:r>
-        <w:rPr>
-          <w:rFonts w:ascii="Verdana" w:hAnsi="Verdana"/>
-          <w:sz w:val="24"/>
-          <w:szCs w:val="24"/>
-        </w:rPr>
-        <w:t>, unique ICAO</w:t>
-      </w:r>
-      <w:r>
-        <w:rPr>
-          <w:rFonts w:ascii="Verdana" w:hAnsi="Verdana"/>
-          <w:sz w:val="24"/>
-          <w:szCs w:val="24"/>
-        </w:rPr>
-        <w:t>Code</w:t>
-      </w:r>
-      <w:r>
-        <w:rPr>
-          <w:rFonts w:ascii="Verdana" w:hAnsi="Verdana"/>
-          <w:sz w:val="24"/>
-          <w:szCs w:val="24"/>
-        </w:rPr>
-        <w:t xml:space="preserve"> (Egypt, Cairo, CAI, HECA)</w:t>
-      </w:r>
-      <w:r>
-        <w:rPr>
-          <w:rFonts w:ascii="Verdana" w:hAnsi="Verdana"/>
-          <w:sz w:val="24"/>
-          <w:szCs w:val="24"/>
-        </w:rPr>
-        <w:t xml:space="preserve">, &amp; </w:t>
-      </w:r>
-      <w:r>
-        <w:rPr>
-          <w:rFonts w:ascii="Verdana" w:hAnsi="Verdana"/>
-          <w:sz w:val="24"/>
-          <w:szCs w:val="24"/>
-        </w:rPr>
-        <w:t>optionally</w:t>
-      </w:r>
-      <w:r>
-        <w:rPr>
-          <w:rFonts w:ascii="Verdana" w:hAnsi="Verdana"/>
-          <w:sz w:val="24"/>
-          <w:szCs w:val="24"/>
-        </w:rPr>
-        <w:t xml:space="preserve"> the city may has an alternate name.</w:t>
+          <w:sz w:val="24"/>
+          <w:szCs w:val="24"/>
+        </w:rPr>
+        <w:t>pproval (null means no selection of spanner for this record yet</w:t>
+      </w:r>
+      <w:r>
+        <w:rPr>
+          <w:rFonts w:ascii="Verdana" w:hAnsi="Verdana"/>
+          <w:sz w:val="24"/>
+          <w:szCs w:val="24"/>
+        </w:rPr>
+        <w:t xml:space="preserve">) &amp; </w:t>
+      </w:r>
+      <w:proofErr w:type="spellStart"/>
+      <w:r>
+        <w:rPr>
+          <w:rFonts w:ascii="Verdana" w:hAnsi="Verdana"/>
+          <w:sz w:val="24"/>
+          <w:szCs w:val="24"/>
+        </w:rPr>
+        <w:t>Is</w:t>
+      </w:r>
+      <w:r>
+        <w:rPr>
+          <w:rFonts w:ascii="Verdana" w:hAnsi="Verdana"/>
+          <w:sz w:val="24"/>
+          <w:szCs w:val="24"/>
+        </w:rPr>
+        <w:t>Record</w:t>
+      </w:r>
+      <w:r>
+        <w:rPr>
+          <w:rFonts w:ascii="Verdana" w:hAnsi="Verdana"/>
+          <w:sz w:val="24"/>
+          <w:szCs w:val="24"/>
+        </w:rPr>
+        <w:t>Settled</w:t>
+      </w:r>
+      <w:proofErr w:type="spellEnd"/>
+      <w:r>
+        <w:rPr>
+          <w:rFonts w:ascii="Verdana" w:hAnsi="Verdana"/>
+          <w:sz w:val="24"/>
+          <w:szCs w:val="24"/>
+        </w:rPr>
+        <w:t xml:space="preserve"> (true means the flight record is </w:t>
+      </w:r>
+      <w:r>
+        <w:rPr>
+          <w:rFonts w:ascii="Verdana" w:hAnsi="Verdana"/>
+          <w:sz w:val="24"/>
+          <w:szCs w:val="24"/>
+        </w:rPr>
+        <w:t xml:space="preserve">processed &amp; </w:t>
+      </w:r>
+      <w:r>
+        <w:rPr>
+          <w:rFonts w:ascii="Verdana" w:hAnsi="Verdana"/>
+          <w:sz w:val="24"/>
+          <w:szCs w:val="24"/>
+        </w:rPr>
+        <w:t>confirmed to be part of the balance calculation and can be viewed by his group spanners).</w:t>
+      </w:r>
+    </w:p>
+    <w:p>
+      <w:pPr>
+        <w:pStyle w:val="ListParagraph"/>
+        <w:spacing w:after="20" w:line="276" w:lineRule="auto"/>
+        <w:ind w:left="567"/>
+        <w:rPr>
+          <w:rFonts w:ascii="Verdana" w:hAnsi="Verdana"/>
+          <w:sz w:val="24"/>
+          <w:szCs w:val="24"/>
+        </w:rPr>
+      </w:pPr>
+      <w:r>
+        <w:rPr>
+          <w:rFonts w:ascii="Verdana" w:hAnsi="Verdana"/>
+          <w:sz w:val="24"/>
+          <w:szCs w:val="24"/>
+        </w:rPr>
+        <w:t xml:space="preserve">So </w:t>
+      </w:r>
+      <w:r>
+        <w:rPr>
+          <w:rFonts w:ascii="Verdana" w:hAnsi="Verdana"/>
+          <w:sz w:val="24"/>
+          <w:szCs w:val="24"/>
+        </w:rPr>
+        <w:t>it</w:t>
+      </w:r>
+      <w:r>
+        <w:rPr>
+          <w:rFonts w:ascii="Verdana" w:hAnsi="Verdana"/>
+          <w:sz w:val="24"/>
+          <w:szCs w:val="24"/>
+        </w:rPr>
+        <w:t xml:space="preserve"> can </w:t>
+      </w:r>
+      <w:r>
+        <w:rPr>
+          <w:rFonts w:ascii="Verdana" w:hAnsi="Verdana"/>
+          <w:sz w:val="24"/>
+          <w:szCs w:val="24"/>
+        </w:rPr>
+        <w:t xml:space="preserve">be </w:t>
+      </w:r>
+      <w:r>
+        <w:rPr>
+          <w:rFonts w:ascii="Verdana" w:hAnsi="Verdana"/>
+          <w:sz w:val="24"/>
+          <w:szCs w:val="24"/>
+        </w:rPr>
+        <w:t>sa</w:t>
+      </w:r>
+      <w:r>
+        <w:rPr>
+          <w:rFonts w:ascii="Verdana" w:hAnsi="Verdana"/>
+          <w:sz w:val="24"/>
+          <w:szCs w:val="24"/>
+        </w:rPr>
+        <w:t>id</w:t>
+      </w:r>
+      <w:r>
+        <w:rPr>
+          <w:rFonts w:ascii="Verdana" w:hAnsi="Verdana"/>
+          <w:sz w:val="24"/>
+          <w:szCs w:val="24"/>
+        </w:rPr>
+        <w:t xml:space="preserve"> that </w:t>
+      </w:r>
+      <w:r>
+        <w:rPr>
+          <w:rFonts w:ascii="Verdana" w:hAnsi="Verdana"/>
+          <w:sz w:val="24"/>
+          <w:szCs w:val="24"/>
+        </w:rPr>
+        <w:t xml:space="preserve">unprocessed </w:t>
+      </w:r>
+      <w:proofErr w:type="spellStart"/>
+      <w:r>
+        <w:rPr>
+          <w:rFonts w:ascii="Verdana" w:hAnsi="Verdana"/>
+          <w:sz w:val="24"/>
+          <w:szCs w:val="24"/>
+        </w:rPr>
+        <w:t>Flight</w:t>
+      </w:r>
+      <w:r>
+        <w:rPr>
+          <w:rFonts w:ascii="Verdana" w:hAnsi="Verdana"/>
+          <w:sz w:val="24"/>
+          <w:szCs w:val="24"/>
+        </w:rPr>
+        <w:t>Record</w:t>
+      </w:r>
+      <w:proofErr w:type="spellEnd"/>
+      <w:r>
+        <w:rPr>
+          <w:rFonts w:ascii="Verdana" w:hAnsi="Verdana"/>
+          <w:sz w:val="24"/>
+          <w:szCs w:val="24"/>
+        </w:rPr>
+        <w:t xml:space="preserve"> can be </w:t>
+      </w:r>
+      <w:r>
+        <w:rPr>
+          <w:rFonts w:ascii="Verdana" w:hAnsi="Verdana"/>
+          <w:sz w:val="24"/>
+          <w:szCs w:val="24"/>
+        </w:rPr>
+        <w:t>assigned</w:t>
+      </w:r>
+      <w:r>
+        <w:rPr>
+          <w:rFonts w:ascii="Verdana" w:hAnsi="Verdana"/>
+          <w:sz w:val="24"/>
+          <w:szCs w:val="24"/>
+        </w:rPr>
+        <w:t xml:space="preserve"> </w:t>
+      </w:r>
+      <w:r>
+        <w:rPr>
+          <w:rFonts w:ascii="Verdana" w:hAnsi="Verdana"/>
+          <w:sz w:val="24"/>
+          <w:szCs w:val="24"/>
+        </w:rPr>
+        <w:t>to</w:t>
+      </w:r>
+      <w:r>
+        <w:rPr>
+          <w:rFonts w:ascii="Verdana" w:hAnsi="Verdana"/>
+          <w:sz w:val="24"/>
+          <w:szCs w:val="24"/>
+        </w:rPr>
+        <w:t xml:space="preserve"> the spanner manually by the organizer (</w:t>
+      </w:r>
+      <w:proofErr w:type="spellStart"/>
+      <w:r>
+        <w:rPr>
+          <w:rFonts w:ascii="Verdana" w:hAnsi="Verdana"/>
+          <w:sz w:val="24"/>
+          <w:szCs w:val="24"/>
+        </w:rPr>
+        <w:t>Is</w:t>
+      </w:r>
+      <w:r>
+        <w:rPr>
+          <w:rFonts w:ascii="Verdana" w:hAnsi="Verdana"/>
+          <w:sz w:val="24"/>
+          <w:szCs w:val="24"/>
+        </w:rPr>
+        <w:t>Record</w:t>
+      </w:r>
+      <w:r>
+        <w:rPr>
+          <w:rFonts w:ascii="Verdana" w:hAnsi="Verdana"/>
+          <w:sz w:val="24"/>
+          <w:szCs w:val="24"/>
+        </w:rPr>
+        <w:t>AutoSelect</w:t>
+      </w:r>
+      <w:proofErr w:type="spellEnd"/>
+      <w:r>
+        <w:rPr>
+          <w:rFonts w:ascii="Verdana" w:hAnsi="Verdana"/>
+          <w:sz w:val="24"/>
+          <w:szCs w:val="24"/>
+        </w:rPr>
+        <w:t xml:space="preserve">=false &amp; </w:t>
+      </w:r>
+      <w:proofErr w:type="gramStart"/>
+      <w:r>
+        <w:rPr>
+          <w:rFonts w:ascii="Verdana" w:hAnsi="Verdana"/>
+          <w:sz w:val="24"/>
+          <w:szCs w:val="24"/>
+        </w:rPr>
+        <w:t>Approval !</w:t>
+      </w:r>
+      <w:proofErr w:type="gramEnd"/>
+      <w:r>
+        <w:rPr>
+          <w:rFonts w:ascii="Verdana" w:hAnsi="Verdana"/>
+          <w:sz w:val="24"/>
+          <w:szCs w:val="24"/>
+        </w:rPr>
+        <w:t>=null)</w:t>
+      </w:r>
+      <w:r>
+        <w:rPr>
+          <w:rFonts w:ascii="Verdana" w:hAnsi="Verdana"/>
+          <w:sz w:val="24"/>
+          <w:szCs w:val="24"/>
+        </w:rPr>
+        <w:sym w:font="Wingdings" w:char="F0E8"/>
+      </w:r>
+      <w:r>
+        <w:rPr>
+          <w:rFonts w:ascii="Verdana" w:hAnsi="Verdana"/>
+          <w:sz w:val="24"/>
+          <w:szCs w:val="24"/>
+        </w:rPr>
+        <w:t>processed record</w:t>
+      </w:r>
+      <w:r>
+        <w:rPr>
+          <w:rFonts w:ascii="Verdana" w:hAnsi="Verdana"/>
+          <w:sz w:val="24"/>
+          <w:szCs w:val="24"/>
+        </w:rPr>
+        <w:t>, automatically in future versions of this program using AI selection algorithm (</w:t>
+      </w:r>
+      <w:proofErr w:type="spellStart"/>
+      <w:r>
+        <w:rPr>
+          <w:rFonts w:ascii="Verdana" w:hAnsi="Verdana"/>
+          <w:sz w:val="24"/>
+          <w:szCs w:val="24"/>
+        </w:rPr>
+        <w:t>Is</w:t>
+      </w:r>
+      <w:r>
+        <w:rPr>
+          <w:rFonts w:ascii="Verdana" w:hAnsi="Verdana"/>
+          <w:sz w:val="24"/>
+          <w:szCs w:val="24"/>
+        </w:rPr>
+        <w:t>Record</w:t>
+      </w:r>
+      <w:r>
+        <w:rPr>
+          <w:rFonts w:ascii="Verdana" w:hAnsi="Verdana"/>
+          <w:sz w:val="24"/>
+          <w:szCs w:val="24"/>
+        </w:rPr>
+        <w:t>AutoSelect</w:t>
+      </w:r>
+      <w:proofErr w:type="spellEnd"/>
+      <w:r>
+        <w:rPr>
+          <w:rFonts w:ascii="Verdana" w:hAnsi="Verdana"/>
+          <w:sz w:val="24"/>
+          <w:szCs w:val="24"/>
+        </w:rPr>
+        <w:t>=true &amp; Approval !=null)</w:t>
+      </w:r>
+      <w:r>
+        <w:rPr>
+          <w:rFonts w:ascii="Verdana" w:hAnsi="Verdana"/>
+          <w:sz w:val="24"/>
+          <w:szCs w:val="24"/>
+        </w:rPr>
+        <w:sym w:font="Wingdings" w:char="F0E8"/>
+      </w:r>
+      <w:r>
+        <w:rPr>
+          <w:rFonts w:ascii="Verdana" w:hAnsi="Verdana"/>
+          <w:sz w:val="24"/>
+          <w:szCs w:val="24"/>
+        </w:rPr>
+        <w:t>processed record</w:t>
+      </w:r>
+      <w:r>
+        <w:rPr>
+          <w:rFonts w:ascii="Verdana" w:hAnsi="Verdana"/>
+          <w:sz w:val="24"/>
+          <w:szCs w:val="24"/>
+        </w:rPr>
+        <w:t>, or no selection for the spanner yet (</w:t>
+      </w:r>
+      <w:proofErr w:type="spellStart"/>
+      <w:r>
+        <w:rPr>
+          <w:rFonts w:ascii="Verdana" w:hAnsi="Verdana"/>
+          <w:sz w:val="24"/>
+          <w:szCs w:val="24"/>
+        </w:rPr>
+        <w:t>Is</w:t>
+      </w:r>
+      <w:r>
+        <w:rPr>
+          <w:rFonts w:ascii="Verdana" w:hAnsi="Verdana"/>
+          <w:sz w:val="24"/>
+          <w:szCs w:val="24"/>
+        </w:rPr>
+        <w:t>Record</w:t>
+      </w:r>
+      <w:r>
+        <w:rPr>
+          <w:rFonts w:ascii="Verdana" w:hAnsi="Verdana"/>
+          <w:sz w:val="24"/>
+          <w:szCs w:val="24"/>
+        </w:rPr>
+        <w:t>AutoSelect</w:t>
+      </w:r>
+      <w:proofErr w:type="spellEnd"/>
+      <w:r>
+        <w:rPr>
+          <w:rFonts w:ascii="Verdana" w:hAnsi="Verdana"/>
+          <w:sz w:val="24"/>
+          <w:szCs w:val="24"/>
+        </w:rPr>
+        <w:t>=false &amp; Approval=null)</w:t>
+      </w:r>
+      <w:r>
+        <w:rPr>
+          <w:rFonts w:ascii="Verdana" w:hAnsi="Verdana"/>
+          <w:sz w:val="24"/>
+          <w:szCs w:val="24"/>
+        </w:rPr>
+        <w:sym w:font="Wingdings" w:char="F0E8"/>
+      </w:r>
+      <w:r>
+        <w:rPr>
+          <w:rFonts w:ascii="Verdana" w:hAnsi="Verdana"/>
+          <w:sz w:val="24"/>
+          <w:szCs w:val="24"/>
+        </w:rPr>
+        <w:t>unprocessed record</w:t>
+      </w:r>
+      <w:r>
+        <w:rPr>
+          <w:rFonts w:ascii="Verdana" w:hAnsi="Verdana"/>
+          <w:sz w:val="24"/>
+          <w:szCs w:val="24"/>
+        </w:rPr>
+        <w:t>.</w:t>
       </w:r>
     </w:p>
     <w:p>
@@ -2913,55 +3805,26 @@
           <w:sz w:val="24"/>
           <w:szCs w:val="24"/>
         </w:rPr>
-        <w:t>DistanceType</w:t>
-      </w:r>
-      <w:r>
-        <w:rPr>
-          <w:rFonts w:ascii="Verdana" w:hAnsi="Verdana"/>
-          <w:sz w:val="24"/>
-          <w:szCs w:val="24"/>
-        </w:rPr>
-        <w:t xml:space="preserve"> contains the Distance</w:t>
-      </w:r>
-      <w:r>
-        <w:rPr>
-          <w:rFonts w:ascii="Verdana" w:hAnsi="Verdana"/>
-          <w:sz w:val="24"/>
-          <w:szCs w:val="24"/>
-        </w:rPr>
-        <w:t>Type</w:t>
-      </w:r>
-      <w:r>
-        <w:rPr>
-          <w:rFonts w:ascii="Verdana" w:hAnsi="Verdana"/>
-          <w:sz w:val="24"/>
-          <w:szCs w:val="24"/>
-        </w:rPr>
-        <w:t>Name with the</w:t>
-      </w:r>
-      <w:r>
-        <w:rPr>
-          <w:rFonts w:ascii="Verdana" w:hAnsi="Verdana"/>
-          <w:sz w:val="24"/>
-          <w:szCs w:val="24"/>
-        </w:rPr>
-        <w:t xml:space="preserve"> associated Distance</w:t>
-      </w:r>
-      <w:r>
-        <w:rPr>
-          <w:rFonts w:ascii="Verdana" w:hAnsi="Verdana"/>
-          <w:sz w:val="24"/>
-          <w:szCs w:val="24"/>
-        </w:rPr>
-        <w:t>Type</w:t>
-      </w:r>
-      <w:r>
-        <w:rPr>
-          <w:rFonts w:ascii="Verdana" w:hAnsi="Verdana"/>
-          <w:sz w:val="24"/>
-          <w:szCs w:val="24"/>
-        </w:rPr>
-        <w:t>Constant,</w:t>
+        <w:lastRenderedPageBreak/>
+        <w:t>A</w:t>
+      </w:r>
+      <w:r>
+        <w:rPr>
+          <w:rFonts w:ascii="Verdana" w:hAnsi="Verdana"/>
+          <w:b/>
+          <w:bCs/>
+          <w:sz w:val="24"/>
+          <w:szCs w:val="24"/>
+        </w:rPr>
+        <w:t>irport</w:t>
+      </w:r>
+      <w:r>
+        <w:rPr>
+          <w:rFonts w:ascii="Verdana" w:hAnsi="Verdana"/>
+          <w:sz w:val="24"/>
+          <w:szCs w:val="24"/>
+        </w:rPr>
+        <w:t xml:space="preserve"> has</w:t>
       </w:r>
       <w:r>
         <w:rPr>
@@ -2971,78 +3834,133 @@
         </w:rPr>
         <w:t xml:space="preserve"> </w:t>
       </w:r>
-      <w:r>
-        <w:rPr>
-          <w:rFonts w:ascii="Verdana" w:hAnsi="Verdana"/>
-          <w:sz w:val="24"/>
-          <w:szCs w:val="24"/>
-        </w:rPr>
-        <w:t>Upper</w:t>
-      </w:r>
-      <w:r>
-        <w:rPr>
-          <w:rFonts w:ascii="Verdana" w:hAnsi="Verdana"/>
-          <w:sz w:val="24"/>
-          <w:szCs w:val="24"/>
-        </w:rPr>
-        <w:t>SectorTime</w:t>
-      </w:r>
-      <w:r>
-        <w:rPr>
-          <w:rFonts w:ascii="Verdana" w:hAnsi="Verdana"/>
-          <w:sz w:val="24"/>
-          <w:szCs w:val="24"/>
-        </w:rPr>
-        <w:t>, Lower</w:t>
-      </w:r>
-      <w:r>
-        <w:rPr>
-          <w:rFonts w:ascii="Verdana" w:hAnsi="Verdana"/>
-          <w:sz w:val="24"/>
-          <w:szCs w:val="24"/>
-        </w:rPr>
-        <w:t>SectorTime</w:t>
-      </w:r>
-      <w:r>
-        <w:rPr>
-          <w:rFonts w:ascii="Verdana" w:hAnsi="Verdana"/>
-          <w:sz w:val="24"/>
-          <w:szCs w:val="24"/>
-        </w:rPr>
-        <w:t>, UpperOperator, LowerOperator</w:t>
-      </w:r>
-      <w:r>
-        <w:rPr>
-          <w:rFonts w:ascii="Verdana" w:hAnsi="Verdana"/>
-          <w:sz w:val="24"/>
-          <w:szCs w:val="24"/>
-        </w:rPr>
-        <w:t>.</w:t>
-      </w:r>
-      <w:r>
-        <w:rPr>
-          <w:rFonts w:ascii="Verdana" w:hAnsi="Verdana"/>
-          <w:sz w:val="24"/>
-          <w:szCs w:val="24"/>
-        </w:rPr>
-        <w:t xml:space="preserve"> </w:t>
-      </w:r>
-      <w:r>
-        <w:rPr>
-          <w:rFonts w:ascii="Verdana" w:hAnsi="Verdana"/>
-          <w:sz w:val="24"/>
-          <w:szCs w:val="24"/>
-        </w:rPr>
-        <w:t xml:space="preserve">(Short with constant=1, SectorTime&lt;=3 hrs, Long with </w:t>
-      </w:r>
-      <w:r>
-        <w:rPr>
-          <w:rFonts w:ascii="Verdana" w:hAnsi="Verdana"/>
-          <w:sz w:val="24"/>
-          <w:szCs w:val="24"/>
-        </w:rPr>
-        <w:lastRenderedPageBreak/>
-        <w:t>constant=0.65 &amp; 3&lt;SectorTime&lt;=4 hrs, Extra-Long with constant=0.5 &amp; SectorTime&gt;=4 hrs)</w:t>
+      <w:proofErr w:type="spellStart"/>
+      <w:r>
+        <w:rPr>
+          <w:rFonts w:ascii="Verdana" w:hAnsi="Verdana"/>
+          <w:sz w:val="24"/>
+          <w:szCs w:val="24"/>
+        </w:rPr>
+        <w:t>Airport</w:t>
+      </w:r>
+      <w:r>
+        <w:rPr>
+          <w:rFonts w:ascii="Verdana" w:hAnsi="Verdana"/>
+          <w:sz w:val="24"/>
+          <w:szCs w:val="24"/>
+        </w:rPr>
+        <w:t>Country</w:t>
+      </w:r>
+      <w:proofErr w:type="spellEnd"/>
+      <w:r>
+        <w:rPr>
+          <w:rFonts w:ascii="Verdana" w:hAnsi="Verdana"/>
+          <w:sz w:val="24"/>
+          <w:szCs w:val="24"/>
+        </w:rPr>
+        <w:t xml:space="preserve">, </w:t>
+      </w:r>
+      <w:proofErr w:type="spellStart"/>
+      <w:r>
+        <w:rPr>
+          <w:rFonts w:ascii="Verdana" w:hAnsi="Verdana"/>
+          <w:sz w:val="24"/>
+          <w:szCs w:val="24"/>
+        </w:rPr>
+        <w:t>Airport</w:t>
+      </w:r>
+      <w:r>
+        <w:rPr>
+          <w:rFonts w:ascii="Verdana" w:hAnsi="Verdana"/>
+          <w:sz w:val="24"/>
+          <w:szCs w:val="24"/>
+        </w:rPr>
+        <w:t>City</w:t>
+      </w:r>
+      <w:proofErr w:type="spellEnd"/>
+      <w:r>
+        <w:rPr>
+          <w:rFonts w:ascii="Verdana" w:hAnsi="Verdana"/>
+          <w:sz w:val="24"/>
+          <w:szCs w:val="24"/>
+        </w:rPr>
+        <w:t xml:space="preserve">, unique </w:t>
+      </w:r>
+      <w:proofErr w:type="spellStart"/>
+      <w:r>
+        <w:rPr>
+          <w:rFonts w:ascii="Verdana" w:hAnsi="Verdana"/>
+          <w:sz w:val="24"/>
+          <w:szCs w:val="24"/>
+        </w:rPr>
+        <w:t>IATA</w:t>
+      </w:r>
+      <w:r>
+        <w:rPr>
+          <w:rFonts w:ascii="Verdana" w:hAnsi="Verdana"/>
+          <w:sz w:val="24"/>
+          <w:szCs w:val="24"/>
+        </w:rPr>
+        <w:t>Code</w:t>
+      </w:r>
+      <w:proofErr w:type="spellEnd"/>
+      <w:r>
+        <w:rPr>
+          <w:rFonts w:ascii="Verdana" w:hAnsi="Verdana"/>
+          <w:sz w:val="24"/>
+          <w:szCs w:val="24"/>
+        </w:rPr>
+        <w:t xml:space="preserve">, unique </w:t>
+      </w:r>
+      <w:proofErr w:type="spellStart"/>
+      <w:r>
+        <w:rPr>
+          <w:rFonts w:ascii="Verdana" w:hAnsi="Verdana"/>
+          <w:sz w:val="24"/>
+          <w:szCs w:val="24"/>
+        </w:rPr>
+        <w:t>ICAO</w:t>
+      </w:r>
+      <w:r>
+        <w:rPr>
+          <w:rFonts w:ascii="Verdana" w:hAnsi="Verdana"/>
+          <w:sz w:val="24"/>
+          <w:szCs w:val="24"/>
+        </w:rPr>
+        <w:t>Code</w:t>
+      </w:r>
+      <w:proofErr w:type="spellEnd"/>
+      <w:r>
+        <w:rPr>
+          <w:rFonts w:ascii="Verdana" w:hAnsi="Verdana"/>
+          <w:sz w:val="24"/>
+          <w:szCs w:val="24"/>
+        </w:rPr>
+        <w:t xml:space="preserve"> (Egypt, Cairo, CAI, HECA)</w:t>
+      </w:r>
+      <w:r>
+        <w:rPr>
+          <w:rFonts w:ascii="Verdana" w:hAnsi="Verdana"/>
+          <w:sz w:val="24"/>
+          <w:szCs w:val="24"/>
+        </w:rPr>
+        <w:t xml:space="preserve">, &amp; </w:t>
+      </w:r>
+      <w:r>
+        <w:rPr>
+          <w:rFonts w:ascii="Verdana" w:hAnsi="Verdana"/>
+          <w:sz w:val="24"/>
+          <w:szCs w:val="24"/>
+        </w:rPr>
+        <w:t>optionally</w:t>
+      </w:r>
+      <w:r>
+        <w:rPr>
+          <w:rFonts w:ascii="Verdana" w:hAnsi="Verdana"/>
+          <w:sz w:val="24"/>
+          <w:szCs w:val="24"/>
+        </w:rPr>
+        <w:t xml:space="preserve"> the city may has an alternate name.</w:t>
       </w:r>
     </w:p>
     <w:p>
@@ -3059,6 +3977,7 @@
           <w:szCs w:val="24"/>
         </w:rPr>
       </w:pPr>
+      <w:proofErr w:type="spellStart"/>
       <w:r>
         <w:rPr>
           <w:rFonts w:ascii="Verdana" w:hAnsi="Verdana"/>
@@ -3067,8 +3986,358 @@
           <w:sz w:val="24"/>
           <w:szCs w:val="24"/>
         </w:rPr>
+        <w:t>DistanceType</w:t>
+      </w:r>
+      <w:proofErr w:type="spellEnd"/>
+      <w:r>
+        <w:rPr>
+          <w:rFonts w:ascii="Verdana" w:hAnsi="Verdana"/>
+          <w:sz w:val="24"/>
+          <w:szCs w:val="24"/>
+        </w:rPr>
+        <w:t xml:space="preserve"> contains the </w:t>
+      </w:r>
+      <w:proofErr w:type="spellStart"/>
+      <w:r>
+        <w:rPr>
+          <w:rFonts w:ascii="Verdana" w:hAnsi="Verdana"/>
+          <w:sz w:val="24"/>
+          <w:szCs w:val="24"/>
+        </w:rPr>
+        <w:t>Distance</w:t>
+      </w:r>
+      <w:r>
+        <w:rPr>
+          <w:rFonts w:ascii="Verdana" w:hAnsi="Verdana"/>
+          <w:sz w:val="24"/>
+          <w:szCs w:val="24"/>
+        </w:rPr>
+        <w:t>Type</w:t>
+      </w:r>
+      <w:r>
+        <w:rPr>
+          <w:rFonts w:ascii="Verdana" w:hAnsi="Verdana"/>
+          <w:sz w:val="24"/>
+          <w:szCs w:val="24"/>
+        </w:rPr>
+        <w:t>Name</w:t>
+      </w:r>
+      <w:proofErr w:type="spellEnd"/>
+      <w:r>
+        <w:rPr>
+          <w:rFonts w:ascii="Verdana" w:hAnsi="Verdana"/>
+          <w:sz w:val="24"/>
+          <w:szCs w:val="24"/>
+        </w:rPr>
+        <w:t xml:space="preserve"> with the</w:t>
+      </w:r>
+      <w:r>
+        <w:rPr>
+          <w:rFonts w:ascii="Verdana" w:hAnsi="Verdana"/>
+          <w:sz w:val="24"/>
+          <w:szCs w:val="24"/>
+        </w:rPr>
+        <w:t xml:space="preserve"> associated </w:t>
+      </w:r>
+      <w:proofErr w:type="spellStart"/>
+      <w:r>
+        <w:rPr>
+          <w:rFonts w:ascii="Verdana" w:hAnsi="Verdana"/>
+          <w:sz w:val="24"/>
+          <w:szCs w:val="24"/>
+        </w:rPr>
+        <w:t>Distance</w:t>
+      </w:r>
+      <w:r>
+        <w:rPr>
+          <w:rFonts w:ascii="Verdana" w:hAnsi="Verdana"/>
+          <w:sz w:val="24"/>
+          <w:szCs w:val="24"/>
+        </w:rPr>
+        <w:t>Type</w:t>
+      </w:r>
+      <w:r>
+        <w:rPr>
+          <w:rFonts w:ascii="Verdana" w:hAnsi="Verdana"/>
+          <w:sz w:val="24"/>
+          <w:szCs w:val="24"/>
+        </w:rPr>
+        <w:t>Constant</w:t>
+      </w:r>
+      <w:proofErr w:type="spellEnd"/>
+      <w:r>
+        <w:rPr>
+          <w:rFonts w:ascii="Verdana" w:hAnsi="Verdana"/>
+          <w:sz w:val="24"/>
+          <w:szCs w:val="24"/>
+        </w:rPr>
+        <w:t>,</w:t>
+      </w:r>
+      <w:r>
+        <w:rPr>
+          <w:rFonts w:ascii="Verdana" w:hAnsi="Verdana"/>
+          <w:sz w:val="24"/>
+          <w:szCs w:val="24"/>
+        </w:rPr>
+        <w:t xml:space="preserve"> </w:t>
+      </w:r>
+      <w:proofErr w:type="spellStart"/>
+      <w:r>
+        <w:rPr>
+          <w:rFonts w:ascii="Verdana" w:hAnsi="Verdana"/>
+          <w:sz w:val="24"/>
+          <w:szCs w:val="24"/>
+        </w:rPr>
+        <w:t>Upper</w:t>
+      </w:r>
+      <w:r>
+        <w:rPr>
+          <w:rFonts w:ascii="Verdana" w:hAnsi="Verdana"/>
+          <w:sz w:val="24"/>
+          <w:szCs w:val="24"/>
+        </w:rPr>
+        <w:t>SectorTime</w:t>
+      </w:r>
+      <w:proofErr w:type="spellEnd"/>
+      <w:r>
+        <w:rPr>
+          <w:rFonts w:ascii="Verdana" w:hAnsi="Verdana"/>
+          <w:sz w:val="24"/>
+          <w:szCs w:val="24"/>
+        </w:rPr>
+        <w:t xml:space="preserve">, </w:t>
+      </w:r>
+      <w:proofErr w:type="spellStart"/>
+      <w:r>
+        <w:rPr>
+          <w:rFonts w:ascii="Verdana" w:hAnsi="Verdana"/>
+          <w:sz w:val="24"/>
+          <w:szCs w:val="24"/>
+        </w:rPr>
+        <w:t>Lower</w:t>
+      </w:r>
+      <w:r>
+        <w:rPr>
+          <w:rFonts w:ascii="Verdana" w:hAnsi="Verdana"/>
+          <w:sz w:val="24"/>
+          <w:szCs w:val="24"/>
+        </w:rPr>
+        <w:t>SectorTime</w:t>
+      </w:r>
+      <w:proofErr w:type="spellEnd"/>
+      <w:r>
+        <w:rPr>
+          <w:rFonts w:ascii="Verdana" w:hAnsi="Verdana"/>
+          <w:sz w:val="24"/>
+          <w:szCs w:val="24"/>
+        </w:rPr>
+        <w:t xml:space="preserve">, </w:t>
+      </w:r>
+      <w:proofErr w:type="spellStart"/>
+      <w:r>
+        <w:rPr>
+          <w:rFonts w:ascii="Verdana" w:hAnsi="Verdana"/>
+          <w:sz w:val="24"/>
+          <w:szCs w:val="24"/>
+        </w:rPr>
+        <w:t>UpperOperator</w:t>
+      </w:r>
+      <w:proofErr w:type="spellEnd"/>
+      <w:r>
+        <w:rPr>
+          <w:rFonts w:ascii="Verdana" w:hAnsi="Verdana"/>
+          <w:sz w:val="24"/>
+          <w:szCs w:val="24"/>
+        </w:rPr>
+        <w:t xml:space="preserve">, </w:t>
+      </w:r>
+      <w:proofErr w:type="spellStart"/>
+      <w:proofErr w:type="gramStart"/>
+      <w:r>
+        <w:rPr>
+          <w:rFonts w:ascii="Verdana" w:hAnsi="Verdana"/>
+          <w:sz w:val="24"/>
+          <w:szCs w:val="24"/>
+        </w:rPr>
+        <w:t>LowerOperator</w:t>
+      </w:r>
+      <w:proofErr w:type="spellEnd"/>
+      <w:proofErr w:type="gramEnd"/>
+      <w:r>
+        <w:rPr>
+          <w:rFonts w:ascii="Verdana" w:hAnsi="Verdana"/>
+          <w:sz w:val="24"/>
+          <w:szCs w:val="24"/>
+        </w:rPr>
+        <w:t>.</w:t>
+      </w:r>
+      <w:r>
+        <w:rPr>
+          <w:rFonts w:ascii="Verdana" w:hAnsi="Verdana"/>
+          <w:sz w:val="24"/>
+          <w:szCs w:val="24"/>
+        </w:rPr>
+        <w:t xml:space="preserve"> </w:t>
+      </w:r>
+      <w:r>
+        <w:rPr>
+          <w:rFonts w:ascii="Verdana" w:hAnsi="Verdana"/>
+          <w:sz w:val="24"/>
+          <w:szCs w:val="24"/>
+        </w:rPr>
+        <w:t xml:space="preserve">(Short with constant=1, </w:t>
+      </w:r>
+      <w:proofErr w:type="spellStart"/>
+      <w:r>
+        <w:rPr>
+          <w:rFonts w:ascii="Verdana" w:hAnsi="Verdana"/>
+          <w:sz w:val="24"/>
+          <w:szCs w:val="24"/>
+        </w:rPr>
+        <w:t>SectorTime</w:t>
+      </w:r>
+      <w:proofErr w:type="spellEnd"/>
+      <w:r>
+        <w:rPr>
+          <w:rFonts w:ascii="Verdana" w:hAnsi="Verdana"/>
+          <w:sz w:val="24"/>
+          <w:szCs w:val="24"/>
+        </w:rPr>
+        <w:t xml:space="preserve">&lt;=3 </w:t>
+      </w:r>
+      <w:proofErr w:type="spellStart"/>
+      <w:r>
+        <w:rPr>
+          <w:rFonts w:ascii="Verdana" w:hAnsi="Verdana"/>
+          <w:sz w:val="24"/>
+          <w:szCs w:val="24"/>
+        </w:rPr>
+        <w:t>hrs</w:t>
+      </w:r>
+      <w:proofErr w:type="spellEnd"/>
+      <w:r>
+        <w:rPr>
+          <w:rFonts w:ascii="Verdana" w:hAnsi="Verdana"/>
+          <w:sz w:val="24"/>
+          <w:szCs w:val="24"/>
+        </w:rPr>
+        <w:t>, Long with constant=0.65 &amp; 3&lt;</w:t>
+      </w:r>
+      <w:proofErr w:type="spellStart"/>
+      <w:r>
+        <w:rPr>
+          <w:rFonts w:ascii="Verdana" w:hAnsi="Verdana"/>
+          <w:sz w:val="24"/>
+          <w:szCs w:val="24"/>
+        </w:rPr>
+        <w:t>SectorTime</w:t>
+      </w:r>
+      <w:proofErr w:type="spellEnd"/>
+      <w:r>
+        <w:rPr>
+          <w:rFonts w:ascii="Verdana" w:hAnsi="Verdana"/>
+          <w:sz w:val="24"/>
+          <w:szCs w:val="24"/>
+        </w:rPr>
+        <w:t xml:space="preserve">&lt;=4 </w:t>
+      </w:r>
+      <w:proofErr w:type="spellStart"/>
+      <w:r>
+        <w:rPr>
+          <w:rFonts w:ascii="Verdana" w:hAnsi="Verdana"/>
+          <w:sz w:val="24"/>
+          <w:szCs w:val="24"/>
+        </w:rPr>
+        <w:t>hrs</w:t>
+      </w:r>
+      <w:proofErr w:type="spellEnd"/>
+      <w:r>
+        <w:rPr>
+          <w:rFonts w:ascii="Verdana" w:hAnsi="Verdana"/>
+          <w:sz w:val="24"/>
+          <w:szCs w:val="24"/>
+        </w:rPr>
+        <w:t xml:space="preserve">, Extra-Long </w:t>
+      </w:r>
+      <w:r>
+        <w:rPr>
+          <w:rFonts w:ascii="Verdana" w:hAnsi="Verdana"/>
+          <w:sz w:val="24"/>
+          <w:szCs w:val="24"/>
+        </w:rPr>
+        <w:t xml:space="preserve">with constant=0.5 &amp; </w:t>
+      </w:r>
+      <w:proofErr w:type="spellStart"/>
+      <w:r>
+        <w:rPr>
+          <w:rFonts w:ascii="Verdana" w:hAnsi="Verdana"/>
+          <w:sz w:val="24"/>
+          <w:szCs w:val="24"/>
+        </w:rPr>
+        <w:t>SectorTime</w:t>
+      </w:r>
+      <w:proofErr w:type="spellEnd"/>
+      <w:r>
+        <w:rPr>
+          <w:rFonts w:ascii="Verdana" w:hAnsi="Verdana"/>
+          <w:sz w:val="24"/>
+          <w:szCs w:val="24"/>
+        </w:rPr>
+        <w:t>&gt;</w:t>
+      </w:r>
+      <w:r>
+        <w:rPr>
+          <w:rFonts w:ascii="Verdana" w:hAnsi="Verdana"/>
+          <w:sz w:val="24"/>
+          <w:szCs w:val="24"/>
+        </w:rPr>
+        <w:t xml:space="preserve">4 </w:t>
+      </w:r>
+      <w:proofErr w:type="spellStart"/>
+      <w:r>
+        <w:rPr>
+          <w:rFonts w:ascii="Verdana" w:hAnsi="Verdana"/>
+          <w:sz w:val="24"/>
+          <w:szCs w:val="24"/>
+        </w:rPr>
+        <w:t>hrs</w:t>
+      </w:r>
+      <w:proofErr w:type="spellEnd"/>
+      <w:r>
+        <w:rPr>
+          <w:rFonts w:ascii="Verdana" w:hAnsi="Verdana"/>
+          <w:sz w:val="24"/>
+          <w:szCs w:val="24"/>
+        </w:rPr>
+        <w:t>)</w:t>
+      </w:r>
+    </w:p>
+    <w:p>
+      <w:pPr>
+        <w:pStyle w:val="ListParagraph"/>
+        <w:numPr>
+          <w:ilvl w:val="0"/>
+          <w:numId w:val="2"/>
+        </w:numPr>
+        <w:spacing w:after="20" w:line="276" w:lineRule="auto"/>
+        <w:rPr>
+          <w:rFonts w:ascii="Verdana" w:hAnsi="Verdana"/>
+          <w:sz w:val="24"/>
+          <w:szCs w:val="24"/>
+        </w:rPr>
+      </w:pPr>
+      <w:proofErr w:type="spellStart"/>
+      <w:r>
+        <w:rPr>
+          <w:rFonts w:ascii="Verdana" w:hAnsi="Verdana"/>
+          <w:b/>
+          <w:bCs/>
+          <w:sz w:val="24"/>
+          <w:szCs w:val="24"/>
+        </w:rPr>
         <w:t>FlightData</w:t>
       </w:r>
+      <w:proofErr w:type="spellEnd"/>
       <w:r>
         <w:rPr>
           <w:rFonts w:ascii="Verdana" w:hAnsi="Verdana"/>
@@ -3117,13 +4386,23 @@
         </w:rPr>
         <w:t xml:space="preserve">estination pairs, </w:t>
       </w:r>
-      <w:r>
-        <w:rPr>
-          <w:rFonts w:ascii="Verdana" w:hAnsi="Verdana"/>
-          <w:sz w:val="24"/>
-          <w:szCs w:val="24"/>
-        </w:rPr>
-        <w:t>SectorTime (</w:t>
+      <w:proofErr w:type="spellStart"/>
+      <w:r>
+        <w:rPr>
+          <w:rFonts w:ascii="Verdana" w:hAnsi="Verdana"/>
+          <w:sz w:val="24"/>
+          <w:szCs w:val="24"/>
+        </w:rPr>
+        <w:t>SectorTime</w:t>
+      </w:r>
+      <w:proofErr w:type="spellEnd"/>
+      <w:r>
+        <w:rPr>
+          <w:rFonts w:ascii="Verdana" w:hAnsi="Verdana"/>
+          <w:sz w:val="24"/>
+          <w:szCs w:val="24"/>
+        </w:rPr>
+        <w:t xml:space="preserve"> (</w:t>
       </w:r>
       <w:r>
         <w:rPr>
@@ -3147,7 +4426,16 @@
           <w:sz w:val="24"/>
           <w:szCs w:val="24"/>
         </w:rPr>
-        <w:t>, Is</w:t>
+        <w:t xml:space="preserve">, </w:t>
+      </w:r>
+      <w:proofErr w:type="spellStart"/>
+      <w:r>
+        <w:rPr>
+          <w:rFonts w:ascii="Verdana" w:hAnsi="Verdana"/>
+          <w:sz w:val="24"/>
+          <w:szCs w:val="24"/>
+        </w:rPr>
+        <w:t>Is</w:t>
       </w:r>
       <w:r>
         <w:rPr>
@@ -3163,16 +4451,44 @@
           <w:sz w:val="24"/>
           <w:szCs w:val="24"/>
         </w:rPr>
-        <w:t>Local (true the flight is local not international flight)</w:t>
-      </w:r>
-      <w:r>
-        <w:rPr>
-          <w:rFonts w:ascii="Verdana" w:hAnsi="Verdana"/>
-          <w:sz w:val="24"/>
-          <w:szCs w:val="24"/>
-        </w:rPr>
-        <w:t xml:space="preserve">, IsFlightCargo (true if the flight is cargo type), </w:t>
-      </w:r>
+        <w:t>Local</w:t>
+      </w:r>
+      <w:proofErr w:type="spellEnd"/>
+      <w:r>
+        <w:rPr>
+          <w:rFonts w:ascii="Verdana" w:hAnsi="Verdana"/>
+          <w:sz w:val="24"/>
+          <w:szCs w:val="24"/>
+        </w:rPr>
+        <w:t xml:space="preserve"> (true the flight is local not international flight)</w:t>
+      </w:r>
+      <w:r>
+        <w:rPr>
+          <w:rFonts w:ascii="Verdana" w:hAnsi="Verdana"/>
+          <w:sz w:val="24"/>
+          <w:szCs w:val="24"/>
+        </w:rPr>
+        <w:t xml:space="preserve">, </w:t>
+      </w:r>
+      <w:proofErr w:type="spellStart"/>
+      <w:r>
+        <w:rPr>
+          <w:rFonts w:ascii="Verdana" w:hAnsi="Verdana"/>
+          <w:sz w:val="24"/>
+          <w:szCs w:val="24"/>
+        </w:rPr>
+        <w:t>IsFlightCargo</w:t>
+      </w:r>
+      <w:proofErr w:type="spellEnd"/>
+      <w:r>
+        <w:rPr>
+          <w:rFonts w:ascii="Verdana" w:hAnsi="Verdana"/>
+          <w:sz w:val="24"/>
+          <w:szCs w:val="24"/>
+        </w:rPr>
+        <w:t xml:space="preserve"> (true if the flight is cargo type), </w:t>
+      </w:r>
+      <w:proofErr w:type="spellStart"/>
       <w:r>
         <w:rPr>
           <w:rFonts w:ascii="Verdana" w:hAnsi="Verdana"/>
@@ -3181,6 +4497,7 @@
         </w:rPr>
         <w:t>FlightBonusCard</w:t>
       </w:r>
+      <w:proofErr w:type="spellEnd"/>
       <w:r>
         <w:rPr>
           <w:rFonts w:ascii="Verdana" w:hAnsi="Verdana"/>
@@ -3203,8 +4520,27 @@
           <w:sz w:val="24"/>
           <w:szCs w:val="24"/>
         </w:rPr>
-        <w:t xml:space="preserve">&amp; the derived DistanceType from the </w:t>
-      </w:r>
+        <w:t xml:space="preserve">&amp; the derived </w:t>
+      </w:r>
+      <w:proofErr w:type="spellStart"/>
+      <w:r>
+        <w:rPr>
+          <w:rFonts w:ascii="Verdana" w:hAnsi="Verdana"/>
+          <w:sz w:val="24"/>
+          <w:szCs w:val="24"/>
+        </w:rPr>
+        <w:t>DistanceType</w:t>
+      </w:r>
+      <w:proofErr w:type="spellEnd"/>
+      <w:r>
+        <w:rPr>
+          <w:rFonts w:ascii="Verdana" w:hAnsi="Verdana"/>
+          <w:sz w:val="24"/>
+          <w:szCs w:val="24"/>
+        </w:rPr>
+        <w:t xml:space="preserve"> from the </w:t>
+      </w:r>
+      <w:proofErr w:type="spellStart"/>
       <w:r>
         <w:rPr>
           <w:rFonts w:ascii="Verdana" w:hAnsi="Verdana"/>
@@ -3219,7 +4555,16 @@
           <w:sz w:val="24"/>
           <w:szCs w:val="24"/>
         </w:rPr>
-        <w:t>SectorTime.</w:t>
+        <w:t>SectorTime</w:t>
+      </w:r>
+      <w:proofErr w:type="spellEnd"/>
+      <w:r>
+        <w:rPr>
+          <w:rFonts w:ascii="Verdana" w:hAnsi="Verdana"/>
+          <w:sz w:val="24"/>
+          <w:szCs w:val="24"/>
+        </w:rPr>
+        <w:t>.</w:t>
       </w:r>
     </w:p>
     <w:p>
@@ -3277,7 +4622,23 @@
           <w:sz w:val="24"/>
           <w:szCs w:val="24"/>
         </w:rPr>
-        <w:t xml:space="preserve">11 </w:t>
+        <w:t>1</w:t>
+      </w:r>
+      <w:r>
+        <w:rPr>
+          <w:rFonts w:ascii="Verdana" w:hAnsi="Verdana"/>
+          <w:sz w:val="24"/>
+          <w:szCs w:val="24"/>
+        </w:rPr>
+        <w:t>2</w:t>
+      </w:r>
+      <w:r>
+        <w:rPr>
+          <w:rFonts w:ascii="Verdana" w:hAnsi="Verdana"/>
+          <w:sz w:val="24"/>
+          <w:szCs w:val="24"/>
+        </w:rPr>
+        <w:t xml:space="preserve"> </w:t>
       </w:r>
       <w:r>
         <w:rPr>
@@ -3293,7 +4654,39 @@
           <w:sz w:val="24"/>
           <w:szCs w:val="24"/>
         </w:rPr>
-        <w:t xml:space="preserve">&amp; 1 Boolean attribute </w:t>
+        <w:t xml:space="preserve">&amp; </w:t>
+      </w:r>
+      <w:r>
+        <w:rPr>
+          <w:rFonts w:ascii="Verdana" w:hAnsi="Verdana"/>
+          <w:sz w:val="24"/>
+          <w:szCs w:val="24"/>
+        </w:rPr>
+        <w:t>3</w:t>
+      </w:r>
+      <w:r>
+        <w:rPr>
+          <w:rFonts w:ascii="Verdana" w:hAnsi="Verdana"/>
+          <w:sz w:val="24"/>
+          <w:szCs w:val="24"/>
+        </w:rPr>
+        <w:t xml:space="preserve"> Boolean attribute</w:t>
+      </w:r>
+      <w:r>
+        <w:rPr>
+          <w:rFonts w:ascii="Verdana" w:hAnsi="Verdana"/>
+          <w:sz w:val="24"/>
+          <w:szCs w:val="24"/>
+        </w:rPr>
+        <w:t>s</w:t>
+      </w:r>
+      <w:r>
+        <w:rPr>
+          <w:rFonts w:ascii="Verdana" w:hAnsi="Verdana"/>
+          <w:sz w:val="24"/>
+          <w:szCs w:val="24"/>
+        </w:rPr>
+        <w:t xml:space="preserve"> </w:t>
       </w:r>
       <w:r>
         <w:rPr>
@@ -3475,6 +4868,7 @@
         </w:rPr>
         <w:t xml:space="preserve"> </w:t>
       </w:r>
+      <w:proofErr w:type="spellStart"/>
       <w:r>
         <w:rPr>
           <w:rFonts w:ascii="Verdana" w:hAnsi="Verdana"/>
@@ -3499,6 +4893,7 @@
         </w:rPr>
         <w:t>Constant</w:t>
       </w:r>
+      <w:proofErr w:type="spellEnd"/>
       <w:r>
         <w:rPr>
           <w:rFonts w:ascii="Verdana" w:hAnsi="Verdana"/>
@@ -3507,6 +4902,7 @@
         </w:rPr>
         <w:t xml:space="preserve">, </w:t>
       </w:r>
+      <w:proofErr w:type="spellStart"/>
       <w:r>
         <w:rPr>
           <w:rFonts w:ascii="Verdana" w:hAnsi="Verdana"/>
@@ -3531,6 +4927,7 @@
         </w:rPr>
         <w:t>Constant</w:t>
       </w:r>
+      <w:proofErr w:type="spellEnd"/>
       <w:r>
         <w:rPr>
           <w:rFonts w:ascii="Verdana" w:hAnsi="Verdana"/>
@@ -3539,14 +4936,25 @@
         </w:rPr>
         <w:t xml:space="preserve">, </w:t>
       </w:r>
-      <w:r>
-        <w:rPr>
-          <w:rFonts w:ascii="Verdana" w:hAnsi="Verdana"/>
-          <w:sz w:val="24"/>
-          <w:szCs w:val="24"/>
-        </w:rPr>
-        <w:t xml:space="preserve">GroupConstant, </w:t>
-      </w:r>
+      <w:proofErr w:type="spellStart"/>
+      <w:r>
+        <w:rPr>
+          <w:rFonts w:ascii="Verdana" w:hAnsi="Verdana"/>
+          <w:sz w:val="24"/>
+          <w:szCs w:val="24"/>
+        </w:rPr>
+        <w:t>GroupConstant</w:t>
+      </w:r>
+      <w:proofErr w:type="spellEnd"/>
+      <w:r>
+        <w:rPr>
+          <w:rFonts w:ascii="Verdana" w:hAnsi="Verdana"/>
+          <w:sz w:val="24"/>
+          <w:szCs w:val="24"/>
+        </w:rPr>
+        <w:t xml:space="preserve">, </w:t>
+      </w:r>
+      <w:proofErr w:type="spellStart"/>
       <w:r>
         <w:rPr>
           <w:rFonts w:ascii="Verdana" w:hAnsi="Verdana"/>
@@ -3571,6 +4979,7 @@
         </w:rPr>
         <w:t>Constant</w:t>
       </w:r>
+      <w:proofErr w:type="spellEnd"/>
       <w:r>
         <w:rPr>
           <w:rFonts w:ascii="Verdana" w:hAnsi="Verdana"/>
@@ -3579,6 +4988,7 @@
         </w:rPr>
         <w:t xml:space="preserve">, </w:t>
       </w:r>
+      <w:proofErr w:type="spellStart"/>
       <w:r>
         <w:rPr>
           <w:rFonts w:ascii="Verdana" w:hAnsi="Verdana"/>
@@ -3587,6 +4997,7 @@
         </w:rPr>
         <w:t>QualificationConstant</w:t>
       </w:r>
+      <w:proofErr w:type="spellEnd"/>
       <w:r>
         <w:rPr>
           <w:rFonts w:ascii="Verdana" w:hAnsi="Verdana"/>
@@ -3595,6 +5006,7 @@
         </w:rPr>
         <w:t xml:space="preserve">, </w:t>
       </w:r>
+      <w:proofErr w:type="spellStart"/>
       <w:r>
         <w:rPr>
           <w:rFonts w:ascii="Verdana" w:hAnsi="Verdana"/>
@@ -3603,6 +5015,7 @@
         </w:rPr>
         <w:t>ApprovalConstant</w:t>
       </w:r>
+      <w:proofErr w:type="spellEnd"/>
       <w:r>
         <w:rPr>
           <w:rFonts w:ascii="Verdana" w:hAnsi="Verdana"/>
@@ -3611,6 +5024,7 @@
         </w:rPr>
         <w:t xml:space="preserve">, </w:t>
       </w:r>
+      <w:proofErr w:type="spellStart"/>
       <w:r>
         <w:rPr>
           <w:rFonts w:ascii="Verdana" w:hAnsi="Verdana"/>
@@ -3635,6 +5049,7 @@
         </w:rPr>
         <w:t>Constant</w:t>
       </w:r>
+      <w:proofErr w:type="spellEnd"/>
       <w:r>
         <w:rPr>
           <w:rFonts w:ascii="Verdana" w:hAnsi="Verdana"/>
@@ -3643,6 +5058,7 @@
         </w:rPr>
         <w:t xml:space="preserve">, </w:t>
       </w:r>
+      <w:proofErr w:type="spellStart"/>
       <w:r>
         <w:rPr>
           <w:rFonts w:ascii="Verdana" w:hAnsi="Verdana"/>
@@ -3659,6 +5075,7 @@
         </w:rPr>
         <w:t>CompanyConstant</w:t>
       </w:r>
+      <w:proofErr w:type="spellEnd"/>
       <w:r>
         <w:rPr>
           <w:rFonts w:ascii="Verdana" w:hAnsi="Verdana"/>
@@ -3667,6 +5084,7 @@
         </w:rPr>
         <w:t xml:space="preserve">, </w:t>
       </w:r>
+      <w:proofErr w:type="spellStart"/>
       <w:r>
         <w:rPr>
           <w:rFonts w:ascii="Verdana" w:hAnsi="Verdana"/>
@@ -3683,6 +5101,7 @@
         </w:rPr>
         <w:t>Constant</w:t>
       </w:r>
+      <w:proofErr w:type="spellEnd"/>
       <w:r>
         <w:rPr>
           <w:rFonts w:ascii="Verdana" w:hAnsi="Verdana"/>
@@ -3691,6 +5110,7 @@
         </w:rPr>
         <w:t xml:space="preserve">, </w:t>
       </w:r>
+      <w:proofErr w:type="spellStart"/>
       <w:r>
         <w:rPr>
           <w:rFonts w:ascii="Verdana" w:hAnsi="Verdana"/>
@@ -3715,6 +5135,41 @@
         </w:rPr>
         <w:t>Constant</w:t>
       </w:r>
+      <w:proofErr w:type="spellEnd"/>
+      <w:r>
+        <w:rPr>
+          <w:rFonts w:ascii="Verdana" w:hAnsi="Verdana"/>
+          <w:sz w:val="24"/>
+          <w:szCs w:val="24"/>
+        </w:rPr>
+        <w:t xml:space="preserve">, </w:t>
+      </w:r>
+      <w:proofErr w:type="spellStart"/>
+      <w:r>
+        <w:rPr>
+          <w:rFonts w:ascii="Verdana" w:hAnsi="Verdana"/>
+          <w:sz w:val="24"/>
+          <w:szCs w:val="24"/>
+        </w:rPr>
+        <w:t>Origin</w:t>
+      </w:r>
+      <w:r>
+        <w:rPr>
+          <w:rFonts w:ascii="Verdana" w:hAnsi="Verdana"/>
+          <w:sz w:val="24"/>
+          <w:szCs w:val="24"/>
+        </w:rPr>
+        <w:t>Type</w:t>
+      </w:r>
+      <w:r>
+        <w:rPr>
+          <w:rFonts w:ascii="Verdana" w:hAnsi="Verdana"/>
+          <w:sz w:val="24"/>
+          <w:szCs w:val="24"/>
+        </w:rPr>
+        <w:t>Constant</w:t>
+      </w:r>
+      <w:proofErr w:type="spellEnd"/>
       <w:r>
         <w:rPr>
           <w:rFonts w:ascii="Verdana" w:hAnsi="Verdana"/>
@@ -3723,6 +5178,7 @@
         </w:rPr>
         <w:t xml:space="preserve">, &amp; </w:t>
       </w:r>
+      <w:proofErr w:type="spellStart"/>
       <w:r>
         <w:rPr>
           <w:rFonts w:ascii="Verdana" w:hAnsi="Verdana"/>
@@ -3747,6 +5203,7 @@
         </w:rPr>
         <w:t>Constant</w:t>
       </w:r>
+      <w:proofErr w:type="spellEnd"/>
       <w:r>
         <w:rPr>
           <w:rFonts w:ascii="Verdana" w:hAnsi="Verdana"/>
@@ -3773,15 +5230,41 @@
           <w:sz w:val="24"/>
           <w:szCs w:val="24"/>
         </w:rPr>
-        <w:t xml:space="preserve">The Boolean attribute is </w:t>
-      </w:r>
-      <w:r>
-        <w:rPr>
-          <w:rFonts w:ascii="Verdana" w:hAnsi="Verdana"/>
-          <w:sz w:val="24"/>
-          <w:szCs w:val="24"/>
-        </w:rPr>
-        <w:t xml:space="preserve">IsCalculationSectorTime </w:t>
+        <w:t>The Boolean attribute</w:t>
+      </w:r>
+      <w:r>
+        <w:rPr>
+          <w:rFonts w:ascii="Verdana" w:hAnsi="Verdana"/>
+          <w:sz w:val="24"/>
+          <w:szCs w:val="24"/>
+        </w:rPr>
+        <w:t>s</w:t>
+      </w:r>
+      <w:r>
+        <w:rPr>
+          <w:rFonts w:ascii="Verdana" w:hAnsi="Verdana"/>
+          <w:sz w:val="24"/>
+          <w:szCs w:val="24"/>
+        </w:rPr>
+        <w:t xml:space="preserve"> </w:t>
+      </w:r>
+      <w:proofErr w:type="spellStart"/>
+      <w:r>
+        <w:rPr>
+          <w:rFonts w:ascii="Verdana" w:hAnsi="Verdana"/>
+          <w:sz w:val="24"/>
+          <w:szCs w:val="24"/>
+        </w:rPr>
+        <w:t>IsCalculationSectorTime</w:t>
+      </w:r>
+      <w:proofErr w:type="spellEnd"/>
+      <w:r>
+        <w:rPr>
+          <w:rFonts w:ascii="Verdana" w:hAnsi="Verdana"/>
+          <w:sz w:val="24"/>
+          <w:szCs w:val="24"/>
+        </w:rPr>
+        <w:t xml:space="preserve"> </w:t>
       </w:r>
       <w:r>
         <w:rPr>
@@ -3790,6 +5273,92 @@
           <w:szCs w:val="24"/>
         </w:rPr>
         <w:t>on the Group entity</w:t>
+      </w:r>
+      <w:r>
+        <w:rPr>
+          <w:rFonts w:ascii="Verdana" w:hAnsi="Verdana"/>
+          <w:sz w:val="24"/>
+          <w:szCs w:val="24"/>
+        </w:rPr>
+        <w:t xml:space="preserve">, </w:t>
+      </w:r>
+      <w:r>
+        <w:rPr>
+          <w:rFonts w:ascii="Verdana" w:hAnsi="Verdana"/>
+          <w:sz w:val="24"/>
+          <w:szCs w:val="24"/>
+        </w:rPr>
+        <w:t>a</w:t>
+      </w:r>
+      <w:r>
+        <w:rPr>
+          <w:rFonts w:ascii="Verdana" w:hAnsi="Verdana"/>
+          <w:sz w:val="24"/>
+          <w:szCs w:val="24"/>
+        </w:rPr>
+        <w:t>nd</w:t>
+      </w:r>
+      <w:r>
+        <w:rPr>
+          <w:rFonts w:ascii="Verdana" w:hAnsi="Verdana"/>
+          <w:sz w:val="24"/>
+          <w:szCs w:val="24"/>
+        </w:rPr>
+        <w:t xml:space="preserve"> </w:t>
+      </w:r>
+      <w:proofErr w:type="spellStart"/>
+      <w:r>
+        <w:rPr>
+          <w:rFonts w:ascii="Verdana" w:hAnsi="Verdana"/>
+          <w:sz w:val="24"/>
+          <w:szCs w:val="24"/>
+        </w:rPr>
+        <w:t>IsFlightLocal</w:t>
+      </w:r>
+      <w:proofErr w:type="spellEnd"/>
+      <w:r>
+        <w:rPr>
+          <w:rFonts w:ascii="Verdana" w:hAnsi="Verdana"/>
+          <w:sz w:val="24"/>
+          <w:szCs w:val="24"/>
+        </w:rPr>
+        <w:t xml:space="preserve"> &amp; </w:t>
+      </w:r>
+      <w:proofErr w:type="spellStart"/>
+      <w:r>
+        <w:rPr>
+          <w:rFonts w:ascii="Verdana" w:hAnsi="Verdana"/>
+          <w:sz w:val="24"/>
+          <w:szCs w:val="24"/>
+        </w:rPr>
+        <w:t>IsFlightCargo</w:t>
+      </w:r>
+      <w:proofErr w:type="spellEnd"/>
+      <w:r>
+        <w:rPr>
+          <w:rFonts w:ascii="Verdana" w:hAnsi="Verdana"/>
+          <w:sz w:val="24"/>
+          <w:szCs w:val="24"/>
+        </w:rPr>
+        <w:t xml:space="preserve"> in the </w:t>
+      </w:r>
+      <w:proofErr w:type="spellStart"/>
+      <w:r>
+        <w:rPr>
+          <w:rFonts w:ascii="Verdana" w:hAnsi="Verdana"/>
+          <w:sz w:val="24"/>
+          <w:szCs w:val="24"/>
+        </w:rPr>
+        <w:t>FlightData</w:t>
+      </w:r>
+      <w:proofErr w:type="spellEnd"/>
+      <w:r>
+        <w:rPr>
+          <w:rFonts w:ascii="Verdana" w:hAnsi="Verdana"/>
+          <w:sz w:val="24"/>
+          <w:szCs w:val="24"/>
+        </w:rPr>
+        <w:t xml:space="preserve"> entity.</w:t>
       </w:r>
     </w:p>
     <w:p>
@@ -3801,6 +5370,8 @@
           <w:szCs w:val="24"/>
         </w:rPr>
       </w:pPr>
+      <w:bookmarkStart w:id="0" w:name="_GoBack"/>
+      <w:bookmarkEnd w:id="0"/>
     </w:p>
     <w:p>
       <w:pPr>
@@ -3926,7 +5497,25 @@
           <w:sz w:val="24"/>
           <w:szCs w:val="24"/>
         </w:rPr>
-        <w:t>/Group relationship is many-to-many so this result to a new table called OrganizerGroup.</w:t>
+        <w:t xml:space="preserve">/Group relationship is many-to-many so this result to a new table called </w:t>
+      </w:r>
+      <w:proofErr w:type="spellStart"/>
+      <w:r>
+        <w:rPr>
+          <w:rFonts w:ascii="Verdana" w:hAnsi="Verdana"/>
+          <w:sz w:val="24"/>
+          <w:szCs w:val="24"/>
+        </w:rPr>
+        <w:t>OrganizerGroup</w:t>
+      </w:r>
+      <w:proofErr w:type="spellEnd"/>
+      <w:r>
+        <w:rPr>
+          <w:rFonts w:ascii="Verdana" w:hAnsi="Verdana"/>
+          <w:sz w:val="24"/>
+          <w:szCs w:val="24"/>
+        </w:rPr>
+        <w:t>.</w:t>
       </w:r>
     </w:p>
     <w:p>
@@ -3984,21 +5573,49 @@
         </w:rPr>
         <w:t xml:space="preserve">The Name attribute (which is composite type) is converted to 4 columns on the table which are: </w:t>
       </w:r>
-      <w:r>
-        <w:rPr>
-          <w:rFonts w:ascii="Verdana" w:hAnsi="Verdana"/>
-          <w:sz w:val="24"/>
-          <w:szCs w:val="24"/>
-        </w:rPr>
-        <w:t xml:space="preserve">FName, </w:t>
-      </w:r>
-      <w:r>
-        <w:rPr>
-          <w:rFonts w:ascii="Verdana" w:hAnsi="Verdana"/>
-          <w:sz w:val="24"/>
-          <w:szCs w:val="24"/>
-        </w:rPr>
-        <w:t>M1Name, M2Name, &amp; LName.</w:t>
+      <w:proofErr w:type="spellStart"/>
+      <w:r>
+        <w:rPr>
+          <w:rFonts w:ascii="Verdana" w:hAnsi="Verdana"/>
+          <w:sz w:val="24"/>
+          <w:szCs w:val="24"/>
+        </w:rPr>
+        <w:t>FName</w:t>
+      </w:r>
+      <w:proofErr w:type="spellEnd"/>
+      <w:r>
+        <w:rPr>
+          <w:rFonts w:ascii="Verdana" w:hAnsi="Verdana"/>
+          <w:sz w:val="24"/>
+          <w:szCs w:val="24"/>
+        </w:rPr>
+        <w:t xml:space="preserve">, </w:t>
+      </w:r>
+      <w:r>
+        <w:rPr>
+          <w:rFonts w:ascii="Verdana" w:hAnsi="Verdana"/>
+          <w:sz w:val="24"/>
+          <w:szCs w:val="24"/>
+        </w:rPr>
+        <w:t xml:space="preserve">M1Name, M2Name, &amp; </w:t>
+      </w:r>
+      <w:proofErr w:type="spellStart"/>
+      <w:r>
+        <w:rPr>
+          <w:rFonts w:ascii="Verdana" w:hAnsi="Verdana"/>
+          <w:sz w:val="24"/>
+          <w:szCs w:val="24"/>
+        </w:rPr>
+        <w:t>LName</w:t>
+      </w:r>
+      <w:proofErr w:type="spellEnd"/>
+      <w:r>
+        <w:rPr>
+          <w:rFonts w:ascii="Verdana" w:hAnsi="Verdana"/>
+          <w:sz w:val="24"/>
+          <w:szCs w:val="24"/>
+        </w:rPr>
+        <w:t>.</w:t>
       </w:r>
     </w:p>
     <w:p>
@@ -4062,47 +5679,217 @@
           <w:sz w:val="24"/>
           <w:szCs w:val="24"/>
         </w:rPr>
-        <w:t xml:space="preserve">In the relational schema all primary keys are one column only, also no primary key columns (which used as foreign keys) with char type more than 5 in length. </w:t>
-      </w:r>
-      <w:r>
-        <w:rPr>
-          <w:rFonts w:ascii="Verdana" w:hAnsi="Verdana"/>
-          <w:sz w:val="24"/>
-          <w:szCs w:val="24"/>
-        </w:rPr>
-        <w:t>A</w:t>
-      </w:r>
-      <w:r>
-        <w:rPr>
-          <w:rFonts w:ascii="Verdana" w:hAnsi="Verdana"/>
-          <w:sz w:val="24"/>
-          <w:szCs w:val="24"/>
-        </w:rPr>
-        <w:t xml:space="preserve">s a result of that there are a </w:t>
-      </w:r>
-      <w:r>
-        <w:rPr>
-          <w:rFonts w:ascii="Verdana" w:hAnsi="Verdana"/>
-          <w:sz w:val="24"/>
-          <w:szCs w:val="24"/>
-        </w:rPr>
-        <w:t>14</w:t>
-      </w:r>
-      <w:r>
-        <w:rPr>
-          <w:rFonts w:ascii="Verdana" w:hAnsi="Verdana"/>
-          <w:sz w:val="24"/>
-          <w:szCs w:val="24"/>
-        </w:rPr>
-        <w:t xml:space="preserve"> auto-generated integer type primary key columns as follows:- DestinationId, EligibilityId, CompanyId, AircraftTypeId, FlightRecordId, ApprovalId, ApprovalDetailId, FlightDataId, OrganizerGroupId,</w:t>
-      </w:r>
-      <w:r>
-        <w:rPr>
-          <w:rFonts w:ascii="Verdana" w:hAnsi="Verdana"/>
-          <w:sz w:val="24"/>
-          <w:szCs w:val="24"/>
-        </w:rPr>
-        <w:t xml:space="preserve"> GroupId, InActivePeriodId, DepartmentId, QualificationId, DistanceTypeId. </w:t>
+        <w:t xml:space="preserve">In the relational schema all primary keys are one column only, </w:t>
+      </w:r>
+      <w:r>
+        <w:rPr>
+          <w:rFonts w:ascii="Verdana" w:hAnsi="Verdana"/>
+          <w:sz w:val="24"/>
+          <w:szCs w:val="24"/>
+        </w:rPr>
+        <w:t>a</w:t>
+      </w:r>
+      <w:r>
+        <w:rPr>
+          <w:rFonts w:ascii="Verdana" w:hAnsi="Verdana"/>
+          <w:sz w:val="24"/>
+          <w:szCs w:val="24"/>
+        </w:rPr>
+        <w:t>s a result of that there ar</w:t>
+      </w:r>
+      <w:r>
+        <w:rPr>
+          <w:rFonts w:ascii="Verdana" w:hAnsi="Verdana"/>
+          <w:sz w:val="24"/>
+          <w:szCs w:val="24"/>
+        </w:rPr>
+        <w:t>e</w:t>
+      </w:r>
+      <w:r>
+        <w:rPr>
+          <w:rFonts w:ascii="Verdana" w:hAnsi="Verdana"/>
+          <w:sz w:val="24"/>
+          <w:szCs w:val="24"/>
+        </w:rPr>
+        <w:t xml:space="preserve"> </w:t>
+      </w:r>
+      <w:r>
+        <w:rPr>
+          <w:rFonts w:ascii="Verdana" w:hAnsi="Verdana"/>
+          <w:sz w:val="24"/>
+          <w:szCs w:val="24"/>
+        </w:rPr>
+        <w:t>9</w:t>
+      </w:r>
+      <w:r>
+        <w:rPr>
+          <w:rFonts w:ascii="Verdana" w:hAnsi="Verdana"/>
+          <w:sz w:val="24"/>
+          <w:szCs w:val="24"/>
+        </w:rPr>
+        <w:t xml:space="preserve"> auto-generated integer type primary key columns as follows:- </w:t>
+      </w:r>
+      <w:proofErr w:type="spellStart"/>
+      <w:r>
+        <w:rPr>
+          <w:rFonts w:ascii="Verdana" w:hAnsi="Verdana"/>
+          <w:sz w:val="24"/>
+          <w:szCs w:val="24"/>
+        </w:rPr>
+        <w:t>AircraftTypeId</w:t>
+      </w:r>
+      <w:proofErr w:type="spellEnd"/>
+      <w:r>
+        <w:rPr>
+          <w:rFonts w:ascii="Verdana" w:hAnsi="Verdana"/>
+          <w:sz w:val="24"/>
+          <w:szCs w:val="24"/>
+        </w:rPr>
+        <w:t xml:space="preserve">, </w:t>
+      </w:r>
+      <w:proofErr w:type="spellStart"/>
+      <w:r>
+        <w:rPr>
+          <w:rFonts w:ascii="Verdana" w:hAnsi="Verdana"/>
+          <w:sz w:val="24"/>
+          <w:szCs w:val="24"/>
+        </w:rPr>
+        <w:t>HolidayId</w:t>
+      </w:r>
+      <w:proofErr w:type="spellEnd"/>
+      <w:r>
+        <w:rPr>
+          <w:rFonts w:ascii="Verdana" w:hAnsi="Verdana"/>
+          <w:sz w:val="24"/>
+          <w:szCs w:val="24"/>
+        </w:rPr>
+        <w:t xml:space="preserve">, </w:t>
+      </w:r>
+      <w:proofErr w:type="spellStart"/>
+      <w:r>
+        <w:rPr>
+          <w:rFonts w:ascii="Verdana" w:hAnsi="Verdana"/>
+          <w:sz w:val="24"/>
+          <w:szCs w:val="24"/>
+        </w:rPr>
+        <w:t>FlightRecordId</w:t>
+      </w:r>
+      <w:proofErr w:type="spellEnd"/>
+      <w:r>
+        <w:rPr>
+          <w:rFonts w:ascii="Verdana" w:hAnsi="Verdana"/>
+          <w:sz w:val="24"/>
+          <w:szCs w:val="24"/>
+        </w:rPr>
+        <w:t xml:space="preserve">, </w:t>
+      </w:r>
+      <w:proofErr w:type="spellStart"/>
+      <w:r>
+        <w:rPr>
+          <w:rFonts w:ascii="Verdana" w:hAnsi="Verdana"/>
+          <w:sz w:val="24"/>
+          <w:szCs w:val="24"/>
+        </w:rPr>
+        <w:t>ApprovalId</w:t>
+      </w:r>
+      <w:proofErr w:type="spellEnd"/>
+      <w:r>
+        <w:rPr>
+          <w:rFonts w:ascii="Verdana" w:hAnsi="Verdana"/>
+          <w:sz w:val="24"/>
+          <w:szCs w:val="24"/>
+        </w:rPr>
+        <w:t xml:space="preserve">, </w:t>
+      </w:r>
+      <w:proofErr w:type="spellStart"/>
+      <w:r>
+        <w:rPr>
+          <w:rFonts w:ascii="Verdana" w:hAnsi="Verdana"/>
+          <w:sz w:val="24"/>
+          <w:szCs w:val="24"/>
+        </w:rPr>
+        <w:t>ApprovalDetailId</w:t>
+      </w:r>
+      <w:proofErr w:type="spellEnd"/>
+      <w:r>
+        <w:rPr>
+          <w:rFonts w:ascii="Verdana" w:hAnsi="Verdana"/>
+          <w:sz w:val="24"/>
+          <w:szCs w:val="24"/>
+        </w:rPr>
+        <w:t xml:space="preserve">, </w:t>
+      </w:r>
+      <w:proofErr w:type="spellStart"/>
+      <w:r>
+        <w:rPr>
+          <w:rFonts w:ascii="Verdana" w:hAnsi="Verdana"/>
+          <w:sz w:val="24"/>
+          <w:szCs w:val="24"/>
+        </w:rPr>
+        <w:t>FlightDataId</w:t>
+      </w:r>
+      <w:proofErr w:type="spellEnd"/>
+      <w:r>
+        <w:rPr>
+          <w:rFonts w:ascii="Verdana" w:hAnsi="Verdana"/>
+          <w:sz w:val="24"/>
+          <w:szCs w:val="24"/>
+        </w:rPr>
+        <w:t xml:space="preserve">, </w:t>
+      </w:r>
+      <w:proofErr w:type="spellStart"/>
+      <w:r>
+        <w:rPr>
+          <w:rFonts w:ascii="Verdana" w:hAnsi="Verdana"/>
+          <w:sz w:val="24"/>
+          <w:szCs w:val="24"/>
+        </w:rPr>
+        <w:t>OrganizerGroupId</w:t>
+      </w:r>
+      <w:proofErr w:type="spellEnd"/>
+      <w:r>
+        <w:rPr>
+          <w:rFonts w:ascii="Verdana" w:hAnsi="Verdana"/>
+          <w:sz w:val="24"/>
+          <w:szCs w:val="24"/>
+        </w:rPr>
+        <w:t xml:space="preserve">, </w:t>
+      </w:r>
+      <w:proofErr w:type="spellStart"/>
+      <w:r>
+        <w:rPr>
+          <w:rFonts w:ascii="Verdana" w:hAnsi="Verdana"/>
+          <w:sz w:val="24"/>
+          <w:szCs w:val="24"/>
+        </w:rPr>
+        <w:t>InActivePeriodId</w:t>
+      </w:r>
+      <w:proofErr w:type="spellEnd"/>
+      <w:r>
+        <w:rPr>
+          <w:rFonts w:ascii="Verdana" w:hAnsi="Verdana"/>
+          <w:sz w:val="24"/>
+          <w:szCs w:val="24"/>
+        </w:rPr>
+        <w:t xml:space="preserve">, </w:t>
+      </w:r>
+      <w:proofErr w:type="spellStart"/>
+      <w:r>
+        <w:rPr>
+          <w:rFonts w:ascii="Verdana" w:hAnsi="Verdana"/>
+          <w:sz w:val="24"/>
+          <w:szCs w:val="24"/>
+        </w:rPr>
+        <w:t>QualificationId</w:t>
+      </w:r>
+      <w:proofErr w:type="spellEnd"/>
+      <w:r>
+        <w:rPr>
+          <w:rFonts w:ascii="Verdana" w:hAnsi="Verdana"/>
+          <w:sz w:val="24"/>
+          <w:szCs w:val="24"/>
+        </w:rPr>
+        <w:t xml:space="preserve">. </w:t>
       </w:r>
     </w:p>
     <w:sectPr>
@@ -5691,7 +7478,7 @@
 </file>
 
 <file path=customXml/itemProps1.xml><?xml version="1.0" encoding="utf-8"?>
-<ds:datastoreItem xmlns:ds="http://schemas.openxmlformats.org/officeDocument/2006/customXml" ds:itemID="{FC685ACA-EBD5-46DF-9CDB-975A46AD76FF}">
+<ds:datastoreItem xmlns:ds="http://schemas.openxmlformats.org/officeDocument/2006/customXml" ds:itemID="{B98738A9-D13B-4BCD-B218-6BBB206234A1}">
   <ds:schemaRefs>
     <ds:schemaRef ds:uri="http://schemas.openxmlformats.org/officeDocument/2006/bibliography"/>
   </ds:schemaRefs>

</xml_diff>

<commit_message>
Complete View Alls and Detail
</commit_message>
<xml_diff>
--- a/Database/FlightSpanners-Data requirements.docx
+++ b/Database/FlightSpanners-Data requirements.docx
@@ -1,6 +1,6 @@
 
 <file path=word/document.xml><?xml version="1.0" encoding="utf-8"?>
-<w:document xmlns:wpc="http://schemas.microsoft.com/office/word/2010/wordprocessingCanvas" xmlns:cx="http://schemas.microsoft.com/office/drawing/2014/chartex" xmlns:cx1="http://schemas.microsoft.com/office/drawing/2015/9/8/chartex" xmlns:mc="http://schemas.openxmlformats.org/markup-compatibility/2006" xmlns:o="urn:schemas-microsoft-com:office:office" xmlns:r="http://schemas.openxmlformats.org/officeDocument/2006/relationships" xmlns:m="http://schemas.openxmlformats.org/officeDocument/2006/math" xmlns:v="urn:schemas-microsoft-com:vml" xmlns:wp14="http://schemas.microsoft.com/office/word/2010/wordprocessingDrawing" xmlns:wp="http://schemas.openxmlformats.org/drawingml/2006/wordprocessingDrawing" xmlns:w10="urn:schemas-microsoft-com:office:word" xmlns:w="http://schemas.openxmlformats.org/wordprocessingml/2006/main" xmlns:w14="http://schemas.microsoft.com/office/word/2010/wordml" xmlns:w15="http://schemas.microsoft.com/office/word/2012/wordml" xmlns:w16se="http://schemas.microsoft.com/office/word/2015/wordml/symex" xmlns:wpg="http://schemas.microsoft.com/office/word/2010/wordprocessingGroup" xmlns:wpi="http://schemas.microsoft.com/office/word/2010/wordprocessingInk" xmlns:wne="http://schemas.microsoft.com/office/word/2006/wordml" xmlns:wps="http://schemas.microsoft.com/office/word/2010/wordprocessingShape" mc:Ignorable="w14 w15 w16se wp14">
+<w:document xmlns:wpc="http://schemas.microsoft.com/office/word/2010/wordprocessingCanvas" xmlns:cx="http://schemas.microsoft.com/office/drawing/2014/chartex" xmlns:cx1="http://schemas.microsoft.com/office/drawing/2015/9/8/chartex" xmlns:cx2="http://schemas.microsoft.com/office/drawing/2015/10/21/chartex" xmlns:cx3="http://schemas.microsoft.com/office/drawing/2016/5/9/chartex" xmlns:cx4="http://schemas.microsoft.com/office/drawing/2016/5/10/chartex" xmlns:cx5="http://schemas.microsoft.com/office/drawing/2016/5/11/chartex" xmlns:cx6="http://schemas.microsoft.com/office/drawing/2016/5/12/chartex" xmlns:cx7="http://schemas.microsoft.com/office/drawing/2016/5/13/chartex" xmlns:cx8="http://schemas.microsoft.com/office/drawing/2016/5/14/chartex" xmlns:mc="http://schemas.openxmlformats.org/markup-compatibility/2006" xmlns:aink="http://schemas.microsoft.com/office/drawing/2016/ink" xmlns:am3d="http://schemas.microsoft.com/office/drawing/2017/model3d" xmlns:o="urn:schemas-microsoft-com:office:office" xmlns:r="http://schemas.openxmlformats.org/officeDocument/2006/relationships" xmlns:m="http://schemas.openxmlformats.org/officeDocument/2006/math" xmlns:v="urn:schemas-microsoft-com:vml" xmlns:wp14="http://schemas.microsoft.com/office/word/2010/wordprocessingDrawing" xmlns:wp="http://schemas.openxmlformats.org/drawingml/2006/wordprocessingDrawing" xmlns:w10="urn:schemas-microsoft-com:office:word" xmlns:w="http://schemas.openxmlformats.org/wordprocessingml/2006/main" xmlns:w14="http://schemas.microsoft.com/office/word/2010/wordml" xmlns:w15="http://schemas.microsoft.com/office/word/2012/wordml" xmlns:w16cid="http://schemas.microsoft.com/office/word/2016/wordml/cid" xmlns:w16se="http://schemas.microsoft.com/office/word/2015/wordml/symex" xmlns:wpg="http://schemas.microsoft.com/office/word/2010/wordprocessingGroup" xmlns:wpi="http://schemas.microsoft.com/office/word/2010/wordprocessingInk" xmlns:wne="http://schemas.microsoft.com/office/word/2006/wordml" xmlns:wps="http://schemas.microsoft.com/office/word/2010/wordprocessingShape" mc:Ignorable="w14 w15 w16se w16cid wp14">
   <w:body>
     <w:p>
       <w:pPr>
@@ -664,7 +664,6 @@
           <w:szCs w:val="24"/>
         </w:rPr>
       </w:pPr>
-      <w:proofErr w:type="spellStart"/>
       <w:r>
         <w:rPr>
           <w:rFonts w:ascii="Verdana" w:hAnsi="Verdana"/>
@@ -675,25 +674,14 @@
         </w:rPr>
         <w:t>HolidayType</w:t>
       </w:r>
-      <w:proofErr w:type="spellEnd"/>
-      <w:r>
-        <w:rPr>
-          <w:rFonts w:ascii="Verdana" w:hAnsi="Verdana"/>
-          <w:sz w:val="24"/>
-          <w:szCs w:val="24"/>
-        </w:rPr>
-        <w:t xml:space="preserve"> contains the </w:t>
-      </w:r>
-      <w:proofErr w:type="spellStart"/>
-      <w:r>
-        <w:rPr>
-          <w:rFonts w:ascii="Verdana" w:hAnsi="Verdana"/>
-          <w:sz w:val="24"/>
-          <w:szCs w:val="24"/>
-        </w:rPr>
-        <w:t>HolidayTypeName</w:t>
-      </w:r>
-      <w:proofErr w:type="spellEnd"/>
+      <w:r>
+        <w:rPr>
+          <w:rFonts w:ascii="Verdana" w:hAnsi="Verdana"/>
+          <w:sz w:val="24"/>
+          <w:szCs w:val="24"/>
+        </w:rPr>
+        <w:t xml:space="preserve"> contains the HolidayTypeName</w:t>
+      </w:r>
       <w:r>
         <w:rPr>
           <w:rFonts w:ascii="Verdana" w:hAnsi="Verdana"/>
@@ -726,7 +714,6 @@
         </w:rPr>
         <w:t xml:space="preserve"> </w:t>
       </w:r>
-      <w:proofErr w:type="spellStart"/>
       <w:r>
         <w:rPr>
           <w:rFonts w:ascii="Verdana" w:hAnsi="Verdana"/>
@@ -759,7 +746,6 @@
         </w:rPr>
         <w:t>onstant</w:t>
       </w:r>
-      <w:proofErr w:type="spellEnd"/>
       <w:r>
         <w:rPr>
           <w:rFonts w:ascii="Verdana" w:hAnsi="Verdana"/>
@@ -807,16 +793,7 @@
           <w:sz w:val="24"/>
           <w:szCs w:val="24"/>
         </w:rPr>
-        <w:t xml:space="preserve"> contains the </w:t>
-      </w:r>
-      <w:proofErr w:type="spellStart"/>
-      <w:r>
-        <w:rPr>
-          <w:rFonts w:ascii="Verdana" w:hAnsi="Verdana"/>
-          <w:sz w:val="24"/>
-          <w:szCs w:val="24"/>
-        </w:rPr>
-        <w:t>HolidayN</w:t>
+        <w:t xml:space="preserve"> contains the HolidayN</w:t>
       </w:r>
       <w:r>
         <w:rPr>
@@ -826,77 +803,13 @@
         </w:rPr>
         <w:t>ame</w:t>
       </w:r>
-      <w:proofErr w:type="spellEnd"/>
-      <w:r>
-        <w:rPr>
-          <w:rFonts w:ascii="Verdana" w:hAnsi="Verdana"/>
-          <w:sz w:val="24"/>
-          <w:szCs w:val="24"/>
-        </w:rPr>
-        <w:t xml:space="preserve">, </w:t>
-      </w:r>
-      <w:proofErr w:type="spellStart"/>
-      <w:r>
-        <w:rPr>
-          <w:rFonts w:ascii="Verdana" w:hAnsi="Verdana"/>
-          <w:sz w:val="24"/>
-          <w:szCs w:val="24"/>
-        </w:rPr>
-        <w:t>HolidayDay</w:t>
-      </w:r>
-      <w:proofErr w:type="spellEnd"/>
-      <w:r>
-        <w:rPr>
-          <w:rFonts w:ascii="Verdana" w:hAnsi="Verdana"/>
-          <w:sz w:val="24"/>
-          <w:szCs w:val="24"/>
-        </w:rPr>
-        <w:t xml:space="preserve">, </w:t>
-      </w:r>
-      <w:proofErr w:type="spellStart"/>
-      <w:r>
-        <w:rPr>
-          <w:rFonts w:ascii="Verdana" w:hAnsi="Verdana"/>
-          <w:sz w:val="24"/>
-          <w:szCs w:val="24"/>
-        </w:rPr>
-        <w:t>HolidayMonth</w:t>
-      </w:r>
-      <w:proofErr w:type="spellEnd"/>
-      <w:r>
-        <w:rPr>
-          <w:rFonts w:ascii="Verdana" w:hAnsi="Verdana"/>
-          <w:sz w:val="24"/>
-          <w:szCs w:val="24"/>
-        </w:rPr>
-        <w:t xml:space="preserve">, </w:t>
-      </w:r>
-      <w:proofErr w:type="spellStart"/>
-      <w:r>
-        <w:rPr>
-          <w:rFonts w:ascii="Verdana" w:hAnsi="Verdana"/>
-          <w:sz w:val="24"/>
-          <w:szCs w:val="24"/>
-        </w:rPr>
-        <w:t>HolidayYear</w:t>
-      </w:r>
-      <w:proofErr w:type="spellEnd"/>
-      <w:r>
-        <w:rPr>
-          <w:rFonts w:ascii="Verdana" w:hAnsi="Verdana"/>
-          <w:sz w:val="24"/>
-          <w:szCs w:val="24"/>
-        </w:rPr>
-        <w:t xml:space="preserve">, &amp; </w:t>
-      </w:r>
-      <w:proofErr w:type="spellStart"/>
-      <w:r>
-        <w:rPr>
-          <w:rFonts w:ascii="Verdana" w:hAnsi="Verdana"/>
-          <w:sz w:val="24"/>
-          <w:szCs w:val="24"/>
-        </w:rPr>
-        <w:t>Is</w:t>
+      <w:r>
+        <w:rPr>
+          <w:rFonts w:ascii="Verdana" w:hAnsi="Verdana"/>
+          <w:sz w:val="24"/>
+          <w:szCs w:val="24"/>
+        </w:rPr>
+        <w:t>, HolidayDay, HolidayMonth, HolidayYear, &amp; Is</w:t>
       </w:r>
       <w:r>
         <w:rPr>
@@ -912,16 +825,7 @@
           <w:sz w:val="24"/>
           <w:szCs w:val="24"/>
         </w:rPr>
-        <w:t>Repeated</w:t>
-      </w:r>
-      <w:proofErr w:type="spellEnd"/>
-      <w:r>
-        <w:rPr>
-          <w:rFonts w:ascii="Verdana" w:hAnsi="Verdana"/>
-          <w:sz w:val="24"/>
-          <w:szCs w:val="24"/>
-        </w:rPr>
-        <w:t>.</w:t>
+        <w:t>Repeated.</w:t>
       </w:r>
     </w:p>
     <w:p>
@@ -959,7 +863,6 @@
         </w:rPr>
         <w:t xml:space="preserve">, </w:t>
       </w:r>
-      <w:proofErr w:type="spellStart"/>
       <w:r>
         <w:rPr>
           <w:rFonts w:ascii="Verdana" w:hAnsi="Verdana"/>
@@ -974,16 +877,7 @@
           <w:sz w:val="24"/>
           <w:szCs w:val="24"/>
         </w:rPr>
-        <w:t>epeated</w:t>
-      </w:r>
-      <w:proofErr w:type="spellEnd"/>
-      <w:r>
-        <w:rPr>
-          <w:rFonts w:ascii="Verdana" w:hAnsi="Verdana"/>
-          <w:sz w:val="24"/>
-          <w:szCs w:val="24"/>
-        </w:rPr>
-        <w:t xml:space="preserve">=true, as each year at the same day and month) </w:t>
+        <w:t xml:space="preserve">epeated=true, as each year at the same day and month) </w:t>
       </w:r>
     </w:p>
     <w:p>
@@ -1002,25 +896,7 @@
           <w:sz w:val="24"/>
           <w:szCs w:val="24"/>
         </w:rPr>
-        <w:t xml:space="preserve">(Feast of el </w:t>
-      </w:r>
-      <w:proofErr w:type="spellStart"/>
-      <w:r>
-        <w:rPr>
-          <w:rFonts w:ascii="Verdana" w:hAnsi="Verdana"/>
-          <w:sz w:val="24"/>
-          <w:szCs w:val="24"/>
-        </w:rPr>
-        <w:t>Fitr</w:t>
-      </w:r>
-      <w:proofErr w:type="spellEnd"/>
-      <w:r>
-        <w:rPr>
-          <w:rFonts w:ascii="Verdana" w:hAnsi="Verdana"/>
-          <w:sz w:val="24"/>
-          <w:szCs w:val="24"/>
-        </w:rPr>
-        <w:t xml:space="preserve"> Day 1 which its type is yearly and Day=1, Month=5, year=</w:t>
+        <w:t>(Feast of el Fitr Day 1 which its type is yearly and Day=1, Month=5, year=</w:t>
       </w:r>
       <w:r>
         <w:rPr>
@@ -1057,7 +933,6 @@
         </w:rPr>
         <w:t xml:space="preserve">, </w:t>
       </w:r>
-      <w:proofErr w:type="spellStart"/>
       <w:r>
         <w:rPr>
           <w:rFonts w:ascii="Verdana" w:hAnsi="Verdana"/>
@@ -1072,16 +947,7 @@
           <w:sz w:val="24"/>
           <w:szCs w:val="24"/>
         </w:rPr>
-        <w:t>epeated</w:t>
-      </w:r>
-      <w:proofErr w:type="spellEnd"/>
-      <w:r>
-        <w:rPr>
-          <w:rFonts w:ascii="Verdana" w:hAnsi="Verdana"/>
-          <w:sz w:val="24"/>
-          <w:szCs w:val="24"/>
-        </w:rPr>
-        <w:t>=false, as each year has a different date)</w:t>
+        <w:t>epeated=false, as each year has a different date)</w:t>
       </w:r>
     </w:p>
     <w:p>
@@ -1103,7 +969,6 @@
         </w:rPr>
         <w:t xml:space="preserve">(Friday which its type is Weekly with Day=null, Month=null, year=null, </w:t>
       </w:r>
-      <w:proofErr w:type="spellStart"/>
       <w:r>
         <w:rPr>
           <w:rFonts w:ascii="Verdana" w:hAnsi="Verdana"/>
@@ -1118,16 +983,7 @@
           <w:sz w:val="24"/>
           <w:szCs w:val="24"/>
         </w:rPr>
-        <w:t>epeated</w:t>
-      </w:r>
-      <w:proofErr w:type="spellEnd"/>
-      <w:r>
-        <w:rPr>
-          <w:rFonts w:ascii="Verdana" w:hAnsi="Verdana"/>
-          <w:sz w:val="24"/>
-          <w:szCs w:val="24"/>
-        </w:rPr>
-        <w:t>=true, as it is repeated each week)</w:t>
+        <w:t>epeated=true, as it is repeated each week)</w:t>
       </w:r>
     </w:p>
     <w:p>
@@ -1149,7 +1005,6 @@
         </w:rPr>
         <w:t xml:space="preserve">(Fifteen which type is Monthly with Day=15, Month=null, year=null, </w:t>
       </w:r>
-      <w:proofErr w:type="spellStart"/>
       <w:r>
         <w:rPr>
           <w:rFonts w:ascii="Verdana" w:hAnsi="Verdana"/>
@@ -1164,16 +1019,7 @@
           <w:sz w:val="24"/>
           <w:szCs w:val="24"/>
         </w:rPr>
-        <w:t>epeated</w:t>
-      </w:r>
-      <w:proofErr w:type="spellEnd"/>
-      <w:r>
-        <w:rPr>
-          <w:rFonts w:ascii="Verdana" w:hAnsi="Verdana"/>
-          <w:sz w:val="24"/>
-          <w:szCs w:val="24"/>
-        </w:rPr>
-        <w:t>=true, as it is repeated each half of each month).</w:t>
+        <w:t>epeated=true, as it is repeated each half of each month).</w:t>
       </w:r>
     </w:p>
     <w:p>
@@ -1190,7 +1036,6 @@
           <w:szCs w:val="24"/>
         </w:rPr>
       </w:pPr>
-      <w:proofErr w:type="spellStart"/>
       <w:r>
         <w:rPr>
           <w:rFonts w:ascii="Verdana" w:hAnsi="Verdana"/>
@@ -1201,7 +1046,6 @@
         </w:rPr>
         <w:t>AircraftType</w:t>
       </w:r>
-      <w:proofErr w:type="spellEnd"/>
       <w:r>
         <w:rPr>
           <w:rFonts w:ascii="Verdana" w:hAnsi="Verdana"/>
@@ -1218,7 +1062,6 @@
         </w:rPr>
         <w:t xml:space="preserve">has </w:t>
       </w:r>
-      <w:proofErr w:type="spellStart"/>
       <w:r>
         <w:rPr>
           <w:rFonts w:ascii="Verdana" w:hAnsi="Verdana"/>
@@ -1227,7 +1070,6 @@
         </w:rPr>
         <w:t>AircraftTypeId</w:t>
       </w:r>
-      <w:proofErr w:type="spellEnd"/>
       <w:r>
         <w:rPr>
           <w:rFonts w:ascii="Verdana" w:hAnsi="Verdana"/>
@@ -1236,7 +1078,6 @@
         </w:rPr>
         <w:t xml:space="preserve">, </w:t>
       </w:r>
-      <w:proofErr w:type="spellStart"/>
       <w:r>
         <w:rPr>
           <w:rFonts w:ascii="Verdana" w:hAnsi="Verdana"/>
@@ -1261,7 +1102,6 @@
         </w:rPr>
         <w:t>Constant</w:t>
       </w:r>
-      <w:proofErr w:type="spellEnd"/>
       <w:r>
         <w:rPr>
           <w:rFonts w:ascii="Verdana" w:hAnsi="Verdana"/>
@@ -1270,8 +1110,6 @@
         </w:rPr>
         <w:t xml:space="preserve">, </w:t>
       </w:r>
-      <w:proofErr w:type="spellStart"/>
-      <w:proofErr w:type="gramStart"/>
       <w:r>
         <w:rPr>
           <w:rFonts w:ascii="Verdana" w:hAnsi="Verdana"/>
@@ -1280,24 +1118,13 @@
         </w:rPr>
         <w:t>AircraftModel</w:t>
       </w:r>
-      <w:proofErr w:type="spellEnd"/>
-      <w:proofErr w:type="gramEnd"/>
-      <w:r>
-        <w:rPr>
-          <w:rFonts w:ascii="Verdana" w:hAnsi="Verdana"/>
-          <w:sz w:val="24"/>
-          <w:szCs w:val="24"/>
-        </w:rPr>
-        <w:t xml:space="preserve"> &amp; </w:t>
-      </w:r>
-      <w:proofErr w:type="spellStart"/>
-      <w:r>
-        <w:rPr>
-          <w:rFonts w:ascii="Verdana" w:hAnsi="Verdana"/>
-          <w:sz w:val="24"/>
-          <w:szCs w:val="24"/>
-        </w:rPr>
-        <w:t>Engine</w:t>
+      <w:r>
+        <w:rPr>
+          <w:rFonts w:ascii="Verdana" w:hAnsi="Verdana"/>
+          <w:sz w:val="24"/>
+          <w:szCs w:val="24"/>
+        </w:rPr>
+        <w:t xml:space="preserve"> &amp; Engine</w:t>
       </w:r>
       <w:r>
         <w:rPr>
@@ -1307,7 +1134,6 @@
         </w:rPr>
         <w:t>Model</w:t>
       </w:r>
-      <w:proofErr w:type="spellEnd"/>
       <w:r>
         <w:rPr>
           <w:rFonts w:ascii="Verdana" w:hAnsi="Verdana"/>
@@ -1316,40 +1142,21 @@
         </w:rPr>
         <w:t xml:space="preserve">. Each </w:t>
       </w:r>
-      <w:proofErr w:type="spellStart"/>
-      <w:r>
-        <w:rPr>
-          <w:rFonts w:ascii="Verdana" w:hAnsi="Verdana"/>
-          <w:sz w:val="24"/>
-          <w:szCs w:val="24"/>
-        </w:rPr>
-        <w:t>AircraftModel</w:t>
-      </w:r>
-      <w:proofErr w:type="spellEnd"/>
-      <w:r>
-        <w:rPr>
-          <w:rFonts w:ascii="Verdana" w:hAnsi="Verdana"/>
-          <w:sz w:val="24"/>
-          <w:szCs w:val="24"/>
-        </w:rPr>
-        <w:t xml:space="preserve"> </w:t>
-      </w:r>
-      <w:r>
-        <w:rPr>
-          <w:rFonts w:ascii="Verdana" w:hAnsi="Verdana"/>
-          <w:sz w:val="24"/>
-          <w:szCs w:val="24"/>
-        </w:rPr>
-        <w:t xml:space="preserve">should have one or more </w:t>
-      </w:r>
-      <w:proofErr w:type="spellStart"/>
-      <w:r>
-        <w:rPr>
-          <w:rFonts w:ascii="Verdana" w:hAnsi="Verdana"/>
-          <w:sz w:val="24"/>
-          <w:szCs w:val="24"/>
-        </w:rPr>
-        <w:t>E</w:t>
+      <w:r>
+        <w:rPr>
+          <w:rFonts w:ascii="Verdana" w:hAnsi="Verdana"/>
+          <w:sz w:val="24"/>
+          <w:szCs w:val="24"/>
+        </w:rPr>
+        <w:t xml:space="preserve">AircraftModel </w:t>
+      </w:r>
+      <w:r>
+        <w:rPr>
+          <w:rFonts w:ascii="Verdana" w:hAnsi="Verdana"/>
+          <w:sz w:val="24"/>
+          <w:szCs w:val="24"/>
+        </w:rPr>
+        <w:t>should have one or more E</w:t>
       </w:r>
       <w:r>
         <w:rPr>
@@ -1367,7 +1174,6 @@
         </w:rPr>
         <w:t>Type</w:t>
       </w:r>
-      <w:proofErr w:type="spellEnd"/>
       <w:r>
         <w:rPr>
           <w:rFonts w:ascii="Verdana" w:hAnsi="Verdana"/>
@@ -1391,7 +1197,6 @@
           <w:szCs w:val="24"/>
         </w:rPr>
       </w:pPr>
-      <w:proofErr w:type="spellStart"/>
       <w:r>
         <w:rPr>
           <w:rFonts w:ascii="Verdana" w:hAnsi="Verdana"/>
@@ -1412,7 +1217,6 @@
         </w:rPr>
         <w:t>pprovalDetail</w:t>
       </w:r>
-      <w:proofErr w:type="spellEnd"/>
       <w:r>
         <w:rPr>
           <w:rFonts w:ascii="Verdana" w:hAnsi="Verdana"/>
@@ -1421,7 +1225,6 @@
         </w:rPr>
         <w:t xml:space="preserve"> has </w:t>
       </w:r>
-      <w:proofErr w:type="spellStart"/>
       <w:r>
         <w:rPr>
           <w:rFonts w:ascii="Verdana" w:hAnsi="Verdana"/>
@@ -1436,16 +1239,7 @@
           <w:sz w:val="24"/>
           <w:szCs w:val="24"/>
         </w:rPr>
-        <w:t>ating</w:t>
-      </w:r>
-      <w:proofErr w:type="spellEnd"/>
-      <w:r>
-        <w:rPr>
-          <w:rFonts w:ascii="Verdana" w:hAnsi="Verdana"/>
-          <w:sz w:val="24"/>
-          <w:szCs w:val="24"/>
-        </w:rPr>
-        <w:t xml:space="preserve"> (</w:t>
+        <w:t>ating (</w:t>
       </w:r>
       <w:r>
         <w:rPr>
@@ -1511,7 +1305,6 @@
         </w:rPr>
         <w:t xml:space="preserve">), </w:t>
       </w:r>
-      <w:proofErr w:type="spellStart"/>
       <w:r>
         <w:rPr>
           <w:rFonts w:ascii="Verdana" w:hAnsi="Verdana"/>
@@ -1526,16 +1319,7 @@
           <w:sz w:val="24"/>
           <w:szCs w:val="24"/>
         </w:rPr>
-        <w:t>Category</w:t>
-      </w:r>
-      <w:proofErr w:type="spellEnd"/>
-      <w:r>
-        <w:rPr>
-          <w:rFonts w:ascii="Verdana" w:hAnsi="Verdana"/>
-          <w:sz w:val="24"/>
-          <w:szCs w:val="24"/>
-        </w:rPr>
-        <w:t xml:space="preserve"> (B1, B2) </w:t>
+        <w:t xml:space="preserve">Category (B1, B2) </w:t>
       </w:r>
       <w:r>
         <w:rPr>
@@ -1551,25 +1335,7 @@
           <w:sz w:val="24"/>
           <w:szCs w:val="24"/>
         </w:rPr>
-        <w:t xml:space="preserve"> </w:t>
-      </w:r>
-      <w:proofErr w:type="spellStart"/>
-      <w:r>
-        <w:rPr>
-          <w:rFonts w:ascii="Verdana" w:hAnsi="Verdana"/>
-          <w:sz w:val="24"/>
-          <w:szCs w:val="24"/>
-        </w:rPr>
-        <w:t>ApprovalConstant</w:t>
-      </w:r>
-      <w:proofErr w:type="spellEnd"/>
-      <w:r>
-        <w:rPr>
-          <w:rFonts w:ascii="Verdana" w:hAnsi="Verdana"/>
-          <w:sz w:val="24"/>
-          <w:szCs w:val="24"/>
-        </w:rPr>
-        <w:t>.</w:t>
+        <w:t xml:space="preserve"> ApprovalConstant.</w:t>
       </w:r>
     </w:p>
     <w:p>
@@ -1602,27 +1368,8 @@
           <w:sz w:val="24"/>
           <w:szCs w:val="24"/>
         </w:rPr>
-        <w:t xml:space="preserve"> contains each spanner with his approved </w:t>
-      </w:r>
-      <w:proofErr w:type="spellStart"/>
-      <w:r>
-        <w:rPr>
-          <w:rFonts w:ascii="Verdana" w:hAnsi="Verdana"/>
-          <w:sz w:val="24"/>
-          <w:szCs w:val="24"/>
-        </w:rPr>
-        <w:t>AircraftType</w:t>
-      </w:r>
-      <w:proofErr w:type="spellEnd"/>
-      <w:r>
-        <w:rPr>
-          <w:rFonts w:ascii="Verdana" w:hAnsi="Verdana"/>
-          <w:sz w:val="24"/>
-          <w:szCs w:val="24"/>
-        </w:rPr>
-        <w:t xml:space="preserve"> and </w:t>
-      </w:r>
-      <w:proofErr w:type="spellStart"/>
+        <w:t xml:space="preserve"> contains each spanner with his approved AircraftType and </w:t>
+      </w:r>
       <w:r>
         <w:rPr>
           <w:rFonts w:ascii="Verdana" w:hAnsi="Verdana"/>
@@ -1639,7 +1386,6 @@
         </w:rPr>
         <w:t>Detail</w:t>
       </w:r>
-      <w:proofErr w:type="spellEnd"/>
       <w:r>
         <w:rPr>
           <w:rFonts w:ascii="Verdana" w:hAnsi="Verdana"/>
@@ -1681,7 +1427,6 @@
         </w:rPr>
         <w:t xml:space="preserve"> has </w:t>
       </w:r>
-      <w:proofErr w:type="spellStart"/>
       <w:r>
         <w:rPr>
           <w:rFonts w:ascii="Verdana" w:hAnsi="Verdana"/>
@@ -1704,16 +1449,7 @@
           <w:sz w:val="24"/>
           <w:szCs w:val="24"/>
         </w:rPr>
-        <w:t>ame</w:t>
-      </w:r>
-      <w:proofErr w:type="spellEnd"/>
-      <w:r>
-        <w:rPr>
-          <w:rFonts w:ascii="Verdana" w:hAnsi="Verdana"/>
-          <w:sz w:val="24"/>
-          <w:szCs w:val="24"/>
-        </w:rPr>
-        <w:t xml:space="preserve"> (Engineer, </w:t>
+        <w:t xml:space="preserve">ame (Engineer, </w:t>
       </w:r>
       <w:r>
         <w:rPr>
@@ -1739,7 +1475,6 @@
         </w:rPr>
         <w:t xml:space="preserve">, </w:t>
       </w:r>
-      <w:proofErr w:type="spellStart"/>
       <w:r>
         <w:rPr>
           <w:rFonts w:ascii="Verdana" w:hAnsi="Verdana"/>
@@ -1754,18 +1489,8 @@
           <w:sz w:val="24"/>
           <w:szCs w:val="24"/>
         </w:rPr>
-        <w:t>Degree</w:t>
-      </w:r>
-      <w:proofErr w:type="spellEnd"/>
-      <w:r>
-        <w:rPr>
-          <w:rFonts w:ascii="Verdana" w:hAnsi="Verdana"/>
-          <w:sz w:val="24"/>
-          <w:szCs w:val="24"/>
-        </w:rPr>
-        <w:t xml:space="preserve"> (Associate, Bachelor, Master, or Doctoral), </w:t>
-      </w:r>
-      <w:proofErr w:type="spellStart"/>
+        <w:t xml:space="preserve">Degree (Associate, Bachelor, Master, or Doctoral), </w:t>
+      </w:r>
       <w:r>
         <w:rPr>
           <w:rFonts w:ascii="Verdana" w:hAnsi="Verdana"/>
@@ -1780,37 +1505,16 @@
           <w:sz w:val="24"/>
           <w:szCs w:val="24"/>
         </w:rPr>
-        <w:t>Major</w:t>
-      </w:r>
-      <w:proofErr w:type="spellEnd"/>
-      <w:r>
-        <w:rPr>
-          <w:rFonts w:ascii="Verdana" w:hAnsi="Verdana"/>
-          <w:sz w:val="24"/>
-          <w:szCs w:val="24"/>
-        </w:rPr>
-        <w:t xml:space="preserve"> (Mechanical, or Electrical)</w:t>
-      </w:r>
-      <w:r>
-        <w:rPr>
-          <w:rFonts w:ascii="Verdana" w:hAnsi="Verdana"/>
-          <w:sz w:val="24"/>
-          <w:szCs w:val="24"/>
-        </w:rPr>
-        <w:t xml:space="preserve">, </w:t>
-      </w:r>
-      <w:proofErr w:type="spellStart"/>
-      <w:proofErr w:type="gramStart"/>
-      <w:r>
-        <w:rPr>
-          <w:rFonts w:ascii="Verdana" w:hAnsi="Verdana"/>
-          <w:sz w:val="24"/>
-          <w:szCs w:val="24"/>
-        </w:rPr>
-        <w:t>QualificationConstant</w:t>
-      </w:r>
-      <w:proofErr w:type="spellEnd"/>
-      <w:proofErr w:type="gramEnd"/>
+        <w:t>Major (Mechanical, or Electrical)</w:t>
+      </w:r>
+      <w:r>
+        <w:rPr>
+          <w:rFonts w:ascii="Verdana" w:hAnsi="Verdana"/>
+          <w:sz w:val="24"/>
+          <w:szCs w:val="24"/>
+        </w:rPr>
+        <w:t>, QualificationConstant</w:t>
+      </w:r>
       <w:r>
         <w:rPr>
           <w:rFonts w:ascii="Verdana" w:hAnsi="Verdana"/>
@@ -1852,7 +1556,6 @@
         </w:rPr>
         <w:t xml:space="preserve"> has a unique </w:t>
       </w:r>
-      <w:proofErr w:type="spellStart"/>
       <w:r>
         <w:rPr>
           <w:rFonts w:ascii="Verdana" w:hAnsi="Verdana"/>
@@ -1867,16 +1570,7 @@
           <w:sz w:val="24"/>
           <w:szCs w:val="24"/>
         </w:rPr>
-        <w:t>ame</w:t>
-      </w:r>
-      <w:proofErr w:type="spellEnd"/>
-      <w:r>
-        <w:rPr>
-          <w:rFonts w:ascii="Verdana" w:hAnsi="Verdana"/>
-          <w:sz w:val="24"/>
-          <w:szCs w:val="24"/>
-        </w:rPr>
-        <w:t xml:space="preserve"> (Hang</w:t>
+        <w:t>ame (Hang</w:t>
       </w:r>
       <w:r>
         <w:rPr>
@@ -1902,7 +1596,6 @@
         </w:rPr>
         <w:t xml:space="preserve">, &amp; </w:t>
       </w:r>
-      <w:proofErr w:type="spellStart"/>
       <w:r>
         <w:rPr>
           <w:rFonts w:ascii="Verdana" w:hAnsi="Verdana"/>
@@ -1917,16 +1610,7 @@
           <w:sz w:val="24"/>
           <w:szCs w:val="24"/>
         </w:rPr>
-        <w:t>Constant</w:t>
-      </w:r>
-      <w:proofErr w:type="spellEnd"/>
-      <w:r>
-        <w:rPr>
-          <w:rFonts w:ascii="Verdana" w:hAnsi="Verdana"/>
-          <w:sz w:val="24"/>
-          <w:szCs w:val="24"/>
-        </w:rPr>
-        <w:t>.</w:t>
+        <w:t>Constant.</w:t>
       </w:r>
     </w:p>
     <w:p>
@@ -1943,7 +1627,6 @@
           <w:szCs w:val="24"/>
         </w:rPr>
       </w:pPr>
-      <w:proofErr w:type="spellStart"/>
       <w:r>
         <w:rPr>
           <w:rFonts w:ascii="Verdana" w:hAnsi="Verdana"/>
@@ -1965,7 +1648,6 @@
         </w:rPr>
         <w:t>ActivePeriod</w:t>
       </w:r>
-      <w:proofErr w:type="spellEnd"/>
       <w:r>
         <w:rPr>
           <w:rFonts w:ascii="Verdana" w:hAnsi="Verdana"/>
@@ -1974,7 +1656,6 @@
         </w:rPr>
         <w:t xml:space="preserve"> the period that each spanner is not available to be selected to flights it has </w:t>
       </w:r>
-      <w:proofErr w:type="spellStart"/>
       <w:r>
         <w:rPr>
           <w:rFonts w:ascii="Verdana" w:hAnsi="Verdana"/>
@@ -1989,18 +1670,8 @@
           <w:sz w:val="24"/>
           <w:szCs w:val="24"/>
         </w:rPr>
-        <w:t>FromDate</w:t>
-      </w:r>
-      <w:proofErr w:type="spellEnd"/>
-      <w:r>
-        <w:rPr>
-          <w:rFonts w:ascii="Verdana" w:hAnsi="Verdana"/>
-          <w:sz w:val="24"/>
-          <w:szCs w:val="24"/>
-        </w:rPr>
-        <w:t xml:space="preserve">, </w:t>
-      </w:r>
-      <w:proofErr w:type="spellStart"/>
+        <w:t xml:space="preserve">FromDate, </w:t>
+      </w:r>
       <w:r>
         <w:rPr>
           <w:rFonts w:ascii="Verdana" w:hAnsi="Verdana"/>
@@ -2015,61 +1686,40 @@
           <w:sz w:val="24"/>
           <w:szCs w:val="24"/>
         </w:rPr>
+        <w:t xml:space="preserve">ToDate, the period that not active derived from </w:t>
+      </w:r>
+      <w:r>
+        <w:rPr>
+          <w:rFonts w:ascii="Verdana" w:hAnsi="Verdana"/>
+          <w:sz w:val="24"/>
+          <w:szCs w:val="24"/>
+        </w:rPr>
+        <w:t>InActive</w:t>
+      </w:r>
+      <w:r>
+        <w:rPr>
+          <w:rFonts w:ascii="Verdana" w:hAnsi="Verdana"/>
+          <w:sz w:val="24"/>
+          <w:szCs w:val="24"/>
+        </w:rPr>
+        <w:t xml:space="preserve">FromDate &amp; </w:t>
+      </w:r>
+      <w:r>
+        <w:rPr>
+          <w:rFonts w:ascii="Verdana" w:hAnsi="Verdana"/>
+          <w:sz w:val="24"/>
+          <w:szCs w:val="24"/>
+        </w:rPr>
+        <w:t>InActive</w:t>
+      </w:r>
+      <w:r>
+        <w:rPr>
+          <w:rFonts w:ascii="Verdana" w:hAnsi="Verdana"/>
+          <w:sz w:val="24"/>
+          <w:szCs w:val="24"/>
+        </w:rPr>
         <w:t>ToDate</w:t>
       </w:r>
-      <w:proofErr w:type="spellEnd"/>
-      <w:r>
-        <w:rPr>
-          <w:rFonts w:ascii="Verdana" w:hAnsi="Verdana"/>
-          <w:sz w:val="24"/>
-          <w:szCs w:val="24"/>
-        </w:rPr>
-        <w:t xml:space="preserve">, the period that not active derived from </w:t>
-      </w:r>
-      <w:proofErr w:type="spellStart"/>
-      <w:r>
-        <w:rPr>
-          <w:rFonts w:ascii="Verdana" w:hAnsi="Verdana"/>
-          <w:sz w:val="24"/>
-          <w:szCs w:val="24"/>
-        </w:rPr>
-        <w:t>InActive</w:t>
-      </w:r>
-      <w:r>
-        <w:rPr>
-          <w:rFonts w:ascii="Verdana" w:hAnsi="Verdana"/>
-          <w:sz w:val="24"/>
-          <w:szCs w:val="24"/>
-        </w:rPr>
-        <w:t>FromDate</w:t>
-      </w:r>
-      <w:proofErr w:type="spellEnd"/>
-      <w:r>
-        <w:rPr>
-          <w:rFonts w:ascii="Verdana" w:hAnsi="Verdana"/>
-          <w:sz w:val="24"/>
-          <w:szCs w:val="24"/>
-        </w:rPr>
-        <w:t xml:space="preserve"> &amp; </w:t>
-      </w:r>
-      <w:proofErr w:type="spellStart"/>
-      <w:r>
-        <w:rPr>
-          <w:rFonts w:ascii="Verdana" w:hAnsi="Verdana"/>
-          <w:sz w:val="24"/>
-          <w:szCs w:val="24"/>
-        </w:rPr>
-        <w:t>InActive</w:t>
-      </w:r>
-      <w:r>
-        <w:rPr>
-          <w:rFonts w:ascii="Verdana" w:hAnsi="Verdana"/>
-          <w:sz w:val="24"/>
-          <w:szCs w:val="24"/>
-        </w:rPr>
-        <w:t>ToDate</w:t>
-      </w:r>
-      <w:proofErr w:type="spellEnd"/>
       <w:r>
         <w:rPr>
           <w:rFonts w:ascii="Verdana" w:hAnsi="Verdana"/>
@@ -2111,24 +1761,13 @@
         </w:rPr>
         <w:t xml:space="preserve"> has unique </w:t>
       </w:r>
-      <w:bookmarkStart w:id="0" w:name="_GoBack"/>
-      <w:proofErr w:type="spellStart"/>
-      <w:r>
-        <w:rPr>
-          <w:rFonts w:ascii="Verdana" w:hAnsi="Verdana"/>
-          <w:sz w:val="24"/>
-          <w:szCs w:val="24"/>
-        </w:rPr>
-        <w:t>Lice</w:t>
-      </w:r>
-      <w:bookmarkEnd w:id="0"/>
-      <w:r>
-        <w:rPr>
-          <w:rFonts w:ascii="Verdana" w:hAnsi="Verdana"/>
-          <w:sz w:val="24"/>
-          <w:szCs w:val="24"/>
-        </w:rPr>
-        <w:t>ns</w:t>
+      <w:r>
+        <w:rPr>
+          <w:rFonts w:ascii="Verdana" w:hAnsi="Verdana"/>
+          <w:sz w:val="24"/>
+          <w:szCs w:val="24"/>
+        </w:rPr>
+        <w:t>Licens</w:t>
       </w:r>
       <w:r>
         <w:rPr>
@@ -2138,7 +1777,6 @@
         </w:rPr>
         <w:t>eNo</w:t>
       </w:r>
-      <w:proofErr w:type="spellEnd"/>
       <w:r>
         <w:rPr>
           <w:rFonts w:ascii="Verdana" w:hAnsi="Verdana"/>
@@ -2155,7 +1793,6 @@
         </w:rPr>
         <w:t xml:space="preserve">Gender, </w:t>
       </w:r>
-      <w:proofErr w:type="spellStart"/>
       <w:r>
         <w:rPr>
           <w:rFonts w:ascii="Verdana" w:hAnsi="Verdana"/>
@@ -2172,7 +1809,6 @@
         </w:rPr>
         <w:t>Birthday</w:t>
       </w:r>
-      <w:proofErr w:type="spellEnd"/>
       <w:r>
         <w:rPr>
           <w:rFonts w:ascii="Verdana" w:hAnsi="Verdana"/>
@@ -2181,7 +1817,6 @@
         </w:rPr>
         <w:t xml:space="preserve">, </w:t>
       </w:r>
-      <w:proofErr w:type="spellStart"/>
       <w:r>
         <w:rPr>
           <w:rFonts w:ascii="Verdana" w:hAnsi="Verdana"/>
@@ -2198,7 +1833,6 @@
         </w:rPr>
         <w:t>HireDate</w:t>
       </w:r>
-      <w:proofErr w:type="spellEnd"/>
       <w:r>
         <w:rPr>
           <w:rFonts w:ascii="Verdana" w:hAnsi="Verdana"/>
@@ -2221,16 +1855,7 @@
           <w:sz w:val="24"/>
           <w:szCs w:val="24"/>
         </w:rPr>
-        <w:t xml:space="preserve">, Email, Password, </w:t>
-      </w:r>
-      <w:proofErr w:type="spellStart"/>
-      <w:r>
-        <w:rPr>
-          <w:rFonts w:ascii="Verdana" w:hAnsi="Verdana"/>
-          <w:sz w:val="24"/>
-          <w:szCs w:val="24"/>
-        </w:rPr>
-        <w:t>Is</w:t>
+        <w:t>, Email, Password, Is</w:t>
       </w:r>
       <w:r>
         <w:rPr>
@@ -2246,34 +1871,15 @@
           <w:sz w:val="24"/>
           <w:szCs w:val="24"/>
         </w:rPr>
-        <w:t>ViewGroupData</w:t>
-      </w:r>
-      <w:proofErr w:type="spellEnd"/>
-      <w:r>
-        <w:rPr>
-          <w:rFonts w:ascii="Verdana" w:hAnsi="Verdana"/>
-          <w:sz w:val="24"/>
-          <w:szCs w:val="24"/>
-        </w:rPr>
-        <w:t xml:space="preserve"> (true if his organizer give him permission to view other spanners data of his group), </w:t>
-      </w:r>
-      <w:proofErr w:type="spellStart"/>
-      <w:r>
-        <w:rPr>
-          <w:rFonts w:ascii="Verdana" w:hAnsi="Verdana"/>
-          <w:sz w:val="24"/>
-          <w:szCs w:val="24"/>
-        </w:rPr>
-        <w:t>IsSpannerHasCar</w:t>
-      </w:r>
-      <w:proofErr w:type="spellEnd"/>
-      <w:r>
-        <w:rPr>
-          <w:rFonts w:ascii="Verdana" w:hAnsi="Verdana"/>
-          <w:sz w:val="24"/>
-          <w:szCs w:val="24"/>
-        </w:rPr>
-        <w:t xml:space="preserve"> (true if the spanner has a private car), </w:t>
+        <w:t xml:space="preserve">ViewGroupData (true if his organizer give him permission to view other spanners data of his group), </w:t>
+      </w:r>
+      <w:r>
+        <w:rPr>
+          <w:rFonts w:ascii="Verdana" w:hAnsi="Verdana"/>
+          <w:sz w:val="24"/>
+          <w:szCs w:val="24"/>
+        </w:rPr>
+        <w:t xml:space="preserve">IsSpannerHasCar (true if the spanner has a private car), </w:t>
       </w:r>
       <w:r>
         <w:rPr>
@@ -2298,7 +1904,6 @@
           <w:szCs w:val="24"/>
         </w:rPr>
       </w:pPr>
-      <w:proofErr w:type="spellStart"/>
       <w:r>
         <w:rPr>
           <w:rFonts w:ascii="Verdana" w:hAnsi="Verdana"/>
@@ -2319,34 +1924,14 @@
         </w:rPr>
         <w:t>OfSpanners</w:t>
       </w:r>
-      <w:proofErr w:type="spellEnd"/>
-      <w:r>
-        <w:rPr>
-          <w:rFonts w:ascii="Verdana" w:hAnsi="Verdana"/>
-          <w:sz w:val="24"/>
-          <w:szCs w:val="24"/>
-        </w:rPr>
-        <w:t xml:space="preserve"> has </w:t>
-      </w:r>
-      <w:proofErr w:type="spellStart"/>
-      <w:r>
-        <w:rPr>
-          <w:rFonts w:ascii="Verdana" w:hAnsi="Verdana"/>
-          <w:sz w:val="24"/>
-          <w:szCs w:val="24"/>
-        </w:rPr>
-        <w:t>GroupName</w:t>
-      </w:r>
-      <w:proofErr w:type="spellEnd"/>
-      <w:r>
-        <w:rPr>
-          <w:rFonts w:ascii="Verdana" w:hAnsi="Verdana"/>
-          <w:sz w:val="24"/>
-          <w:szCs w:val="24"/>
-        </w:rPr>
-        <w:t xml:space="preserve"> (which is the group name that the spanner belongs), </w:t>
-      </w:r>
-      <w:proofErr w:type="spellStart"/>
+      <w:r>
+        <w:rPr>
+          <w:rFonts w:ascii="Verdana" w:hAnsi="Verdana"/>
+          <w:sz w:val="24"/>
+          <w:szCs w:val="24"/>
+        </w:rPr>
+        <w:t xml:space="preserve"> has GroupName (which is the group name that the spanner belongs), </w:t>
+      </w:r>
       <w:r>
         <w:rPr>
           <w:rFonts w:ascii="Verdana" w:hAnsi="Verdana"/>
@@ -2355,41 +1940,13 @@
         </w:rPr>
         <w:t>RecordStarting</w:t>
       </w:r>
-      <w:proofErr w:type="spellEnd"/>
-      <w:r>
-        <w:rPr>
-          <w:rFonts w:ascii="Verdana" w:hAnsi="Verdana"/>
-          <w:sz w:val="24"/>
-          <w:szCs w:val="24"/>
-        </w:rPr>
-        <w:t xml:space="preserve"> (The starting date of record), </w:t>
-      </w:r>
-      <w:proofErr w:type="spellStart"/>
-      <w:r>
-        <w:rPr>
-          <w:rFonts w:ascii="Verdana" w:hAnsi="Verdana"/>
-          <w:sz w:val="24"/>
-          <w:szCs w:val="24"/>
-        </w:rPr>
-        <w:t>GroupConstant</w:t>
-      </w:r>
-      <w:proofErr w:type="spellEnd"/>
-      <w:r>
-        <w:rPr>
-          <w:rFonts w:ascii="Verdana" w:hAnsi="Verdana"/>
-          <w:sz w:val="24"/>
-          <w:szCs w:val="24"/>
-        </w:rPr>
-        <w:t xml:space="preserve">, &amp; </w:t>
-      </w:r>
-      <w:proofErr w:type="spellStart"/>
-      <w:r>
-        <w:rPr>
-          <w:rFonts w:ascii="Verdana" w:hAnsi="Verdana"/>
-          <w:sz w:val="24"/>
-          <w:szCs w:val="24"/>
-        </w:rPr>
-        <w:t>Is</w:t>
+      <w:r>
+        <w:rPr>
+          <w:rFonts w:ascii="Verdana" w:hAnsi="Verdana"/>
+          <w:sz w:val="24"/>
+          <w:szCs w:val="24"/>
+        </w:rPr>
+        <w:t xml:space="preserve"> (The starting date of record), GroupConstant, &amp; Is</w:t>
       </w:r>
       <w:r>
         <w:rPr>
@@ -2405,16 +1962,7 @@
           <w:sz w:val="24"/>
           <w:szCs w:val="24"/>
         </w:rPr>
-        <w:t>SectorTime</w:t>
-      </w:r>
-      <w:proofErr w:type="spellEnd"/>
-      <w:r>
-        <w:rPr>
-          <w:rFonts w:ascii="Verdana" w:hAnsi="Verdana"/>
-          <w:sz w:val="24"/>
-          <w:szCs w:val="24"/>
-        </w:rPr>
-        <w:t xml:space="preserve"> (If true means that the Organizer of the </w:t>
+        <w:t xml:space="preserve">SectorTime (If true means that the Organizer of the </w:t>
       </w:r>
       <w:r>
         <w:rPr>
@@ -2462,25 +2010,7 @@
           <w:sz w:val="24"/>
           <w:szCs w:val="24"/>
         </w:rPr>
-        <w:t xml:space="preserve"> sector time, and the </w:t>
-      </w:r>
-      <w:proofErr w:type="spellStart"/>
-      <w:r>
-        <w:rPr>
-          <w:rFonts w:ascii="Verdana" w:hAnsi="Verdana"/>
-          <w:sz w:val="24"/>
-          <w:szCs w:val="24"/>
-        </w:rPr>
-        <w:t>DistanceType</w:t>
-      </w:r>
-      <w:proofErr w:type="spellEnd"/>
-      <w:r>
-        <w:rPr>
-          <w:rFonts w:ascii="Verdana" w:hAnsi="Verdana"/>
-          <w:sz w:val="24"/>
-          <w:szCs w:val="24"/>
-        </w:rPr>
-        <w:t xml:space="preserve"> Entity is ignored)</w:t>
+        <w:t xml:space="preserve"> sector time, and the DistanceType Entity is ignored)</w:t>
       </w:r>
       <w:r>
         <w:rPr>
@@ -2490,7 +2020,6 @@
         </w:rPr>
         <w:t xml:space="preserve">, </w:t>
       </w:r>
-      <w:proofErr w:type="spellStart"/>
       <w:r>
         <w:rPr>
           <w:rFonts w:ascii="Verdana" w:hAnsi="Verdana"/>
@@ -2515,7 +2044,6 @@
         </w:rPr>
         <w:t>y</w:t>
       </w:r>
-      <w:proofErr w:type="spellEnd"/>
       <w:r>
         <w:rPr>
           <w:rFonts w:ascii="Verdana" w:hAnsi="Verdana"/>
@@ -2612,7 +2140,6 @@
           <w:szCs w:val="24"/>
         </w:rPr>
       </w:pPr>
-      <w:proofErr w:type="spellStart"/>
       <w:r>
         <w:rPr>
           <w:rFonts w:ascii="Verdana" w:hAnsi="Verdana"/>
@@ -2623,7 +2150,6 @@
         </w:rPr>
         <w:t>FlightCompany</w:t>
       </w:r>
-      <w:proofErr w:type="spellEnd"/>
       <w:r>
         <w:rPr>
           <w:rFonts w:ascii="Verdana" w:hAnsi="Verdana"/>
@@ -2632,7 +2158,6 @@
         </w:rPr>
         <w:t xml:space="preserve"> has </w:t>
       </w:r>
-      <w:proofErr w:type="spellStart"/>
       <w:r>
         <w:rPr>
           <w:rFonts w:ascii="Verdana" w:hAnsi="Verdana"/>
@@ -2647,18 +2172,8 @@
           <w:sz w:val="24"/>
           <w:szCs w:val="24"/>
         </w:rPr>
-        <w:t>CompayName</w:t>
-      </w:r>
-      <w:proofErr w:type="spellEnd"/>
-      <w:r>
-        <w:rPr>
-          <w:rFonts w:ascii="Verdana" w:hAnsi="Verdana"/>
-          <w:sz w:val="24"/>
-          <w:szCs w:val="24"/>
-        </w:rPr>
-        <w:t xml:space="preserve"> (the name of the company that own the rights to have the flight), &amp; </w:t>
-      </w:r>
-      <w:proofErr w:type="spellStart"/>
+        <w:t xml:space="preserve">CompayName (the name of the company that own the rights to have the flight), &amp; </w:t>
+      </w:r>
       <w:r>
         <w:rPr>
           <w:rFonts w:ascii="Verdana" w:hAnsi="Verdana"/>
@@ -2673,16 +2188,7 @@
           <w:sz w:val="24"/>
           <w:szCs w:val="24"/>
         </w:rPr>
-        <w:t>CompanyConstant</w:t>
-      </w:r>
-      <w:proofErr w:type="spellEnd"/>
-      <w:r>
-        <w:rPr>
-          <w:rFonts w:ascii="Verdana" w:hAnsi="Verdana"/>
-          <w:sz w:val="24"/>
-          <w:szCs w:val="24"/>
-        </w:rPr>
-        <w:t>.</w:t>
+        <w:t>CompanyConstant.</w:t>
       </w:r>
     </w:p>
     <w:p>
@@ -2699,7 +2205,6 @@
           <w:szCs w:val="24"/>
         </w:rPr>
       </w:pPr>
-      <w:proofErr w:type="spellStart"/>
       <w:r>
         <w:rPr>
           <w:rFonts w:ascii="Verdana" w:hAnsi="Verdana"/>
@@ -2720,23 +2225,13 @@
         </w:rPr>
         <w:t>stinationType</w:t>
       </w:r>
-      <w:proofErr w:type="spellEnd"/>
-      <w:r>
-        <w:rPr>
-          <w:rFonts w:ascii="Verdana" w:hAnsi="Verdana"/>
-          <w:sz w:val="24"/>
-          <w:szCs w:val="24"/>
-        </w:rPr>
-        <w:t xml:space="preserve"> contains the </w:t>
-      </w:r>
-      <w:proofErr w:type="spellStart"/>
-      <w:r>
-        <w:rPr>
-          <w:rFonts w:ascii="Verdana" w:hAnsi="Verdana"/>
-          <w:sz w:val="24"/>
-          <w:szCs w:val="24"/>
-        </w:rPr>
-        <w:t>De</w:t>
+      <w:r>
+        <w:rPr>
+          <w:rFonts w:ascii="Verdana" w:hAnsi="Verdana"/>
+          <w:sz w:val="24"/>
+          <w:szCs w:val="24"/>
+        </w:rPr>
+        <w:t xml:space="preserve"> contains the De</w:t>
       </w:r>
       <w:r>
         <w:rPr>
@@ -2760,25 +2255,7 @@
           <w:sz w:val="24"/>
           <w:szCs w:val="24"/>
         </w:rPr>
-        <w:t>Name</w:t>
-      </w:r>
-      <w:proofErr w:type="spellEnd"/>
-      <w:r>
-        <w:rPr>
-          <w:rFonts w:ascii="Verdana" w:hAnsi="Verdana"/>
-          <w:sz w:val="24"/>
-          <w:szCs w:val="24"/>
-        </w:rPr>
-        <w:t xml:space="preserve">, &amp; </w:t>
-      </w:r>
-      <w:proofErr w:type="spellStart"/>
-      <w:r>
-        <w:rPr>
-          <w:rFonts w:ascii="Verdana" w:hAnsi="Verdana"/>
-          <w:sz w:val="24"/>
-          <w:szCs w:val="24"/>
-        </w:rPr>
-        <w:t>Destination</w:t>
+        <w:t>Name, &amp; Destination</w:t>
       </w:r>
       <w:r>
         <w:rPr>
@@ -2794,16 +2271,7 @@
           <w:sz w:val="24"/>
           <w:szCs w:val="24"/>
         </w:rPr>
-        <w:t>Constant</w:t>
-      </w:r>
-      <w:proofErr w:type="spellEnd"/>
-      <w:r>
-        <w:rPr>
-          <w:rFonts w:ascii="Verdana" w:hAnsi="Verdana"/>
-          <w:sz w:val="24"/>
-          <w:szCs w:val="24"/>
-        </w:rPr>
-        <w:t xml:space="preserve"> </w:t>
+        <w:t xml:space="preserve">Constant </w:t>
       </w:r>
       <w:r>
         <w:rPr>
@@ -2916,7 +2384,6 @@
           <w:szCs w:val="24"/>
         </w:rPr>
       </w:pPr>
-      <w:proofErr w:type="spellStart"/>
       <w:r>
         <w:rPr>
           <w:rFonts w:ascii="Verdana" w:hAnsi="Verdana"/>
@@ -2927,86 +2394,13 @@
         </w:rPr>
         <w:t>OriginType</w:t>
       </w:r>
-      <w:proofErr w:type="spellEnd"/>
-      <w:r>
-        <w:rPr>
-          <w:rFonts w:ascii="Verdana" w:hAnsi="Verdana"/>
-          <w:sz w:val="24"/>
-          <w:szCs w:val="24"/>
-        </w:rPr>
-        <w:t xml:space="preserve"> contains the </w:t>
-      </w:r>
-      <w:proofErr w:type="spellStart"/>
-      <w:r>
-        <w:rPr>
-          <w:rFonts w:ascii="Verdana" w:hAnsi="Verdana"/>
-          <w:sz w:val="24"/>
-          <w:szCs w:val="24"/>
-        </w:rPr>
-        <w:t>OriginTypeName</w:t>
-      </w:r>
-      <w:proofErr w:type="spellEnd"/>
-      <w:r>
-        <w:rPr>
-          <w:rFonts w:ascii="Verdana" w:hAnsi="Verdana"/>
-          <w:sz w:val="24"/>
-          <w:szCs w:val="24"/>
-        </w:rPr>
-        <w:t xml:space="preserve">, &amp; </w:t>
-      </w:r>
-      <w:proofErr w:type="spellStart"/>
-      <w:r>
-        <w:rPr>
-          <w:rFonts w:ascii="Verdana" w:hAnsi="Verdana"/>
-          <w:sz w:val="24"/>
-          <w:szCs w:val="24"/>
-        </w:rPr>
-        <w:t>OriginTypeConstant</w:t>
-      </w:r>
-      <w:proofErr w:type="spellEnd"/>
-      <w:r>
-        <w:rPr>
-          <w:rFonts w:ascii="Verdana" w:hAnsi="Verdana"/>
-          <w:sz w:val="24"/>
-          <w:szCs w:val="24"/>
-        </w:rPr>
-        <w:t xml:space="preserve"> (</w:t>
-      </w:r>
-      <w:proofErr w:type="spellStart"/>
-      <w:r>
-        <w:rPr>
-          <w:rFonts w:ascii="Verdana" w:hAnsi="Verdana"/>
-          <w:sz w:val="24"/>
-          <w:szCs w:val="24"/>
-        </w:rPr>
-        <w:t>StayCity</w:t>
-      </w:r>
-      <w:proofErr w:type="spellEnd"/>
-      <w:r>
-        <w:rPr>
-          <w:rFonts w:ascii="Verdana" w:hAnsi="Verdana"/>
-          <w:sz w:val="24"/>
-          <w:szCs w:val="24"/>
-        </w:rPr>
-        <w:t xml:space="preserve"> with constant=1, </w:t>
-      </w:r>
-      <w:proofErr w:type="spellStart"/>
-      <w:r>
-        <w:rPr>
-          <w:rFonts w:ascii="Verdana" w:hAnsi="Verdana"/>
-          <w:sz w:val="24"/>
-          <w:szCs w:val="24"/>
-        </w:rPr>
-        <w:t>DistantCity</w:t>
-      </w:r>
-      <w:proofErr w:type="spellEnd"/>
-      <w:r>
-        <w:rPr>
-          <w:rFonts w:ascii="Verdana" w:hAnsi="Verdana"/>
-          <w:sz w:val="24"/>
-          <w:szCs w:val="24"/>
-        </w:rPr>
-        <w:t xml:space="preserve"> with constant =0.5). Stay here means the origin of the flight is the same stay city of the spanner, while distant </w:t>
+      <w:r>
+        <w:rPr>
+          <w:rFonts w:ascii="Verdana" w:hAnsi="Verdana"/>
+          <w:sz w:val="24"/>
+          <w:szCs w:val="24"/>
+        </w:rPr>
+        <w:t xml:space="preserve"> contains the OriginTypeName, &amp; OriginTypeConstant (StayCity with constant=1, DistantCity with constant =0.5). Stay here means the origin of the flight is the same stay city of the spanner, while distant </w:t>
       </w:r>
       <w:r>
         <w:rPr>
@@ -3039,7 +2433,6 @@
           <w:szCs w:val="24"/>
         </w:rPr>
       </w:pPr>
-      <w:proofErr w:type="spellStart"/>
       <w:r>
         <w:rPr>
           <w:rFonts w:ascii="Verdana" w:hAnsi="Verdana"/>
@@ -3050,7 +2443,6 @@
         </w:rPr>
         <w:t>EligibilityType</w:t>
       </w:r>
-      <w:proofErr w:type="spellEnd"/>
       <w:r>
         <w:rPr>
           <w:rFonts w:ascii="Verdana" w:hAnsi="Verdana"/>
@@ -3067,7 +2459,6 @@
         </w:rPr>
         <w:t xml:space="preserve"> </w:t>
       </w:r>
-      <w:proofErr w:type="spellStart"/>
       <w:r>
         <w:rPr>
           <w:rFonts w:ascii="Verdana" w:hAnsi="Verdana"/>
@@ -3082,18 +2473,8 @@
           <w:sz w:val="24"/>
           <w:szCs w:val="24"/>
         </w:rPr>
-        <w:t>Name</w:t>
-      </w:r>
-      <w:proofErr w:type="spellEnd"/>
-      <w:r>
-        <w:rPr>
-          <w:rFonts w:ascii="Verdana" w:hAnsi="Verdana"/>
-          <w:sz w:val="24"/>
-          <w:szCs w:val="24"/>
-        </w:rPr>
-        <w:t xml:space="preserve">, &amp; </w:t>
-      </w:r>
-      <w:proofErr w:type="spellStart"/>
+        <w:t xml:space="preserve">Name, &amp; </w:t>
+      </w:r>
       <w:r>
         <w:rPr>
           <w:rFonts w:ascii="Verdana" w:hAnsi="Verdana"/>
@@ -3108,16 +2489,7 @@
           <w:sz w:val="24"/>
           <w:szCs w:val="24"/>
         </w:rPr>
-        <w:t>Constant</w:t>
-      </w:r>
-      <w:proofErr w:type="spellEnd"/>
-      <w:r>
-        <w:rPr>
-          <w:rFonts w:ascii="Verdana" w:hAnsi="Verdana"/>
-          <w:sz w:val="24"/>
-          <w:szCs w:val="24"/>
-        </w:rPr>
-        <w:t xml:space="preserve"> </w:t>
+        <w:t xml:space="preserve">Constant </w:t>
       </w:r>
       <w:r>
         <w:rPr>
@@ -3174,7 +2546,6 @@
           <w:szCs w:val="24"/>
         </w:rPr>
       </w:pPr>
-      <w:proofErr w:type="spellStart"/>
       <w:r>
         <w:rPr>
           <w:rFonts w:ascii="Verdana" w:hAnsi="Verdana"/>
@@ -3185,7 +2556,6 @@
         </w:rPr>
         <w:t>FlightRecord</w:t>
       </w:r>
-      <w:proofErr w:type="spellEnd"/>
       <w:r>
         <w:rPr>
           <w:rFonts w:ascii="Verdana" w:hAnsi="Verdana"/>
@@ -3240,34 +2610,7 @@
           <w:sz w:val="24"/>
           <w:szCs w:val="24"/>
         </w:rPr>
-        <w:t xml:space="preserve"> of the record registration, the flight company, the eligibility type for the record, destination type of the flight, the flight route, the organizer who enter the flight record, the </w:t>
-      </w:r>
-      <w:proofErr w:type="spellStart"/>
-      <w:r>
-        <w:rPr>
-          <w:rFonts w:ascii="Verdana" w:hAnsi="Verdana"/>
-          <w:sz w:val="24"/>
-          <w:szCs w:val="24"/>
-        </w:rPr>
-        <w:t>AircraftType</w:t>
-      </w:r>
-      <w:proofErr w:type="spellEnd"/>
-      <w:r>
-        <w:rPr>
-          <w:rFonts w:ascii="Verdana" w:hAnsi="Verdana"/>
-          <w:sz w:val="24"/>
-          <w:szCs w:val="24"/>
-        </w:rPr>
-        <w:t xml:space="preserve"> of the flight, the </w:t>
-      </w:r>
-      <w:proofErr w:type="spellStart"/>
-      <w:r>
-        <w:rPr>
-          <w:rFonts w:ascii="Verdana" w:hAnsi="Verdana"/>
-          <w:sz w:val="24"/>
-          <w:szCs w:val="24"/>
-        </w:rPr>
-        <w:t>Is</w:t>
+        <w:t xml:space="preserve"> of the record registration, the flight company, the eligibility type for the record, destination type of the flight, the flight route, the organizer who enter the flight record, the AircraftType of the flight, the Is</w:t>
       </w:r>
       <w:r>
         <w:rPr>
@@ -3283,16 +2626,23 @@
           <w:sz w:val="24"/>
           <w:szCs w:val="24"/>
         </w:rPr>
-        <w:t>AutoSelect</w:t>
-      </w:r>
-      <w:proofErr w:type="spellEnd"/>
-      <w:r>
-        <w:rPr>
-          <w:rFonts w:ascii="Verdana" w:hAnsi="Verdana"/>
-          <w:sz w:val="24"/>
-          <w:szCs w:val="24"/>
-        </w:rPr>
-        <w:t xml:space="preserve"> (true if the selection is </w:t>
+        <w:t xml:space="preserve">AutoSelect (true if the selection </w:t>
+      </w:r>
+      <w:r>
+        <w:rPr>
+          <w:rFonts w:ascii="Verdana" w:hAnsi="Verdana"/>
+          <w:sz w:val="24"/>
+          <w:szCs w:val="24"/>
+        </w:rPr>
+        <w:t xml:space="preserve">of the spanner for the record </w:t>
+      </w:r>
+      <w:r>
+        <w:rPr>
+          <w:rFonts w:ascii="Verdana" w:hAnsi="Verdana"/>
+          <w:sz w:val="24"/>
+          <w:szCs w:val="24"/>
+        </w:rPr>
+        <w:t xml:space="preserve">is </w:t>
       </w:r>
       <w:r>
         <w:rPr>
@@ -3324,81 +2674,31 @@
           <w:sz w:val="24"/>
           <w:szCs w:val="24"/>
         </w:rPr>
-        <w:t xml:space="preserve">algorithm and false if the selection is manually by the organizer), </w:t>
-      </w:r>
-      <w:r>
-        <w:rPr>
-          <w:rFonts w:ascii="Verdana" w:hAnsi="Verdana"/>
-          <w:sz w:val="24"/>
-          <w:szCs w:val="24"/>
-        </w:rPr>
-        <w:t>A</w:t>
-      </w:r>
-      <w:r>
-        <w:rPr>
-          <w:rFonts w:ascii="Verdana" w:hAnsi="Verdana"/>
-          <w:sz w:val="24"/>
-          <w:szCs w:val="24"/>
-        </w:rPr>
-        <w:t>pproval (null means no selection of spanner for this record yet</w:t>
-      </w:r>
-      <w:r>
-        <w:rPr>
-          <w:rFonts w:ascii="Verdana" w:hAnsi="Verdana"/>
-          <w:sz w:val="24"/>
-          <w:szCs w:val="24"/>
-        </w:rPr>
-        <w:t xml:space="preserve">) &amp; </w:t>
-      </w:r>
-      <w:proofErr w:type="spellStart"/>
-      <w:r>
-        <w:rPr>
-          <w:rFonts w:ascii="Verdana" w:hAnsi="Verdana"/>
-          <w:sz w:val="24"/>
-          <w:szCs w:val="24"/>
-        </w:rPr>
-        <w:t>Is</w:t>
-      </w:r>
-      <w:r>
-        <w:rPr>
-          <w:rFonts w:ascii="Verdana" w:hAnsi="Verdana"/>
-          <w:sz w:val="24"/>
-          <w:szCs w:val="24"/>
-        </w:rPr>
-        <w:t>Record</w:t>
-      </w:r>
-      <w:r>
-        <w:rPr>
-          <w:rFonts w:ascii="Verdana" w:hAnsi="Verdana"/>
-          <w:sz w:val="24"/>
-          <w:szCs w:val="24"/>
-        </w:rPr>
-        <w:t>Settled</w:t>
-      </w:r>
-      <w:proofErr w:type="spellEnd"/>
-      <w:r>
-        <w:rPr>
-          <w:rFonts w:ascii="Verdana" w:hAnsi="Verdana"/>
-          <w:sz w:val="24"/>
-          <w:szCs w:val="24"/>
-        </w:rPr>
-        <w:t xml:space="preserve"> (true means the flight record is </w:t>
-      </w:r>
-      <w:r>
-        <w:rPr>
-          <w:rFonts w:ascii="Verdana" w:hAnsi="Verdana"/>
-          <w:sz w:val="24"/>
-          <w:szCs w:val="24"/>
-        </w:rPr>
-        <w:t xml:space="preserve">processed &amp; </w:t>
-      </w:r>
-      <w:r>
-        <w:rPr>
-          <w:rFonts w:ascii="Verdana" w:hAnsi="Verdana"/>
-          <w:sz w:val="24"/>
-          <w:szCs w:val="24"/>
-        </w:rPr>
-        <w:t>confirmed to be part of the balance calculation and can be viewed by his group spanners).</w:t>
+        <w:t xml:space="preserve">algorithm and false if the selection </w:t>
+      </w:r>
+      <w:r>
+        <w:rPr>
+          <w:rFonts w:ascii="Verdana" w:hAnsi="Verdana"/>
+          <w:sz w:val="24"/>
+          <w:szCs w:val="24"/>
+        </w:rPr>
+        <w:t xml:space="preserve">of the spanner for the record </w:t>
+      </w:r>
+      <w:r>
+        <w:rPr>
+          <w:rFonts w:ascii="Verdana" w:hAnsi="Verdana"/>
+          <w:sz w:val="24"/>
+          <w:szCs w:val="24"/>
+        </w:rPr>
+        <w:t>is manually by the organizer), Approval (null means no selection of spanner for this record yet)</w:t>
+      </w:r>
+      <w:r>
+        <w:rPr>
+          <w:rFonts w:ascii="Verdana" w:hAnsi="Verdana"/>
+          <w:sz w:val="24"/>
+          <w:szCs w:val="24"/>
+        </w:rPr>
+        <w:t>.</w:t>
       </w:r>
     </w:p>
     <w:p>
@@ -3418,7 +2718,461 @@
           <w:sz w:val="24"/>
           <w:szCs w:val="24"/>
         </w:rPr>
-        <w:t xml:space="preserve">So </w:t>
+        <w:t>So,</w:t>
+      </w:r>
+      <w:r>
+        <w:rPr>
+          <w:rFonts w:ascii="Verdana" w:hAnsi="Verdana"/>
+          <w:sz w:val="24"/>
+          <w:szCs w:val="24"/>
+        </w:rPr>
+        <w:t xml:space="preserve"> the flight records have the following </w:t>
+      </w:r>
+      <w:r>
+        <w:rPr>
+          <w:rFonts w:ascii="Verdana" w:hAnsi="Verdana"/>
+          <w:sz w:val="24"/>
+          <w:szCs w:val="24"/>
+        </w:rPr>
+        <w:t>characteristics: -</w:t>
+      </w:r>
+    </w:p>
+    <w:p>
+      <w:pPr>
+        <w:pStyle w:val="ListParagraph"/>
+        <w:numPr>
+          <w:ilvl w:val="0"/>
+          <w:numId w:val="10"/>
+        </w:numPr>
+        <w:spacing w:after="20" w:line="276" w:lineRule="auto"/>
+        <w:rPr>
+          <w:rFonts w:ascii="Verdana" w:hAnsi="Verdana"/>
+          <w:sz w:val="24"/>
+          <w:szCs w:val="24"/>
+        </w:rPr>
+      </w:pPr>
+      <w:r>
+        <w:rPr>
+          <w:rFonts w:ascii="Verdana" w:hAnsi="Verdana"/>
+          <w:sz w:val="24"/>
+          <w:szCs w:val="24"/>
+        </w:rPr>
+        <w:t>Occupied / Unoccupied record</w:t>
+      </w:r>
+      <w:r>
+        <w:rPr>
+          <w:rFonts w:ascii="Verdana" w:hAnsi="Verdana"/>
+          <w:sz w:val="24"/>
+          <w:szCs w:val="24"/>
+        </w:rPr>
+        <w:t>.</w:t>
+      </w:r>
+      <w:r>
+        <w:rPr>
+          <w:rFonts w:ascii="Verdana" w:hAnsi="Verdana"/>
+          <w:sz w:val="24"/>
+          <w:szCs w:val="24"/>
+        </w:rPr>
+        <w:t xml:space="preserve"> Occupied record means </w:t>
+      </w:r>
+      <w:r>
+        <w:rPr>
+          <w:rFonts w:ascii="Verdana" w:hAnsi="Verdana"/>
+          <w:sz w:val="24"/>
+          <w:szCs w:val="24"/>
+        </w:rPr>
+        <w:t>there is a</w:t>
+      </w:r>
+      <w:r>
+        <w:rPr>
+          <w:rFonts w:ascii="Verdana" w:hAnsi="Verdana"/>
+          <w:sz w:val="24"/>
+          <w:szCs w:val="24"/>
+        </w:rPr>
+        <w:t xml:space="preserve"> spanner </w:t>
+      </w:r>
+      <w:r>
+        <w:rPr>
+          <w:rFonts w:ascii="Verdana" w:hAnsi="Verdana"/>
+          <w:sz w:val="24"/>
+          <w:szCs w:val="24"/>
+        </w:rPr>
+        <w:t>select</w:t>
+      </w:r>
+      <w:r>
+        <w:rPr>
+          <w:rFonts w:ascii="Verdana" w:hAnsi="Verdana"/>
+          <w:sz w:val="24"/>
+          <w:szCs w:val="24"/>
+        </w:rPr>
+        <w:t xml:space="preserve">ed </w:t>
+      </w:r>
+      <w:r>
+        <w:rPr>
+          <w:rFonts w:ascii="Verdana" w:hAnsi="Verdana"/>
+          <w:sz w:val="24"/>
+          <w:szCs w:val="24"/>
+        </w:rPr>
+        <w:t xml:space="preserve">for this record </w:t>
+      </w:r>
+      <w:r>
+        <w:rPr>
+          <w:rFonts w:ascii="Verdana" w:hAnsi="Verdana"/>
+          <w:sz w:val="24"/>
+          <w:szCs w:val="24"/>
+        </w:rPr>
+        <w:t>(</w:t>
+      </w:r>
+      <w:r>
+        <w:rPr>
+          <w:rFonts w:ascii="Verdana" w:hAnsi="Verdana"/>
+          <w:sz w:val="24"/>
+          <w:szCs w:val="24"/>
+        </w:rPr>
+        <w:t>Approval! =</w:t>
+      </w:r>
+      <w:r>
+        <w:rPr>
+          <w:rFonts w:ascii="Verdana" w:hAnsi="Verdana"/>
+          <w:sz w:val="24"/>
+          <w:szCs w:val="24"/>
+        </w:rPr>
+        <w:t xml:space="preserve"> null</w:t>
+      </w:r>
+      <w:r>
+        <w:rPr>
+          <w:rFonts w:ascii="Verdana" w:hAnsi="Verdana"/>
+          <w:sz w:val="24"/>
+          <w:szCs w:val="24"/>
+        </w:rPr>
+        <w:t>), whereas Uno</w:t>
+      </w:r>
+      <w:r>
+        <w:rPr>
+          <w:rFonts w:ascii="Verdana" w:hAnsi="Verdana"/>
+          <w:sz w:val="24"/>
+          <w:szCs w:val="24"/>
+        </w:rPr>
+        <w:t xml:space="preserve">ccupied record means </w:t>
+      </w:r>
+      <w:r>
+        <w:rPr>
+          <w:rFonts w:ascii="Verdana" w:hAnsi="Verdana"/>
+          <w:sz w:val="24"/>
+          <w:szCs w:val="24"/>
+        </w:rPr>
+        <w:t>no selection of spanner for this record yet</w:t>
+      </w:r>
+      <w:r>
+        <w:rPr>
+          <w:rFonts w:ascii="Verdana" w:hAnsi="Verdana"/>
+          <w:sz w:val="24"/>
+          <w:szCs w:val="24"/>
+        </w:rPr>
+        <w:t xml:space="preserve"> (Approval = null)</w:t>
+      </w:r>
+      <w:r>
+        <w:rPr>
+          <w:rFonts w:ascii="Verdana" w:hAnsi="Verdana"/>
+          <w:sz w:val="24"/>
+          <w:szCs w:val="24"/>
+        </w:rPr>
+        <w:t>.</w:t>
+      </w:r>
+    </w:p>
+    <w:p>
+      <w:pPr>
+        <w:pStyle w:val="ListParagraph"/>
+        <w:numPr>
+          <w:ilvl w:val="0"/>
+          <w:numId w:val="10"/>
+        </w:numPr>
+        <w:spacing w:after="20" w:line="276" w:lineRule="auto"/>
+        <w:rPr>
+          <w:rFonts w:ascii="Verdana" w:hAnsi="Verdana"/>
+          <w:sz w:val="24"/>
+          <w:szCs w:val="24"/>
+        </w:rPr>
+      </w:pPr>
+      <w:r>
+        <w:rPr>
+          <w:rFonts w:ascii="Verdana" w:hAnsi="Verdana"/>
+          <w:sz w:val="24"/>
+          <w:szCs w:val="24"/>
+        </w:rPr>
+        <w:t>Previous / Future record</w:t>
+      </w:r>
+      <w:r>
+        <w:rPr>
+          <w:rFonts w:ascii="Verdana" w:hAnsi="Verdana"/>
+          <w:sz w:val="24"/>
+          <w:szCs w:val="24"/>
+        </w:rPr>
+        <w:t>.</w:t>
+      </w:r>
+      <w:r>
+        <w:rPr>
+          <w:rFonts w:ascii="Verdana" w:hAnsi="Verdana"/>
+          <w:sz w:val="24"/>
+          <w:szCs w:val="24"/>
+        </w:rPr>
+        <w:t xml:space="preserve"> Future record means the flight </w:t>
+      </w:r>
+      <w:r>
+        <w:rPr>
+          <w:rFonts w:ascii="Verdana" w:hAnsi="Verdana"/>
+          <w:sz w:val="24"/>
+          <w:szCs w:val="24"/>
+        </w:rPr>
+        <w:t xml:space="preserve">of this record </w:t>
+      </w:r>
+      <w:r>
+        <w:rPr>
+          <w:rFonts w:ascii="Verdana" w:hAnsi="Verdana"/>
+          <w:sz w:val="24"/>
+          <w:szCs w:val="24"/>
+        </w:rPr>
+        <w:t xml:space="preserve">is not take place </w:t>
+      </w:r>
+      <w:r>
+        <w:rPr>
+          <w:rFonts w:ascii="Verdana" w:hAnsi="Verdana"/>
+          <w:sz w:val="24"/>
+          <w:szCs w:val="24"/>
+        </w:rPr>
+        <w:t xml:space="preserve">yet </w:t>
+      </w:r>
+      <w:r>
+        <w:rPr>
+          <w:rFonts w:ascii="Verdana" w:hAnsi="Verdana"/>
+          <w:sz w:val="24"/>
+          <w:szCs w:val="24"/>
+        </w:rPr>
+        <w:t>also</w:t>
+      </w:r>
+      <w:r>
+        <w:rPr>
+          <w:rFonts w:ascii="Verdana" w:hAnsi="Verdana"/>
+          <w:sz w:val="24"/>
+          <w:szCs w:val="24"/>
+        </w:rPr>
+        <w:t xml:space="preserve"> </w:t>
+      </w:r>
+      <w:r>
+        <w:rPr>
+          <w:rFonts w:ascii="Verdana" w:hAnsi="Verdana"/>
+          <w:sz w:val="24"/>
+          <w:szCs w:val="24"/>
+        </w:rPr>
+        <w:t xml:space="preserve">the Future record </w:t>
+      </w:r>
+      <w:r>
+        <w:rPr>
+          <w:rFonts w:ascii="Verdana" w:hAnsi="Verdana"/>
+          <w:sz w:val="24"/>
+          <w:szCs w:val="24"/>
+        </w:rPr>
+        <w:t xml:space="preserve">is </w:t>
+      </w:r>
+      <w:r>
+        <w:rPr>
+          <w:rFonts w:ascii="Verdana" w:hAnsi="Verdana"/>
+          <w:sz w:val="24"/>
+          <w:szCs w:val="24"/>
+        </w:rPr>
+        <w:t xml:space="preserve">not </w:t>
+      </w:r>
+      <w:r>
+        <w:rPr>
+          <w:rFonts w:ascii="Verdana" w:hAnsi="Verdana"/>
+          <w:sz w:val="24"/>
+          <w:szCs w:val="24"/>
+        </w:rPr>
+        <w:t xml:space="preserve">a </w:t>
+      </w:r>
+      <w:r>
+        <w:rPr>
+          <w:rFonts w:ascii="Verdana" w:hAnsi="Verdana"/>
+          <w:sz w:val="24"/>
+          <w:szCs w:val="24"/>
+        </w:rPr>
+        <w:t>part of the balance calcul</w:t>
+      </w:r>
+      <w:r>
+        <w:rPr>
+          <w:rFonts w:ascii="Verdana" w:hAnsi="Verdana"/>
+          <w:sz w:val="24"/>
+          <w:szCs w:val="24"/>
+        </w:rPr>
+        <w:t xml:space="preserve">ation, </w:t>
+      </w:r>
+      <w:r>
+        <w:rPr>
+          <w:rFonts w:ascii="Verdana" w:hAnsi="Verdana"/>
+          <w:sz w:val="24"/>
+          <w:szCs w:val="24"/>
+        </w:rPr>
+        <w:lastRenderedPageBreak/>
+        <w:t xml:space="preserve">whereas Previous record means the flight </w:t>
+      </w:r>
+      <w:r>
+        <w:rPr>
+          <w:rFonts w:ascii="Verdana" w:hAnsi="Verdana"/>
+          <w:sz w:val="24"/>
+          <w:szCs w:val="24"/>
+        </w:rPr>
+        <w:t xml:space="preserve">of this record </w:t>
+      </w:r>
+      <w:r>
+        <w:rPr>
+          <w:rFonts w:ascii="Verdana" w:hAnsi="Verdana"/>
+          <w:sz w:val="24"/>
+          <w:szCs w:val="24"/>
+        </w:rPr>
+        <w:t xml:space="preserve">has been </w:t>
+      </w:r>
+      <w:r>
+        <w:rPr>
+          <w:rFonts w:ascii="Verdana" w:hAnsi="Verdana"/>
+          <w:sz w:val="24"/>
+          <w:szCs w:val="24"/>
+        </w:rPr>
+        <w:t xml:space="preserve">already </w:t>
+      </w:r>
+      <w:r>
+        <w:rPr>
+          <w:rFonts w:ascii="Verdana" w:hAnsi="Verdana"/>
+          <w:sz w:val="24"/>
+          <w:szCs w:val="24"/>
+        </w:rPr>
+        <w:t xml:space="preserve">taken place </w:t>
+      </w:r>
+      <w:r>
+        <w:rPr>
+          <w:rFonts w:ascii="Verdana" w:hAnsi="Verdana"/>
+          <w:sz w:val="24"/>
+          <w:szCs w:val="24"/>
+        </w:rPr>
+        <w:t>also</w:t>
+      </w:r>
+      <w:r>
+        <w:rPr>
+          <w:rFonts w:ascii="Verdana" w:hAnsi="Verdana"/>
+          <w:sz w:val="24"/>
+          <w:szCs w:val="24"/>
+        </w:rPr>
+        <w:t xml:space="preserve"> </w:t>
+      </w:r>
+      <w:r>
+        <w:rPr>
+          <w:rFonts w:ascii="Verdana" w:hAnsi="Verdana"/>
+          <w:sz w:val="24"/>
+          <w:szCs w:val="24"/>
+        </w:rPr>
+        <w:t>the Previous record</w:t>
+      </w:r>
+      <w:r>
+        <w:rPr>
+          <w:rFonts w:ascii="Verdana" w:hAnsi="Verdana"/>
+          <w:sz w:val="24"/>
+          <w:szCs w:val="24"/>
+        </w:rPr>
+        <w:t xml:space="preserve"> is a part of the balance calculation</w:t>
+      </w:r>
+      <w:r>
+        <w:rPr>
+          <w:rFonts w:ascii="Verdana" w:hAnsi="Verdana"/>
+          <w:sz w:val="24"/>
+          <w:szCs w:val="24"/>
+        </w:rPr>
+        <w:t>.</w:t>
+      </w:r>
+    </w:p>
+    <w:p>
+      <w:pPr>
+        <w:pStyle w:val="ListParagraph"/>
+        <w:numPr>
+          <w:ilvl w:val="0"/>
+          <w:numId w:val="10"/>
+        </w:numPr>
+        <w:spacing w:after="20" w:line="276" w:lineRule="auto"/>
+        <w:rPr>
+          <w:rFonts w:ascii="Verdana" w:hAnsi="Verdana"/>
+          <w:sz w:val="24"/>
+          <w:szCs w:val="24"/>
+        </w:rPr>
+      </w:pPr>
+      <w:r>
+        <w:rPr>
+          <w:rFonts w:ascii="Verdana" w:hAnsi="Verdana"/>
+          <w:sz w:val="24"/>
+          <w:szCs w:val="24"/>
+        </w:rPr>
+        <w:t>Settled / Unsettled record</w:t>
+      </w:r>
+      <w:r>
+        <w:rPr>
+          <w:rFonts w:ascii="Verdana" w:hAnsi="Verdana"/>
+          <w:sz w:val="24"/>
+          <w:szCs w:val="24"/>
+        </w:rPr>
+        <w:t>.</w:t>
+      </w:r>
+      <w:r>
+        <w:rPr>
+          <w:rFonts w:ascii="Verdana" w:hAnsi="Verdana"/>
+          <w:sz w:val="24"/>
+          <w:szCs w:val="24"/>
+        </w:rPr>
+        <w:t xml:space="preserve"> Settled record </w:t>
+      </w:r>
+      <w:r>
+        <w:rPr>
+          <w:rFonts w:ascii="Verdana" w:hAnsi="Verdana"/>
+          <w:sz w:val="24"/>
+          <w:szCs w:val="24"/>
+        </w:rPr>
+        <w:t>(</w:t>
+      </w:r>
+      <w:r>
+        <w:rPr>
+          <w:rFonts w:ascii="Verdana" w:hAnsi="Verdana"/>
+          <w:sz w:val="24"/>
+          <w:szCs w:val="24"/>
+        </w:rPr>
+        <w:t>IsRecord</w:t>
+      </w:r>
+      <w:r>
+        <w:rPr>
+          <w:rFonts w:ascii="Verdana" w:hAnsi="Verdana"/>
+          <w:sz w:val="24"/>
+          <w:szCs w:val="24"/>
+        </w:rPr>
+        <w:t>Settled</w:t>
+      </w:r>
+      <w:r>
+        <w:rPr>
+          <w:rFonts w:ascii="Verdana" w:hAnsi="Verdana"/>
+          <w:sz w:val="24"/>
+          <w:szCs w:val="24"/>
+        </w:rPr>
+        <w:t xml:space="preserve"> </w:t>
+      </w:r>
+      <w:r>
+        <w:rPr>
+          <w:rFonts w:ascii="Verdana" w:hAnsi="Verdana"/>
+          <w:sz w:val="24"/>
+          <w:szCs w:val="24"/>
+        </w:rPr>
+        <w:t xml:space="preserve">= true) </w:t>
+      </w:r>
+      <w:r>
+        <w:rPr>
+          <w:rFonts w:ascii="Verdana" w:hAnsi="Verdana"/>
+          <w:sz w:val="24"/>
+          <w:szCs w:val="24"/>
+        </w:rPr>
+        <w:t xml:space="preserve">means </w:t>
       </w:r>
       <w:r>
         <w:rPr>
@@ -3434,81 +3188,23 @@
           <w:sz w:val="24"/>
           <w:szCs w:val="24"/>
         </w:rPr>
-        <w:t xml:space="preserve"> can </w:t>
-      </w:r>
-      <w:r>
-        <w:rPr>
-          <w:rFonts w:ascii="Verdana" w:hAnsi="Verdana"/>
-          <w:sz w:val="24"/>
-          <w:szCs w:val="24"/>
-        </w:rPr>
-        <w:t xml:space="preserve">be </w:t>
-      </w:r>
-      <w:r>
-        <w:rPr>
-          <w:rFonts w:ascii="Verdana" w:hAnsi="Verdana"/>
-          <w:sz w:val="24"/>
-          <w:szCs w:val="24"/>
-        </w:rPr>
-        <w:t>sa</w:t>
-      </w:r>
-      <w:r>
-        <w:rPr>
-          <w:rFonts w:ascii="Verdana" w:hAnsi="Verdana"/>
-          <w:sz w:val="24"/>
-          <w:szCs w:val="24"/>
-        </w:rPr>
-        <w:t>id</w:t>
-      </w:r>
-      <w:r>
-        <w:rPr>
-          <w:rFonts w:ascii="Verdana" w:hAnsi="Verdana"/>
-          <w:sz w:val="24"/>
-          <w:szCs w:val="24"/>
-        </w:rPr>
-        <w:t xml:space="preserve"> that </w:t>
-      </w:r>
-      <w:r>
-        <w:rPr>
-          <w:rFonts w:ascii="Verdana" w:hAnsi="Verdana"/>
-          <w:sz w:val="24"/>
-          <w:szCs w:val="24"/>
-        </w:rPr>
-        <w:t xml:space="preserve">unprocessed </w:t>
-      </w:r>
-      <w:proofErr w:type="spellStart"/>
-      <w:r>
-        <w:rPr>
-          <w:rFonts w:ascii="Verdana" w:hAnsi="Verdana"/>
-          <w:sz w:val="24"/>
-          <w:szCs w:val="24"/>
-        </w:rPr>
-        <w:t>Flight</w:t>
-      </w:r>
-      <w:r>
-        <w:rPr>
-          <w:rFonts w:ascii="Verdana" w:hAnsi="Verdana"/>
-          <w:sz w:val="24"/>
-          <w:szCs w:val="24"/>
-        </w:rPr>
-        <w:t>Record</w:t>
-      </w:r>
-      <w:proofErr w:type="spellEnd"/>
-      <w:r>
-        <w:rPr>
-          <w:rFonts w:ascii="Verdana" w:hAnsi="Verdana"/>
-          <w:sz w:val="24"/>
-          <w:szCs w:val="24"/>
-        </w:rPr>
-        <w:t xml:space="preserve"> can be </w:t>
-      </w:r>
-      <w:r>
-        <w:rPr>
-          <w:rFonts w:ascii="Verdana" w:hAnsi="Verdana"/>
-          <w:sz w:val="24"/>
-          <w:szCs w:val="24"/>
-        </w:rPr>
-        <w:t>assigned</w:t>
+        <w:t xml:space="preserve"> c</w:t>
+      </w:r>
+      <w:r>
+        <w:rPr>
+          <w:rFonts w:ascii="Verdana" w:hAnsi="Verdana"/>
+          <w:sz w:val="24"/>
+          <w:szCs w:val="24"/>
+        </w:rPr>
+        <w:t>ould</w:t>
+      </w:r>
+      <w:r>
+        <w:rPr>
+          <w:rFonts w:ascii="Verdana" w:hAnsi="Verdana"/>
+          <w:sz w:val="24"/>
+          <w:szCs w:val="24"/>
+        </w:rPr>
+        <w:t xml:space="preserve"> be viewed by his group spanners</w:t>
       </w:r>
       <w:r>
         <w:rPr>
@@ -3524,207 +3220,284 @@
           <w:sz w:val="24"/>
           <w:szCs w:val="24"/>
         </w:rPr>
-        <w:t>to</w:t>
-      </w:r>
-      <w:r>
-        <w:rPr>
-          <w:rFonts w:ascii="Verdana" w:hAnsi="Verdana"/>
-          <w:sz w:val="24"/>
-          <w:szCs w:val="24"/>
-        </w:rPr>
-        <w:t xml:space="preserve"> the spanner manually by the organizer (</w:t>
-      </w:r>
-      <w:proofErr w:type="spellStart"/>
-      <w:r>
-        <w:rPr>
-          <w:rFonts w:ascii="Verdana" w:hAnsi="Verdana"/>
-          <w:sz w:val="24"/>
-          <w:szCs w:val="24"/>
-        </w:rPr>
-        <w:t>Is</w:t>
-      </w:r>
-      <w:r>
-        <w:rPr>
-          <w:rFonts w:ascii="Verdana" w:hAnsi="Verdana"/>
-          <w:sz w:val="24"/>
-          <w:szCs w:val="24"/>
-        </w:rPr>
-        <w:t>Record</w:t>
-      </w:r>
-      <w:r>
-        <w:rPr>
-          <w:rFonts w:ascii="Verdana" w:hAnsi="Verdana"/>
-          <w:sz w:val="24"/>
-          <w:szCs w:val="24"/>
-        </w:rPr>
-        <w:t>AutoSelect</w:t>
-      </w:r>
-      <w:proofErr w:type="spellEnd"/>
-      <w:r>
-        <w:rPr>
-          <w:rFonts w:ascii="Verdana" w:hAnsi="Verdana"/>
-          <w:sz w:val="24"/>
-          <w:szCs w:val="24"/>
-        </w:rPr>
-        <w:t xml:space="preserve">=false &amp; </w:t>
-      </w:r>
-      <w:r>
-        <w:rPr>
-          <w:rFonts w:ascii="Verdana" w:hAnsi="Verdana"/>
-          <w:sz w:val="24"/>
-          <w:szCs w:val="24"/>
-        </w:rPr>
-        <w:t>Approval! =</w:t>
-      </w:r>
-      <w:r>
-        <w:rPr>
-          <w:rFonts w:ascii="Verdana" w:hAnsi="Verdana"/>
-          <w:sz w:val="24"/>
-          <w:szCs w:val="24"/>
-        </w:rPr>
-        <w:t>null</w:t>
-      </w:r>
-      <w:proofErr w:type="gramStart"/>
-      <w:r>
-        <w:rPr>
-          <w:rFonts w:ascii="Verdana" w:hAnsi="Verdana"/>
-          <w:sz w:val="24"/>
-          <w:szCs w:val="24"/>
-        </w:rPr>
-        <w:t>)</w:t>
-      </w:r>
-      <w:proofErr w:type="gramEnd"/>
-      <w:r>
-        <w:rPr>
-          <w:rFonts w:ascii="Verdana" w:hAnsi="Verdana"/>
-          <w:sz w:val="24"/>
-          <w:szCs w:val="24"/>
-        </w:rPr>
-        <w:sym w:font="Wingdings" w:char="F0E8"/>
-      </w:r>
-      <w:r>
-        <w:rPr>
-          <w:rFonts w:ascii="Verdana" w:hAnsi="Verdana"/>
-          <w:sz w:val="24"/>
-          <w:szCs w:val="24"/>
-        </w:rPr>
-        <w:t>processed record</w:t>
-      </w:r>
-      <w:r>
-        <w:rPr>
-          <w:rFonts w:ascii="Verdana" w:hAnsi="Verdana"/>
-          <w:sz w:val="24"/>
-          <w:szCs w:val="24"/>
-        </w:rPr>
-        <w:t>, automatically in future versions of this program using AI selection algorithm (</w:t>
-      </w:r>
-      <w:proofErr w:type="spellStart"/>
-      <w:r>
-        <w:rPr>
-          <w:rFonts w:ascii="Verdana" w:hAnsi="Verdana"/>
-          <w:sz w:val="24"/>
-          <w:szCs w:val="24"/>
-        </w:rPr>
-        <w:t>Is</w:t>
-      </w:r>
-      <w:r>
-        <w:rPr>
-          <w:rFonts w:ascii="Verdana" w:hAnsi="Verdana"/>
-          <w:sz w:val="24"/>
-          <w:szCs w:val="24"/>
-        </w:rPr>
-        <w:t>Record</w:t>
-      </w:r>
-      <w:r>
-        <w:rPr>
-          <w:rFonts w:ascii="Verdana" w:hAnsi="Verdana"/>
-          <w:sz w:val="24"/>
-          <w:szCs w:val="24"/>
-        </w:rPr>
-        <w:t>AutoSelect</w:t>
-      </w:r>
-      <w:proofErr w:type="spellEnd"/>
-      <w:r>
-        <w:rPr>
-          <w:rFonts w:ascii="Verdana" w:hAnsi="Verdana"/>
-          <w:sz w:val="24"/>
-          <w:szCs w:val="24"/>
-        </w:rPr>
-        <w:t>=true &amp; Approval !=null)</w:t>
-      </w:r>
-      <w:r>
-        <w:rPr>
-          <w:rFonts w:ascii="Verdana" w:hAnsi="Verdana"/>
-          <w:sz w:val="24"/>
-          <w:szCs w:val="24"/>
-        </w:rPr>
-        <w:sym w:font="Wingdings" w:char="F0E8"/>
-      </w:r>
-      <w:r>
-        <w:rPr>
-          <w:rFonts w:ascii="Verdana" w:hAnsi="Verdana"/>
-          <w:sz w:val="24"/>
-          <w:szCs w:val="24"/>
-        </w:rPr>
-        <w:t>processed record</w:t>
-      </w:r>
-      <w:r>
-        <w:rPr>
-          <w:rFonts w:ascii="Verdana" w:hAnsi="Verdana"/>
-          <w:sz w:val="24"/>
-          <w:szCs w:val="24"/>
-        </w:rPr>
-        <w:t>, or no selection for the spanner yet (</w:t>
-      </w:r>
-      <w:proofErr w:type="spellStart"/>
-      <w:r>
-        <w:rPr>
-          <w:rFonts w:ascii="Verdana" w:hAnsi="Verdana"/>
-          <w:sz w:val="24"/>
-          <w:szCs w:val="24"/>
-        </w:rPr>
-        <w:t>Is</w:t>
-      </w:r>
-      <w:r>
-        <w:rPr>
-          <w:rFonts w:ascii="Verdana" w:hAnsi="Verdana"/>
-          <w:sz w:val="24"/>
-          <w:szCs w:val="24"/>
-        </w:rPr>
-        <w:t>Record</w:t>
-      </w:r>
-      <w:r>
-        <w:rPr>
-          <w:rFonts w:ascii="Verdana" w:hAnsi="Verdana"/>
-          <w:sz w:val="24"/>
-          <w:szCs w:val="24"/>
-        </w:rPr>
-        <w:t>AutoSelect</w:t>
-      </w:r>
-      <w:proofErr w:type="spellEnd"/>
-      <w:r>
-        <w:rPr>
-          <w:rFonts w:ascii="Verdana" w:hAnsi="Verdana"/>
-          <w:sz w:val="24"/>
-          <w:szCs w:val="24"/>
-        </w:rPr>
-        <w:t>=false &amp; Approval=null)</w:t>
-      </w:r>
-      <w:r>
-        <w:rPr>
-          <w:rFonts w:ascii="Verdana" w:hAnsi="Verdana"/>
-          <w:sz w:val="24"/>
-          <w:szCs w:val="24"/>
-        </w:rPr>
-        <w:sym w:font="Wingdings" w:char="F0E8"/>
-      </w:r>
-      <w:r>
-        <w:rPr>
-          <w:rFonts w:ascii="Verdana" w:hAnsi="Verdana"/>
-          <w:sz w:val="24"/>
-          <w:szCs w:val="24"/>
-        </w:rPr>
-        <w:t>unprocessed record</w:t>
+        <w:t xml:space="preserve">but only for spanner </w:t>
+      </w:r>
+      <w:r>
+        <w:rPr>
+          <w:rFonts w:ascii="Verdana" w:hAnsi="Verdana"/>
+          <w:sz w:val="24"/>
+          <w:szCs w:val="24"/>
+        </w:rPr>
+        <w:t>who has I</w:t>
+      </w:r>
+      <w:r>
+        <w:rPr>
+          <w:rFonts w:ascii="Verdana" w:hAnsi="Verdana"/>
+          <w:sz w:val="24"/>
+          <w:szCs w:val="24"/>
+        </w:rPr>
+        <w:t>sSpannerViewGroupData=true</w:t>
+      </w:r>
+      <w:r>
+        <w:rPr>
+          <w:rFonts w:ascii="Verdana" w:hAnsi="Verdana"/>
+          <w:sz w:val="24"/>
+          <w:szCs w:val="24"/>
+        </w:rPr>
+        <w:t>, whereas</w:t>
+      </w:r>
+      <w:r>
+        <w:rPr>
+          <w:rFonts w:ascii="Verdana" w:hAnsi="Verdana"/>
+          <w:sz w:val="24"/>
+          <w:szCs w:val="24"/>
+        </w:rPr>
+        <w:t xml:space="preserve"> </w:t>
+      </w:r>
+      <w:r>
+        <w:rPr>
+          <w:rFonts w:ascii="Verdana" w:hAnsi="Verdana"/>
+          <w:sz w:val="24"/>
+          <w:szCs w:val="24"/>
+        </w:rPr>
+        <w:t>Uns</w:t>
+      </w:r>
+      <w:r>
+        <w:rPr>
+          <w:rFonts w:ascii="Verdana" w:hAnsi="Verdana"/>
+          <w:sz w:val="24"/>
+          <w:szCs w:val="24"/>
+        </w:rPr>
+        <w:t>ettled record (IsRecord</w:t>
+      </w:r>
+      <w:r>
+        <w:rPr>
+          <w:rFonts w:ascii="Verdana" w:hAnsi="Verdana"/>
+          <w:sz w:val="24"/>
+          <w:szCs w:val="24"/>
+        </w:rPr>
+        <w:t>Settled</w:t>
+      </w:r>
+      <w:r>
+        <w:rPr>
+          <w:rFonts w:ascii="Verdana" w:hAnsi="Verdana"/>
+          <w:sz w:val="24"/>
+          <w:szCs w:val="24"/>
+        </w:rPr>
+        <w:t xml:space="preserve"> = </w:t>
+      </w:r>
+      <w:r>
+        <w:rPr>
+          <w:rFonts w:ascii="Verdana" w:hAnsi="Verdana"/>
+          <w:sz w:val="24"/>
+          <w:szCs w:val="24"/>
+        </w:rPr>
+        <w:t>false</w:t>
+      </w:r>
+      <w:r>
+        <w:rPr>
+          <w:rFonts w:ascii="Verdana" w:hAnsi="Verdana"/>
+          <w:sz w:val="24"/>
+          <w:szCs w:val="24"/>
+        </w:rPr>
+        <w:t xml:space="preserve">) means it </w:t>
+      </w:r>
+      <w:r>
+        <w:rPr>
+          <w:rFonts w:ascii="Verdana" w:hAnsi="Verdana"/>
+          <w:sz w:val="24"/>
+          <w:szCs w:val="24"/>
+        </w:rPr>
+        <w:t>cannot</w:t>
+      </w:r>
+      <w:r>
+        <w:rPr>
+          <w:rFonts w:ascii="Verdana" w:hAnsi="Verdana"/>
+          <w:sz w:val="24"/>
+          <w:szCs w:val="24"/>
+        </w:rPr>
+        <w:t xml:space="preserve"> be viewed by </w:t>
+      </w:r>
+      <w:r>
+        <w:rPr>
+          <w:rFonts w:ascii="Verdana" w:hAnsi="Verdana"/>
+          <w:sz w:val="24"/>
+          <w:szCs w:val="24"/>
+        </w:rPr>
+        <w:t>all the group</w:t>
+      </w:r>
+      <w:r>
+        <w:rPr>
+          <w:rFonts w:ascii="Verdana" w:hAnsi="Verdana"/>
+          <w:sz w:val="24"/>
+          <w:szCs w:val="24"/>
+        </w:rPr>
+        <w:t xml:space="preserve"> spanners</w:t>
+      </w:r>
+      <w:r>
+        <w:rPr>
+          <w:rFonts w:ascii="Verdana" w:hAnsi="Verdana"/>
+          <w:sz w:val="24"/>
+          <w:szCs w:val="24"/>
+        </w:rPr>
+        <w:t xml:space="preserve"> even if the spanner has </w:t>
+      </w:r>
+      <w:r>
+        <w:rPr>
+          <w:rFonts w:ascii="Verdana" w:hAnsi="Verdana"/>
+          <w:sz w:val="24"/>
+          <w:szCs w:val="24"/>
+        </w:rPr>
+        <w:t>IsSpannerViewGroupData</w:t>
+      </w:r>
+      <w:r>
+        <w:rPr>
+          <w:rFonts w:ascii="Verdana" w:hAnsi="Verdana"/>
+          <w:sz w:val="24"/>
+          <w:szCs w:val="24"/>
+        </w:rPr>
+        <w:t>=true</w:t>
+      </w:r>
+      <w:r>
+        <w:rPr>
+          <w:rFonts w:ascii="Verdana" w:hAnsi="Verdana"/>
+          <w:sz w:val="24"/>
+          <w:szCs w:val="24"/>
+        </w:rPr>
+        <w:t>.</w:t>
+      </w:r>
+    </w:p>
+    <w:p>
+      <w:pPr>
+        <w:pStyle w:val="ListParagraph"/>
+        <w:spacing w:after="20" w:line="276" w:lineRule="auto"/>
+        <w:ind w:left="927"/>
+        <w:rPr>
+          <w:rFonts w:ascii="Verdana" w:hAnsi="Verdana"/>
+          <w:sz w:val="24"/>
+          <w:szCs w:val="24"/>
+        </w:rPr>
+      </w:pPr>
+      <w:r>
+        <w:rPr>
+          <w:rFonts w:ascii="Verdana" w:hAnsi="Verdana"/>
+          <w:sz w:val="24"/>
+          <w:szCs w:val="24"/>
+        </w:rPr>
+        <w:t>Note that the default is Settled record.</w:t>
+      </w:r>
+    </w:p>
+    <w:p>
+      <w:pPr>
+        <w:pStyle w:val="ListParagraph"/>
+        <w:numPr>
+          <w:ilvl w:val="0"/>
+          <w:numId w:val="10"/>
+        </w:numPr>
+        <w:spacing w:after="20" w:line="276" w:lineRule="auto"/>
+        <w:rPr>
+          <w:rFonts w:ascii="Verdana" w:hAnsi="Verdana"/>
+          <w:sz w:val="24"/>
+          <w:szCs w:val="24"/>
+        </w:rPr>
+      </w:pPr>
+      <w:r>
+        <w:rPr>
+          <w:rFonts w:ascii="Verdana" w:hAnsi="Verdana"/>
+          <w:sz w:val="24"/>
+          <w:szCs w:val="24"/>
+        </w:rPr>
+        <w:t>Processed / Unprocessed record</w:t>
+      </w:r>
+      <w:r>
+        <w:rPr>
+          <w:rFonts w:ascii="Verdana" w:hAnsi="Verdana"/>
+          <w:sz w:val="24"/>
+          <w:szCs w:val="24"/>
+        </w:rPr>
+        <w:t>.</w:t>
+      </w:r>
+      <w:bookmarkStart w:id="0" w:name="_GoBack"/>
+      <w:bookmarkEnd w:id="0"/>
+      <w:r>
+        <w:rPr>
+          <w:rFonts w:ascii="Verdana" w:hAnsi="Verdana"/>
+          <w:sz w:val="24"/>
+          <w:szCs w:val="24"/>
+        </w:rPr>
+        <w:t xml:space="preserve"> Processed record means Occupied &amp;&amp; </w:t>
+      </w:r>
+      <w:r>
+        <w:rPr>
+          <w:rFonts w:ascii="Verdana" w:hAnsi="Verdana"/>
+          <w:sz w:val="24"/>
+          <w:szCs w:val="24"/>
+        </w:rPr>
+        <w:t>Previous</w:t>
+      </w:r>
+      <w:r>
+        <w:rPr>
+          <w:rFonts w:ascii="Verdana" w:hAnsi="Verdana"/>
+          <w:sz w:val="24"/>
+          <w:szCs w:val="24"/>
+        </w:rPr>
+        <w:t xml:space="preserve"> record, whereas </w:t>
+      </w:r>
+      <w:r>
+        <w:rPr>
+          <w:rFonts w:ascii="Verdana" w:hAnsi="Verdana"/>
+          <w:sz w:val="24"/>
+          <w:szCs w:val="24"/>
+        </w:rPr>
+        <w:t>Unprocessed</w:t>
+      </w:r>
+      <w:r>
+        <w:rPr>
+          <w:rFonts w:ascii="Verdana" w:hAnsi="Verdana"/>
+          <w:sz w:val="24"/>
+          <w:szCs w:val="24"/>
+        </w:rPr>
+        <w:t xml:space="preserve"> record means Uno</w:t>
+      </w:r>
+      <w:r>
+        <w:rPr>
+          <w:rFonts w:ascii="Verdana" w:hAnsi="Verdana"/>
+          <w:sz w:val="24"/>
+          <w:szCs w:val="24"/>
+        </w:rPr>
+        <w:t>ccupied &amp;</w:t>
+      </w:r>
+      <w:r>
+        <w:rPr>
+          <w:rFonts w:ascii="Verdana" w:hAnsi="Verdana"/>
+          <w:sz w:val="24"/>
+          <w:szCs w:val="24"/>
+        </w:rPr>
+        <w:t>/Or</w:t>
+      </w:r>
+      <w:r>
+        <w:rPr>
+          <w:rFonts w:ascii="Verdana" w:hAnsi="Verdana"/>
+          <w:sz w:val="24"/>
+          <w:szCs w:val="24"/>
+        </w:rPr>
+        <w:t xml:space="preserve"> </w:t>
+      </w:r>
+      <w:r>
+        <w:rPr>
+          <w:rFonts w:ascii="Verdana" w:hAnsi="Verdana"/>
+          <w:sz w:val="24"/>
+          <w:szCs w:val="24"/>
+        </w:rPr>
+        <w:t>Future</w:t>
+      </w:r>
+      <w:r>
+        <w:rPr>
+          <w:rFonts w:ascii="Verdana" w:hAnsi="Verdana"/>
+          <w:sz w:val="24"/>
+          <w:szCs w:val="24"/>
+        </w:rPr>
+        <w:t xml:space="preserve"> record</w:t>
       </w:r>
       <w:r>
         <w:rPr>
@@ -3757,7 +3530,6 @@
           <w:sz w:val="24"/>
           <w:szCs w:val="24"/>
         </w:rPr>
-        <w:lastRenderedPageBreak/>
         <w:t>A</w:t>
       </w:r>
       <w:r>
@@ -3786,7 +3558,6 @@
         </w:rPr>
         <w:t xml:space="preserve"> </w:t>
       </w:r>
-      <w:proofErr w:type="spellStart"/>
       <w:r>
         <w:rPr>
           <w:rFonts w:ascii="Verdana" w:hAnsi="Verdana"/>
@@ -3801,18 +3572,8 @@
           <w:sz w:val="24"/>
           <w:szCs w:val="24"/>
         </w:rPr>
-        <w:t>Country</w:t>
-      </w:r>
-      <w:proofErr w:type="spellEnd"/>
-      <w:r>
-        <w:rPr>
-          <w:rFonts w:ascii="Verdana" w:hAnsi="Verdana"/>
-          <w:sz w:val="24"/>
-          <w:szCs w:val="24"/>
-        </w:rPr>
-        <w:t xml:space="preserve">, </w:t>
-      </w:r>
-      <w:proofErr w:type="spellStart"/>
+        <w:t xml:space="preserve">Country, </w:t>
+      </w:r>
       <w:r>
         <w:rPr>
           <w:rFonts w:ascii="Verdana" w:hAnsi="Verdana"/>
@@ -3827,25 +3588,7 @@
           <w:sz w:val="24"/>
           <w:szCs w:val="24"/>
         </w:rPr>
-        <w:t>City</w:t>
-      </w:r>
-      <w:proofErr w:type="spellEnd"/>
-      <w:r>
-        <w:rPr>
-          <w:rFonts w:ascii="Verdana" w:hAnsi="Verdana"/>
-          <w:sz w:val="24"/>
-          <w:szCs w:val="24"/>
-        </w:rPr>
-        <w:t xml:space="preserve">, unique </w:t>
-      </w:r>
-      <w:proofErr w:type="spellStart"/>
-      <w:r>
-        <w:rPr>
-          <w:rFonts w:ascii="Verdana" w:hAnsi="Verdana"/>
-          <w:sz w:val="24"/>
-          <w:szCs w:val="24"/>
-        </w:rPr>
-        <w:t>IATA</w:t>
+        <w:t>City, unique IATA</w:t>
       </w:r>
       <w:r>
         <w:rPr>
@@ -3855,23 +3598,13 @@
         </w:rPr>
         <w:t>Code</w:t>
       </w:r>
-      <w:proofErr w:type="spellEnd"/>
-      <w:r>
-        <w:rPr>
-          <w:rFonts w:ascii="Verdana" w:hAnsi="Verdana"/>
-          <w:sz w:val="24"/>
-          <w:szCs w:val="24"/>
-        </w:rPr>
-        <w:t xml:space="preserve">, unique </w:t>
-      </w:r>
-      <w:proofErr w:type="spellStart"/>
-      <w:r>
-        <w:rPr>
-          <w:rFonts w:ascii="Verdana" w:hAnsi="Verdana"/>
-          <w:sz w:val="24"/>
-          <w:szCs w:val="24"/>
-        </w:rPr>
-        <w:t>ICAO</w:t>
+      <w:r>
+        <w:rPr>
+          <w:rFonts w:ascii="Verdana" w:hAnsi="Verdana"/>
+          <w:sz w:val="24"/>
+          <w:szCs w:val="24"/>
+        </w:rPr>
+        <w:t>, unique ICAO</w:t>
       </w:r>
       <w:r>
         <w:rPr>
@@ -3881,7 +3614,6 @@
         </w:rPr>
         <w:t>Code</w:t>
       </w:r>
-      <w:proofErr w:type="spellEnd"/>
       <w:r>
         <w:rPr>
           <w:rFonts w:ascii="Verdana" w:hAnsi="Verdana"/>
@@ -3912,7 +3644,23 @@
           <w:sz w:val="24"/>
           <w:szCs w:val="24"/>
         </w:rPr>
-        <w:t xml:space="preserve"> the city may has an alternate name.</w:t>
+        <w:t xml:space="preserve"> the city may </w:t>
+      </w:r>
+      <w:r>
+        <w:rPr>
+          <w:rFonts w:ascii="Verdana" w:hAnsi="Verdana"/>
+          <w:sz w:val="24"/>
+          <w:szCs w:val="24"/>
+        </w:rPr>
+        <w:t>have</w:t>
+      </w:r>
+      <w:r>
+        <w:rPr>
+          <w:rFonts w:ascii="Verdana" w:hAnsi="Verdana"/>
+          <w:sz w:val="24"/>
+          <w:szCs w:val="24"/>
+        </w:rPr>
+        <w:t xml:space="preserve"> an alternate name.</w:t>
       </w:r>
     </w:p>
     <w:p>
@@ -3929,7 +3677,6 @@
           <w:szCs w:val="24"/>
         </w:rPr>
       </w:pPr>
-      <w:proofErr w:type="spellStart"/>
       <w:r>
         <w:rPr>
           <w:rFonts w:ascii="Verdana" w:hAnsi="Verdana"/>
@@ -3940,23 +3687,13 @@
         </w:rPr>
         <w:t>DistanceType</w:t>
       </w:r>
-      <w:proofErr w:type="spellEnd"/>
-      <w:r>
-        <w:rPr>
-          <w:rFonts w:ascii="Verdana" w:hAnsi="Verdana"/>
-          <w:sz w:val="24"/>
-          <w:szCs w:val="24"/>
-        </w:rPr>
-        <w:t xml:space="preserve"> contains the </w:t>
-      </w:r>
-      <w:proofErr w:type="spellStart"/>
-      <w:r>
-        <w:rPr>
-          <w:rFonts w:ascii="Verdana" w:hAnsi="Verdana"/>
-          <w:sz w:val="24"/>
-          <w:szCs w:val="24"/>
-        </w:rPr>
-        <w:t>Distance</w:t>
+      <w:r>
+        <w:rPr>
+          <w:rFonts w:ascii="Verdana" w:hAnsi="Verdana"/>
+          <w:sz w:val="24"/>
+          <w:szCs w:val="24"/>
+        </w:rPr>
+        <w:t xml:space="preserve"> contains the Distance</w:t>
       </w:r>
       <w:r>
         <w:rPr>
@@ -3972,33 +3709,15 @@
           <w:sz w:val="24"/>
           <w:szCs w:val="24"/>
         </w:rPr>
-        <w:t>Name</w:t>
-      </w:r>
-      <w:proofErr w:type="spellEnd"/>
-      <w:r>
-        <w:rPr>
-          <w:rFonts w:ascii="Verdana" w:hAnsi="Verdana"/>
-          <w:sz w:val="24"/>
-          <w:szCs w:val="24"/>
-        </w:rPr>
-        <w:t xml:space="preserve"> with the</w:t>
-      </w:r>
-      <w:r>
-        <w:rPr>
-          <w:rFonts w:ascii="Verdana" w:hAnsi="Verdana"/>
-          <w:sz w:val="24"/>
-          <w:szCs w:val="24"/>
-        </w:rPr>
-        <w:t xml:space="preserve"> associated </w:t>
-      </w:r>
-      <w:proofErr w:type="spellStart"/>
-      <w:r>
-        <w:rPr>
-          <w:rFonts w:ascii="Verdana" w:hAnsi="Verdana"/>
-          <w:sz w:val="24"/>
-          <w:szCs w:val="24"/>
-        </w:rPr>
-        <w:t>Distance</w:t>
+        <w:t>Name with the</w:t>
+      </w:r>
+      <w:r>
+        <w:rPr>
+          <w:rFonts w:ascii="Verdana" w:hAnsi="Verdana"/>
+          <w:sz w:val="24"/>
+          <w:szCs w:val="24"/>
+        </w:rPr>
+        <w:t xml:space="preserve"> associated Distance</w:t>
       </w:r>
       <w:r>
         <w:rPr>
@@ -4014,16 +3733,7 @@
           <w:sz w:val="24"/>
           <w:szCs w:val="24"/>
         </w:rPr>
-        <w:t>Constant</w:t>
-      </w:r>
-      <w:proofErr w:type="spellEnd"/>
-      <w:r>
-        <w:rPr>
-          <w:rFonts w:ascii="Verdana" w:hAnsi="Verdana"/>
-          <w:sz w:val="24"/>
-          <w:szCs w:val="24"/>
-        </w:rPr>
-        <w:t>,</w:t>
+        <w:t>Constant,</w:t>
       </w:r>
       <w:r>
         <w:rPr>
@@ -4033,7 +3743,6 @@
         </w:rPr>
         <w:t xml:space="preserve"> </w:t>
       </w:r>
-      <w:proofErr w:type="spellStart"/>
       <w:r>
         <w:rPr>
           <w:rFonts w:ascii="Verdana" w:hAnsi="Verdana"/>
@@ -4050,23 +3759,13 @@
         </w:rPr>
         <w:t>SectorTime</w:t>
       </w:r>
-      <w:proofErr w:type="spellEnd"/>
-      <w:r>
-        <w:rPr>
-          <w:rFonts w:ascii="Verdana" w:hAnsi="Verdana"/>
-          <w:sz w:val="24"/>
-          <w:szCs w:val="24"/>
-        </w:rPr>
-        <w:t xml:space="preserve">, </w:t>
-      </w:r>
-      <w:proofErr w:type="spellStart"/>
-      <w:r>
-        <w:rPr>
-          <w:rFonts w:ascii="Verdana" w:hAnsi="Verdana"/>
-          <w:sz w:val="24"/>
-          <w:szCs w:val="24"/>
-        </w:rPr>
-        <w:t>Lower</w:t>
+      <w:r>
+        <w:rPr>
+          <w:rFonts w:ascii="Verdana" w:hAnsi="Verdana"/>
+          <w:sz w:val="24"/>
+          <w:szCs w:val="24"/>
+        </w:rPr>
+        <w:t>, Lower</w:t>
       </w:r>
       <w:r>
         <w:rPr>
@@ -4076,45 +3775,14 @@
         </w:rPr>
         <w:t>SectorTime</w:t>
       </w:r>
-      <w:proofErr w:type="spellEnd"/>
-      <w:r>
-        <w:rPr>
-          <w:rFonts w:ascii="Verdana" w:hAnsi="Verdana"/>
-          <w:sz w:val="24"/>
-          <w:szCs w:val="24"/>
-        </w:rPr>
-        <w:t xml:space="preserve">, </w:t>
-      </w:r>
-      <w:proofErr w:type="spellStart"/>
-      <w:r>
-        <w:rPr>
-          <w:rFonts w:ascii="Verdana" w:hAnsi="Verdana"/>
-          <w:sz w:val="24"/>
-          <w:szCs w:val="24"/>
-        </w:rPr>
-        <w:t>UpperOperator</w:t>
-      </w:r>
-      <w:proofErr w:type="spellEnd"/>
-      <w:r>
-        <w:rPr>
-          <w:rFonts w:ascii="Verdana" w:hAnsi="Verdana"/>
-          <w:sz w:val="24"/>
-          <w:szCs w:val="24"/>
-        </w:rPr>
-        <w:t xml:space="preserve">, </w:t>
-      </w:r>
-      <w:proofErr w:type="spellStart"/>
-      <w:proofErr w:type="gramStart"/>
-      <w:r>
-        <w:rPr>
-          <w:rFonts w:ascii="Verdana" w:hAnsi="Verdana"/>
-          <w:sz w:val="24"/>
-          <w:szCs w:val="24"/>
-        </w:rPr>
-        <w:t>LowerOperator</w:t>
-      </w:r>
-      <w:proofErr w:type="spellEnd"/>
-      <w:proofErr w:type="gramEnd"/>
+      <w:r>
+        <w:rPr>
+          <w:rFonts w:ascii="Verdana" w:hAnsi="Verdana"/>
+          <w:sz w:val="24"/>
+          <w:szCs w:val="24"/>
+        </w:rPr>
+        <w:t>, UpperOperator, LowerOperator</w:t>
+      </w:r>
       <w:r>
         <w:rPr>
           <w:rFonts w:ascii="Verdana" w:hAnsi="Verdana"/>
@@ -4137,131 +3805,23 @@
           <w:sz w:val="24"/>
           <w:szCs w:val="24"/>
         </w:rPr>
-        <w:t xml:space="preserve">(Short with constant=1, </w:t>
-      </w:r>
-      <w:proofErr w:type="spellStart"/>
-      <w:r>
-        <w:rPr>
-          <w:rFonts w:ascii="Verdana" w:hAnsi="Verdana"/>
-          <w:sz w:val="24"/>
-          <w:szCs w:val="24"/>
-        </w:rPr>
-        <w:t>SectorTime</w:t>
-      </w:r>
-      <w:proofErr w:type="spellEnd"/>
-      <w:r>
-        <w:rPr>
-          <w:rFonts w:ascii="Verdana" w:hAnsi="Verdana"/>
-          <w:sz w:val="24"/>
-          <w:szCs w:val="24"/>
-        </w:rPr>
-        <w:t xml:space="preserve">&lt;=3 </w:t>
-      </w:r>
-      <w:proofErr w:type="spellStart"/>
-      <w:r>
-        <w:rPr>
-          <w:rFonts w:ascii="Verdana" w:hAnsi="Verdana"/>
-          <w:sz w:val="24"/>
-          <w:szCs w:val="24"/>
-        </w:rPr>
-        <w:t>hrs</w:t>
-      </w:r>
-      <w:proofErr w:type="spellEnd"/>
-      <w:r>
-        <w:rPr>
-          <w:rFonts w:ascii="Verdana" w:hAnsi="Verdana"/>
-          <w:sz w:val="24"/>
-          <w:szCs w:val="24"/>
-        </w:rPr>
-        <w:t>, Long with constant=0.65 &amp; 3&lt;</w:t>
-      </w:r>
-      <w:proofErr w:type="spellStart"/>
-      <w:r>
-        <w:rPr>
-          <w:rFonts w:ascii="Verdana" w:hAnsi="Verdana"/>
-          <w:sz w:val="24"/>
-          <w:szCs w:val="24"/>
-        </w:rPr>
-        <w:t>SectorTime</w:t>
-      </w:r>
-      <w:proofErr w:type="spellEnd"/>
-      <w:r>
-        <w:rPr>
-          <w:rFonts w:ascii="Verdana" w:hAnsi="Verdana"/>
-          <w:sz w:val="24"/>
-          <w:szCs w:val="24"/>
-        </w:rPr>
-        <w:t xml:space="preserve">&lt;=4 </w:t>
-      </w:r>
-      <w:proofErr w:type="spellStart"/>
-      <w:r>
-        <w:rPr>
-          <w:rFonts w:ascii="Verdana" w:hAnsi="Verdana"/>
-          <w:sz w:val="24"/>
-          <w:szCs w:val="24"/>
-        </w:rPr>
-        <w:t>hrs</w:t>
-      </w:r>
-      <w:proofErr w:type="spellEnd"/>
-      <w:r>
-        <w:rPr>
-          <w:rFonts w:ascii="Verdana" w:hAnsi="Verdana"/>
-          <w:sz w:val="24"/>
-          <w:szCs w:val="24"/>
-        </w:rPr>
-        <w:t xml:space="preserve">, Extra-Long </w:t>
-      </w:r>
-      <w:r>
-        <w:rPr>
-          <w:rFonts w:ascii="Verdana" w:hAnsi="Verdana"/>
-          <w:sz w:val="24"/>
-          <w:szCs w:val="24"/>
-        </w:rPr>
-        <w:t xml:space="preserve">with constant=0.5 &amp; </w:t>
-      </w:r>
-      <w:proofErr w:type="spellStart"/>
-      <w:r>
-        <w:rPr>
-          <w:rFonts w:ascii="Verdana" w:hAnsi="Verdana"/>
-          <w:sz w:val="24"/>
-          <w:szCs w:val="24"/>
-        </w:rPr>
-        <w:t>SectorTime</w:t>
-      </w:r>
-      <w:proofErr w:type="spellEnd"/>
-      <w:r>
-        <w:rPr>
-          <w:rFonts w:ascii="Verdana" w:hAnsi="Verdana"/>
-          <w:sz w:val="24"/>
-          <w:szCs w:val="24"/>
-        </w:rPr>
-        <w:t>&gt;</w:t>
-      </w:r>
-      <w:r>
-        <w:rPr>
-          <w:rFonts w:ascii="Verdana" w:hAnsi="Verdana"/>
-          <w:sz w:val="24"/>
-          <w:szCs w:val="24"/>
-        </w:rPr>
-        <w:t xml:space="preserve">4 </w:t>
-      </w:r>
-      <w:proofErr w:type="spellStart"/>
-      <w:r>
-        <w:rPr>
-          <w:rFonts w:ascii="Verdana" w:hAnsi="Verdana"/>
-          <w:sz w:val="24"/>
-          <w:szCs w:val="24"/>
-        </w:rPr>
-        <w:t>hrs</w:t>
-      </w:r>
-      <w:proofErr w:type="spellEnd"/>
-      <w:r>
-        <w:rPr>
-          <w:rFonts w:ascii="Verdana" w:hAnsi="Verdana"/>
-          <w:sz w:val="24"/>
-          <w:szCs w:val="24"/>
-        </w:rPr>
-        <w:t>)</w:t>
+        <w:t xml:space="preserve">(Short with constant=1, SectorTime&lt;=3 hrs, Long with constant=0.65 &amp; 3&lt;SectorTime&lt;=4 hrs, Extra-Long </w:t>
+      </w:r>
+      <w:r>
+        <w:rPr>
+          <w:rFonts w:ascii="Verdana" w:hAnsi="Verdana"/>
+          <w:sz w:val="24"/>
+          <w:szCs w:val="24"/>
+        </w:rPr>
+        <w:t>with constant=0.5 &amp; SectorTime&gt;</w:t>
+      </w:r>
+      <w:r>
+        <w:rPr>
+          <w:rFonts w:ascii="Verdana" w:hAnsi="Verdana"/>
+          <w:sz w:val="24"/>
+          <w:szCs w:val="24"/>
+        </w:rPr>
+        <w:t>4 hrs)</w:t>
       </w:r>
     </w:p>
     <w:p>
@@ -4278,7 +3838,6 @@
           <w:szCs w:val="24"/>
         </w:rPr>
       </w:pPr>
-      <w:proofErr w:type="spellStart"/>
       <w:r>
         <w:rPr>
           <w:rFonts w:ascii="Verdana" w:hAnsi="Verdana"/>
@@ -4289,7 +3848,6 @@
         </w:rPr>
         <w:t>FlightData</w:t>
       </w:r>
-      <w:proofErr w:type="spellEnd"/>
       <w:r>
         <w:rPr>
           <w:rFonts w:ascii="Verdana" w:hAnsi="Verdana"/>
@@ -4338,23 +3896,13 @@
         </w:rPr>
         <w:t xml:space="preserve">estination pairs, </w:t>
       </w:r>
-      <w:proofErr w:type="spellStart"/>
-      <w:r>
-        <w:rPr>
-          <w:rFonts w:ascii="Verdana" w:hAnsi="Verdana"/>
-          <w:sz w:val="24"/>
-          <w:szCs w:val="24"/>
-        </w:rPr>
-        <w:t>SectorTime</w:t>
-      </w:r>
-      <w:proofErr w:type="spellEnd"/>
-      <w:r>
-        <w:rPr>
-          <w:rFonts w:ascii="Verdana" w:hAnsi="Verdana"/>
-          <w:sz w:val="24"/>
-          <w:szCs w:val="24"/>
-        </w:rPr>
-        <w:t xml:space="preserve"> (</w:t>
+      <w:r>
+        <w:rPr>
+          <w:rFonts w:ascii="Verdana" w:hAnsi="Verdana"/>
+          <w:sz w:val="24"/>
+          <w:szCs w:val="24"/>
+        </w:rPr>
+        <w:t>SectorTime (</w:t>
       </w:r>
       <w:r>
         <w:rPr>
@@ -4378,16 +3926,7 @@
           <w:sz w:val="24"/>
           <w:szCs w:val="24"/>
         </w:rPr>
-        <w:t xml:space="preserve">, </w:t>
-      </w:r>
-      <w:proofErr w:type="spellStart"/>
-      <w:r>
-        <w:rPr>
-          <w:rFonts w:ascii="Verdana" w:hAnsi="Verdana"/>
-          <w:sz w:val="24"/>
-          <w:szCs w:val="24"/>
-        </w:rPr>
-        <w:t>Is</w:t>
+        <w:t>, Is</w:t>
       </w:r>
       <w:r>
         <w:rPr>
@@ -4403,44 +3942,16 @@
           <w:sz w:val="24"/>
           <w:szCs w:val="24"/>
         </w:rPr>
-        <w:t>Local</w:t>
-      </w:r>
-      <w:proofErr w:type="spellEnd"/>
-      <w:r>
-        <w:rPr>
-          <w:rFonts w:ascii="Verdana" w:hAnsi="Verdana"/>
-          <w:sz w:val="24"/>
-          <w:szCs w:val="24"/>
-        </w:rPr>
-        <w:t xml:space="preserve"> (true the flight is local not international flight)</w:t>
-      </w:r>
-      <w:r>
-        <w:rPr>
-          <w:rFonts w:ascii="Verdana" w:hAnsi="Verdana"/>
-          <w:sz w:val="24"/>
-          <w:szCs w:val="24"/>
-        </w:rPr>
-        <w:t xml:space="preserve">, </w:t>
-      </w:r>
-      <w:proofErr w:type="spellStart"/>
-      <w:r>
-        <w:rPr>
-          <w:rFonts w:ascii="Verdana" w:hAnsi="Verdana"/>
-          <w:sz w:val="24"/>
-          <w:szCs w:val="24"/>
-        </w:rPr>
-        <w:t>IsFlightCargo</w:t>
-      </w:r>
-      <w:proofErr w:type="spellEnd"/>
-      <w:r>
-        <w:rPr>
-          <w:rFonts w:ascii="Verdana" w:hAnsi="Verdana"/>
-          <w:sz w:val="24"/>
-          <w:szCs w:val="24"/>
-        </w:rPr>
-        <w:t xml:space="preserve"> (true if the flight is cargo type), </w:t>
-      </w:r>
-      <w:proofErr w:type="spellStart"/>
+        <w:t>Local (true the flight is local not international flight)</w:t>
+      </w:r>
+      <w:r>
+        <w:rPr>
+          <w:rFonts w:ascii="Verdana" w:hAnsi="Verdana"/>
+          <w:sz w:val="24"/>
+          <w:szCs w:val="24"/>
+        </w:rPr>
+        <w:t xml:space="preserve">, IsFlightCargo (true if the flight is cargo type), </w:t>
+      </w:r>
       <w:r>
         <w:rPr>
           <w:rFonts w:ascii="Verdana" w:hAnsi="Verdana"/>
@@ -4449,7 +3960,6 @@
         </w:rPr>
         <w:t>FlightBonusCard</w:t>
       </w:r>
-      <w:proofErr w:type="spellEnd"/>
       <w:r>
         <w:rPr>
           <w:rFonts w:ascii="Verdana" w:hAnsi="Verdana"/>
@@ -4472,27 +3982,8 @@
           <w:sz w:val="24"/>
           <w:szCs w:val="24"/>
         </w:rPr>
-        <w:t xml:space="preserve">&amp; the derived </w:t>
-      </w:r>
-      <w:proofErr w:type="spellStart"/>
-      <w:r>
-        <w:rPr>
-          <w:rFonts w:ascii="Verdana" w:hAnsi="Verdana"/>
-          <w:sz w:val="24"/>
-          <w:szCs w:val="24"/>
-        </w:rPr>
-        <w:t>DistanceType</w:t>
-      </w:r>
-      <w:proofErr w:type="spellEnd"/>
-      <w:r>
-        <w:rPr>
-          <w:rFonts w:ascii="Verdana" w:hAnsi="Verdana"/>
-          <w:sz w:val="24"/>
-          <w:szCs w:val="24"/>
-        </w:rPr>
-        <w:t xml:space="preserve"> from the </w:t>
-      </w:r>
-      <w:proofErr w:type="spellStart"/>
+        <w:t xml:space="preserve">&amp; the derived DistanceType from the </w:t>
+      </w:r>
       <w:r>
         <w:rPr>
           <w:rFonts w:ascii="Verdana" w:hAnsi="Verdana"/>
@@ -4507,16 +3998,7 @@
           <w:sz w:val="24"/>
           <w:szCs w:val="24"/>
         </w:rPr>
-        <w:t>SectorTime</w:t>
-      </w:r>
-      <w:proofErr w:type="spellEnd"/>
-      <w:r>
-        <w:rPr>
-          <w:rFonts w:ascii="Verdana" w:hAnsi="Verdana"/>
-          <w:sz w:val="24"/>
-          <w:szCs w:val="24"/>
-        </w:rPr>
-        <w:t>.</w:t>
+        <w:t>SectorTime.</w:t>
       </w:r>
     </w:p>
     <w:p>
@@ -4820,7 +4302,6 @@
         </w:rPr>
         <w:t xml:space="preserve"> </w:t>
       </w:r>
-      <w:proofErr w:type="spellStart"/>
       <w:r>
         <w:rPr>
           <w:rFonts w:ascii="Verdana" w:hAnsi="Verdana"/>
@@ -4845,7 +4326,6 @@
         </w:rPr>
         <w:t>Constant</w:t>
       </w:r>
-      <w:proofErr w:type="spellEnd"/>
       <w:r>
         <w:rPr>
           <w:rFonts w:ascii="Verdana" w:hAnsi="Verdana"/>
@@ -4854,7 +4334,6 @@
         </w:rPr>
         <w:t xml:space="preserve">, </w:t>
       </w:r>
-      <w:proofErr w:type="spellStart"/>
       <w:r>
         <w:rPr>
           <w:rFonts w:ascii="Verdana" w:hAnsi="Verdana"/>
@@ -4879,7 +4358,6 @@
         </w:rPr>
         <w:t>Constant</w:t>
       </w:r>
-      <w:proofErr w:type="spellEnd"/>
       <w:r>
         <w:rPr>
           <w:rFonts w:ascii="Verdana" w:hAnsi="Verdana"/>
@@ -4888,16 +4366,38 @@
         </w:rPr>
         <w:t xml:space="preserve">, </w:t>
       </w:r>
-      <w:proofErr w:type="spellStart"/>
-      <w:r>
-        <w:rPr>
-          <w:rFonts w:ascii="Verdana" w:hAnsi="Verdana"/>
-          <w:sz w:val="24"/>
-          <w:szCs w:val="24"/>
-        </w:rPr>
-        <w:t>GroupConstant</w:t>
-      </w:r>
-      <w:proofErr w:type="spellEnd"/>
+      <w:r>
+        <w:rPr>
+          <w:rFonts w:ascii="Verdana" w:hAnsi="Verdana"/>
+          <w:sz w:val="24"/>
+          <w:szCs w:val="24"/>
+        </w:rPr>
+        <w:t xml:space="preserve">GroupConstant, </w:t>
+      </w:r>
+      <w:r>
+        <w:rPr>
+          <w:rFonts w:ascii="Verdana" w:hAnsi="Verdana"/>
+          <w:sz w:val="24"/>
+          <w:szCs w:val="24"/>
+        </w:rPr>
+        <w:t>Dep</w:t>
+      </w:r>
+      <w:r>
+        <w:rPr>
+          <w:rFonts w:ascii="Verdana" w:hAnsi="Verdana"/>
+          <w:sz w:val="24"/>
+          <w:szCs w:val="24"/>
+        </w:rPr>
+        <w:t>artment</w:t>
+      </w:r>
+      <w:r>
+        <w:rPr>
+          <w:rFonts w:ascii="Verdana" w:hAnsi="Verdana"/>
+          <w:sz w:val="24"/>
+          <w:szCs w:val="24"/>
+        </w:rPr>
+        <w:t>Constant</w:t>
+      </w:r>
       <w:r>
         <w:rPr>
           <w:rFonts w:ascii="Verdana" w:hAnsi="Verdana"/>
@@ -4906,22 +4406,53 @@
         </w:rPr>
         <w:t xml:space="preserve">, </w:t>
       </w:r>
-      <w:proofErr w:type="spellStart"/>
-      <w:r>
-        <w:rPr>
-          <w:rFonts w:ascii="Verdana" w:hAnsi="Verdana"/>
-          <w:sz w:val="24"/>
-          <w:szCs w:val="24"/>
-        </w:rPr>
-        <w:t>Dep</w:t>
-      </w:r>
-      <w:r>
-        <w:rPr>
-          <w:rFonts w:ascii="Verdana" w:hAnsi="Verdana"/>
-          <w:sz w:val="24"/>
-          <w:szCs w:val="24"/>
-        </w:rPr>
-        <w:t>artment</w:t>
+      <w:r>
+        <w:rPr>
+          <w:rFonts w:ascii="Verdana" w:hAnsi="Verdana"/>
+          <w:sz w:val="24"/>
+          <w:szCs w:val="24"/>
+        </w:rPr>
+        <w:t>QualificationConstant</w:t>
+      </w:r>
+      <w:r>
+        <w:rPr>
+          <w:rFonts w:ascii="Verdana" w:hAnsi="Verdana"/>
+          <w:sz w:val="24"/>
+          <w:szCs w:val="24"/>
+        </w:rPr>
+        <w:t xml:space="preserve">, </w:t>
+      </w:r>
+      <w:r>
+        <w:rPr>
+          <w:rFonts w:ascii="Verdana" w:hAnsi="Verdana"/>
+          <w:sz w:val="24"/>
+          <w:szCs w:val="24"/>
+        </w:rPr>
+        <w:t>ApprovalConstant</w:t>
+      </w:r>
+      <w:r>
+        <w:rPr>
+          <w:rFonts w:ascii="Verdana" w:hAnsi="Verdana"/>
+          <w:sz w:val="24"/>
+          <w:szCs w:val="24"/>
+        </w:rPr>
+        <w:t xml:space="preserve">, </w:t>
+      </w:r>
+      <w:r>
+        <w:rPr>
+          <w:rFonts w:ascii="Verdana" w:hAnsi="Verdana"/>
+          <w:sz w:val="24"/>
+          <w:szCs w:val="24"/>
+        </w:rPr>
+        <w:t>Aicraft</w:t>
+      </w:r>
+      <w:r>
+        <w:rPr>
+          <w:rFonts w:ascii="Verdana" w:hAnsi="Verdana"/>
+          <w:sz w:val="24"/>
+          <w:szCs w:val="24"/>
+        </w:rPr>
+        <w:t>Type</w:t>
       </w:r>
       <w:r>
         <w:rPr>
@@ -4931,7 +4462,6 @@
         </w:rPr>
         <w:t>Constant</w:t>
       </w:r>
-      <w:proofErr w:type="spellEnd"/>
       <w:r>
         <w:rPr>
           <w:rFonts w:ascii="Verdana" w:hAnsi="Verdana"/>
@@ -4940,16 +4470,22 @@
         </w:rPr>
         <w:t xml:space="preserve">, </w:t>
       </w:r>
-      <w:proofErr w:type="spellStart"/>
-      <w:r>
-        <w:rPr>
-          <w:rFonts w:ascii="Verdana" w:hAnsi="Verdana"/>
-          <w:sz w:val="24"/>
-          <w:szCs w:val="24"/>
-        </w:rPr>
-        <w:t>QualificationConstant</w:t>
-      </w:r>
-      <w:proofErr w:type="spellEnd"/>
+      <w:r>
+        <w:rPr>
+          <w:rFonts w:ascii="Verdana" w:hAnsi="Verdana"/>
+          <w:sz w:val="24"/>
+          <w:szCs w:val="24"/>
+        </w:rPr>
+        <w:t>Flight</w:t>
+      </w:r>
+      <w:r>
+        <w:rPr>
+          <w:rFonts w:ascii="Verdana" w:hAnsi="Verdana"/>
+          <w:sz w:val="24"/>
+          <w:szCs w:val="24"/>
+        </w:rPr>
+        <w:t>CompanyConstant</w:t>
+      </w:r>
       <w:r>
         <w:rPr>
           <w:rFonts w:ascii="Verdana" w:hAnsi="Verdana"/>
@@ -4958,16 +4494,22 @@
         </w:rPr>
         <w:t xml:space="preserve">, </w:t>
       </w:r>
-      <w:proofErr w:type="spellStart"/>
-      <w:r>
-        <w:rPr>
-          <w:rFonts w:ascii="Verdana" w:hAnsi="Verdana"/>
-          <w:sz w:val="24"/>
-          <w:szCs w:val="24"/>
-        </w:rPr>
-        <w:t>ApprovalConstant</w:t>
-      </w:r>
-      <w:proofErr w:type="spellEnd"/>
+      <w:r>
+        <w:rPr>
+          <w:rFonts w:ascii="Verdana" w:hAnsi="Verdana"/>
+          <w:sz w:val="24"/>
+          <w:szCs w:val="24"/>
+        </w:rPr>
+        <w:t>EligibilityType</w:t>
+      </w:r>
+      <w:r>
+        <w:rPr>
+          <w:rFonts w:ascii="Verdana" w:hAnsi="Verdana"/>
+          <w:sz w:val="24"/>
+          <w:szCs w:val="24"/>
+        </w:rPr>
+        <w:t>Constant</w:t>
+      </w:r>
       <w:r>
         <w:rPr>
           <w:rFonts w:ascii="Verdana" w:hAnsi="Verdana"/>
@@ -4976,14 +4518,13 @@
         </w:rPr>
         <w:t xml:space="preserve">, </w:t>
       </w:r>
-      <w:proofErr w:type="spellStart"/>
-      <w:r>
-        <w:rPr>
-          <w:rFonts w:ascii="Verdana" w:hAnsi="Verdana"/>
-          <w:sz w:val="24"/>
-          <w:szCs w:val="24"/>
-        </w:rPr>
-        <w:t>Aicraft</w:t>
+      <w:r>
+        <w:rPr>
+          <w:rFonts w:ascii="Verdana" w:hAnsi="Verdana"/>
+          <w:sz w:val="24"/>
+          <w:szCs w:val="24"/>
+        </w:rPr>
+        <w:t>Destination</w:t>
       </w:r>
       <w:r>
         <w:rPr>
@@ -5001,49 +4542,13 @@
         </w:rPr>
         <w:t>Constant</w:t>
       </w:r>
-      <w:proofErr w:type="spellEnd"/>
-      <w:r>
-        <w:rPr>
-          <w:rFonts w:ascii="Verdana" w:hAnsi="Verdana"/>
-          <w:sz w:val="24"/>
-          <w:szCs w:val="24"/>
-        </w:rPr>
-        <w:t xml:space="preserve">, </w:t>
-      </w:r>
-      <w:proofErr w:type="spellStart"/>
-      <w:r>
-        <w:rPr>
-          <w:rFonts w:ascii="Verdana" w:hAnsi="Verdana"/>
-          <w:sz w:val="24"/>
-          <w:szCs w:val="24"/>
-        </w:rPr>
-        <w:t>Flight</w:t>
-      </w:r>
-      <w:r>
-        <w:rPr>
-          <w:rFonts w:ascii="Verdana" w:hAnsi="Verdana"/>
-          <w:sz w:val="24"/>
-          <w:szCs w:val="24"/>
-        </w:rPr>
-        <w:t>CompanyConstant</w:t>
-      </w:r>
-      <w:proofErr w:type="spellEnd"/>
-      <w:r>
-        <w:rPr>
-          <w:rFonts w:ascii="Verdana" w:hAnsi="Verdana"/>
-          <w:sz w:val="24"/>
-          <w:szCs w:val="24"/>
-        </w:rPr>
-        <w:t xml:space="preserve">, </w:t>
-      </w:r>
-      <w:proofErr w:type="spellStart"/>
-      <w:r>
-        <w:rPr>
-          <w:rFonts w:ascii="Verdana" w:hAnsi="Verdana"/>
-          <w:sz w:val="24"/>
-          <w:szCs w:val="24"/>
-        </w:rPr>
-        <w:t>EligibilityType</w:t>
+      <w:r>
+        <w:rPr>
+          <w:rFonts w:ascii="Verdana" w:hAnsi="Verdana"/>
+          <w:sz w:val="24"/>
+          <w:szCs w:val="24"/>
+        </w:rPr>
+        <w:t>, OriginType</w:t>
       </w:r>
       <w:r>
         <w:rPr>
@@ -5053,23 +4558,21 @@
         </w:rPr>
         <w:t>Constant</w:t>
       </w:r>
-      <w:proofErr w:type="spellEnd"/>
-      <w:r>
-        <w:rPr>
-          <w:rFonts w:ascii="Verdana" w:hAnsi="Verdana"/>
-          <w:sz w:val="24"/>
-          <w:szCs w:val="24"/>
-        </w:rPr>
-        <w:t xml:space="preserve">, </w:t>
-      </w:r>
-      <w:proofErr w:type="spellStart"/>
-      <w:r>
-        <w:rPr>
-          <w:rFonts w:ascii="Verdana" w:hAnsi="Verdana"/>
-          <w:sz w:val="24"/>
-          <w:szCs w:val="24"/>
-        </w:rPr>
-        <w:t>Destination</w:t>
+      <w:r>
+        <w:rPr>
+          <w:rFonts w:ascii="Verdana" w:hAnsi="Verdana"/>
+          <w:sz w:val="24"/>
+          <w:szCs w:val="24"/>
+        </w:rPr>
+        <w:t xml:space="preserve">, &amp; </w:t>
+      </w:r>
+      <w:r>
+        <w:rPr>
+          <w:rFonts w:ascii="Verdana" w:hAnsi="Verdana"/>
+          <w:sz w:val="24"/>
+          <w:szCs w:val="24"/>
+        </w:rPr>
+        <w:t>Holiday</w:t>
       </w:r>
       <w:r>
         <w:rPr>
@@ -5087,67 +4590,6 @@
         </w:rPr>
         <w:t>Constant</w:t>
       </w:r>
-      <w:proofErr w:type="spellEnd"/>
-      <w:r>
-        <w:rPr>
-          <w:rFonts w:ascii="Verdana" w:hAnsi="Verdana"/>
-          <w:sz w:val="24"/>
-          <w:szCs w:val="24"/>
-        </w:rPr>
-        <w:t xml:space="preserve">, </w:t>
-      </w:r>
-      <w:proofErr w:type="spellStart"/>
-      <w:r>
-        <w:rPr>
-          <w:rFonts w:ascii="Verdana" w:hAnsi="Verdana"/>
-          <w:sz w:val="24"/>
-          <w:szCs w:val="24"/>
-        </w:rPr>
-        <w:t>OriginType</w:t>
-      </w:r>
-      <w:r>
-        <w:rPr>
-          <w:rFonts w:ascii="Verdana" w:hAnsi="Verdana"/>
-          <w:sz w:val="24"/>
-          <w:szCs w:val="24"/>
-        </w:rPr>
-        <w:t>Constant</w:t>
-      </w:r>
-      <w:proofErr w:type="spellEnd"/>
-      <w:r>
-        <w:rPr>
-          <w:rFonts w:ascii="Verdana" w:hAnsi="Verdana"/>
-          <w:sz w:val="24"/>
-          <w:szCs w:val="24"/>
-        </w:rPr>
-        <w:t xml:space="preserve">, &amp; </w:t>
-      </w:r>
-      <w:proofErr w:type="spellStart"/>
-      <w:r>
-        <w:rPr>
-          <w:rFonts w:ascii="Verdana" w:hAnsi="Verdana"/>
-          <w:sz w:val="24"/>
-          <w:szCs w:val="24"/>
-        </w:rPr>
-        <w:t>Holiday</w:t>
-      </w:r>
-      <w:r>
-        <w:rPr>
-          <w:rFonts w:ascii="Verdana" w:hAnsi="Verdana"/>
-          <w:sz w:val="24"/>
-          <w:szCs w:val="24"/>
-        </w:rPr>
-        <w:t>Type</w:t>
-      </w:r>
-      <w:r>
-        <w:rPr>
-          <w:rFonts w:ascii="Verdana" w:hAnsi="Verdana"/>
-          <w:sz w:val="24"/>
-          <w:szCs w:val="24"/>
-        </w:rPr>
-        <w:t>Constant</w:t>
-      </w:r>
-      <w:proofErr w:type="spellEnd"/>
       <w:r>
         <w:rPr>
           <w:rFonts w:ascii="Verdana" w:hAnsi="Verdana"/>
@@ -5192,23 +4634,13 @@
         </w:rPr>
         <w:t xml:space="preserve"> </w:t>
       </w:r>
-      <w:proofErr w:type="spellStart"/>
-      <w:r>
-        <w:rPr>
-          <w:rFonts w:ascii="Verdana" w:hAnsi="Verdana"/>
-          <w:sz w:val="24"/>
-          <w:szCs w:val="24"/>
-        </w:rPr>
-        <w:t>IsCalculationSectorTime</w:t>
-      </w:r>
-      <w:proofErr w:type="spellEnd"/>
-      <w:r>
-        <w:rPr>
-          <w:rFonts w:ascii="Verdana" w:hAnsi="Verdana"/>
-          <w:sz w:val="24"/>
-          <w:szCs w:val="24"/>
-        </w:rPr>
-        <w:t xml:space="preserve"> </w:t>
+      <w:r>
+        <w:rPr>
+          <w:rFonts w:ascii="Verdana" w:hAnsi="Verdana"/>
+          <w:sz w:val="24"/>
+          <w:szCs w:val="24"/>
+        </w:rPr>
+        <w:t xml:space="preserve">IsCalculationSectorTime </w:t>
       </w:r>
       <w:r>
         <w:rPr>
@@ -5248,61 +4680,7 @@
           <w:sz w:val="24"/>
           <w:szCs w:val="24"/>
         </w:rPr>
-        <w:t xml:space="preserve"> </w:t>
-      </w:r>
-      <w:proofErr w:type="spellStart"/>
-      <w:r>
-        <w:rPr>
-          <w:rFonts w:ascii="Verdana" w:hAnsi="Verdana"/>
-          <w:sz w:val="24"/>
-          <w:szCs w:val="24"/>
-        </w:rPr>
-        <w:t>IsFlightLocal</w:t>
-      </w:r>
-      <w:proofErr w:type="spellEnd"/>
-      <w:r>
-        <w:rPr>
-          <w:rFonts w:ascii="Verdana" w:hAnsi="Verdana"/>
-          <w:sz w:val="24"/>
-          <w:szCs w:val="24"/>
-        </w:rPr>
-        <w:t xml:space="preserve"> &amp; </w:t>
-      </w:r>
-      <w:proofErr w:type="spellStart"/>
-      <w:r>
-        <w:rPr>
-          <w:rFonts w:ascii="Verdana" w:hAnsi="Verdana"/>
-          <w:sz w:val="24"/>
-          <w:szCs w:val="24"/>
-        </w:rPr>
-        <w:t>IsFlightCargo</w:t>
-      </w:r>
-      <w:proofErr w:type="spellEnd"/>
-      <w:r>
-        <w:rPr>
-          <w:rFonts w:ascii="Verdana" w:hAnsi="Verdana"/>
-          <w:sz w:val="24"/>
-          <w:szCs w:val="24"/>
-        </w:rPr>
-        <w:t xml:space="preserve"> in the </w:t>
-      </w:r>
-      <w:proofErr w:type="spellStart"/>
-      <w:r>
-        <w:rPr>
-          <w:rFonts w:ascii="Verdana" w:hAnsi="Verdana"/>
-          <w:sz w:val="24"/>
-          <w:szCs w:val="24"/>
-        </w:rPr>
-        <w:t>FlightData</w:t>
-      </w:r>
-      <w:proofErr w:type="spellEnd"/>
-      <w:r>
-        <w:rPr>
-          <w:rFonts w:ascii="Verdana" w:hAnsi="Verdana"/>
-          <w:sz w:val="24"/>
-          <w:szCs w:val="24"/>
-        </w:rPr>
-        <w:t xml:space="preserve"> entity.</w:t>
+        <w:t xml:space="preserve"> IsFlightLocal &amp; IsFlightCargo in the FlightData entity.</w:t>
       </w:r>
     </w:p>
     <w:p>
@@ -5439,25 +4817,7 @@
           <w:sz w:val="24"/>
           <w:szCs w:val="24"/>
         </w:rPr>
-        <w:t xml:space="preserve">/Group relationship is many-to-many so this result to a new table called </w:t>
-      </w:r>
-      <w:proofErr w:type="spellStart"/>
-      <w:r>
-        <w:rPr>
-          <w:rFonts w:ascii="Verdana" w:hAnsi="Verdana"/>
-          <w:sz w:val="24"/>
-          <w:szCs w:val="24"/>
-        </w:rPr>
-        <w:t>OrganizerGroup</w:t>
-      </w:r>
-      <w:proofErr w:type="spellEnd"/>
-      <w:r>
-        <w:rPr>
-          <w:rFonts w:ascii="Verdana" w:hAnsi="Verdana"/>
-          <w:sz w:val="24"/>
-          <w:szCs w:val="24"/>
-        </w:rPr>
-        <w:t>.</w:t>
+        <w:t>/Group relationship is many-to-many so this result to a new table called OrganizerGroup.</w:t>
       </w:r>
     </w:p>
     <w:p>
@@ -5513,51 +4873,24 @@
           <w:sz w:val="24"/>
           <w:szCs w:val="24"/>
         </w:rPr>
+        <w:lastRenderedPageBreak/>
         <w:t xml:space="preserve">The Name attribute (which is composite type) is converted to 4 columns on the table which are: </w:t>
       </w:r>
-      <w:proofErr w:type="spellStart"/>
-      <w:r>
-        <w:rPr>
-          <w:rFonts w:ascii="Verdana" w:hAnsi="Verdana"/>
-          <w:sz w:val="24"/>
-          <w:szCs w:val="24"/>
-        </w:rPr>
-        <w:t>FName</w:t>
-      </w:r>
-      <w:proofErr w:type="spellEnd"/>
-      <w:r>
-        <w:rPr>
-          <w:rFonts w:ascii="Verdana" w:hAnsi="Verdana"/>
-          <w:sz w:val="24"/>
-          <w:szCs w:val="24"/>
-        </w:rPr>
-        <w:t xml:space="preserve">, </w:t>
-      </w:r>
-      <w:r>
-        <w:rPr>
-          <w:rFonts w:ascii="Verdana" w:hAnsi="Verdana"/>
-          <w:sz w:val="24"/>
-          <w:szCs w:val="24"/>
-        </w:rPr>
-        <w:t xml:space="preserve">M1Name, M2Name, &amp; </w:t>
-      </w:r>
-      <w:proofErr w:type="spellStart"/>
-      <w:r>
-        <w:rPr>
-          <w:rFonts w:ascii="Verdana" w:hAnsi="Verdana"/>
-          <w:sz w:val="24"/>
-          <w:szCs w:val="24"/>
-        </w:rPr>
-        <w:t>LName</w:t>
-      </w:r>
-      <w:proofErr w:type="spellEnd"/>
-      <w:r>
-        <w:rPr>
-          <w:rFonts w:ascii="Verdana" w:hAnsi="Verdana"/>
-          <w:sz w:val="24"/>
-          <w:szCs w:val="24"/>
-        </w:rPr>
-        <w:t>.</w:t>
+      <w:r>
+        <w:rPr>
+          <w:rFonts w:ascii="Verdana" w:hAnsi="Verdana"/>
+          <w:sz w:val="24"/>
+          <w:szCs w:val="24"/>
+        </w:rPr>
+        <w:t xml:space="preserve">FName, </w:t>
+      </w:r>
+      <w:r>
+        <w:rPr>
+          <w:rFonts w:ascii="Verdana" w:hAnsi="Verdana"/>
+          <w:sz w:val="24"/>
+          <w:szCs w:val="24"/>
+        </w:rPr>
+        <w:t>M1Name, M2Name, &amp; LName.</w:t>
       </w:r>
     </w:p>
     <w:p>
@@ -5669,169 +5002,31 @@
           <w:sz w:val="24"/>
           <w:szCs w:val="24"/>
         </w:rPr>
-        <w:t xml:space="preserve"> auto-generated integer type primary key columns as follows:- </w:t>
-      </w:r>
-      <w:proofErr w:type="spellStart"/>
-      <w:r>
-        <w:rPr>
-          <w:rFonts w:ascii="Verdana" w:hAnsi="Verdana"/>
-          <w:sz w:val="24"/>
-          <w:szCs w:val="24"/>
-        </w:rPr>
-        <w:t>AircraftTypeId</w:t>
-      </w:r>
-      <w:proofErr w:type="spellEnd"/>
-      <w:r>
-        <w:rPr>
-          <w:rFonts w:ascii="Verdana" w:hAnsi="Verdana"/>
-          <w:sz w:val="24"/>
-          <w:szCs w:val="24"/>
-        </w:rPr>
-        <w:t xml:space="preserve">, </w:t>
-      </w:r>
-      <w:proofErr w:type="spellStart"/>
-      <w:r>
-        <w:rPr>
-          <w:rFonts w:ascii="Verdana" w:hAnsi="Verdana"/>
-          <w:sz w:val="24"/>
-          <w:szCs w:val="24"/>
-        </w:rPr>
-        <w:t>HolidayId</w:t>
-      </w:r>
-      <w:proofErr w:type="spellEnd"/>
-      <w:r>
-        <w:rPr>
-          <w:rFonts w:ascii="Verdana" w:hAnsi="Verdana"/>
-          <w:sz w:val="24"/>
-          <w:szCs w:val="24"/>
-        </w:rPr>
-        <w:t xml:space="preserve">, </w:t>
-      </w:r>
-      <w:proofErr w:type="spellStart"/>
-      <w:r>
-        <w:rPr>
-          <w:rFonts w:ascii="Verdana" w:hAnsi="Verdana"/>
-          <w:sz w:val="24"/>
-          <w:szCs w:val="24"/>
-        </w:rPr>
-        <w:t>FlightRecordId</w:t>
-      </w:r>
-      <w:proofErr w:type="spellEnd"/>
-      <w:r>
-        <w:rPr>
-          <w:rFonts w:ascii="Verdana" w:hAnsi="Verdana"/>
-          <w:sz w:val="24"/>
-          <w:szCs w:val="24"/>
-        </w:rPr>
-        <w:t xml:space="preserve">, </w:t>
-      </w:r>
-      <w:proofErr w:type="spellStart"/>
-      <w:r>
-        <w:rPr>
-          <w:rFonts w:ascii="Verdana" w:hAnsi="Verdana"/>
-          <w:sz w:val="24"/>
-          <w:szCs w:val="24"/>
-        </w:rPr>
-        <w:t>ApprovalId</w:t>
-      </w:r>
-      <w:proofErr w:type="spellEnd"/>
-      <w:r>
-        <w:rPr>
-          <w:rFonts w:ascii="Verdana" w:hAnsi="Verdana"/>
-          <w:sz w:val="24"/>
-          <w:szCs w:val="24"/>
-        </w:rPr>
-        <w:t xml:space="preserve">, </w:t>
-      </w:r>
-      <w:proofErr w:type="spellStart"/>
-      <w:r>
-        <w:rPr>
-          <w:rFonts w:ascii="Verdana" w:hAnsi="Verdana"/>
-          <w:sz w:val="24"/>
-          <w:szCs w:val="24"/>
-        </w:rPr>
-        <w:t>ApprovalDetailId</w:t>
-      </w:r>
-      <w:proofErr w:type="spellEnd"/>
-      <w:r>
-        <w:rPr>
-          <w:rFonts w:ascii="Verdana" w:hAnsi="Verdana"/>
-          <w:sz w:val="24"/>
-          <w:szCs w:val="24"/>
-        </w:rPr>
-        <w:t xml:space="preserve">, </w:t>
-      </w:r>
-      <w:proofErr w:type="spellStart"/>
-      <w:r>
-        <w:rPr>
-          <w:rFonts w:ascii="Verdana" w:hAnsi="Verdana"/>
-          <w:sz w:val="24"/>
-          <w:szCs w:val="24"/>
-        </w:rPr>
-        <w:t>FlightDataId</w:t>
-      </w:r>
-      <w:proofErr w:type="spellEnd"/>
-      <w:r>
-        <w:rPr>
-          <w:rFonts w:ascii="Verdana" w:hAnsi="Verdana"/>
-          <w:sz w:val="24"/>
-          <w:szCs w:val="24"/>
-        </w:rPr>
-        <w:t xml:space="preserve">, </w:t>
-      </w:r>
-      <w:proofErr w:type="spellStart"/>
-      <w:r>
-        <w:rPr>
-          <w:rFonts w:ascii="Verdana" w:hAnsi="Verdana"/>
-          <w:sz w:val="24"/>
-          <w:szCs w:val="24"/>
-        </w:rPr>
-        <w:t>OrganizerGroupId</w:t>
-      </w:r>
-      <w:proofErr w:type="spellEnd"/>
-      <w:r>
-        <w:rPr>
-          <w:rFonts w:ascii="Verdana" w:hAnsi="Verdana"/>
-          <w:sz w:val="24"/>
-          <w:szCs w:val="24"/>
-        </w:rPr>
-        <w:t xml:space="preserve">, </w:t>
-      </w:r>
-      <w:proofErr w:type="spellStart"/>
-      <w:r>
-        <w:rPr>
-          <w:rFonts w:ascii="Verdana" w:hAnsi="Verdana"/>
-          <w:sz w:val="24"/>
-          <w:szCs w:val="24"/>
-        </w:rPr>
-        <w:t>InActivePeriodId</w:t>
-      </w:r>
-      <w:proofErr w:type="spellEnd"/>
-      <w:r>
-        <w:rPr>
-          <w:rFonts w:ascii="Verdana" w:hAnsi="Verdana"/>
-          <w:sz w:val="24"/>
-          <w:szCs w:val="24"/>
-        </w:rPr>
-        <w:t xml:space="preserve">, </w:t>
-      </w:r>
-      <w:proofErr w:type="spellStart"/>
-      <w:r>
-        <w:rPr>
-          <w:rFonts w:ascii="Verdana" w:hAnsi="Verdana"/>
-          <w:sz w:val="24"/>
-          <w:szCs w:val="24"/>
-        </w:rPr>
-        <w:t>QualificationId</w:t>
-      </w:r>
-      <w:proofErr w:type="spellEnd"/>
-      <w:r>
-        <w:rPr>
-          <w:rFonts w:ascii="Verdana" w:hAnsi="Verdana"/>
-          <w:sz w:val="24"/>
-          <w:szCs w:val="24"/>
-        </w:rPr>
-        <w:t xml:space="preserve">. </w:t>
+        <w:t xml:space="preserve"> auto-generated integer type primary key columns as follows:- AircraftTypeId, </w:t>
+      </w:r>
+      <w:r>
+        <w:rPr>
+          <w:rFonts w:ascii="Verdana" w:hAnsi="Verdana"/>
+          <w:sz w:val="24"/>
+          <w:szCs w:val="24"/>
+        </w:rPr>
+        <w:t xml:space="preserve">HolidayId, </w:t>
+      </w:r>
+      <w:r>
+        <w:rPr>
+          <w:rFonts w:ascii="Verdana" w:hAnsi="Verdana"/>
+          <w:sz w:val="24"/>
+          <w:szCs w:val="24"/>
+        </w:rPr>
+        <w:t>FlightRecordId, ApprovalId, ApprovalDetailId, FlightDataId, OrganizerGroupId</w:t>
+      </w:r>
+      <w:r>
+        <w:rPr>
+          <w:rFonts w:ascii="Verdana" w:hAnsi="Verdana"/>
+          <w:sz w:val="24"/>
+          <w:szCs w:val="24"/>
+        </w:rPr>
+        <w:t xml:space="preserve">, InActivePeriodId, QualificationId. </w:t>
       </w:r>
     </w:p>
     <w:sectPr>
@@ -5845,7 +5040,7 @@
 </file>
 
 <file path=word/numbering.xml><?xml version="1.0" encoding="utf-8"?>
-<w:numbering xmlns:wpc="http://schemas.microsoft.com/office/word/2010/wordprocessingCanvas" xmlns:cx="http://schemas.microsoft.com/office/drawing/2014/chartex" xmlns:cx1="http://schemas.microsoft.com/office/drawing/2015/9/8/chartex" xmlns:mc="http://schemas.openxmlformats.org/markup-compatibility/2006" xmlns:o="urn:schemas-microsoft-com:office:office" xmlns:r="http://schemas.openxmlformats.org/officeDocument/2006/relationships" xmlns:m="http://schemas.openxmlformats.org/officeDocument/2006/math" xmlns:v="urn:schemas-microsoft-com:vml" xmlns:wp14="http://schemas.microsoft.com/office/word/2010/wordprocessingDrawing" xmlns:wp="http://schemas.openxmlformats.org/drawingml/2006/wordprocessingDrawing" xmlns:w10="urn:schemas-microsoft-com:office:word" xmlns:w="http://schemas.openxmlformats.org/wordprocessingml/2006/main" xmlns:w14="http://schemas.microsoft.com/office/word/2010/wordml" xmlns:w15="http://schemas.microsoft.com/office/word/2012/wordml" xmlns:w16se="http://schemas.microsoft.com/office/word/2015/wordml/symex" xmlns:wpg="http://schemas.microsoft.com/office/word/2010/wordprocessingGroup" xmlns:wpi="http://schemas.microsoft.com/office/word/2010/wordprocessingInk" xmlns:wne="http://schemas.microsoft.com/office/word/2006/wordml" xmlns:wps="http://schemas.microsoft.com/office/word/2010/wordprocessingShape" mc:Ignorable="w14 w15 w16se wp14">
+<w:numbering xmlns:wpc="http://schemas.microsoft.com/office/word/2010/wordprocessingCanvas" xmlns:cx="http://schemas.microsoft.com/office/drawing/2014/chartex" xmlns:cx1="http://schemas.microsoft.com/office/drawing/2015/9/8/chartex" xmlns:cx2="http://schemas.microsoft.com/office/drawing/2015/10/21/chartex" xmlns:cx3="http://schemas.microsoft.com/office/drawing/2016/5/9/chartex" xmlns:cx4="http://schemas.microsoft.com/office/drawing/2016/5/10/chartex" xmlns:cx5="http://schemas.microsoft.com/office/drawing/2016/5/11/chartex" xmlns:cx6="http://schemas.microsoft.com/office/drawing/2016/5/12/chartex" xmlns:cx7="http://schemas.microsoft.com/office/drawing/2016/5/13/chartex" xmlns:cx8="http://schemas.microsoft.com/office/drawing/2016/5/14/chartex" xmlns:mc="http://schemas.openxmlformats.org/markup-compatibility/2006" xmlns:aink="http://schemas.microsoft.com/office/drawing/2016/ink" xmlns:am3d="http://schemas.microsoft.com/office/drawing/2017/model3d" xmlns:o="urn:schemas-microsoft-com:office:office" xmlns:r="http://schemas.openxmlformats.org/officeDocument/2006/relationships" xmlns:m="http://schemas.openxmlformats.org/officeDocument/2006/math" xmlns:v="urn:schemas-microsoft-com:vml" xmlns:wp14="http://schemas.microsoft.com/office/word/2010/wordprocessingDrawing" xmlns:wp="http://schemas.openxmlformats.org/drawingml/2006/wordprocessingDrawing" xmlns:w10="urn:schemas-microsoft-com:office:word" xmlns:w="http://schemas.openxmlformats.org/wordprocessingml/2006/main" xmlns:w14="http://schemas.microsoft.com/office/word/2010/wordml" xmlns:w15="http://schemas.microsoft.com/office/word/2012/wordml" xmlns:w16cid="http://schemas.microsoft.com/office/word/2016/wordml/cid" xmlns:w16se="http://schemas.microsoft.com/office/word/2015/wordml/symex" xmlns:wpg="http://schemas.microsoft.com/office/word/2010/wordprocessingGroup" xmlns:wpi="http://schemas.microsoft.com/office/word/2010/wordprocessingInk" xmlns:wne="http://schemas.microsoft.com/office/word/2006/wordml" xmlns:wps="http://schemas.microsoft.com/office/word/2010/wordprocessingShape" mc:Ignorable="w14 w15 w16se w16cid wp14">
   <w:abstractNum w:abstractNumId="0" w15:restartNumberingAfterBreak="0">
     <w:nsid w:val="092A4EBD"/>
     <w:multiLevelType w:val="hybridMultilevel"/>
@@ -5936,6 +5131,95 @@
     </w:lvl>
   </w:abstractNum>
   <w:abstractNum w:abstractNumId="1" w15:restartNumberingAfterBreak="0">
+    <w:nsid w:val="269D7BE4"/>
+    <w:multiLevelType w:val="hybridMultilevel"/>
+    <w:tmpl w:val="DA429044"/>
+    <w:lvl w:ilvl="0" w:tplc="8F460C5E">
+      <w:start w:val="1"/>
+      <w:numFmt w:val="lowerLetter"/>
+      <w:lvlText w:val="%1-"/>
+      <w:lvlJc w:val="left"/>
+      <w:pPr>
+        <w:ind w:left="927" w:hanging="360"/>
+      </w:pPr>
+      <w:rPr>
+        <w:rFonts w:hint="default"/>
+      </w:rPr>
+    </w:lvl>
+    <w:lvl w:ilvl="1" w:tplc="04090019" w:tentative="1">
+      <w:start w:val="1"/>
+      <w:numFmt w:val="lowerLetter"/>
+      <w:lvlText w:val="%2."/>
+      <w:lvlJc w:val="left"/>
+      <w:pPr>
+        <w:ind w:left="1647" w:hanging="360"/>
+      </w:pPr>
+    </w:lvl>
+    <w:lvl w:ilvl="2" w:tplc="0409001B" w:tentative="1">
+      <w:start w:val="1"/>
+      <w:numFmt w:val="lowerRoman"/>
+      <w:lvlText w:val="%3."/>
+      <w:lvlJc w:val="right"/>
+      <w:pPr>
+        <w:ind w:left="2367" w:hanging="180"/>
+      </w:pPr>
+    </w:lvl>
+    <w:lvl w:ilvl="3" w:tplc="0409000F" w:tentative="1">
+      <w:start w:val="1"/>
+      <w:numFmt w:val="decimal"/>
+      <w:lvlText w:val="%4."/>
+      <w:lvlJc w:val="left"/>
+      <w:pPr>
+        <w:ind w:left="3087" w:hanging="360"/>
+      </w:pPr>
+    </w:lvl>
+    <w:lvl w:ilvl="4" w:tplc="04090019" w:tentative="1">
+      <w:start w:val="1"/>
+      <w:numFmt w:val="lowerLetter"/>
+      <w:lvlText w:val="%5."/>
+      <w:lvlJc w:val="left"/>
+      <w:pPr>
+        <w:ind w:left="3807" w:hanging="360"/>
+      </w:pPr>
+    </w:lvl>
+    <w:lvl w:ilvl="5" w:tplc="0409001B" w:tentative="1">
+      <w:start w:val="1"/>
+      <w:numFmt w:val="lowerRoman"/>
+      <w:lvlText w:val="%6."/>
+      <w:lvlJc w:val="right"/>
+      <w:pPr>
+        <w:ind w:left="4527" w:hanging="180"/>
+      </w:pPr>
+    </w:lvl>
+    <w:lvl w:ilvl="6" w:tplc="0409000F" w:tentative="1">
+      <w:start w:val="1"/>
+      <w:numFmt w:val="decimal"/>
+      <w:lvlText w:val="%7."/>
+      <w:lvlJc w:val="left"/>
+      <w:pPr>
+        <w:ind w:left="5247" w:hanging="360"/>
+      </w:pPr>
+    </w:lvl>
+    <w:lvl w:ilvl="7" w:tplc="04090019" w:tentative="1">
+      <w:start w:val="1"/>
+      <w:numFmt w:val="lowerLetter"/>
+      <w:lvlText w:val="%8."/>
+      <w:lvlJc w:val="left"/>
+      <w:pPr>
+        <w:ind w:left="5967" w:hanging="360"/>
+      </w:pPr>
+    </w:lvl>
+    <w:lvl w:ilvl="8" w:tplc="0409001B" w:tentative="1">
+      <w:start w:val="1"/>
+      <w:numFmt w:val="lowerRoman"/>
+      <w:lvlText w:val="%9."/>
+      <w:lvlJc w:val="right"/>
+      <w:pPr>
+        <w:ind w:left="6687" w:hanging="180"/>
+      </w:pPr>
+    </w:lvl>
+  </w:abstractNum>
+  <w:abstractNum w:abstractNumId="2" w15:restartNumberingAfterBreak="0">
     <w:nsid w:val="34E6130E"/>
     <w:multiLevelType w:val="hybridMultilevel"/>
     <w:tmpl w:val="1026CA4E"/>
@@ -6024,7 +5308,7 @@
       </w:pPr>
     </w:lvl>
   </w:abstractNum>
-  <w:abstractNum w:abstractNumId="2" w15:restartNumberingAfterBreak="0">
+  <w:abstractNum w:abstractNumId="3" w15:restartNumberingAfterBreak="0">
     <w:nsid w:val="43F96CC1"/>
     <w:multiLevelType w:val="hybridMultilevel"/>
     <w:tmpl w:val="443C2FD4"/>
@@ -6137,7 +5421,7 @@
       </w:rPr>
     </w:lvl>
   </w:abstractNum>
-  <w:abstractNum w:abstractNumId="3" w15:restartNumberingAfterBreak="0">
+  <w:abstractNum w:abstractNumId="4" w15:restartNumberingAfterBreak="0">
     <w:nsid w:val="4E0D16B4"/>
     <w:multiLevelType w:val="hybridMultilevel"/>
     <w:tmpl w:val="4432ABE0"/>
@@ -6226,7 +5510,7 @@
       </w:pPr>
     </w:lvl>
   </w:abstractNum>
-  <w:abstractNum w:abstractNumId="4" w15:restartNumberingAfterBreak="0">
+  <w:abstractNum w:abstractNumId="5" w15:restartNumberingAfterBreak="0">
     <w:nsid w:val="561772F6"/>
     <w:multiLevelType w:val="hybridMultilevel"/>
     <w:tmpl w:val="70D281C2"/>
@@ -6315,7 +5599,7 @@
       </w:pPr>
     </w:lvl>
   </w:abstractNum>
-  <w:abstractNum w:abstractNumId="5" w15:restartNumberingAfterBreak="0">
+  <w:abstractNum w:abstractNumId="6" w15:restartNumberingAfterBreak="0">
     <w:nsid w:val="62ED57B2"/>
     <w:multiLevelType w:val="hybridMultilevel"/>
     <w:tmpl w:val="39A498C6"/>
@@ -6401,7 +5685,7 @@
       </w:pPr>
     </w:lvl>
   </w:abstractNum>
-  <w:abstractNum w:abstractNumId="6" w15:restartNumberingAfterBreak="0">
+  <w:abstractNum w:abstractNumId="7" w15:restartNumberingAfterBreak="0">
     <w:nsid w:val="692F70D7"/>
     <w:multiLevelType w:val="hybridMultilevel"/>
     <w:tmpl w:val="F08CAE18"/>
@@ -6514,7 +5798,7 @@
       </w:rPr>
     </w:lvl>
   </w:abstractNum>
-  <w:abstractNum w:abstractNumId="7" w15:restartNumberingAfterBreak="0">
+  <w:abstractNum w:abstractNumId="8" w15:restartNumberingAfterBreak="0">
     <w:nsid w:val="6A103285"/>
     <w:multiLevelType w:val="hybridMultilevel"/>
     <w:tmpl w:val="B6E29550"/>
@@ -6600,7 +5884,7 @@
       </w:pPr>
     </w:lvl>
   </w:abstractNum>
-  <w:abstractNum w:abstractNumId="8" w15:restartNumberingAfterBreak="0">
+  <w:abstractNum w:abstractNumId="9" w15:restartNumberingAfterBreak="0">
     <w:nsid w:val="71231A36"/>
     <w:multiLevelType w:val="hybridMultilevel"/>
     <w:tmpl w:val="94F029C8"/>
@@ -6690,37 +5974,40 @@
     </w:lvl>
   </w:abstractNum>
   <w:num w:numId="1">
-    <w:abstractNumId w:val="8"/>
+    <w:abstractNumId w:val="9"/>
   </w:num>
   <w:num w:numId="2">
     <w:abstractNumId w:val="0"/>
   </w:num>
   <w:num w:numId="3">
+    <w:abstractNumId w:val="8"/>
+  </w:num>
+  <w:num w:numId="4">
+    <w:abstractNumId w:val="5"/>
+  </w:num>
+  <w:num w:numId="5">
+    <w:abstractNumId w:val="2"/>
+  </w:num>
+  <w:num w:numId="6">
+    <w:abstractNumId w:val="6"/>
+  </w:num>
+  <w:num w:numId="7">
     <w:abstractNumId w:val="7"/>
   </w:num>
-  <w:num w:numId="4">
+  <w:num w:numId="8">
     <w:abstractNumId w:val="4"/>
   </w:num>
-  <w:num w:numId="5">
-    <w:abstractNumId w:val="1"/>
-  </w:num>
-  <w:num w:numId="6">
-    <w:abstractNumId w:val="5"/>
-  </w:num>
-  <w:num w:numId="7">
-    <w:abstractNumId w:val="6"/>
-  </w:num>
-  <w:num w:numId="8">
+  <w:num w:numId="9">
     <w:abstractNumId w:val="3"/>
   </w:num>
-  <w:num w:numId="9">
-    <w:abstractNumId w:val="2"/>
+  <w:num w:numId="10">
+    <w:abstractNumId w:val="1"/>
   </w:num>
 </w:numbering>
 </file>
 
 <file path=word/styles.xml><?xml version="1.0" encoding="utf-8"?>
-<w:styles xmlns:mc="http://schemas.openxmlformats.org/markup-compatibility/2006" xmlns:r="http://schemas.openxmlformats.org/officeDocument/2006/relationships" xmlns:w="http://schemas.openxmlformats.org/wordprocessingml/2006/main" xmlns:w14="http://schemas.microsoft.com/office/word/2010/wordml" xmlns:w15="http://schemas.microsoft.com/office/word/2012/wordml" xmlns:w16se="http://schemas.microsoft.com/office/word/2015/wordml/symex" mc:Ignorable="w14 w15 w16se">
+<w:styles xmlns:mc="http://schemas.openxmlformats.org/markup-compatibility/2006" xmlns:r="http://schemas.openxmlformats.org/officeDocument/2006/relationships" xmlns:w="http://schemas.openxmlformats.org/wordprocessingml/2006/main" xmlns:w14="http://schemas.microsoft.com/office/word/2010/wordml" xmlns:w15="http://schemas.microsoft.com/office/word/2012/wordml" xmlns:w16cid="http://schemas.microsoft.com/office/word/2016/wordml/cid" xmlns:w16se="http://schemas.microsoft.com/office/word/2015/wordml/symex" mc:Ignorable="w14 w15 w16se w16cid">
   <w:docDefaults>
     <w:rPrDefault>
       <w:rPr>
@@ -6736,7 +6023,7 @@
       </w:pPr>
     </w:pPrDefault>
   </w:docDefaults>
-  <w:latentStyles w:defLockedState="0" w:defUIPriority="99" w:defSemiHidden="0" w:defUnhideWhenUsed="0" w:defQFormat="0" w:count="371">
+  <w:latentStyles w:defLockedState="0" w:defUIPriority="99" w:defSemiHidden="0" w:defUnhideWhenUsed="0" w:defQFormat="0" w:count="376">
     <w:lsdException w:name="Normal" w:uiPriority="0" w:qFormat="1"/>
     <w:lsdException w:name="heading 1" w:uiPriority="9" w:qFormat="1"/>
     <w:lsdException w:name="heading 2" w:semiHidden="1" w:uiPriority="9" w:unhideWhenUsed="1" w:qFormat="1"/>
@@ -6842,7 +6129,6 @@
     <w:lsdException w:name="HTML Sample" w:semiHidden="1" w:unhideWhenUsed="1"/>
     <w:lsdException w:name="HTML Typewriter" w:semiHidden="1" w:unhideWhenUsed="1"/>
     <w:lsdException w:name="HTML Variable" w:semiHidden="1" w:unhideWhenUsed="1"/>
-    <w:lsdException w:name="Normal Table" w:semiHidden="1" w:unhideWhenUsed="1"/>
     <w:lsdException w:name="annotation subject" w:semiHidden="1" w:unhideWhenUsed="1"/>
     <w:lsdException w:name="No List" w:semiHidden="1" w:unhideWhenUsed="1"/>
     <w:lsdException w:name="Outline List 1" w:semiHidden="1" w:unhideWhenUsed="1"/>
@@ -6885,11 +6171,8 @@
     <w:lsdException w:name="Table Contemporary" w:semiHidden="1" w:unhideWhenUsed="1"/>
     <w:lsdException w:name="Table Elegant" w:semiHidden="1" w:unhideWhenUsed="1"/>
     <w:lsdException w:name="Table Professional" w:semiHidden="1" w:unhideWhenUsed="1"/>
-    <w:lsdException w:name="Table Subtle 1" w:semiHidden="1" w:unhideWhenUsed="1"/>
     <w:lsdException w:name="Table Subtle 2" w:semiHidden="1" w:unhideWhenUsed="1"/>
     <w:lsdException w:name="Table Web 1" w:semiHidden="1" w:unhideWhenUsed="1"/>
-    <w:lsdException w:name="Table Web 2" w:semiHidden="1" w:unhideWhenUsed="1"/>
-    <w:lsdException w:name="Table Web 3" w:semiHidden="1" w:unhideWhenUsed="1"/>
     <w:lsdException w:name="Balloon Text" w:semiHidden="1" w:unhideWhenUsed="1"/>
     <w:lsdException w:name="Table Grid" w:uiPriority="39"/>
     <w:lsdException w:name="Table Theme" w:semiHidden="1" w:unhideWhenUsed="1"/>
@@ -7108,6 +6391,11 @@
     <w:lsdException w:name="List Table 5 Dark Accent 6" w:uiPriority="50"/>
     <w:lsdException w:name="List Table 6 Colorful Accent 6" w:uiPriority="51"/>
     <w:lsdException w:name="List Table 7 Colorful Accent 6" w:uiPriority="52"/>
+    <w:lsdException w:name="Mention" w:semiHidden="1" w:unhideWhenUsed="1"/>
+    <w:lsdException w:name="Smart Hyperlink" w:semiHidden="1" w:unhideWhenUsed="1"/>
+    <w:lsdException w:name="Hashtag" w:semiHidden="1" w:unhideWhenUsed="1"/>
+    <w:lsdException w:name="Unresolved Mention" w:semiHidden="1" w:unhideWhenUsed="1"/>
+    <w:lsdException w:name="Smart Link" w:semiHidden="1" w:unhideWhenUsed="1"/>
   </w:latentStyles>
   <w:style w:type="paragraph" w:default="1" w:styleId="Normal">
     <w:name w:val="Normal"/>
@@ -7420,7 +6708,7 @@
 </file>
 
 <file path=customXml/itemProps1.xml><?xml version="1.0" encoding="utf-8"?>
-<ds:datastoreItem xmlns:ds="http://schemas.openxmlformats.org/officeDocument/2006/customXml" ds:itemID="{47817CDC-ECB2-476F-A5F9-69B85EC8783E}">
+<ds:datastoreItem xmlns:ds="http://schemas.openxmlformats.org/officeDocument/2006/customXml" ds:itemID="{A5A53839-6492-4D8E-A662-E2922058D83A}">
   <ds:schemaRefs>
     <ds:schemaRef ds:uri="http://schemas.openxmlformats.org/officeDocument/2006/bibliography"/>
   </ds:schemaRefs>

</xml_diff>